<commit_message>
TFS 11776 - Limit the number of records to be exported to excel.
git-tfs-id: [https://tfs.omnicloud.local/tfs/cco%20program/]$/eCoaching_V2;C40679
</commit_message>
<xml_diff>
--- a/Design/DD/Web/CCO_eCoaching_Log_Historical_Dashboard_DD.docx
+++ b/Design/DD/Web/CCO_eCoaching_Log_Historical_Dashboard_DD.docx
@@ -280,7 +280,7 @@
           </mc:Choice>
           <mc:Fallback>
             <w:pict>
-              <v:line w14:anchorId="105BE569" id="Line 12" o:spid="_x0000_s1026" style="position:absolute;z-index:251657728;visibility:visible;mso-wrap-style:square;mso-width-percent:0;mso-height-percent:0;mso-wrap-distance-left:9pt;mso-wrap-distance-top:0;mso-wrap-distance-right:9pt;mso-wrap-distance-bottom:0;mso-position-horizontal:absolute;mso-position-horizontal-relative:text;mso-position-vertical:absolute;mso-position-vertical-relative:text;mso-width-percent:0;mso-height-percent:0;mso-width-relative:page;mso-height-relative:page" from="367.2pt,33.3pt" to="439.25pt,33.35pt" o:gfxdata="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" o:allowincell="f">
+              <v:line w14:anchorId="63E73AB6" id="Line 12" o:spid="_x0000_s1026" style="position:absolute;z-index:251657728;visibility:visible;mso-wrap-style:square;mso-width-percent:0;mso-height-percent:0;mso-wrap-distance-left:9pt;mso-wrap-distance-top:0;mso-wrap-distance-right:9pt;mso-wrap-distance-bottom:0;mso-position-horizontal:absolute;mso-position-horizontal-relative:text;mso-position-vertical:absolute;mso-position-vertical-relative:text;mso-width-percent:0;mso-height-percent:0;mso-width-relative:page;mso-height-relative:page" from="367.2pt,33.3pt" to="439.25pt,33.35pt" o:gfxdata="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" o:allowincell="f">
                 <v:stroke startarrowwidth="narrow" startarrowlength="short" endarrowwidth="narrow" endarrowlength="short"/>
               </v:line>
             </w:pict>
@@ -368,7 +368,7 @@
           </mc:Choice>
           <mc:Fallback>
             <w:pict>
-              <v:line w14:anchorId="6B361FF9" id="Line 10" o:spid="_x0000_s1026" style="position:absolute;z-index:251656704;visibility:visible;mso-wrap-style:square;mso-width-percent:0;mso-height-percent:0;mso-wrap-distance-left:9pt;mso-wrap-distance-top:0;mso-wrap-distance-right:9pt;mso-wrap-distance-bottom:0;mso-position-horizontal:absolute;mso-position-horizontal-relative:text;mso-position-vertical:absolute;mso-position-vertical-relative:text;mso-width-percent:0;mso-height-percent:0;mso-width-relative:page;mso-height-relative:page" from="1in,33.3pt" to="266.45pt,33.35pt" o:gfxdata="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" o:allowincell="f">
+              <v:line w14:anchorId="6DC8D67B" id="Line 10" o:spid="_x0000_s1026" style="position:absolute;z-index:251656704;visibility:visible;mso-wrap-style:square;mso-width-percent:0;mso-height-percent:0;mso-wrap-distance-left:9pt;mso-wrap-distance-top:0;mso-wrap-distance-right:9pt;mso-wrap-distance-bottom:0;mso-position-horizontal:absolute;mso-position-horizontal-relative:text;mso-position-vertical:absolute;mso-position-vertical-relative:text;mso-width-percent:0;mso-height-percent:0;mso-width-relative:page;mso-height-relative:page" from="1in,33.3pt" to="266.45pt,33.35pt" o:gfxdata="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" o:allowincell="f">
                 <v:stroke startarrowwidth="narrow" startarrowlength="short" endarrowwidth="narrow" endarrowlength="short"/>
               </v:line>
             </w:pict>
@@ -606,7 +606,7 @@
           </mc:Choice>
           <mc:Fallback>
             <w:pict>
-              <v:line w14:anchorId="775EAE54" id="Line 14" o:spid="_x0000_s1026" style="position:absolute;z-index:251658752;visibility:visible;mso-wrap-style:square;mso-width-percent:0;mso-height-percent:0;mso-wrap-distance-left:9pt;mso-wrap-distance-top:0;mso-wrap-distance-right:9pt;mso-wrap-distance-bottom:0;mso-position-horizontal:absolute;mso-position-horizontal-relative:text;mso-position-vertical:absolute;mso-position-vertical-relative:text;mso-width-percent:0;mso-height-percent:0;mso-width-relative:page;mso-height-relative:page" from="76.05pt,2pt" to="270.45pt,2pt" o:gfxdata="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" o:allowincell="f">
+              <v:line w14:anchorId="77C721CA" id="Line 14" o:spid="_x0000_s1026" style="position:absolute;z-index:251658752;visibility:visible;mso-wrap-style:square;mso-width-percent:0;mso-height-percent:0;mso-wrap-distance-left:9pt;mso-wrap-distance-top:0;mso-wrap-distance-right:9pt;mso-wrap-distance-bottom:0;mso-position-horizontal:absolute;mso-position-horizontal-relative:text;mso-position-vertical:absolute;mso-position-vertical-relative:text;mso-width-percent:0;mso-height-percent:0;mso-width-relative:page;mso-height-relative:page" from="76.05pt,2pt" to="270.45pt,2pt" o:gfxdata="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" o:allowincell="f">
                 <v:stroke startarrowwidth="narrow" startarrowlength="short" endarrowwidth="narrow" endarrowlength="short"/>
               </v:line>
             </w:pict>
@@ -670,22 +670,23 @@
     </w:p>
     <w:tbl>
       <w:tblPr>
-        <w:tblW w:w="9468" w:type="dxa"/>
+        <w:tblW w:w="9515" w:type="dxa"/>
         <w:tblLayout w:type="fixed"/>
         <w:tblLook w:val="0000" w:firstRow="0" w:lastRow="0" w:firstColumn="0" w:lastColumn="0" w:noHBand="0" w:noVBand="0"/>
       </w:tblPr>
       <w:tblGrid>
-        <w:gridCol w:w="1440"/>
-        <w:gridCol w:w="5238"/>
-        <w:gridCol w:w="2790"/>
+        <w:gridCol w:w="1447"/>
+        <w:gridCol w:w="5264"/>
+        <w:gridCol w:w="2804"/>
       </w:tblGrid>
       <w:tr>
         <w:trPr>
+          <w:trHeight w:val="108"/>
           <w:tblHeader/>
         </w:trPr>
         <w:tc>
           <w:tcPr>
-            <w:tcW w:w="1440" w:type="dxa"/>
+            <w:tcW w:w="1447" w:type="dxa"/>
             <w:shd w:val="solid" w:color="auto" w:fill="000000"/>
           </w:tcPr>
           <w:p>
@@ -708,7 +709,7 @@
         </w:tc>
         <w:tc>
           <w:tcPr>
-            <w:tcW w:w="5238" w:type="dxa"/>
+            <w:tcW w:w="5264" w:type="dxa"/>
             <w:shd w:val="solid" w:color="auto" w:fill="000000"/>
           </w:tcPr>
           <w:p>
@@ -731,7 +732,7 @@
         </w:tc>
         <w:tc>
           <w:tcPr>
-            <w:tcW w:w="2790" w:type="dxa"/>
+            <w:tcW w:w="2804" w:type="dxa"/>
             <w:shd w:val="solid" w:color="auto" w:fill="000000"/>
           </w:tcPr>
           <w:p>
@@ -754,9 +755,12 @@
         </w:tc>
       </w:tr>
       <w:tr>
+        <w:trPr>
+          <w:trHeight w:val="552"/>
+        </w:trPr>
         <w:tc>
           <w:tcPr>
-            <w:tcW w:w="1440" w:type="dxa"/>
+            <w:tcW w:w="1447" w:type="dxa"/>
           </w:tcPr>
           <w:p>
             <w:pPr>
@@ -825,6 +829,12 @@
                 <w:sz w:val="20"/>
               </w:rPr>
             </w:pPr>
+            <w:r>
+              <w:rPr>
+                <w:sz w:val="20"/>
+              </w:rPr>
+              <w:t>08/21/2018</w:t>
+            </w:r>
           </w:p>
           <w:p>
             <w:pPr>
@@ -849,7 +859,7 @@
         </w:tc>
         <w:tc>
           <w:tcPr>
-            <w:tcW w:w="5238" w:type="dxa"/>
+            <w:tcW w:w="5264" w:type="dxa"/>
           </w:tcPr>
           <w:p>
             <w:pPr>
@@ -914,6 +924,13 @@
                 <w:sz w:val="20"/>
               </w:rPr>
             </w:pPr>
+            <w:r>
+              <w:rPr>
+                <w:color w:val="000000"/>
+                <w:sz w:val="20"/>
+              </w:rPr>
+              <w:t xml:space="preserve">TFS11776 – Limit the number of records which can be exported to excel; </w:t>
+            </w:r>
           </w:p>
           <w:p>
             <w:pPr>
@@ -925,8 +942,24 @@
         </w:tc>
         <w:tc>
           <w:tcPr>
-            <w:tcW w:w="2790" w:type="dxa"/>
+            <w:tcW w:w="2804" w:type="dxa"/>
           </w:tcPr>
+          <w:p>
+            <w:pPr>
+              <w:pStyle w:val="hdr1"/>
+              <w:ind w:left="0"/>
+              <w:jc w:val="left"/>
+              <w:rPr>
+                <w:sz w:val="20"/>
+              </w:rPr>
+            </w:pPr>
+            <w:r>
+              <w:rPr>
+                <w:sz w:val="20"/>
+              </w:rPr>
+              <w:t>Lili Huang</w:t>
+            </w:r>
+          </w:p>
           <w:p>
             <w:pPr>
               <w:pStyle w:val="hdr1"/>
@@ -946,9 +979,12 @@
         </w:tc>
       </w:tr>
       <w:tr>
+        <w:trPr>
+          <w:trHeight w:val="136"/>
+        </w:trPr>
         <w:tc>
           <w:tcPr>
-            <w:tcW w:w="1440" w:type="dxa"/>
+            <w:tcW w:w="1447" w:type="dxa"/>
           </w:tcPr>
           <w:p>
             <w:pPr>
@@ -963,7 +999,7 @@
         </w:tc>
         <w:tc>
           <w:tcPr>
-            <w:tcW w:w="5238" w:type="dxa"/>
+            <w:tcW w:w="5264" w:type="dxa"/>
           </w:tcPr>
           <w:p>
             <w:pPr>
@@ -979,7 +1015,7 @@
         </w:tc>
         <w:tc>
           <w:tcPr>
-            <w:tcW w:w="2790" w:type="dxa"/>
+            <w:tcW w:w="2804" w:type="dxa"/>
           </w:tcPr>
           <w:p>
             <w:pPr>
@@ -1047,6 +1083,7 @@
           <w:tab w:val="right" w:leader="dot" w:pos="8630"/>
         </w:tabs>
         <w:rPr>
+          <w:ins w:id="0" w:author="Huang, Lili" w:date="2018-08-21T11:04:00Z"/>
           <w:rFonts w:asciiTheme="minorHAnsi" w:eastAsiaTheme="minorEastAsia" w:hAnsiTheme="minorHAnsi" w:cstheme="minorBidi"/>
           <w:noProof/>
           <w:sz w:val="22"/>
@@ -1062,7 +1099,47 @@
       <w:r>
         <w:fldChar w:fldCharType="separate"/>
       </w:r>
-      <w:hyperlink w:anchor="_Toc514763646" w:history="1">
+      <w:ins w:id="1" w:author="Huang, Lili" w:date="2018-08-21T11:04:00Z">
+        <w:r>
+          <w:rPr>
+            <w:rStyle w:val="Hyperlink"/>
+            <w:noProof/>
+          </w:rPr>
+          <w:fldChar w:fldCharType="begin"/>
+        </w:r>
+        <w:r>
+          <w:rPr>
+            <w:rStyle w:val="Hyperlink"/>
+            <w:noProof/>
+          </w:rPr>
+          <w:instrText xml:space="preserve"> </w:instrText>
+        </w:r>
+        <w:r>
+          <w:rPr>
+            <w:noProof/>
+          </w:rPr>
+          <w:instrText>HYPERLINK \l "_Toc522612812"</w:instrText>
+        </w:r>
+        <w:r>
+          <w:rPr>
+            <w:rStyle w:val="Hyperlink"/>
+            <w:noProof/>
+          </w:rPr>
+          <w:instrText xml:space="preserve"> </w:instrText>
+        </w:r>
+        <w:r>
+          <w:rPr>
+            <w:rStyle w:val="Hyperlink"/>
+            <w:noProof/>
+          </w:rPr>
+        </w:r>
+        <w:r>
+          <w:rPr>
+            <w:rStyle w:val="Hyperlink"/>
+            <w:noProof/>
+          </w:rPr>
+          <w:fldChar w:fldCharType="separate"/>
+        </w:r>
         <w:r>
           <w:rPr>
             <w:rStyle w:val="Hyperlink"/>
@@ -1107,21 +1184,23 @@
             <w:noProof/>
             <w:webHidden/>
           </w:rPr>
-          <w:instrText xml:space="preserve"> PAGEREF _Toc514763646 \h </w:instrText>
-        </w:r>
-        <w:r>
-          <w:rPr>
-            <w:noProof/>
-            <w:webHidden/>
-          </w:rPr>
-        </w:r>
-        <w:r>
-          <w:rPr>
-            <w:noProof/>
-            <w:webHidden/>
-          </w:rPr>
-          <w:fldChar w:fldCharType="separate"/>
-        </w:r>
+          <w:instrText xml:space="preserve"> PAGEREF _Toc522612812 \h </w:instrText>
+        </w:r>
+        <w:r>
+          <w:rPr>
+            <w:noProof/>
+            <w:webHidden/>
+          </w:rPr>
+        </w:r>
+      </w:ins>
+      <w:r>
+        <w:rPr>
+          <w:noProof/>
+          <w:webHidden/>
+        </w:rPr>
+        <w:fldChar w:fldCharType="separate"/>
+      </w:r>
+      <w:ins w:id="2" w:author="Huang, Lili" w:date="2018-08-21T11:04:00Z">
         <w:r>
           <w:rPr>
             <w:noProof/>
@@ -1136,7 +1215,14 @@
           </w:rPr>
           <w:fldChar w:fldCharType="end"/>
         </w:r>
-      </w:hyperlink>
+        <w:r>
+          <w:rPr>
+            <w:rStyle w:val="Hyperlink"/>
+            <w:noProof/>
+          </w:rPr>
+          <w:fldChar w:fldCharType="end"/>
+        </w:r>
+      </w:ins>
     </w:p>
     <w:p>
       <w:pPr>
@@ -1146,13 +1232,54 @@
           <w:tab w:val="right" w:leader="dot" w:pos="8630"/>
         </w:tabs>
         <w:rPr>
+          <w:ins w:id="3" w:author="Huang, Lili" w:date="2018-08-21T11:04:00Z"/>
           <w:rFonts w:asciiTheme="minorHAnsi" w:eastAsiaTheme="minorEastAsia" w:hAnsiTheme="minorHAnsi" w:cstheme="minorBidi"/>
           <w:noProof/>
           <w:sz w:val="22"/>
           <w:szCs w:val="22"/>
         </w:rPr>
       </w:pPr>
-      <w:hyperlink w:anchor="_Toc514763647" w:history="1">
+      <w:ins w:id="4" w:author="Huang, Lili" w:date="2018-08-21T11:04:00Z">
+        <w:r>
+          <w:rPr>
+            <w:rStyle w:val="Hyperlink"/>
+            <w:noProof/>
+          </w:rPr>
+          <w:fldChar w:fldCharType="begin"/>
+        </w:r>
+        <w:r>
+          <w:rPr>
+            <w:rStyle w:val="Hyperlink"/>
+            <w:noProof/>
+          </w:rPr>
+          <w:instrText xml:space="preserve"> </w:instrText>
+        </w:r>
+        <w:r>
+          <w:rPr>
+            <w:noProof/>
+          </w:rPr>
+          <w:instrText>HYPERLINK \l "_Toc522612813"</w:instrText>
+        </w:r>
+        <w:r>
+          <w:rPr>
+            <w:rStyle w:val="Hyperlink"/>
+            <w:noProof/>
+          </w:rPr>
+          <w:instrText xml:space="preserve"> </w:instrText>
+        </w:r>
+        <w:r>
+          <w:rPr>
+            <w:rStyle w:val="Hyperlink"/>
+            <w:noProof/>
+          </w:rPr>
+        </w:r>
+        <w:r>
+          <w:rPr>
+            <w:rStyle w:val="Hyperlink"/>
+            <w:noProof/>
+          </w:rPr>
+          <w:fldChar w:fldCharType="separate"/>
+        </w:r>
         <w:r>
           <w:rPr>
             <w:rStyle w:val="Hyperlink"/>
@@ -1197,21 +1324,23 @@
             <w:noProof/>
             <w:webHidden/>
           </w:rPr>
-          <w:instrText xml:space="preserve"> PAGEREF _Toc514763647 \h </w:instrText>
-        </w:r>
-        <w:r>
-          <w:rPr>
-            <w:noProof/>
-            <w:webHidden/>
-          </w:rPr>
-        </w:r>
-        <w:r>
-          <w:rPr>
-            <w:noProof/>
-            <w:webHidden/>
-          </w:rPr>
-          <w:fldChar w:fldCharType="separate"/>
-        </w:r>
+          <w:instrText xml:space="preserve"> PAGEREF _Toc522612813 \h </w:instrText>
+        </w:r>
+        <w:r>
+          <w:rPr>
+            <w:noProof/>
+            <w:webHidden/>
+          </w:rPr>
+        </w:r>
+      </w:ins>
+      <w:r>
+        <w:rPr>
+          <w:noProof/>
+          <w:webHidden/>
+        </w:rPr>
+        <w:fldChar w:fldCharType="separate"/>
+      </w:r>
+      <w:ins w:id="5" w:author="Huang, Lili" w:date="2018-08-21T11:04:00Z">
         <w:r>
           <w:rPr>
             <w:noProof/>
@@ -1226,7 +1355,14 @@
           </w:rPr>
           <w:fldChar w:fldCharType="end"/>
         </w:r>
-      </w:hyperlink>
+        <w:r>
+          <w:rPr>
+            <w:rStyle w:val="Hyperlink"/>
+            <w:noProof/>
+          </w:rPr>
+          <w:fldChar w:fldCharType="end"/>
+        </w:r>
+      </w:ins>
     </w:p>
     <w:p>
       <w:pPr>
@@ -1236,13 +1372,54 @@
           <w:tab w:val="right" w:leader="dot" w:pos="8630"/>
         </w:tabs>
         <w:rPr>
+          <w:ins w:id="6" w:author="Huang, Lili" w:date="2018-08-21T11:04:00Z"/>
           <w:rFonts w:asciiTheme="minorHAnsi" w:eastAsiaTheme="minorEastAsia" w:hAnsiTheme="minorHAnsi" w:cstheme="minorBidi"/>
           <w:noProof/>
           <w:sz w:val="22"/>
           <w:szCs w:val="22"/>
         </w:rPr>
       </w:pPr>
-      <w:hyperlink w:anchor="_Toc514763648" w:history="1">
+      <w:ins w:id="7" w:author="Huang, Lili" w:date="2018-08-21T11:04:00Z">
+        <w:r>
+          <w:rPr>
+            <w:rStyle w:val="Hyperlink"/>
+            <w:noProof/>
+          </w:rPr>
+          <w:fldChar w:fldCharType="begin"/>
+        </w:r>
+        <w:r>
+          <w:rPr>
+            <w:rStyle w:val="Hyperlink"/>
+            <w:noProof/>
+          </w:rPr>
+          <w:instrText xml:space="preserve"> </w:instrText>
+        </w:r>
+        <w:r>
+          <w:rPr>
+            <w:noProof/>
+          </w:rPr>
+          <w:instrText>HYPERLINK \l "_Toc522612814"</w:instrText>
+        </w:r>
+        <w:r>
+          <w:rPr>
+            <w:rStyle w:val="Hyperlink"/>
+            <w:noProof/>
+          </w:rPr>
+          <w:instrText xml:space="preserve"> </w:instrText>
+        </w:r>
+        <w:r>
+          <w:rPr>
+            <w:rStyle w:val="Hyperlink"/>
+            <w:noProof/>
+          </w:rPr>
+        </w:r>
+        <w:r>
+          <w:rPr>
+            <w:rStyle w:val="Hyperlink"/>
+            <w:noProof/>
+          </w:rPr>
+          <w:fldChar w:fldCharType="separate"/>
+        </w:r>
         <w:r>
           <w:rPr>
             <w:rStyle w:val="Hyperlink"/>
@@ -1287,27 +1464,29 @@
             <w:noProof/>
             <w:webHidden/>
           </w:rPr>
-          <w:instrText xml:space="preserve"> PAGEREF _Toc514763648 \h </w:instrText>
-        </w:r>
-        <w:r>
-          <w:rPr>
-            <w:noProof/>
-            <w:webHidden/>
-          </w:rPr>
-        </w:r>
-        <w:r>
-          <w:rPr>
-            <w:noProof/>
-            <w:webHidden/>
-          </w:rPr>
-          <w:fldChar w:fldCharType="separate"/>
-        </w:r>
-        <w:r>
-          <w:rPr>
-            <w:noProof/>
-            <w:webHidden/>
-          </w:rPr>
-          <w:t>4</w:t>
+          <w:instrText xml:space="preserve"> PAGEREF _Toc522612814 \h </w:instrText>
+        </w:r>
+        <w:r>
+          <w:rPr>
+            <w:noProof/>
+            <w:webHidden/>
+          </w:rPr>
+        </w:r>
+      </w:ins>
+      <w:r>
+        <w:rPr>
+          <w:noProof/>
+          <w:webHidden/>
+        </w:rPr>
+        <w:fldChar w:fldCharType="separate"/>
+      </w:r>
+      <w:ins w:id="8" w:author="Huang, Lili" w:date="2018-08-21T11:04:00Z">
+        <w:r>
+          <w:rPr>
+            <w:noProof/>
+            <w:webHidden/>
+          </w:rPr>
+          <w:t>5</w:t>
         </w:r>
         <w:r>
           <w:rPr>
@@ -1316,7 +1495,14 @@
           </w:rPr>
           <w:fldChar w:fldCharType="end"/>
         </w:r>
-      </w:hyperlink>
+        <w:r>
+          <w:rPr>
+            <w:rStyle w:val="Hyperlink"/>
+            <w:noProof/>
+          </w:rPr>
+          <w:fldChar w:fldCharType="end"/>
+        </w:r>
+      </w:ins>
     </w:p>
     <w:p>
       <w:pPr>
@@ -1326,13 +1512,54 @@
           <w:tab w:val="right" w:leader="dot" w:pos="8630"/>
         </w:tabs>
         <w:rPr>
+          <w:ins w:id="9" w:author="Huang, Lili" w:date="2018-08-21T11:04:00Z"/>
           <w:rFonts w:asciiTheme="minorHAnsi" w:eastAsiaTheme="minorEastAsia" w:hAnsiTheme="minorHAnsi" w:cstheme="minorBidi"/>
           <w:noProof/>
           <w:sz w:val="22"/>
           <w:szCs w:val="22"/>
         </w:rPr>
       </w:pPr>
-      <w:hyperlink w:anchor="_Toc514763649" w:history="1">
+      <w:ins w:id="10" w:author="Huang, Lili" w:date="2018-08-21T11:04:00Z">
+        <w:r>
+          <w:rPr>
+            <w:rStyle w:val="Hyperlink"/>
+            <w:noProof/>
+          </w:rPr>
+          <w:fldChar w:fldCharType="begin"/>
+        </w:r>
+        <w:r>
+          <w:rPr>
+            <w:rStyle w:val="Hyperlink"/>
+            <w:noProof/>
+          </w:rPr>
+          <w:instrText xml:space="preserve"> </w:instrText>
+        </w:r>
+        <w:r>
+          <w:rPr>
+            <w:noProof/>
+          </w:rPr>
+          <w:instrText>HYPERLINK \l "_Toc522612815"</w:instrText>
+        </w:r>
+        <w:r>
+          <w:rPr>
+            <w:rStyle w:val="Hyperlink"/>
+            <w:noProof/>
+          </w:rPr>
+          <w:instrText xml:space="preserve"> </w:instrText>
+        </w:r>
+        <w:r>
+          <w:rPr>
+            <w:rStyle w:val="Hyperlink"/>
+            <w:noProof/>
+          </w:rPr>
+        </w:r>
+        <w:r>
+          <w:rPr>
+            <w:rStyle w:val="Hyperlink"/>
+            <w:noProof/>
+          </w:rPr>
+          <w:fldChar w:fldCharType="separate"/>
+        </w:r>
         <w:r>
           <w:rPr>
             <w:rStyle w:val="Hyperlink"/>
@@ -1377,27 +1604,29 @@
             <w:noProof/>
             <w:webHidden/>
           </w:rPr>
-          <w:instrText xml:space="preserve"> PAGEREF _Toc514763649 \h </w:instrText>
-        </w:r>
-        <w:r>
-          <w:rPr>
-            <w:noProof/>
-            <w:webHidden/>
-          </w:rPr>
-        </w:r>
-        <w:r>
-          <w:rPr>
-            <w:noProof/>
-            <w:webHidden/>
-          </w:rPr>
-          <w:fldChar w:fldCharType="separate"/>
-        </w:r>
-        <w:r>
-          <w:rPr>
-            <w:noProof/>
-            <w:webHidden/>
-          </w:rPr>
-          <w:t>4</w:t>
+          <w:instrText xml:space="preserve"> PAGEREF _Toc522612815 \h </w:instrText>
+        </w:r>
+        <w:r>
+          <w:rPr>
+            <w:noProof/>
+            <w:webHidden/>
+          </w:rPr>
+        </w:r>
+      </w:ins>
+      <w:r>
+        <w:rPr>
+          <w:noProof/>
+          <w:webHidden/>
+        </w:rPr>
+        <w:fldChar w:fldCharType="separate"/>
+      </w:r>
+      <w:ins w:id="11" w:author="Huang, Lili" w:date="2018-08-21T11:04:00Z">
+        <w:r>
+          <w:rPr>
+            <w:noProof/>
+            <w:webHidden/>
+          </w:rPr>
+          <w:t>5</w:t>
         </w:r>
         <w:r>
           <w:rPr>
@@ -1406,7 +1635,14 @@
           </w:rPr>
           <w:fldChar w:fldCharType="end"/>
         </w:r>
-      </w:hyperlink>
+        <w:r>
+          <w:rPr>
+            <w:rStyle w:val="Hyperlink"/>
+            <w:noProof/>
+          </w:rPr>
+          <w:fldChar w:fldCharType="end"/>
+        </w:r>
+      </w:ins>
     </w:p>
     <w:p>
       <w:pPr>
@@ -1416,13 +1652,54 @@
           <w:tab w:val="right" w:leader="dot" w:pos="8630"/>
         </w:tabs>
         <w:rPr>
+          <w:ins w:id="12" w:author="Huang, Lili" w:date="2018-08-21T11:04:00Z"/>
           <w:rFonts w:asciiTheme="minorHAnsi" w:eastAsiaTheme="minorEastAsia" w:hAnsiTheme="minorHAnsi" w:cstheme="minorBidi"/>
           <w:noProof/>
           <w:sz w:val="22"/>
           <w:szCs w:val="22"/>
         </w:rPr>
       </w:pPr>
-      <w:hyperlink w:anchor="_Toc514763650" w:history="1">
+      <w:ins w:id="13" w:author="Huang, Lili" w:date="2018-08-21T11:04:00Z">
+        <w:r>
+          <w:rPr>
+            <w:rStyle w:val="Hyperlink"/>
+            <w:noProof/>
+          </w:rPr>
+          <w:fldChar w:fldCharType="begin"/>
+        </w:r>
+        <w:r>
+          <w:rPr>
+            <w:rStyle w:val="Hyperlink"/>
+            <w:noProof/>
+          </w:rPr>
+          <w:instrText xml:space="preserve"> </w:instrText>
+        </w:r>
+        <w:r>
+          <w:rPr>
+            <w:noProof/>
+          </w:rPr>
+          <w:instrText>HYPERLINK \l "_Toc522612816"</w:instrText>
+        </w:r>
+        <w:r>
+          <w:rPr>
+            <w:rStyle w:val="Hyperlink"/>
+            <w:noProof/>
+          </w:rPr>
+          <w:instrText xml:space="preserve"> </w:instrText>
+        </w:r>
+        <w:r>
+          <w:rPr>
+            <w:rStyle w:val="Hyperlink"/>
+            <w:noProof/>
+          </w:rPr>
+        </w:r>
+        <w:r>
+          <w:rPr>
+            <w:rStyle w:val="Hyperlink"/>
+            <w:noProof/>
+          </w:rPr>
+          <w:fldChar w:fldCharType="separate"/>
+        </w:r>
         <w:r>
           <w:rPr>
             <w:rStyle w:val="Hyperlink"/>
@@ -1465,27 +1742,29 @@
             <w:noProof/>
             <w:webHidden/>
           </w:rPr>
-          <w:instrText xml:space="preserve"> PAGEREF _Toc514763650 \h </w:instrText>
-        </w:r>
-        <w:r>
-          <w:rPr>
-            <w:noProof/>
-            <w:webHidden/>
-          </w:rPr>
-        </w:r>
-        <w:r>
-          <w:rPr>
-            <w:noProof/>
-            <w:webHidden/>
-          </w:rPr>
-          <w:fldChar w:fldCharType="separate"/>
-        </w:r>
-        <w:r>
-          <w:rPr>
-            <w:noProof/>
-            <w:webHidden/>
-          </w:rPr>
-          <w:t>4</w:t>
+          <w:instrText xml:space="preserve"> PAGEREF _Toc522612816 \h </w:instrText>
+        </w:r>
+        <w:r>
+          <w:rPr>
+            <w:noProof/>
+            <w:webHidden/>
+          </w:rPr>
+        </w:r>
+      </w:ins>
+      <w:r>
+        <w:rPr>
+          <w:noProof/>
+          <w:webHidden/>
+        </w:rPr>
+        <w:fldChar w:fldCharType="separate"/>
+      </w:r>
+      <w:ins w:id="14" w:author="Huang, Lili" w:date="2018-08-21T11:04:00Z">
+        <w:r>
+          <w:rPr>
+            <w:noProof/>
+            <w:webHidden/>
+          </w:rPr>
+          <w:t>5</w:t>
         </w:r>
         <w:r>
           <w:rPr>
@@ -1494,7 +1773,14 @@
           </w:rPr>
           <w:fldChar w:fldCharType="end"/>
         </w:r>
-      </w:hyperlink>
+        <w:r>
+          <w:rPr>
+            <w:rStyle w:val="Hyperlink"/>
+            <w:noProof/>
+          </w:rPr>
+          <w:fldChar w:fldCharType="end"/>
+        </w:r>
+      </w:ins>
     </w:p>
     <w:p>
       <w:pPr>
@@ -1504,13 +1790,54 @@
           <w:tab w:val="right" w:leader="dot" w:pos="8630"/>
         </w:tabs>
         <w:rPr>
+          <w:ins w:id="15" w:author="Huang, Lili" w:date="2018-08-21T11:04:00Z"/>
           <w:rFonts w:asciiTheme="minorHAnsi" w:eastAsiaTheme="minorEastAsia" w:hAnsiTheme="minorHAnsi" w:cstheme="minorBidi"/>
           <w:noProof/>
           <w:sz w:val="22"/>
           <w:szCs w:val="22"/>
         </w:rPr>
       </w:pPr>
-      <w:hyperlink w:anchor="_Toc514763651" w:history="1">
+      <w:ins w:id="16" w:author="Huang, Lili" w:date="2018-08-21T11:04:00Z">
+        <w:r>
+          <w:rPr>
+            <w:rStyle w:val="Hyperlink"/>
+            <w:noProof/>
+          </w:rPr>
+          <w:fldChar w:fldCharType="begin"/>
+        </w:r>
+        <w:r>
+          <w:rPr>
+            <w:rStyle w:val="Hyperlink"/>
+            <w:noProof/>
+          </w:rPr>
+          <w:instrText xml:space="preserve"> </w:instrText>
+        </w:r>
+        <w:r>
+          <w:rPr>
+            <w:noProof/>
+          </w:rPr>
+          <w:instrText>HYPERLINK \l "_Toc522612817"</w:instrText>
+        </w:r>
+        <w:r>
+          <w:rPr>
+            <w:rStyle w:val="Hyperlink"/>
+            <w:noProof/>
+          </w:rPr>
+          <w:instrText xml:space="preserve"> </w:instrText>
+        </w:r>
+        <w:r>
+          <w:rPr>
+            <w:rStyle w:val="Hyperlink"/>
+            <w:noProof/>
+          </w:rPr>
+        </w:r>
+        <w:r>
+          <w:rPr>
+            <w:rStyle w:val="Hyperlink"/>
+            <w:noProof/>
+          </w:rPr>
+          <w:fldChar w:fldCharType="separate"/>
+        </w:r>
         <w:r>
           <w:rPr>
             <w:rStyle w:val="Hyperlink"/>
@@ -1553,27 +1880,29 @@
             <w:noProof/>
             <w:webHidden/>
           </w:rPr>
-          <w:instrText xml:space="preserve"> PAGEREF _Toc514763651 \h </w:instrText>
-        </w:r>
-        <w:r>
-          <w:rPr>
-            <w:noProof/>
-            <w:webHidden/>
-          </w:rPr>
-        </w:r>
-        <w:r>
-          <w:rPr>
-            <w:noProof/>
-            <w:webHidden/>
-          </w:rPr>
-          <w:fldChar w:fldCharType="separate"/>
-        </w:r>
-        <w:r>
-          <w:rPr>
-            <w:noProof/>
-            <w:webHidden/>
-          </w:rPr>
-          <w:t>4</w:t>
+          <w:instrText xml:space="preserve"> PAGEREF _Toc522612817 \h </w:instrText>
+        </w:r>
+        <w:r>
+          <w:rPr>
+            <w:noProof/>
+            <w:webHidden/>
+          </w:rPr>
+        </w:r>
+      </w:ins>
+      <w:r>
+        <w:rPr>
+          <w:noProof/>
+          <w:webHidden/>
+        </w:rPr>
+        <w:fldChar w:fldCharType="separate"/>
+      </w:r>
+      <w:ins w:id="17" w:author="Huang, Lili" w:date="2018-08-21T11:04:00Z">
+        <w:r>
+          <w:rPr>
+            <w:noProof/>
+            <w:webHidden/>
+          </w:rPr>
+          <w:t>5</w:t>
         </w:r>
         <w:r>
           <w:rPr>
@@ -1582,7 +1911,14 @@
           </w:rPr>
           <w:fldChar w:fldCharType="end"/>
         </w:r>
-      </w:hyperlink>
+        <w:r>
+          <w:rPr>
+            <w:rStyle w:val="Hyperlink"/>
+            <w:noProof/>
+          </w:rPr>
+          <w:fldChar w:fldCharType="end"/>
+        </w:r>
+      </w:ins>
     </w:p>
     <w:p>
       <w:pPr>
@@ -1592,13 +1928,54 @@
           <w:tab w:val="right" w:leader="dot" w:pos="8630"/>
         </w:tabs>
         <w:rPr>
+          <w:ins w:id="18" w:author="Huang, Lili" w:date="2018-08-21T11:04:00Z"/>
           <w:rFonts w:asciiTheme="minorHAnsi" w:eastAsiaTheme="minorEastAsia" w:hAnsiTheme="minorHAnsi" w:cstheme="minorBidi"/>
           <w:noProof/>
           <w:sz w:val="22"/>
           <w:szCs w:val="22"/>
         </w:rPr>
       </w:pPr>
-      <w:hyperlink w:anchor="_Toc514763652" w:history="1">
+      <w:ins w:id="19" w:author="Huang, Lili" w:date="2018-08-21T11:04:00Z">
+        <w:r>
+          <w:rPr>
+            <w:rStyle w:val="Hyperlink"/>
+            <w:noProof/>
+          </w:rPr>
+          <w:fldChar w:fldCharType="begin"/>
+        </w:r>
+        <w:r>
+          <w:rPr>
+            <w:rStyle w:val="Hyperlink"/>
+            <w:noProof/>
+          </w:rPr>
+          <w:instrText xml:space="preserve"> </w:instrText>
+        </w:r>
+        <w:r>
+          <w:rPr>
+            <w:noProof/>
+          </w:rPr>
+          <w:instrText>HYPERLINK \l "_Toc522612818"</w:instrText>
+        </w:r>
+        <w:r>
+          <w:rPr>
+            <w:rStyle w:val="Hyperlink"/>
+            <w:noProof/>
+          </w:rPr>
+          <w:instrText xml:space="preserve"> </w:instrText>
+        </w:r>
+        <w:r>
+          <w:rPr>
+            <w:rStyle w:val="Hyperlink"/>
+            <w:noProof/>
+          </w:rPr>
+        </w:r>
+        <w:r>
+          <w:rPr>
+            <w:rStyle w:val="Hyperlink"/>
+            <w:noProof/>
+          </w:rPr>
+          <w:fldChar w:fldCharType="separate"/>
+        </w:r>
         <w:r>
           <w:rPr>
             <w:rStyle w:val="Hyperlink"/>
@@ -1641,21 +2018,23 @@
             <w:noProof/>
             <w:webHidden/>
           </w:rPr>
-          <w:instrText xml:space="preserve"> PAGEREF _Toc514763652 \h </w:instrText>
-        </w:r>
-        <w:r>
-          <w:rPr>
-            <w:noProof/>
-            <w:webHidden/>
-          </w:rPr>
-        </w:r>
-        <w:r>
-          <w:rPr>
-            <w:noProof/>
-            <w:webHidden/>
-          </w:rPr>
-          <w:fldChar w:fldCharType="separate"/>
-        </w:r>
+          <w:instrText xml:space="preserve"> PAGEREF _Toc522612818 \h </w:instrText>
+        </w:r>
+        <w:r>
+          <w:rPr>
+            <w:noProof/>
+            <w:webHidden/>
+          </w:rPr>
+        </w:r>
+      </w:ins>
+      <w:r>
+        <w:rPr>
+          <w:noProof/>
+          <w:webHidden/>
+        </w:rPr>
+        <w:fldChar w:fldCharType="separate"/>
+      </w:r>
+      <w:ins w:id="20" w:author="Huang, Lili" w:date="2018-08-21T11:04:00Z">
         <w:r>
           <w:rPr>
             <w:noProof/>
@@ -1670,7 +2049,14 @@
           </w:rPr>
           <w:fldChar w:fldCharType="end"/>
         </w:r>
-      </w:hyperlink>
+        <w:r>
+          <w:rPr>
+            <w:rStyle w:val="Hyperlink"/>
+            <w:noProof/>
+          </w:rPr>
+          <w:fldChar w:fldCharType="end"/>
+        </w:r>
+      </w:ins>
     </w:p>
     <w:p>
       <w:pPr>
@@ -1680,13 +2066,54 @@
           <w:tab w:val="right" w:leader="dot" w:pos="8630"/>
         </w:tabs>
         <w:rPr>
+          <w:ins w:id="21" w:author="Huang, Lili" w:date="2018-08-21T11:04:00Z"/>
           <w:rFonts w:asciiTheme="minorHAnsi" w:eastAsiaTheme="minorEastAsia" w:hAnsiTheme="minorHAnsi" w:cstheme="minorBidi"/>
           <w:noProof/>
           <w:sz w:val="22"/>
           <w:szCs w:val="22"/>
         </w:rPr>
       </w:pPr>
-      <w:hyperlink w:anchor="_Toc514763653" w:history="1">
+      <w:ins w:id="22" w:author="Huang, Lili" w:date="2018-08-21T11:04:00Z">
+        <w:r>
+          <w:rPr>
+            <w:rStyle w:val="Hyperlink"/>
+            <w:noProof/>
+          </w:rPr>
+          <w:fldChar w:fldCharType="begin"/>
+        </w:r>
+        <w:r>
+          <w:rPr>
+            <w:rStyle w:val="Hyperlink"/>
+            <w:noProof/>
+          </w:rPr>
+          <w:instrText xml:space="preserve"> </w:instrText>
+        </w:r>
+        <w:r>
+          <w:rPr>
+            <w:noProof/>
+          </w:rPr>
+          <w:instrText>HYPERLINK \l "_Toc522612819"</w:instrText>
+        </w:r>
+        <w:r>
+          <w:rPr>
+            <w:rStyle w:val="Hyperlink"/>
+            <w:noProof/>
+          </w:rPr>
+          <w:instrText xml:space="preserve"> </w:instrText>
+        </w:r>
+        <w:r>
+          <w:rPr>
+            <w:rStyle w:val="Hyperlink"/>
+            <w:noProof/>
+          </w:rPr>
+        </w:r>
+        <w:r>
+          <w:rPr>
+            <w:rStyle w:val="Hyperlink"/>
+            <w:noProof/>
+          </w:rPr>
+          <w:fldChar w:fldCharType="separate"/>
+        </w:r>
         <w:r>
           <w:rPr>
             <w:rStyle w:val="Hyperlink"/>
@@ -1729,21 +2156,23 @@
             <w:noProof/>
             <w:webHidden/>
           </w:rPr>
-          <w:instrText xml:space="preserve"> PAGEREF _Toc514763653 \h </w:instrText>
-        </w:r>
-        <w:r>
-          <w:rPr>
-            <w:noProof/>
-            <w:webHidden/>
-          </w:rPr>
-        </w:r>
-        <w:r>
-          <w:rPr>
-            <w:noProof/>
-            <w:webHidden/>
-          </w:rPr>
-          <w:fldChar w:fldCharType="separate"/>
-        </w:r>
+          <w:instrText xml:space="preserve"> PAGEREF _Toc522612819 \h </w:instrText>
+        </w:r>
+        <w:r>
+          <w:rPr>
+            <w:noProof/>
+            <w:webHidden/>
+          </w:rPr>
+        </w:r>
+      </w:ins>
+      <w:r>
+        <w:rPr>
+          <w:noProof/>
+          <w:webHidden/>
+        </w:rPr>
+        <w:fldChar w:fldCharType="separate"/>
+      </w:r>
+      <w:ins w:id="23" w:author="Huang, Lili" w:date="2018-08-21T11:04:00Z">
         <w:r>
           <w:rPr>
             <w:noProof/>
@@ -1758,7 +2187,14 @@
           </w:rPr>
           <w:fldChar w:fldCharType="end"/>
         </w:r>
-      </w:hyperlink>
+        <w:r>
+          <w:rPr>
+            <w:rStyle w:val="Hyperlink"/>
+            <w:noProof/>
+          </w:rPr>
+          <w:fldChar w:fldCharType="end"/>
+        </w:r>
+      </w:ins>
     </w:p>
     <w:p>
       <w:pPr>
@@ -1768,13 +2204,54 @@
           <w:tab w:val="right" w:leader="dot" w:pos="8630"/>
         </w:tabs>
         <w:rPr>
+          <w:ins w:id="24" w:author="Huang, Lili" w:date="2018-08-21T11:04:00Z"/>
           <w:rFonts w:asciiTheme="minorHAnsi" w:eastAsiaTheme="minorEastAsia" w:hAnsiTheme="minorHAnsi" w:cstheme="minorBidi"/>
           <w:noProof/>
           <w:sz w:val="22"/>
           <w:szCs w:val="22"/>
         </w:rPr>
       </w:pPr>
-      <w:hyperlink w:anchor="_Toc514763654" w:history="1">
+      <w:ins w:id="25" w:author="Huang, Lili" w:date="2018-08-21T11:04:00Z">
+        <w:r>
+          <w:rPr>
+            <w:rStyle w:val="Hyperlink"/>
+            <w:noProof/>
+          </w:rPr>
+          <w:fldChar w:fldCharType="begin"/>
+        </w:r>
+        <w:r>
+          <w:rPr>
+            <w:rStyle w:val="Hyperlink"/>
+            <w:noProof/>
+          </w:rPr>
+          <w:instrText xml:space="preserve"> </w:instrText>
+        </w:r>
+        <w:r>
+          <w:rPr>
+            <w:noProof/>
+          </w:rPr>
+          <w:instrText>HYPERLINK \l "_Toc522612820"</w:instrText>
+        </w:r>
+        <w:r>
+          <w:rPr>
+            <w:rStyle w:val="Hyperlink"/>
+            <w:noProof/>
+          </w:rPr>
+          <w:instrText xml:space="preserve"> </w:instrText>
+        </w:r>
+        <w:r>
+          <w:rPr>
+            <w:rStyle w:val="Hyperlink"/>
+            <w:noProof/>
+          </w:rPr>
+        </w:r>
+        <w:r>
+          <w:rPr>
+            <w:rStyle w:val="Hyperlink"/>
+            <w:noProof/>
+          </w:rPr>
+          <w:fldChar w:fldCharType="separate"/>
+        </w:r>
         <w:r>
           <w:rPr>
             <w:rStyle w:val="Hyperlink"/>
@@ -1819,21 +2296,23 @@
             <w:noProof/>
             <w:webHidden/>
           </w:rPr>
-          <w:instrText xml:space="preserve"> PAGEREF _Toc514763654 \h </w:instrText>
-        </w:r>
-        <w:r>
-          <w:rPr>
-            <w:noProof/>
-            <w:webHidden/>
-          </w:rPr>
-        </w:r>
-        <w:r>
-          <w:rPr>
-            <w:noProof/>
-            <w:webHidden/>
-          </w:rPr>
-          <w:fldChar w:fldCharType="separate"/>
-        </w:r>
+          <w:instrText xml:space="preserve"> PAGEREF _Toc522612820 \h </w:instrText>
+        </w:r>
+        <w:r>
+          <w:rPr>
+            <w:noProof/>
+            <w:webHidden/>
+          </w:rPr>
+        </w:r>
+      </w:ins>
+      <w:r>
+        <w:rPr>
+          <w:noProof/>
+          <w:webHidden/>
+        </w:rPr>
+        <w:fldChar w:fldCharType="separate"/>
+      </w:r>
+      <w:ins w:id="26" w:author="Huang, Lili" w:date="2018-08-21T11:04:00Z">
         <w:r>
           <w:rPr>
             <w:noProof/>
@@ -1848,7 +2327,14 @@
           </w:rPr>
           <w:fldChar w:fldCharType="end"/>
         </w:r>
-      </w:hyperlink>
+        <w:r>
+          <w:rPr>
+            <w:rStyle w:val="Hyperlink"/>
+            <w:noProof/>
+          </w:rPr>
+          <w:fldChar w:fldCharType="end"/>
+        </w:r>
+      </w:ins>
     </w:p>
     <w:p>
       <w:pPr>
@@ -1858,13 +2344,54 @@
           <w:tab w:val="right" w:leader="dot" w:pos="8630"/>
         </w:tabs>
         <w:rPr>
+          <w:ins w:id="27" w:author="Huang, Lili" w:date="2018-08-21T11:04:00Z"/>
           <w:rFonts w:asciiTheme="minorHAnsi" w:eastAsiaTheme="minorEastAsia" w:hAnsiTheme="minorHAnsi" w:cstheme="minorBidi"/>
           <w:noProof/>
           <w:sz w:val="22"/>
           <w:szCs w:val="22"/>
         </w:rPr>
       </w:pPr>
-      <w:hyperlink w:anchor="_Toc514763655" w:history="1">
+      <w:ins w:id="28" w:author="Huang, Lili" w:date="2018-08-21T11:04:00Z">
+        <w:r>
+          <w:rPr>
+            <w:rStyle w:val="Hyperlink"/>
+            <w:noProof/>
+          </w:rPr>
+          <w:fldChar w:fldCharType="begin"/>
+        </w:r>
+        <w:r>
+          <w:rPr>
+            <w:rStyle w:val="Hyperlink"/>
+            <w:noProof/>
+          </w:rPr>
+          <w:instrText xml:space="preserve"> </w:instrText>
+        </w:r>
+        <w:r>
+          <w:rPr>
+            <w:noProof/>
+          </w:rPr>
+          <w:instrText>HYPERLINK \l "_Toc522612821"</w:instrText>
+        </w:r>
+        <w:r>
+          <w:rPr>
+            <w:rStyle w:val="Hyperlink"/>
+            <w:noProof/>
+          </w:rPr>
+          <w:instrText xml:space="preserve"> </w:instrText>
+        </w:r>
+        <w:r>
+          <w:rPr>
+            <w:rStyle w:val="Hyperlink"/>
+            <w:noProof/>
+          </w:rPr>
+        </w:r>
+        <w:r>
+          <w:rPr>
+            <w:rStyle w:val="Hyperlink"/>
+            <w:noProof/>
+          </w:rPr>
+          <w:fldChar w:fldCharType="separate"/>
+        </w:r>
         <w:r>
           <w:rPr>
             <w:rStyle w:val="Hyperlink"/>
@@ -1907,21 +2434,23 @@
             <w:noProof/>
             <w:webHidden/>
           </w:rPr>
-          <w:instrText xml:space="preserve"> PAGEREF _Toc514763655 \h </w:instrText>
-        </w:r>
-        <w:r>
-          <w:rPr>
-            <w:noProof/>
-            <w:webHidden/>
-          </w:rPr>
-        </w:r>
-        <w:r>
-          <w:rPr>
-            <w:noProof/>
-            <w:webHidden/>
-          </w:rPr>
-          <w:fldChar w:fldCharType="separate"/>
-        </w:r>
+          <w:instrText xml:space="preserve"> PAGEREF _Toc522612821 \h </w:instrText>
+        </w:r>
+        <w:r>
+          <w:rPr>
+            <w:noProof/>
+            <w:webHidden/>
+          </w:rPr>
+        </w:r>
+      </w:ins>
+      <w:r>
+        <w:rPr>
+          <w:noProof/>
+          <w:webHidden/>
+        </w:rPr>
+        <w:fldChar w:fldCharType="separate"/>
+      </w:r>
+      <w:ins w:id="29" w:author="Huang, Lili" w:date="2018-08-21T11:04:00Z">
         <w:r>
           <w:rPr>
             <w:noProof/>
@@ -1936,7 +2465,14 @@
           </w:rPr>
           <w:fldChar w:fldCharType="end"/>
         </w:r>
-      </w:hyperlink>
+        <w:r>
+          <w:rPr>
+            <w:rStyle w:val="Hyperlink"/>
+            <w:noProof/>
+          </w:rPr>
+          <w:fldChar w:fldCharType="end"/>
+        </w:r>
+      </w:ins>
     </w:p>
     <w:p>
       <w:pPr>
@@ -1946,13 +2482,54 @@
           <w:tab w:val="right" w:leader="dot" w:pos="8630"/>
         </w:tabs>
         <w:rPr>
+          <w:ins w:id="30" w:author="Huang, Lili" w:date="2018-08-21T11:04:00Z"/>
           <w:rFonts w:asciiTheme="minorHAnsi" w:eastAsiaTheme="minorEastAsia" w:hAnsiTheme="minorHAnsi" w:cstheme="minorBidi"/>
           <w:noProof/>
           <w:sz w:val="22"/>
           <w:szCs w:val="22"/>
         </w:rPr>
       </w:pPr>
-      <w:hyperlink w:anchor="_Toc514763656" w:history="1">
+      <w:ins w:id="31" w:author="Huang, Lili" w:date="2018-08-21T11:04:00Z">
+        <w:r>
+          <w:rPr>
+            <w:rStyle w:val="Hyperlink"/>
+            <w:noProof/>
+          </w:rPr>
+          <w:fldChar w:fldCharType="begin"/>
+        </w:r>
+        <w:r>
+          <w:rPr>
+            <w:rStyle w:val="Hyperlink"/>
+            <w:noProof/>
+          </w:rPr>
+          <w:instrText xml:space="preserve"> </w:instrText>
+        </w:r>
+        <w:r>
+          <w:rPr>
+            <w:noProof/>
+          </w:rPr>
+          <w:instrText>HYPERLINK \l "_Toc522612822"</w:instrText>
+        </w:r>
+        <w:r>
+          <w:rPr>
+            <w:rStyle w:val="Hyperlink"/>
+            <w:noProof/>
+          </w:rPr>
+          <w:instrText xml:space="preserve"> </w:instrText>
+        </w:r>
+        <w:r>
+          <w:rPr>
+            <w:rStyle w:val="Hyperlink"/>
+            <w:noProof/>
+          </w:rPr>
+        </w:r>
+        <w:r>
+          <w:rPr>
+            <w:rStyle w:val="Hyperlink"/>
+            <w:noProof/>
+          </w:rPr>
+          <w:fldChar w:fldCharType="separate"/>
+        </w:r>
         <w:r>
           <w:rPr>
             <w:rStyle w:val="Hyperlink"/>
@@ -1995,21 +2572,23 @@
             <w:noProof/>
             <w:webHidden/>
           </w:rPr>
-          <w:instrText xml:space="preserve"> PAGEREF _Toc514763656 \h </w:instrText>
-        </w:r>
-        <w:r>
-          <w:rPr>
-            <w:noProof/>
-            <w:webHidden/>
-          </w:rPr>
-        </w:r>
-        <w:r>
-          <w:rPr>
-            <w:noProof/>
-            <w:webHidden/>
-          </w:rPr>
-          <w:fldChar w:fldCharType="separate"/>
-        </w:r>
+          <w:instrText xml:space="preserve"> PAGEREF _Toc522612822 \h </w:instrText>
+        </w:r>
+        <w:r>
+          <w:rPr>
+            <w:noProof/>
+            <w:webHidden/>
+          </w:rPr>
+        </w:r>
+      </w:ins>
+      <w:r>
+        <w:rPr>
+          <w:noProof/>
+          <w:webHidden/>
+        </w:rPr>
+        <w:fldChar w:fldCharType="separate"/>
+      </w:r>
+      <w:ins w:id="32" w:author="Huang, Lili" w:date="2018-08-21T11:04:00Z">
         <w:r>
           <w:rPr>
             <w:noProof/>
@@ -2024,7 +2603,14 @@
           </w:rPr>
           <w:fldChar w:fldCharType="end"/>
         </w:r>
-      </w:hyperlink>
+        <w:r>
+          <w:rPr>
+            <w:rStyle w:val="Hyperlink"/>
+            <w:noProof/>
+          </w:rPr>
+          <w:fldChar w:fldCharType="end"/>
+        </w:r>
+      </w:ins>
     </w:p>
     <w:p>
       <w:pPr>
@@ -2034,13 +2620,54 @@
           <w:tab w:val="right" w:leader="dot" w:pos="8630"/>
         </w:tabs>
         <w:rPr>
+          <w:ins w:id="33" w:author="Huang, Lili" w:date="2018-08-21T11:04:00Z"/>
           <w:rFonts w:asciiTheme="minorHAnsi" w:eastAsiaTheme="minorEastAsia" w:hAnsiTheme="minorHAnsi" w:cstheme="minorBidi"/>
           <w:noProof/>
           <w:sz w:val="22"/>
           <w:szCs w:val="22"/>
         </w:rPr>
       </w:pPr>
-      <w:hyperlink w:anchor="_Toc514763657" w:history="1">
+      <w:ins w:id="34" w:author="Huang, Lili" w:date="2018-08-21T11:04:00Z">
+        <w:r>
+          <w:rPr>
+            <w:rStyle w:val="Hyperlink"/>
+            <w:noProof/>
+          </w:rPr>
+          <w:fldChar w:fldCharType="begin"/>
+        </w:r>
+        <w:r>
+          <w:rPr>
+            <w:rStyle w:val="Hyperlink"/>
+            <w:noProof/>
+          </w:rPr>
+          <w:instrText xml:space="preserve"> </w:instrText>
+        </w:r>
+        <w:r>
+          <w:rPr>
+            <w:noProof/>
+          </w:rPr>
+          <w:instrText>HYPERLINK \l "_Toc522612823"</w:instrText>
+        </w:r>
+        <w:r>
+          <w:rPr>
+            <w:rStyle w:val="Hyperlink"/>
+            <w:noProof/>
+          </w:rPr>
+          <w:instrText xml:space="preserve"> </w:instrText>
+        </w:r>
+        <w:r>
+          <w:rPr>
+            <w:rStyle w:val="Hyperlink"/>
+            <w:noProof/>
+          </w:rPr>
+        </w:r>
+        <w:r>
+          <w:rPr>
+            <w:rStyle w:val="Hyperlink"/>
+            <w:noProof/>
+          </w:rPr>
+          <w:fldChar w:fldCharType="separate"/>
+        </w:r>
         <w:r>
           <w:rPr>
             <w:rStyle w:val="Hyperlink"/>
@@ -2083,21 +2710,23 @@
             <w:noProof/>
             <w:webHidden/>
           </w:rPr>
-          <w:instrText xml:space="preserve"> PAGEREF _Toc514763657 \h </w:instrText>
-        </w:r>
-        <w:r>
-          <w:rPr>
-            <w:noProof/>
-            <w:webHidden/>
-          </w:rPr>
-        </w:r>
-        <w:r>
-          <w:rPr>
-            <w:noProof/>
-            <w:webHidden/>
-          </w:rPr>
-          <w:fldChar w:fldCharType="separate"/>
-        </w:r>
+          <w:instrText xml:space="preserve"> PAGEREF _Toc522612823 \h </w:instrText>
+        </w:r>
+        <w:r>
+          <w:rPr>
+            <w:noProof/>
+            <w:webHidden/>
+          </w:rPr>
+        </w:r>
+      </w:ins>
+      <w:r>
+        <w:rPr>
+          <w:noProof/>
+          <w:webHidden/>
+        </w:rPr>
+        <w:fldChar w:fldCharType="separate"/>
+      </w:r>
+      <w:ins w:id="35" w:author="Huang, Lili" w:date="2018-08-21T11:04:00Z">
         <w:r>
           <w:rPr>
             <w:noProof/>
@@ -2112,7 +2741,14 @@
           </w:rPr>
           <w:fldChar w:fldCharType="end"/>
         </w:r>
-      </w:hyperlink>
+        <w:r>
+          <w:rPr>
+            <w:rStyle w:val="Hyperlink"/>
+            <w:noProof/>
+          </w:rPr>
+          <w:fldChar w:fldCharType="end"/>
+        </w:r>
+      </w:ins>
     </w:p>
     <w:p>
       <w:pPr>
@@ -2122,13 +2758,54 @@
           <w:tab w:val="right" w:leader="dot" w:pos="8630"/>
         </w:tabs>
         <w:rPr>
+          <w:ins w:id="36" w:author="Huang, Lili" w:date="2018-08-21T11:04:00Z"/>
           <w:rFonts w:asciiTheme="minorHAnsi" w:eastAsiaTheme="minorEastAsia" w:hAnsiTheme="minorHAnsi" w:cstheme="minorBidi"/>
           <w:noProof/>
           <w:sz w:val="22"/>
           <w:szCs w:val="22"/>
         </w:rPr>
       </w:pPr>
-      <w:hyperlink w:anchor="_Toc514763658" w:history="1">
+      <w:ins w:id="37" w:author="Huang, Lili" w:date="2018-08-21T11:04:00Z">
+        <w:r>
+          <w:rPr>
+            <w:rStyle w:val="Hyperlink"/>
+            <w:noProof/>
+          </w:rPr>
+          <w:fldChar w:fldCharType="begin"/>
+        </w:r>
+        <w:r>
+          <w:rPr>
+            <w:rStyle w:val="Hyperlink"/>
+            <w:noProof/>
+          </w:rPr>
+          <w:instrText xml:space="preserve"> </w:instrText>
+        </w:r>
+        <w:r>
+          <w:rPr>
+            <w:noProof/>
+          </w:rPr>
+          <w:instrText>HYPERLINK \l "_Toc522612824"</w:instrText>
+        </w:r>
+        <w:r>
+          <w:rPr>
+            <w:rStyle w:val="Hyperlink"/>
+            <w:noProof/>
+          </w:rPr>
+          <w:instrText xml:space="preserve"> </w:instrText>
+        </w:r>
+        <w:r>
+          <w:rPr>
+            <w:rStyle w:val="Hyperlink"/>
+            <w:noProof/>
+          </w:rPr>
+        </w:r>
+        <w:r>
+          <w:rPr>
+            <w:rStyle w:val="Hyperlink"/>
+            <w:noProof/>
+          </w:rPr>
+          <w:fldChar w:fldCharType="separate"/>
+        </w:r>
         <w:r>
           <w:rPr>
             <w:rStyle w:val="Hyperlink"/>
@@ -2171,21 +2848,23 @@
             <w:noProof/>
             <w:webHidden/>
           </w:rPr>
-          <w:instrText xml:space="preserve"> PAGEREF _Toc514763658 \h </w:instrText>
-        </w:r>
-        <w:r>
-          <w:rPr>
-            <w:noProof/>
-            <w:webHidden/>
-          </w:rPr>
-        </w:r>
-        <w:r>
-          <w:rPr>
-            <w:noProof/>
-            <w:webHidden/>
-          </w:rPr>
-          <w:fldChar w:fldCharType="separate"/>
-        </w:r>
+          <w:instrText xml:space="preserve"> PAGEREF _Toc522612824 \h </w:instrText>
+        </w:r>
+        <w:r>
+          <w:rPr>
+            <w:noProof/>
+            <w:webHidden/>
+          </w:rPr>
+        </w:r>
+      </w:ins>
+      <w:r>
+        <w:rPr>
+          <w:noProof/>
+          <w:webHidden/>
+        </w:rPr>
+        <w:fldChar w:fldCharType="separate"/>
+      </w:r>
+      <w:ins w:id="38" w:author="Huang, Lili" w:date="2018-08-21T11:04:00Z">
         <w:r>
           <w:rPr>
             <w:noProof/>
@@ -2200,7 +2879,14 @@
           </w:rPr>
           <w:fldChar w:fldCharType="end"/>
         </w:r>
-      </w:hyperlink>
+        <w:r>
+          <w:rPr>
+            <w:rStyle w:val="Hyperlink"/>
+            <w:noProof/>
+          </w:rPr>
+          <w:fldChar w:fldCharType="end"/>
+        </w:r>
+      </w:ins>
     </w:p>
     <w:p>
       <w:pPr>
@@ -2210,13 +2896,54 @@
           <w:tab w:val="right" w:leader="dot" w:pos="8630"/>
         </w:tabs>
         <w:rPr>
+          <w:ins w:id="39" w:author="Huang, Lili" w:date="2018-08-21T11:04:00Z"/>
           <w:rFonts w:asciiTheme="minorHAnsi" w:eastAsiaTheme="minorEastAsia" w:hAnsiTheme="minorHAnsi" w:cstheme="minorBidi"/>
           <w:noProof/>
           <w:sz w:val="22"/>
           <w:szCs w:val="22"/>
         </w:rPr>
       </w:pPr>
-      <w:hyperlink w:anchor="_Toc514763659" w:history="1">
+      <w:ins w:id="40" w:author="Huang, Lili" w:date="2018-08-21T11:04:00Z">
+        <w:r>
+          <w:rPr>
+            <w:rStyle w:val="Hyperlink"/>
+            <w:noProof/>
+          </w:rPr>
+          <w:fldChar w:fldCharType="begin"/>
+        </w:r>
+        <w:r>
+          <w:rPr>
+            <w:rStyle w:val="Hyperlink"/>
+            <w:noProof/>
+          </w:rPr>
+          <w:instrText xml:space="preserve"> </w:instrText>
+        </w:r>
+        <w:r>
+          <w:rPr>
+            <w:noProof/>
+          </w:rPr>
+          <w:instrText>HYPERLINK \l "_Toc522612825"</w:instrText>
+        </w:r>
+        <w:r>
+          <w:rPr>
+            <w:rStyle w:val="Hyperlink"/>
+            <w:noProof/>
+          </w:rPr>
+          <w:instrText xml:space="preserve"> </w:instrText>
+        </w:r>
+        <w:r>
+          <w:rPr>
+            <w:rStyle w:val="Hyperlink"/>
+            <w:noProof/>
+          </w:rPr>
+        </w:r>
+        <w:r>
+          <w:rPr>
+            <w:rStyle w:val="Hyperlink"/>
+            <w:noProof/>
+          </w:rPr>
+          <w:fldChar w:fldCharType="separate"/>
+        </w:r>
         <w:r>
           <w:rPr>
             <w:rStyle w:val="Hyperlink"/>
@@ -2259,21 +2986,23 @@
             <w:noProof/>
             <w:webHidden/>
           </w:rPr>
-          <w:instrText xml:space="preserve"> PAGEREF _Toc514763659 \h </w:instrText>
-        </w:r>
-        <w:r>
-          <w:rPr>
-            <w:noProof/>
-            <w:webHidden/>
-          </w:rPr>
-        </w:r>
-        <w:r>
-          <w:rPr>
-            <w:noProof/>
-            <w:webHidden/>
-          </w:rPr>
-          <w:fldChar w:fldCharType="separate"/>
-        </w:r>
+          <w:instrText xml:space="preserve"> PAGEREF _Toc522612825 \h </w:instrText>
+        </w:r>
+        <w:r>
+          <w:rPr>
+            <w:noProof/>
+            <w:webHidden/>
+          </w:rPr>
+        </w:r>
+      </w:ins>
+      <w:r>
+        <w:rPr>
+          <w:noProof/>
+          <w:webHidden/>
+        </w:rPr>
+        <w:fldChar w:fldCharType="separate"/>
+      </w:r>
+      <w:ins w:id="41" w:author="Huang, Lili" w:date="2018-08-21T11:04:00Z">
         <w:r>
           <w:rPr>
             <w:noProof/>
@@ -2288,7 +3017,14 @@
           </w:rPr>
           <w:fldChar w:fldCharType="end"/>
         </w:r>
-      </w:hyperlink>
+        <w:r>
+          <w:rPr>
+            <w:rStyle w:val="Hyperlink"/>
+            <w:noProof/>
+          </w:rPr>
+          <w:fldChar w:fldCharType="end"/>
+        </w:r>
+      </w:ins>
     </w:p>
     <w:p>
       <w:pPr>
@@ -2298,13 +3034,54 @@
           <w:tab w:val="right" w:leader="dot" w:pos="8630"/>
         </w:tabs>
         <w:rPr>
+          <w:ins w:id="42" w:author="Huang, Lili" w:date="2018-08-21T11:04:00Z"/>
           <w:rFonts w:asciiTheme="minorHAnsi" w:eastAsiaTheme="minorEastAsia" w:hAnsiTheme="minorHAnsi" w:cstheme="minorBidi"/>
           <w:noProof/>
           <w:sz w:val="22"/>
           <w:szCs w:val="22"/>
         </w:rPr>
       </w:pPr>
-      <w:hyperlink w:anchor="_Toc514763660" w:history="1">
+      <w:ins w:id="43" w:author="Huang, Lili" w:date="2018-08-21T11:04:00Z">
+        <w:r>
+          <w:rPr>
+            <w:rStyle w:val="Hyperlink"/>
+            <w:noProof/>
+          </w:rPr>
+          <w:fldChar w:fldCharType="begin"/>
+        </w:r>
+        <w:r>
+          <w:rPr>
+            <w:rStyle w:val="Hyperlink"/>
+            <w:noProof/>
+          </w:rPr>
+          <w:instrText xml:space="preserve"> </w:instrText>
+        </w:r>
+        <w:r>
+          <w:rPr>
+            <w:noProof/>
+          </w:rPr>
+          <w:instrText>HYPERLINK \l "_Toc522612826"</w:instrText>
+        </w:r>
+        <w:r>
+          <w:rPr>
+            <w:rStyle w:val="Hyperlink"/>
+            <w:noProof/>
+          </w:rPr>
+          <w:instrText xml:space="preserve"> </w:instrText>
+        </w:r>
+        <w:r>
+          <w:rPr>
+            <w:rStyle w:val="Hyperlink"/>
+            <w:noProof/>
+          </w:rPr>
+        </w:r>
+        <w:r>
+          <w:rPr>
+            <w:rStyle w:val="Hyperlink"/>
+            <w:noProof/>
+          </w:rPr>
+          <w:fldChar w:fldCharType="separate"/>
+        </w:r>
         <w:r>
           <w:rPr>
             <w:rStyle w:val="Hyperlink"/>
@@ -2347,21 +3124,23 @@
             <w:noProof/>
             <w:webHidden/>
           </w:rPr>
-          <w:instrText xml:space="preserve"> PAGEREF _Toc514763660 \h </w:instrText>
-        </w:r>
-        <w:r>
-          <w:rPr>
-            <w:noProof/>
-            <w:webHidden/>
-          </w:rPr>
-        </w:r>
-        <w:r>
-          <w:rPr>
-            <w:noProof/>
-            <w:webHidden/>
-          </w:rPr>
-          <w:fldChar w:fldCharType="separate"/>
-        </w:r>
+          <w:instrText xml:space="preserve"> PAGEREF _Toc522612826 \h </w:instrText>
+        </w:r>
+        <w:r>
+          <w:rPr>
+            <w:noProof/>
+            <w:webHidden/>
+          </w:rPr>
+        </w:r>
+      </w:ins>
+      <w:r>
+        <w:rPr>
+          <w:noProof/>
+          <w:webHidden/>
+        </w:rPr>
+        <w:fldChar w:fldCharType="separate"/>
+      </w:r>
+      <w:ins w:id="44" w:author="Huang, Lili" w:date="2018-08-21T11:04:00Z">
         <w:r>
           <w:rPr>
             <w:noProof/>
@@ -2376,7 +3155,14 @@
           </w:rPr>
           <w:fldChar w:fldCharType="end"/>
         </w:r>
-      </w:hyperlink>
+        <w:r>
+          <w:rPr>
+            <w:rStyle w:val="Hyperlink"/>
+            <w:noProof/>
+          </w:rPr>
+          <w:fldChar w:fldCharType="end"/>
+        </w:r>
+      </w:ins>
     </w:p>
     <w:p>
       <w:pPr>
@@ -2386,13 +3172,54 @@
           <w:tab w:val="right" w:leader="dot" w:pos="8630"/>
         </w:tabs>
         <w:rPr>
+          <w:ins w:id="45" w:author="Huang, Lili" w:date="2018-08-21T11:04:00Z"/>
           <w:rFonts w:asciiTheme="minorHAnsi" w:eastAsiaTheme="minorEastAsia" w:hAnsiTheme="minorHAnsi" w:cstheme="minorBidi"/>
           <w:noProof/>
           <w:sz w:val="22"/>
           <w:szCs w:val="22"/>
         </w:rPr>
       </w:pPr>
-      <w:hyperlink w:anchor="_Toc514763661" w:history="1">
+      <w:ins w:id="46" w:author="Huang, Lili" w:date="2018-08-21T11:04:00Z">
+        <w:r>
+          <w:rPr>
+            <w:rStyle w:val="Hyperlink"/>
+            <w:noProof/>
+          </w:rPr>
+          <w:fldChar w:fldCharType="begin"/>
+        </w:r>
+        <w:r>
+          <w:rPr>
+            <w:rStyle w:val="Hyperlink"/>
+            <w:noProof/>
+          </w:rPr>
+          <w:instrText xml:space="preserve"> </w:instrText>
+        </w:r>
+        <w:r>
+          <w:rPr>
+            <w:noProof/>
+          </w:rPr>
+          <w:instrText>HYPERLINK \l "_Toc522612827"</w:instrText>
+        </w:r>
+        <w:r>
+          <w:rPr>
+            <w:rStyle w:val="Hyperlink"/>
+            <w:noProof/>
+          </w:rPr>
+          <w:instrText xml:space="preserve"> </w:instrText>
+        </w:r>
+        <w:r>
+          <w:rPr>
+            <w:rStyle w:val="Hyperlink"/>
+            <w:noProof/>
+          </w:rPr>
+        </w:r>
+        <w:r>
+          <w:rPr>
+            <w:rStyle w:val="Hyperlink"/>
+            <w:noProof/>
+          </w:rPr>
+          <w:fldChar w:fldCharType="separate"/>
+        </w:r>
         <w:r>
           <w:rPr>
             <w:rStyle w:val="Hyperlink"/>
@@ -2435,21 +3262,23 @@
             <w:noProof/>
             <w:webHidden/>
           </w:rPr>
-          <w:instrText xml:space="preserve"> PAGEREF _Toc514763661 \h </w:instrText>
-        </w:r>
-        <w:r>
-          <w:rPr>
-            <w:noProof/>
-            <w:webHidden/>
-          </w:rPr>
-        </w:r>
-        <w:r>
-          <w:rPr>
-            <w:noProof/>
-            <w:webHidden/>
-          </w:rPr>
-          <w:fldChar w:fldCharType="separate"/>
-        </w:r>
+          <w:instrText xml:space="preserve"> PAGEREF _Toc522612827 \h </w:instrText>
+        </w:r>
+        <w:r>
+          <w:rPr>
+            <w:noProof/>
+            <w:webHidden/>
+          </w:rPr>
+        </w:r>
+      </w:ins>
+      <w:r>
+        <w:rPr>
+          <w:noProof/>
+          <w:webHidden/>
+        </w:rPr>
+        <w:fldChar w:fldCharType="separate"/>
+      </w:r>
+      <w:ins w:id="47" w:author="Huang, Lili" w:date="2018-08-21T11:04:00Z">
         <w:r>
           <w:rPr>
             <w:noProof/>
@@ -2464,7 +3293,14 @@
           </w:rPr>
           <w:fldChar w:fldCharType="end"/>
         </w:r>
-      </w:hyperlink>
+        <w:r>
+          <w:rPr>
+            <w:rStyle w:val="Hyperlink"/>
+            <w:noProof/>
+          </w:rPr>
+          <w:fldChar w:fldCharType="end"/>
+        </w:r>
+      </w:ins>
     </w:p>
     <w:p>
       <w:pPr>
@@ -2474,13 +3310,54 @@
           <w:tab w:val="right" w:leader="dot" w:pos="8630"/>
         </w:tabs>
         <w:rPr>
+          <w:ins w:id="48" w:author="Huang, Lili" w:date="2018-08-21T11:04:00Z"/>
           <w:rFonts w:asciiTheme="minorHAnsi" w:eastAsiaTheme="minorEastAsia" w:hAnsiTheme="minorHAnsi" w:cstheme="minorBidi"/>
           <w:noProof/>
           <w:sz w:val="22"/>
           <w:szCs w:val="22"/>
         </w:rPr>
       </w:pPr>
-      <w:hyperlink w:anchor="_Toc514763662" w:history="1">
+      <w:ins w:id="49" w:author="Huang, Lili" w:date="2018-08-21T11:04:00Z">
+        <w:r>
+          <w:rPr>
+            <w:rStyle w:val="Hyperlink"/>
+            <w:noProof/>
+          </w:rPr>
+          <w:fldChar w:fldCharType="begin"/>
+        </w:r>
+        <w:r>
+          <w:rPr>
+            <w:rStyle w:val="Hyperlink"/>
+            <w:noProof/>
+          </w:rPr>
+          <w:instrText xml:space="preserve"> </w:instrText>
+        </w:r>
+        <w:r>
+          <w:rPr>
+            <w:noProof/>
+          </w:rPr>
+          <w:instrText>HYPERLINK \l "_Toc522612828"</w:instrText>
+        </w:r>
+        <w:r>
+          <w:rPr>
+            <w:rStyle w:val="Hyperlink"/>
+            <w:noProof/>
+          </w:rPr>
+          <w:instrText xml:space="preserve"> </w:instrText>
+        </w:r>
+        <w:r>
+          <w:rPr>
+            <w:rStyle w:val="Hyperlink"/>
+            <w:noProof/>
+          </w:rPr>
+        </w:r>
+        <w:r>
+          <w:rPr>
+            <w:rStyle w:val="Hyperlink"/>
+            <w:noProof/>
+          </w:rPr>
+          <w:fldChar w:fldCharType="separate"/>
+        </w:r>
         <w:r>
           <w:rPr>
             <w:rStyle w:val="Hyperlink"/>
@@ -2523,21 +3400,23 @@
             <w:noProof/>
             <w:webHidden/>
           </w:rPr>
-          <w:instrText xml:space="preserve"> PAGEREF _Toc514763662 \h </w:instrText>
-        </w:r>
-        <w:r>
-          <w:rPr>
-            <w:noProof/>
-            <w:webHidden/>
-          </w:rPr>
-        </w:r>
-        <w:r>
-          <w:rPr>
-            <w:noProof/>
-            <w:webHidden/>
-          </w:rPr>
-          <w:fldChar w:fldCharType="separate"/>
-        </w:r>
+          <w:instrText xml:space="preserve"> PAGEREF _Toc522612828 \h </w:instrText>
+        </w:r>
+        <w:r>
+          <w:rPr>
+            <w:noProof/>
+            <w:webHidden/>
+          </w:rPr>
+        </w:r>
+      </w:ins>
+      <w:r>
+        <w:rPr>
+          <w:noProof/>
+          <w:webHidden/>
+        </w:rPr>
+        <w:fldChar w:fldCharType="separate"/>
+      </w:r>
+      <w:ins w:id="50" w:author="Huang, Lili" w:date="2018-08-21T11:04:00Z">
         <w:r>
           <w:rPr>
             <w:noProof/>
@@ -2552,7 +3431,14 @@
           </w:rPr>
           <w:fldChar w:fldCharType="end"/>
         </w:r>
-      </w:hyperlink>
+        <w:r>
+          <w:rPr>
+            <w:rStyle w:val="Hyperlink"/>
+            <w:noProof/>
+          </w:rPr>
+          <w:fldChar w:fldCharType="end"/>
+        </w:r>
+      </w:ins>
     </w:p>
     <w:p>
       <w:pPr>
@@ -2562,13 +3448,54 @@
           <w:tab w:val="right" w:leader="dot" w:pos="8630"/>
         </w:tabs>
         <w:rPr>
+          <w:ins w:id="51" w:author="Huang, Lili" w:date="2018-08-21T11:04:00Z"/>
           <w:rFonts w:asciiTheme="minorHAnsi" w:eastAsiaTheme="minorEastAsia" w:hAnsiTheme="minorHAnsi" w:cstheme="minorBidi"/>
           <w:noProof/>
           <w:sz w:val="22"/>
           <w:szCs w:val="22"/>
         </w:rPr>
       </w:pPr>
-      <w:hyperlink w:anchor="_Toc514763663" w:history="1">
+      <w:ins w:id="52" w:author="Huang, Lili" w:date="2018-08-21T11:04:00Z">
+        <w:r>
+          <w:rPr>
+            <w:rStyle w:val="Hyperlink"/>
+            <w:noProof/>
+          </w:rPr>
+          <w:fldChar w:fldCharType="begin"/>
+        </w:r>
+        <w:r>
+          <w:rPr>
+            <w:rStyle w:val="Hyperlink"/>
+            <w:noProof/>
+          </w:rPr>
+          <w:instrText xml:space="preserve"> </w:instrText>
+        </w:r>
+        <w:r>
+          <w:rPr>
+            <w:noProof/>
+          </w:rPr>
+          <w:instrText>HYPERLINK \l "_Toc522612829"</w:instrText>
+        </w:r>
+        <w:r>
+          <w:rPr>
+            <w:rStyle w:val="Hyperlink"/>
+            <w:noProof/>
+          </w:rPr>
+          <w:instrText xml:space="preserve"> </w:instrText>
+        </w:r>
+        <w:r>
+          <w:rPr>
+            <w:rStyle w:val="Hyperlink"/>
+            <w:noProof/>
+          </w:rPr>
+        </w:r>
+        <w:r>
+          <w:rPr>
+            <w:rStyle w:val="Hyperlink"/>
+            <w:noProof/>
+          </w:rPr>
+          <w:fldChar w:fldCharType="separate"/>
+        </w:r>
         <w:r>
           <w:rPr>
             <w:rStyle w:val="Hyperlink"/>
@@ -2611,21 +3538,23 @@
             <w:noProof/>
             <w:webHidden/>
           </w:rPr>
-          <w:instrText xml:space="preserve"> PAGEREF _Toc514763663 \h </w:instrText>
-        </w:r>
-        <w:r>
-          <w:rPr>
-            <w:noProof/>
-            <w:webHidden/>
-          </w:rPr>
-        </w:r>
-        <w:r>
-          <w:rPr>
-            <w:noProof/>
-            <w:webHidden/>
-          </w:rPr>
-          <w:fldChar w:fldCharType="separate"/>
-        </w:r>
+          <w:instrText xml:space="preserve"> PAGEREF _Toc522612829 \h </w:instrText>
+        </w:r>
+        <w:r>
+          <w:rPr>
+            <w:noProof/>
+            <w:webHidden/>
+          </w:rPr>
+        </w:r>
+      </w:ins>
+      <w:r>
+        <w:rPr>
+          <w:noProof/>
+          <w:webHidden/>
+        </w:rPr>
+        <w:fldChar w:fldCharType="separate"/>
+      </w:r>
+      <w:ins w:id="53" w:author="Huang, Lili" w:date="2018-08-21T11:04:00Z">
         <w:r>
           <w:rPr>
             <w:noProof/>
@@ -2640,7 +3569,14 @@
           </w:rPr>
           <w:fldChar w:fldCharType="end"/>
         </w:r>
-      </w:hyperlink>
+        <w:r>
+          <w:rPr>
+            <w:rStyle w:val="Hyperlink"/>
+            <w:noProof/>
+          </w:rPr>
+          <w:fldChar w:fldCharType="end"/>
+        </w:r>
+      </w:ins>
     </w:p>
     <w:p>
       <w:pPr>
@@ -2650,13 +3586,54 @@
           <w:tab w:val="right" w:leader="dot" w:pos="8630"/>
         </w:tabs>
         <w:rPr>
+          <w:ins w:id="54" w:author="Huang, Lili" w:date="2018-08-21T11:04:00Z"/>
           <w:rFonts w:asciiTheme="minorHAnsi" w:eastAsiaTheme="minorEastAsia" w:hAnsiTheme="minorHAnsi" w:cstheme="minorBidi"/>
           <w:noProof/>
           <w:sz w:val="22"/>
           <w:szCs w:val="22"/>
         </w:rPr>
       </w:pPr>
-      <w:hyperlink w:anchor="_Toc514763664" w:history="1">
+      <w:ins w:id="55" w:author="Huang, Lili" w:date="2018-08-21T11:04:00Z">
+        <w:r>
+          <w:rPr>
+            <w:rStyle w:val="Hyperlink"/>
+            <w:noProof/>
+          </w:rPr>
+          <w:fldChar w:fldCharType="begin"/>
+        </w:r>
+        <w:r>
+          <w:rPr>
+            <w:rStyle w:val="Hyperlink"/>
+            <w:noProof/>
+          </w:rPr>
+          <w:instrText xml:space="preserve"> </w:instrText>
+        </w:r>
+        <w:r>
+          <w:rPr>
+            <w:noProof/>
+          </w:rPr>
+          <w:instrText>HYPERLINK \l "_Toc522612830"</w:instrText>
+        </w:r>
+        <w:r>
+          <w:rPr>
+            <w:rStyle w:val="Hyperlink"/>
+            <w:noProof/>
+          </w:rPr>
+          <w:instrText xml:space="preserve"> </w:instrText>
+        </w:r>
+        <w:r>
+          <w:rPr>
+            <w:rStyle w:val="Hyperlink"/>
+            <w:noProof/>
+          </w:rPr>
+        </w:r>
+        <w:r>
+          <w:rPr>
+            <w:rStyle w:val="Hyperlink"/>
+            <w:noProof/>
+          </w:rPr>
+          <w:fldChar w:fldCharType="separate"/>
+        </w:r>
         <w:r>
           <w:rPr>
             <w:rStyle w:val="Hyperlink"/>
@@ -2699,23 +3676,163 @@
             <w:noProof/>
             <w:webHidden/>
           </w:rPr>
-          <w:instrText xml:space="preserve"> PAGEREF _Toc514763664 \h </w:instrText>
-        </w:r>
-        <w:r>
-          <w:rPr>
-            <w:noProof/>
-            <w:webHidden/>
-          </w:rPr>
-        </w:r>
-        <w:r>
-          <w:rPr>
-            <w:noProof/>
-            <w:webHidden/>
+          <w:instrText xml:space="preserve"> PAGEREF _Toc522612830 \h </w:instrText>
+        </w:r>
+        <w:r>
+          <w:rPr>
+            <w:noProof/>
+            <w:webHidden/>
+          </w:rPr>
+        </w:r>
+      </w:ins>
+      <w:r>
+        <w:rPr>
+          <w:noProof/>
+          <w:webHidden/>
+        </w:rPr>
+        <w:fldChar w:fldCharType="separate"/>
+      </w:r>
+      <w:ins w:id="56" w:author="Huang, Lili" w:date="2018-08-21T11:04:00Z">
+        <w:r>
+          <w:rPr>
+            <w:noProof/>
+            <w:webHidden/>
+          </w:rPr>
+          <w:t>8</w:t>
+        </w:r>
+        <w:r>
+          <w:rPr>
+            <w:noProof/>
+            <w:webHidden/>
+          </w:rPr>
+          <w:fldChar w:fldCharType="end"/>
+        </w:r>
+        <w:r>
+          <w:rPr>
+            <w:rStyle w:val="Hyperlink"/>
+            <w:noProof/>
+          </w:rPr>
+          <w:fldChar w:fldCharType="end"/>
+        </w:r>
+      </w:ins>
+    </w:p>
+    <w:p>
+      <w:pPr>
+        <w:pStyle w:val="TOC2"/>
+        <w:tabs>
+          <w:tab w:val="left" w:pos="1000"/>
+          <w:tab w:val="right" w:leader="dot" w:pos="8630"/>
+        </w:tabs>
+        <w:rPr>
+          <w:ins w:id="57" w:author="Huang, Lili" w:date="2018-08-21T11:04:00Z"/>
+          <w:rFonts w:asciiTheme="minorHAnsi" w:eastAsiaTheme="minorEastAsia" w:hAnsiTheme="minorHAnsi" w:cstheme="minorBidi"/>
+          <w:noProof/>
+          <w:sz w:val="22"/>
+          <w:szCs w:val="22"/>
+        </w:rPr>
+      </w:pPr>
+      <w:ins w:id="58" w:author="Huang, Lili" w:date="2018-08-21T11:04:00Z">
+        <w:r>
+          <w:rPr>
+            <w:rStyle w:val="Hyperlink"/>
+            <w:noProof/>
+          </w:rPr>
+          <w:fldChar w:fldCharType="begin"/>
+        </w:r>
+        <w:r>
+          <w:rPr>
+            <w:rStyle w:val="Hyperlink"/>
+            <w:noProof/>
+          </w:rPr>
+          <w:instrText xml:space="preserve"> </w:instrText>
+        </w:r>
+        <w:r>
+          <w:rPr>
+            <w:noProof/>
+          </w:rPr>
+          <w:instrText>HYPERLINK \l "_Toc522612831"</w:instrText>
+        </w:r>
+        <w:r>
+          <w:rPr>
+            <w:rStyle w:val="Hyperlink"/>
+            <w:noProof/>
+          </w:rPr>
+          <w:instrText xml:space="preserve"> </w:instrText>
+        </w:r>
+        <w:r>
+          <w:rPr>
+            <w:rStyle w:val="Hyperlink"/>
+            <w:noProof/>
+          </w:rPr>
+        </w:r>
+        <w:r>
+          <w:rPr>
+            <w:rStyle w:val="Hyperlink"/>
+            <w:noProof/>
           </w:rPr>
           <w:fldChar w:fldCharType="separate"/>
         </w:r>
         <w:r>
           <w:rPr>
+            <w:rStyle w:val="Hyperlink"/>
+            <w:noProof/>
+          </w:rPr>
+          <w:t>4.11.</w:t>
+        </w:r>
+        <w:r>
+          <w:rPr>
+            <w:rFonts w:asciiTheme="minorHAnsi" w:eastAsiaTheme="minorEastAsia" w:hAnsiTheme="minorHAnsi" w:cstheme="minorBidi"/>
+            <w:noProof/>
+            <w:sz w:val="22"/>
+            <w:szCs w:val="22"/>
+          </w:rPr>
+          <w:tab/>
+        </w:r>
+        <w:r>
+          <w:rPr>
+            <w:rStyle w:val="Hyperlink"/>
+            <w:noProof/>
+          </w:rPr>
+          <w:t>sp_selectfrom_coaching_log_historical_export_count</w:t>
+        </w:r>
+        <w:r>
+          <w:rPr>
+            <w:noProof/>
+            <w:webHidden/>
+          </w:rPr>
+          <w:tab/>
+        </w:r>
+        <w:r>
+          <w:rPr>
+            <w:noProof/>
+            <w:webHidden/>
+          </w:rPr>
+          <w:fldChar w:fldCharType="begin"/>
+        </w:r>
+        <w:r>
+          <w:rPr>
+            <w:noProof/>
+            <w:webHidden/>
+          </w:rPr>
+          <w:instrText xml:space="preserve"> PAGEREF _Toc522612831 \h </w:instrText>
+        </w:r>
+        <w:r>
+          <w:rPr>
+            <w:noProof/>
+            <w:webHidden/>
+          </w:rPr>
+        </w:r>
+      </w:ins>
+      <w:r>
+        <w:rPr>
+          <w:noProof/>
+          <w:webHidden/>
+        </w:rPr>
+        <w:fldChar w:fldCharType="separate"/>
+      </w:r>
+      <w:ins w:id="59" w:author="Huang, Lili" w:date="2018-08-21T11:04:00Z">
+        <w:r>
+          <w:rPr>
             <w:noProof/>
             <w:webHidden/>
           </w:rPr>
@@ -2728,7 +3845,1193 @@
           </w:rPr>
           <w:fldChar w:fldCharType="end"/>
         </w:r>
-      </w:hyperlink>
+        <w:r>
+          <w:rPr>
+            <w:rStyle w:val="Hyperlink"/>
+            <w:noProof/>
+          </w:rPr>
+          <w:fldChar w:fldCharType="end"/>
+        </w:r>
+      </w:ins>
+    </w:p>
+    <w:p>
+      <w:pPr>
+        <w:pStyle w:val="TOC2"/>
+        <w:tabs>
+          <w:tab w:val="left" w:pos="600"/>
+          <w:tab w:val="right" w:leader="dot" w:pos="8630"/>
+        </w:tabs>
+        <w:rPr>
+          <w:del w:id="60" w:author="Huang, Lili" w:date="2018-08-21T11:04:00Z"/>
+          <w:rFonts w:asciiTheme="minorHAnsi" w:eastAsiaTheme="minorEastAsia" w:hAnsiTheme="minorHAnsi" w:cstheme="minorBidi"/>
+          <w:noProof/>
+          <w:sz w:val="22"/>
+          <w:szCs w:val="22"/>
+        </w:rPr>
+      </w:pPr>
+      <w:del w:id="61" w:author="Huang, Lili" w:date="2018-08-21T11:04:00Z">
+        <w:r>
+          <w:rPr>
+            <w:rStyle w:val="Hyperlink"/>
+            <w:b/>
+            <w:noProof/>
+            <w:rPrChange w:id="62" w:author="Huang, Lili" w:date="2018-08-21T11:04:00Z">
+              <w:rPr>
+                <w:rStyle w:val="Hyperlink"/>
+                <w:b/>
+                <w:noProof/>
+              </w:rPr>
+            </w:rPrChange>
+          </w:rPr>
+          <w:delText>1.</w:delText>
+        </w:r>
+        <w:r>
+          <w:rPr>
+            <w:rFonts w:asciiTheme="minorHAnsi" w:eastAsiaTheme="minorEastAsia" w:hAnsiTheme="minorHAnsi" w:cstheme="minorBidi"/>
+            <w:noProof/>
+            <w:sz w:val="22"/>
+            <w:szCs w:val="22"/>
+          </w:rPr>
+          <w:tab/>
+        </w:r>
+        <w:r>
+          <w:rPr>
+            <w:rStyle w:val="Hyperlink"/>
+            <w:b/>
+            <w:noProof/>
+            <w:rPrChange w:id="63" w:author="Huang, Lili" w:date="2018-08-21T11:04:00Z">
+              <w:rPr>
+                <w:rStyle w:val="Hyperlink"/>
+                <w:b/>
+                <w:noProof/>
+              </w:rPr>
+            </w:rPrChange>
+          </w:rPr>
+          <w:delText>Description</w:delText>
+        </w:r>
+        <w:r>
+          <w:rPr>
+            <w:noProof/>
+            <w:webHidden/>
+          </w:rPr>
+          <w:tab/>
+          <w:delText>4</w:delText>
+        </w:r>
+      </w:del>
+    </w:p>
+    <w:p>
+      <w:pPr>
+        <w:pStyle w:val="TOC2"/>
+        <w:tabs>
+          <w:tab w:val="left" w:pos="600"/>
+          <w:tab w:val="right" w:leader="dot" w:pos="8630"/>
+        </w:tabs>
+        <w:rPr>
+          <w:del w:id="64" w:author="Huang, Lili" w:date="2018-08-21T11:04:00Z"/>
+          <w:rFonts w:asciiTheme="minorHAnsi" w:eastAsiaTheme="minorEastAsia" w:hAnsiTheme="minorHAnsi" w:cstheme="minorBidi"/>
+          <w:noProof/>
+          <w:sz w:val="22"/>
+          <w:szCs w:val="22"/>
+        </w:rPr>
+      </w:pPr>
+      <w:del w:id="65" w:author="Huang, Lili" w:date="2018-08-21T11:04:00Z">
+        <w:r>
+          <w:rPr>
+            <w:rStyle w:val="Hyperlink"/>
+            <w:b/>
+            <w:noProof/>
+            <w:rPrChange w:id="66" w:author="Huang, Lili" w:date="2018-08-21T11:04:00Z">
+              <w:rPr>
+                <w:rStyle w:val="Hyperlink"/>
+                <w:b/>
+                <w:noProof/>
+              </w:rPr>
+            </w:rPrChange>
+          </w:rPr>
+          <w:delText>2.</w:delText>
+        </w:r>
+        <w:r>
+          <w:rPr>
+            <w:rFonts w:asciiTheme="minorHAnsi" w:eastAsiaTheme="minorEastAsia" w:hAnsiTheme="minorHAnsi" w:cstheme="minorBidi"/>
+            <w:noProof/>
+            <w:sz w:val="22"/>
+            <w:szCs w:val="22"/>
+          </w:rPr>
+          <w:tab/>
+        </w:r>
+        <w:r>
+          <w:rPr>
+            <w:rStyle w:val="Hyperlink"/>
+            <w:b/>
+            <w:noProof/>
+            <w:rPrChange w:id="67" w:author="Huang, Lili" w:date="2018-08-21T11:04:00Z">
+              <w:rPr>
+                <w:rStyle w:val="Hyperlink"/>
+                <w:b/>
+                <w:noProof/>
+              </w:rPr>
+            </w:rPrChange>
+          </w:rPr>
+          <w:delText>Business Logic – HistoricalDashboardController.cs</w:delText>
+        </w:r>
+        <w:r>
+          <w:rPr>
+            <w:noProof/>
+            <w:webHidden/>
+          </w:rPr>
+          <w:tab/>
+          <w:delText>4</w:delText>
+        </w:r>
+      </w:del>
+    </w:p>
+    <w:p>
+      <w:pPr>
+        <w:pStyle w:val="TOC2"/>
+        <w:tabs>
+          <w:tab w:val="left" w:pos="600"/>
+          <w:tab w:val="right" w:leader="dot" w:pos="8630"/>
+        </w:tabs>
+        <w:rPr>
+          <w:del w:id="68" w:author="Huang, Lili" w:date="2018-08-21T11:04:00Z"/>
+          <w:rFonts w:asciiTheme="minorHAnsi" w:eastAsiaTheme="minorEastAsia" w:hAnsiTheme="minorHAnsi" w:cstheme="minorBidi"/>
+          <w:noProof/>
+          <w:sz w:val="22"/>
+          <w:szCs w:val="22"/>
+        </w:rPr>
+      </w:pPr>
+      <w:del w:id="69" w:author="Huang, Lili" w:date="2018-08-21T11:04:00Z">
+        <w:r>
+          <w:rPr>
+            <w:rStyle w:val="Hyperlink"/>
+            <w:b/>
+            <w:noProof/>
+            <w:rPrChange w:id="70" w:author="Huang, Lili" w:date="2018-08-21T11:04:00Z">
+              <w:rPr>
+                <w:rStyle w:val="Hyperlink"/>
+                <w:b/>
+                <w:noProof/>
+              </w:rPr>
+            </w:rPrChange>
+          </w:rPr>
+          <w:delText>3.</w:delText>
+        </w:r>
+        <w:r>
+          <w:rPr>
+            <w:rFonts w:asciiTheme="minorHAnsi" w:eastAsiaTheme="minorEastAsia" w:hAnsiTheme="minorHAnsi" w:cstheme="minorBidi"/>
+            <w:noProof/>
+            <w:sz w:val="22"/>
+            <w:szCs w:val="22"/>
+          </w:rPr>
+          <w:tab/>
+        </w:r>
+        <w:r>
+          <w:rPr>
+            <w:rStyle w:val="Hyperlink"/>
+            <w:b/>
+            <w:noProof/>
+            <w:rPrChange w:id="71" w:author="Huang, Lili" w:date="2018-08-21T11:04:00Z">
+              <w:rPr>
+                <w:rStyle w:val="Hyperlink"/>
+                <w:b/>
+                <w:noProof/>
+              </w:rPr>
+            </w:rPrChange>
+          </w:rPr>
+          <w:delText>Page details</w:delText>
+        </w:r>
+        <w:r>
+          <w:rPr>
+            <w:noProof/>
+            <w:webHidden/>
+          </w:rPr>
+          <w:tab/>
+          <w:delText>4</w:delText>
+        </w:r>
+      </w:del>
+    </w:p>
+    <w:p>
+      <w:pPr>
+        <w:pStyle w:val="TOC2"/>
+        <w:tabs>
+          <w:tab w:val="left" w:pos="800"/>
+          <w:tab w:val="right" w:leader="dot" w:pos="8630"/>
+        </w:tabs>
+        <w:rPr>
+          <w:del w:id="72" w:author="Huang, Lili" w:date="2018-08-21T11:04:00Z"/>
+          <w:rFonts w:asciiTheme="minorHAnsi" w:eastAsiaTheme="minorEastAsia" w:hAnsiTheme="minorHAnsi" w:cstheme="minorBidi"/>
+          <w:noProof/>
+          <w:sz w:val="22"/>
+          <w:szCs w:val="22"/>
+        </w:rPr>
+      </w:pPr>
+      <w:del w:id="73" w:author="Huang, Lili" w:date="2018-08-21T11:04:00Z">
+        <w:r>
+          <w:rPr>
+            <w:rStyle w:val="Hyperlink"/>
+            <w:b/>
+            <w:noProof/>
+            <w:rPrChange w:id="74" w:author="Huang, Lili" w:date="2018-08-21T11:04:00Z">
+              <w:rPr>
+                <w:rStyle w:val="Hyperlink"/>
+                <w:b/>
+                <w:noProof/>
+              </w:rPr>
+            </w:rPrChange>
+          </w:rPr>
+          <w:delText>3.1</w:delText>
+        </w:r>
+        <w:r>
+          <w:rPr>
+            <w:rFonts w:asciiTheme="minorHAnsi" w:eastAsiaTheme="minorEastAsia" w:hAnsiTheme="minorHAnsi" w:cstheme="minorBidi"/>
+            <w:noProof/>
+            <w:sz w:val="22"/>
+            <w:szCs w:val="22"/>
+          </w:rPr>
+          <w:tab/>
+        </w:r>
+        <w:r>
+          <w:rPr>
+            <w:rStyle w:val="Hyperlink"/>
+            <w:b/>
+            <w:noProof/>
+            <w:rPrChange w:id="75" w:author="Huang, Lili" w:date="2018-08-21T11:04:00Z">
+              <w:rPr>
+                <w:rStyle w:val="Hyperlink"/>
+                <w:b/>
+                <w:noProof/>
+              </w:rPr>
+            </w:rPrChange>
+          </w:rPr>
+          <w:delText>Views\HistoricalDashboard\Index.cshtml</w:delText>
+        </w:r>
+        <w:r>
+          <w:rPr>
+            <w:noProof/>
+            <w:webHidden/>
+          </w:rPr>
+          <w:tab/>
+          <w:delText>4</w:delText>
+        </w:r>
+      </w:del>
+    </w:p>
+    <w:p>
+      <w:pPr>
+        <w:pStyle w:val="TOC2"/>
+        <w:tabs>
+          <w:tab w:val="left" w:pos="1000"/>
+          <w:tab w:val="right" w:leader="dot" w:pos="8630"/>
+        </w:tabs>
+        <w:rPr>
+          <w:del w:id="76" w:author="Huang, Lili" w:date="2018-08-21T11:04:00Z"/>
+          <w:rFonts w:asciiTheme="minorHAnsi" w:eastAsiaTheme="minorEastAsia" w:hAnsiTheme="minorHAnsi" w:cstheme="minorBidi"/>
+          <w:noProof/>
+          <w:sz w:val="22"/>
+          <w:szCs w:val="22"/>
+        </w:rPr>
+      </w:pPr>
+      <w:del w:id="77" w:author="Huang, Lili" w:date="2018-08-21T11:04:00Z">
+        <w:r>
+          <w:rPr>
+            <w:rStyle w:val="Hyperlink"/>
+            <w:noProof/>
+            <w:rPrChange w:id="78" w:author="Huang, Lili" w:date="2018-08-21T11:04:00Z">
+              <w:rPr>
+                <w:rStyle w:val="Hyperlink"/>
+                <w:noProof/>
+              </w:rPr>
+            </w:rPrChange>
+          </w:rPr>
+          <w:delText>3.1.1</w:delText>
+        </w:r>
+        <w:r>
+          <w:rPr>
+            <w:rFonts w:asciiTheme="minorHAnsi" w:eastAsiaTheme="minorEastAsia" w:hAnsiTheme="minorHAnsi" w:cstheme="minorBidi"/>
+            <w:noProof/>
+            <w:sz w:val="22"/>
+            <w:szCs w:val="22"/>
+          </w:rPr>
+          <w:tab/>
+        </w:r>
+        <w:r>
+          <w:rPr>
+            <w:rStyle w:val="Hyperlink"/>
+            <w:noProof/>
+            <w:rPrChange w:id="79" w:author="Huang, Lili" w:date="2018-08-21T11:04:00Z">
+              <w:rPr>
+                <w:rStyle w:val="Hyperlink"/>
+                <w:noProof/>
+              </w:rPr>
+            </w:rPrChange>
+          </w:rPr>
+          <w:delText>Razor pages comprising Web Page</w:delText>
+        </w:r>
+        <w:r>
+          <w:rPr>
+            <w:noProof/>
+            <w:webHidden/>
+          </w:rPr>
+          <w:tab/>
+          <w:delText>4</w:delText>
+        </w:r>
+      </w:del>
+    </w:p>
+    <w:p>
+      <w:pPr>
+        <w:pStyle w:val="TOC2"/>
+        <w:tabs>
+          <w:tab w:val="left" w:pos="1000"/>
+          <w:tab w:val="right" w:leader="dot" w:pos="8630"/>
+        </w:tabs>
+        <w:rPr>
+          <w:del w:id="80" w:author="Huang, Lili" w:date="2018-08-21T11:04:00Z"/>
+          <w:rFonts w:asciiTheme="minorHAnsi" w:eastAsiaTheme="minorEastAsia" w:hAnsiTheme="minorHAnsi" w:cstheme="minorBidi"/>
+          <w:noProof/>
+          <w:sz w:val="22"/>
+          <w:szCs w:val="22"/>
+        </w:rPr>
+      </w:pPr>
+      <w:del w:id="81" w:author="Huang, Lili" w:date="2018-08-21T11:04:00Z">
+        <w:r>
+          <w:rPr>
+            <w:rStyle w:val="Hyperlink"/>
+            <w:noProof/>
+            <w:rPrChange w:id="82" w:author="Huang, Lili" w:date="2018-08-21T11:04:00Z">
+              <w:rPr>
+                <w:rStyle w:val="Hyperlink"/>
+                <w:noProof/>
+              </w:rPr>
+            </w:rPrChange>
+          </w:rPr>
+          <w:delText>3.1.2</w:delText>
+        </w:r>
+        <w:r>
+          <w:rPr>
+            <w:rFonts w:asciiTheme="minorHAnsi" w:eastAsiaTheme="minorEastAsia" w:hAnsiTheme="minorHAnsi" w:cstheme="minorBidi"/>
+            <w:noProof/>
+            <w:sz w:val="22"/>
+            <w:szCs w:val="22"/>
+          </w:rPr>
+          <w:tab/>
+        </w:r>
+        <w:r>
+          <w:rPr>
+            <w:rStyle w:val="Hyperlink"/>
+            <w:noProof/>
+            <w:rPrChange w:id="83" w:author="Huang, Lili" w:date="2018-08-21T11:04:00Z">
+              <w:rPr>
+                <w:rStyle w:val="Hyperlink"/>
+                <w:noProof/>
+              </w:rPr>
+            </w:rPrChange>
+          </w:rPr>
+          <w:delText>Layout Page</w:delText>
+        </w:r>
+        <w:r>
+          <w:rPr>
+            <w:noProof/>
+            <w:webHidden/>
+          </w:rPr>
+          <w:tab/>
+          <w:delText>4</w:delText>
+        </w:r>
+      </w:del>
+    </w:p>
+    <w:p>
+      <w:pPr>
+        <w:pStyle w:val="TOC2"/>
+        <w:tabs>
+          <w:tab w:val="left" w:pos="1000"/>
+          <w:tab w:val="right" w:leader="dot" w:pos="8630"/>
+        </w:tabs>
+        <w:rPr>
+          <w:del w:id="84" w:author="Huang, Lili" w:date="2018-08-21T11:04:00Z"/>
+          <w:rFonts w:asciiTheme="minorHAnsi" w:eastAsiaTheme="minorEastAsia" w:hAnsiTheme="minorHAnsi" w:cstheme="minorBidi"/>
+          <w:noProof/>
+          <w:sz w:val="22"/>
+          <w:szCs w:val="22"/>
+        </w:rPr>
+      </w:pPr>
+      <w:del w:id="85" w:author="Huang, Lili" w:date="2018-08-21T11:04:00Z">
+        <w:r>
+          <w:rPr>
+            <w:rStyle w:val="Hyperlink"/>
+            <w:noProof/>
+            <w:rPrChange w:id="86" w:author="Huang, Lili" w:date="2018-08-21T11:04:00Z">
+              <w:rPr>
+                <w:rStyle w:val="Hyperlink"/>
+                <w:noProof/>
+              </w:rPr>
+            </w:rPrChange>
+          </w:rPr>
+          <w:delText>3.1.3</w:delText>
+        </w:r>
+        <w:r>
+          <w:rPr>
+            <w:rFonts w:asciiTheme="minorHAnsi" w:eastAsiaTheme="minorEastAsia" w:hAnsiTheme="minorHAnsi" w:cstheme="minorBidi"/>
+            <w:noProof/>
+            <w:sz w:val="22"/>
+            <w:szCs w:val="22"/>
+          </w:rPr>
+          <w:tab/>
+        </w:r>
+        <w:r>
+          <w:rPr>
+            <w:rStyle w:val="Hyperlink"/>
+            <w:noProof/>
+            <w:rPrChange w:id="87" w:author="Huang, Lili" w:date="2018-08-21T11:04:00Z">
+              <w:rPr>
+                <w:rStyle w:val="Hyperlink"/>
+                <w:noProof/>
+              </w:rPr>
+            </w:rPrChange>
+          </w:rPr>
+          <w:delText>Screenshot</w:delText>
+        </w:r>
+        <w:r>
+          <w:rPr>
+            <w:noProof/>
+            <w:webHidden/>
+          </w:rPr>
+          <w:tab/>
+          <w:delText>5</w:delText>
+        </w:r>
+      </w:del>
+    </w:p>
+    <w:p>
+      <w:pPr>
+        <w:pStyle w:val="TOC2"/>
+        <w:tabs>
+          <w:tab w:val="left" w:pos="1000"/>
+          <w:tab w:val="right" w:leader="dot" w:pos="8630"/>
+        </w:tabs>
+        <w:rPr>
+          <w:del w:id="88" w:author="Huang, Lili" w:date="2018-08-21T11:04:00Z"/>
+          <w:rFonts w:asciiTheme="minorHAnsi" w:eastAsiaTheme="minorEastAsia" w:hAnsiTheme="minorHAnsi" w:cstheme="minorBidi"/>
+          <w:noProof/>
+          <w:sz w:val="22"/>
+          <w:szCs w:val="22"/>
+        </w:rPr>
+      </w:pPr>
+      <w:del w:id="89" w:author="Huang, Lili" w:date="2018-08-21T11:04:00Z">
+        <w:r>
+          <w:rPr>
+            <w:rStyle w:val="Hyperlink"/>
+            <w:noProof/>
+            <w:rPrChange w:id="90" w:author="Huang, Lili" w:date="2018-08-21T11:04:00Z">
+              <w:rPr>
+                <w:rStyle w:val="Hyperlink"/>
+                <w:noProof/>
+              </w:rPr>
+            </w:rPrChange>
+          </w:rPr>
+          <w:delText>3.1.4</w:delText>
+        </w:r>
+        <w:r>
+          <w:rPr>
+            <w:rFonts w:asciiTheme="minorHAnsi" w:eastAsiaTheme="minorEastAsia" w:hAnsiTheme="minorHAnsi" w:cstheme="minorBidi"/>
+            <w:noProof/>
+            <w:sz w:val="22"/>
+            <w:szCs w:val="22"/>
+          </w:rPr>
+          <w:tab/>
+        </w:r>
+        <w:r>
+          <w:rPr>
+            <w:rStyle w:val="Hyperlink"/>
+            <w:noProof/>
+            <w:rPrChange w:id="91" w:author="Huang, Lili" w:date="2018-08-21T11:04:00Z">
+              <w:rPr>
+                <w:rStyle w:val="Hyperlink"/>
+                <w:noProof/>
+              </w:rPr>
+            </w:rPrChange>
+          </w:rPr>
+          <w:delText>Web Page Invoked Events</w:delText>
+        </w:r>
+        <w:r>
+          <w:rPr>
+            <w:noProof/>
+            <w:webHidden/>
+          </w:rPr>
+          <w:tab/>
+          <w:delText>6</w:delText>
+        </w:r>
+      </w:del>
+    </w:p>
+    <w:p>
+      <w:pPr>
+        <w:pStyle w:val="TOC2"/>
+        <w:tabs>
+          <w:tab w:val="left" w:pos="600"/>
+          <w:tab w:val="right" w:leader="dot" w:pos="8630"/>
+        </w:tabs>
+        <w:rPr>
+          <w:del w:id="92" w:author="Huang, Lili" w:date="2018-08-21T11:04:00Z"/>
+          <w:rFonts w:asciiTheme="minorHAnsi" w:eastAsiaTheme="minorEastAsia" w:hAnsiTheme="minorHAnsi" w:cstheme="minorBidi"/>
+          <w:noProof/>
+          <w:sz w:val="22"/>
+          <w:szCs w:val="22"/>
+        </w:rPr>
+      </w:pPr>
+      <w:del w:id="93" w:author="Huang, Lili" w:date="2018-08-21T11:04:00Z">
+        <w:r>
+          <w:rPr>
+            <w:rStyle w:val="Hyperlink"/>
+            <w:b/>
+            <w:noProof/>
+            <w:rPrChange w:id="94" w:author="Huang, Lili" w:date="2018-08-21T11:04:00Z">
+              <w:rPr>
+                <w:rStyle w:val="Hyperlink"/>
+                <w:b/>
+                <w:noProof/>
+              </w:rPr>
+            </w:rPrChange>
+          </w:rPr>
+          <w:delText>4.</w:delText>
+        </w:r>
+        <w:r>
+          <w:rPr>
+            <w:rFonts w:asciiTheme="minorHAnsi" w:eastAsiaTheme="minorEastAsia" w:hAnsiTheme="minorHAnsi" w:cstheme="minorBidi"/>
+            <w:noProof/>
+            <w:sz w:val="22"/>
+            <w:szCs w:val="22"/>
+          </w:rPr>
+          <w:tab/>
+        </w:r>
+        <w:r>
+          <w:rPr>
+            <w:rStyle w:val="Hyperlink"/>
+            <w:b/>
+            <w:noProof/>
+            <w:rPrChange w:id="95" w:author="Huang, Lili" w:date="2018-08-21T11:04:00Z">
+              <w:rPr>
+                <w:rStyle w:val="Hyperlink"/>
+                <w:b/>
+                <w:noProof/>
+              </w:rPr>
+            </w:rPrChange>
+          </w:rPr>
+          <w:delText>Stored Procedures</w:delText>
+        </w:r>
+        <w:r>
+          <w:rPr>
+            <w:noProof/>
+            <w:webHidden/>
+          </w:rPr>
+          <w:tab/>
+          <w:delText>8</w:delText>
+        </w:r>
+      </w:del>
+    </w:p>
+    <w:p>
+      <w:pPr>
+        <w:pStyle w:val="TOC2"/>
+        <w:tabs>
+          <w:tab w:val="left" w:pos="800"/>
+          <w:tab w:val="right" w:leader="dot" w:pos="8630"/>
+        </w:tabs>
+        <w:rPr>
+          <w:del w:id="96" w:author="Huang, Lili" w:date="2018-08-21T11:04:00Z"/>
+          <w:rFonts w:asciiTheme="minorHAnsi" w:eastAsiaTheme="minorEastAsia" w:hAnsiTheme="minorHAnsi" w:cstheme="minorBidi"/>
+          <w:noProof/>
+          <w:sz w:val="22"/>
+          <w:szCs w:val="22"/>
+        </w:rPr>
+      </w:pPr>
+      <w:del w:id="97" w:author="Huang, Lili" w:date="2018-08-21T11:04:00Z">
+        <w:r>
+          <w:rPr>
+            <w:rStyle w:val="Hyperlink"/>
+            <w:noProof/>
+            <w:rPrChange w:id="98" w:author="Huang, Lili" w:date="2018-08-21T11:04:00Z">
+              <w:rPr>
+                <w:rStyle w:val="Hyperlink"/>
+                <w:noProof/>
+              </w:rPr>
+            </w:rPrChange>
+          </w:rPr>
+          <w:delText>4.1.</w:delText>
+        </w:r>
+        <w:r>
+          <w:rPr>
+            <w:rFonts w:asciiTheme="minorHAnsi" w:eastAsiaTheme="minorEastAsia" w:hAnsiTheme="minorHAnsi" w:cstheme="minorBidi"/>
+            <w:noProof/>
+            <w:sz w:val="22"/>
+            <w:szCs w:val="22"/>
+          </w:rPr>
+          <w:tab/>
+        </w:r>
+        <w:r>
+          <w:rPr>
+            <w:rStyle w:val="Hyperlink"/>
+            <w:noProof/>
+            <w:rPrChange w:id="99" w:author="Huang, Lili" w:date="2018-08-21T11:04:00Z">
+              <w:rPr>
+                <w:rStyle w:val="Hyperlink"/>
+                <w:noProof/>
+              </w:rPr>
+            </w:rPrChange>
+          </w:rPr>
+          <w:delText>sp_select_sites_for_dashboard</w:delText>
+        </w:r>
+        <w:r>
+          <w:rPr>
+            <w:noProof/>
+            <w:webHidden/>
+          </w:rPr>
+          <w:tab/>
+          <w:delText>8</w:delText>
+        </w:r>
+      </w:del>
+    </w:p>
+    <w:p>
+      <w:pPr>
+        <w:pStyle w:val="TOC2"/>
+        <w:tabs>
+          <w:tab w:val="left" w:pos="800"/>
+          <w:tab w:val="right" w:leader="dot" w:pos="8630"/>
+        </w:tabs>
+        <w:rPr>
+          <w:del w:id="100" w:author="Huang, Lili" w:date="2018-08-21T11:04:00Z"/>
+          <w:rFonts w:asciiTheme="minorHAnsi" w:eastAsiaTheme="minorEastAsia" w:hAnsiTheme="minorHAnsi" w:cstheme="minorBidi"/>
+          <w:noProof/>
+          <w:sz w:val="22"/>
+          <w:szCs w:val="22"/>
+        </w:rPr>
+      </w:pPr>
+      <w:del w:id="101" w:author="Huang, Lili" w:date="2018-08-21T11:04:00Z">
+        <w:r>
+          <w:rPr>
+            <w:rStyle w:val="Hyperlink"/>
+            <w:noProof/>
+            <w:rPrChange w:id="102" w:author="Huang, Lili" w:date="2018-08-21T11:04:00Z">
+              <w:rPr>
+                <w:rStyle w:val="Hyperlink"/>
+                <w:noProof/>
+              </w:rPr>
+            </w:rPrChange>
+          </w:rPr>
+          <w:delText>4.2.</w:delText>
+        </w:r>
+        <w:r>
+          <w:rPr>
+            <w:rFonts w:asciiTheme="minorHAnsi" w:eastAsiaTheme="minorEastAsia" w:hAnsiTheme="minorHAnsi" w:cstheme="minorBidi"/>
+            <w:noProof/>
+            <w:sz w:val="22"/>
+            <w:szCs w:val="22"/>
+          </w:rPr>
+          <w:tab/>
+        </w:r>
+        <w:r>
+          <w:rPr>
+            <w:rStyle w:val="Hyperlink"/>
+            <w:noProof/>
+            <w:rPrChange w:id="103" w:author="Huang, Lili" w:date="2018-08-21T11:04:00Z">
+              <w:rPr>
+                <w:rStyle w:val="Hyperlink"/>
+                <w:noProof/>
+              </w:rPr>
+            </w:rPrChange>
+          </w:rPr>
+          <w:delText>sp_selectfrom_coaching_log_mgr_bysite</w:delText>
+        </w:r>
+        <w:r>
+          <w:rPr>
+            <w:noProof/>
+            <w:webHidden/>
+          </w:rPr>
+          <w:tab/>
+          <w:delText>8</w:delText>
+        </w:r>
+      </w:del>
+    </w:p>
+    <w:p>
+      <w:pPr>
+        <w:pStyle w:val="TOC2"/>
+        <w:tabs>
+          <w:tab w:val="left" w:pos="800"/>
+          <w:tab w:val="right" w:leader="dot" w:pos="8630"/>
+        </w:tabs>
+        <w:rPr>
+          <w:del w:id="104" w:author="Huang, Lili" w:date="2018-08-21T11:04:00Z"/>
+          <w:rFonts w:asciiTheme="minorHAnsi" w:eastAsiaTheme="minorEastAsia" w:hAnsiTheme="minorHAnsi" w:cstheme="minorBidi"/>
+          <w:noProof/>
+          <w:sz w:val="22"/>
+          <w:szCs w:val="22"/>
+        </w:rPr>
+      </w:pPr>
+      <w:del w:id="105" w:author="Huang, Lili" w:date="2018-08-21T11:04:00Z">
+        <w:r>
+          <w:rPr>
+            <w:rStyle w:val="Hyperlink"/>
+            <w:noProof/>
+            <w:rPrChange w:id="106" w:author="Huang, Lili" w:date="2018-08-21T11:04:00Z">
+              <w:rPr>
+                <w:rStyle w:val="Hyperlink"/>
+                <w:noProof/>
+              </w:rPr>
+            </w:rPrChange>
+          </w:rPr>
+          <w:delText>4.3.</w:delText>
+        </w:r>
+        <w:r>
+          <w:rPr>
+            <w:rFonts w:asciiTheme="minorHAnsi" w:eastAsiaTheme="minorEastAsia" w:hAnsiTheme="minorHAnsi" w:cstheme="minorBidi"/>
+            <w:noProof/>
+            <w:sz w:val="22"/>
+            <w:szCs w:val="22"/>
+          </w:rPr>
+          <w:tab/>
+        </w:r>
+        <w:r>
+          <w:rPr>
+            <w:rStyle w:val="Hyperlink"/>
+            <w:noProof/>
+            <w:rPrChange w:id="107" w:author="Huang, Lili" w:date="2018-08-21T11:04:00Z">
+              <w:rPr>
+                <w:rStyle w:val="Hyperlink"/>
+                <w:noProof/>
+              </w:rPr>
+            </w:rPrChange>
+          </w:rPr>
+          <w:delText>sp_selectfrom_coaching_log_sup_bymgr</w:delText>
+        </w:r>
+        <w:r>
+          <w:rPr>
+            <w:noProof/>
+            <w:webHidden/>
+          </w:rPr>
+          <w:tab/>
+          <w:delText>8</w:delText>
+        </w:r>
+      </w:del>
+    </w:p>
+    <w:p>
+      <w:pPr>
+        <w:pStyle w:val="TOC2"/>
+        <w:tabs>
+          <w:tab w:val="left" w:pos="800"/>
+          <w:tab w:val="right" w:leader="dot" w:pos="8630"/>
+        </w:tabs>
+        <w:rPr>
+          <w:del w:id="108" w:author="Huang, Lili" w:date="2018-08-21T11:04:00Z"/>
+          <w:rFonts w:asciiTheme="minorHAnsi" w:eastAsiaTheme="minorEastAsia" w:hAnsiTheme="minorHAnsi" w:cstheme="minorBidi"/>
+          <w:noProof/>
+          <w:sz w:val="22"/>
+          <w:szCs w:val="22"/>
+        </w:rPr>
+      </w:pPr>
+      <w:del w:id="109" w:author="Huang, Lili" w:date="2018-08-21T11:04:00Z">
+        <w:r>
+          <w:rPr>
+            <w:rStyle w:val="Hyperlink"/>
+            <w:noProof/>
+            <w:rPrChange w:id="110" w:author="Huang, Lili" w:date="2018-08-21T11:04:00Z">
+              <w:rPr>
+                <w:rStyle w:val="Hyperlink"/>
+                <w:noProof/>
+              </w:rPr>
+            </w:rPrChange>
+          </w:rPr>
+          <w:delText>4.4.</w:delText>
+        </w:r>
+        <w:r>
+          <w:rPr>
+            <w:rFonts w:asciiTheme="minorHAnsi" w:eastAsiaTheme="minorEastAsia" w:hAnsiTheme="minorHAnsi" w:cstheme="minorBidi"/>
+            <w:noProof/>
+            <w:sz w:val="22"/>
+            <w:szCs w:val="22"/>
+          </w:rPr>
+          <w:tab/>
+        </w:r>
+        <w:r>
+          <w:rPr>
+            <w:rStyle w:val="Hyperlink"/>
+            <w:noProof/>
+            <w:rPrChange w:id="111" w:author="Huang, Lili" w:date="2018-08-21T11:04:00Z">
+              <w:rPr>
+                <w:rStyle w:val="Hyperlink"/>
+                <w:noProof/>
+              </w:rPr>
+            </w:rPrChange>
+          </w:rPr>
+          <w:delText>sp_selectfrom_coaching_log_emp_bysup</w:delText>
+        </w:r>
+        <w:r>
+          <w:rPr>
+            <w:noProof/>
+            <w:webHidden/>
+          </w:rPr>
+          <w:tab/>
+          <w:delText>8</w:delText>
+        </w:r>
+      </w:del>
+    </w:p>
+    <w:p>
+      <w:pPr>
+        <w:pStyle w:val="TOC2"/>
+        <w:tabs>
+          <w:tab w:val="left" w:pos="800"/>
+          <w:tab w:val="right" w:leader="dot" w:pos="8630"/>
+        </w:tabs>
+        <w:rPr>
+          <w:del w:id="112" w:author="Huang, Lili" w:date="2018-08-21T11:04:00Z"/>
+          <w:rFonts w:asciiTheme="minorHAnsi" w:eastAsiaTheme="minorEastAsia" w:hAnsiTheme="minorHAnsi" w:cstheme="minorBidi"/>
+          <w:noProof/>
+          <w:sz w:val="22"/>
+          <w:szCs w:val="22"/>
+        </w:rPr>
+      </w:pPr>
+      <w:del w:id="113" w:author="Huang, Lili" w:date="2018-08-21T11:04:00Z">
+        <w:r>
+          <w:rPr>
+            <w:rStyle w:val="Hyperlink"/>
+            <w:noProof/>
+            <w:rPrChange w:id="114" w:author="Huang, Lili" w:date="2018-08-21T11:04:00Z">
+              <w:rPr>
+                <w:rStyle w:val="Hyperlink"/>
+                <w:noProof/>
+              </w:rPr>
+            </w:rPrChange>
+          </w:rPr>
+          <w:delText>4.5.</w:delText>
+        </w:r>
+        <w:r>
+          <w:rPr>
+            <w:rFonts w:asciiTheme="minorHAnsi" w:eastAsiaTheme="minorEastAsia" w:hAnsiTheme="minorHAnsi" w:cstheme="minorBidi"/>
+            <w:noProof/>
+            <w:sz w:val="22"/>
+            <w:szCs w:val="22"/>
+          </w:rPr>
+          <w:tab/>
+        </w:r>
+        <w:r>
+          <w:rPr>
+            <w:rStyle w:val="Hyperlink"/>
+            <w:noProof/>
+            <w:rPrChange w:id="115" w:author="Huang, Lili" w:date="2018-08-21T11:04:00Z">
+              <w:rPr>
+                <w:rStyle w:val="Hyperlink"/>
+                <w:noProof/>
+              </w:rPr>
+            </w:rPrChange>
+          </w:rPr>
+          <w:delText>sp_selectfrom_coaching_log_submitter</w:delText>
+        </w:r>
+        <w:r>
+          <w:rPr>
+            <w:noProof/>
+            <w:webHidden/>
+          </w:rPr>
+          <w:tab/>
+          <w:delText>8</w:delText>
+        </w:r>
+      </w:del>
+    </w:p>
+    <w:p>
+      <w:pPr>
+        <w:pStyle w:val="TOC2"/>
+        <w:tabs>
+          <w:tab w:val="left" w:pos="800"/>
+          <w:tab w:val="right" w:leader="dot" w:pos="8630"/>
+        </w:tabs>
+        <w:rPr>
+          <w:del w:id="116" w:author="Huang, Lili" w:date="2018-08-21T11:04:00Z"/>
+          <w:rFonts w:asciiTheme="minorHAnsi" w:eastAsiaTheme="minorEastAsia" w:hAnsiTheme="minorHAnsi" w:cstheme="minorBidi"/>
+          <w:noProof/>
+          <w:sz w:val="22"/>
+          <w:szCs w:val="22"/>
+        </w:rPr>
+      </w:pPr>
+      <w:del w:id="117" w:author="Huang, Lili" w:date="2018-08-21T11:04:00Z">
+        <w:r>
+          <w:rPr>
+            <w:rStyle w:val="Hyperlink"/>
+            <w:noProof/>
+            <w:rPrChange w:id="118" w:author="Huang, Lili" w:date="2018-08-21T11:04:00Z">
+              <w:rPr>
+                <w:rStyle w:val="Hyperlink"/>
+                <w:noProof/>
+              </w:rPr>
+            </w:rPrChange>
+          </w:rPr>
+          <w:delText>4.6.</w:delText>
+        </w:r>
+        <w:r>
+          <w:rPr>
+            <w:rFonts w:asciiTheme="minorHAnsi" w:eastAsiaTheme="minorEastAsia" w:hAnsiTheme="minorHAnsi" w:cstheme="minorBidi"/>
+            <w:noProof/>
+            <w:sz w:val="22"/>
+            <w:szCs w:val="22"/>
+          </w:rPr>
+          <w:tab/>
+        </w:r>
+        <w:r>
+          <w:rPr>
+            <w:rStyle w:val="Hyperlink"/>
+            <w:noProof/>
+            <w:rPrChange w:id="119" w:author="Huang, Lili" w:date="2018-08-21T11:04:00Z">
+              <w:rPr>
+                <w:rStyle w:val="Hyperlink"/>
+                <w:noProof/>
+              </w:rPr>
+            </w:rPrChange>
+          </w:rPr>
+          <w:delText>sp_select_statuses_for_dashboard</w:delText>
+        </w:r>
+        <w:r>
+          <w:rPr>
+            <w:noProof/>
+            <w:webHidden/>
+          </w:rPr>
+          <w:tab/>
+          <w:delText>8</w:delText>
+        </w:r>
+      </w:del>
+    </w:p>
+    <w:p>
+      <w:pPr>
+        <w:pStyle w:val="TOC2"/>
+        <w:tabs>
+          <w:tab w:val="left" w:pos="800"/>
+          <w:tab w:val="right" w:leader="dot" w:pos="8630"/>
+        </w:tabs>
+        <w:rPr>
+          <w:del w:id="120" w:author="Huang, Lili" w:date="2018-08-21T11:04:00Z"/>
+          <w:rFonts w:asciiTheme="minorHAnsi" w:eastAsiaTheme="minorEastAsia" w:hAnsiTheme="minorHAnsi" w:cstheme="minorBidi"/>
+          <w:noProof/>
+          <w:sz w:val="22"/>
+          <w:szCs w:val="22"/>
+        </w:rPr>
+      </w:pPr>
+      <w:del w:id="121" w:author="Huang, Lili" w:date="2018-08-21T11:04:00Z">
+        <w:r>
+          <w:rPr>
+            <w:rStyle w:val="Hyperlink"/>
+            <w:noProof/>
+            <w:rPrChange w:id="122" w:author="Huang, Lili" w:date="2018-08-21T11:04:00Z">
+              <w:rPr>
+                <w:rStyle w:val="Hyperlink"/>
+                <w:noProof/>
+              </w:rPr>
+            </w:rPrChange>
+          </w:rPr>
+          <w:delText>4.7.</w:delText>
+        </w:r>
+        <w:r>
+          <w:rPr>
+            <w:rFonts w:asciiTheme="minorHAnsi" w:eastAsiaTheme="minorEastAsia" w:hAnsiTheme="minorHAnsi" w:cstheme="minorBidi"/>
+            <w:noProof/>
+            <w:sz w:val="22"/>
+            <w:szCs w:val="22"/>
+          </w:rPr>
+          <w:tab/>
+        </w:r>
+        <w:r>
+          <w:rPr>
+            <w:rStyle w:val="Hyperlink"/>
+            <w:noProof/>
+            <w:rPrChange w:id="123" w:author="Huang, Lili" w:date="2018-08-21T11:04:00Z">
+              <w:rPr>
+                <w:rStyle w:val="Hyperlink"/>
+                <w:noProof/>
+              </w:rPr>
+            </w:rPrChange>
+          </w:rPr>
+          <w:delText>sp_select_sources_for_dashboard</w:delText>
+        </w:r>
+        <w:r>
+          <w:rPr>
+            <w:noProof/>
+            <w:webHidden/>
+          </w:rPr>
+          <w:tab/>
+          <w:delText>8</w:delText>
+        </w:r>
+      </w:del>
+    </w:p>
+    <w:p>
+      <w:pPr>
+        <w:pStyle w:val="TOC2"/>
+        <w:tabs>
+          <w:tab w:val="left" w:pos="800"/>
+          <w:tab w:val="right" w:leader="dot" w:pos="8630"/>
+        </w:tabs>
+        <w:rPr>
+          <w:del w:id="124" w:author="Huang, Lili" w:date="2018-08-21T11:04:00Z"/>
+          <w:rFonts w:asciiTheme="minorHAnsi" w:eastAsiaTheme="minorEastAsia" w:hAnsiTheme="minorHAnsi" w:cstheme="minorBidi"/>
+          <w:noProof/>
+          <w:sz w:val="22"/>
+          <w:szCs w:val="22"/>
+        </w:rPr>
+      </w:pPr>
+      <w:del w:id="125" w:author="Huang, Lili" w:date="2018-08-21T11:04:00Z">
+        <w:r>
+          <w:rPr>
+            <w:rStyle w:val="Hyperlink"/>
+            <w:noProof/>
+            <w:rPrChange w:id="126" w:author="Huang, Lili" w:date="2018-08-21T11:04:00Z">
+              <w:rPr>
+                <w:rStyle w:val="Hyperlink"/>
+                <w:noProof/>
+              </w:rPr>
+            </w:rPrChange>
+          </w:rPr>
+          <w:delText>4.8.</w:delText>
+        </w:r>
+        <w:r>
+          <w:rPr>
+            <w:rFonts w:asciiTheme="minorHAnsi" w:eastAsiaTheme="minorEastAsia" w:hAnsiTheme="minorHAnsi" w:cstheme="minorBidi"/>
+            <w:noProof/>
+            <w:sz w:val="22"/>
+            <w:szCs w:val="22"/>
+          </w:rPr>
+          <w:tab/>
+        </w:r>
+        <w:r>
+          <w:rPr>
+            <w:rStyle w:val="Hyperlink"/>
+            <w:noProof/>
+            <w:rPrChange w:id="127" w:author="Huang, Lili" w:date="2018-08-21T11:04:00Z">
+              <w:rPr>
+                <w:rStyle w:val="Hyperlink"/>
+                <w:noProof/>
+              </w:rPr>
+            </w:rPrChange>
+          </w:rPr>
+          <w:delText>sp_select_values_for_dashboard</w:delText>
+        </w:r>
+        <w:r>
+          <w:rPr>
+            <w:noProof/>
+            <w:webHidden/>
+          </w:rPr>
+          <w:tab/>
+          <w:delText>8</w:delText>
+        </w:r>
+      </w:del>
+    </w:p>
+    <w:p>
+      <w:pPr>
+        <w:pStyle w:val="TOC2"/>
+        <w:tabs>
+          <w:tab w:val="left" w:pos="800"/>
+          <w:tab w:val="right" w:leader="dot" w:pos="8630"/>
+        </w:tabs>
+        <w:rPr>
+          <w:del w:id="128" w:author="Huang, Lili" w:date="2018-08-21T11:04:00Z"/>
+          <w:rFonts w:asciiTheme="minorHAnsi" w:eastAsiaTheme="minorEastAsia" w:hAnsiTheme="minorHAnsi" w:cstheme="minorBidi"/>
+          <w:noProof/>
+          <w:sz w:val="22"/>
+          <w:szCs w:val="22"/>
+        </w:rPr>
+      </w:pPr>
+      <w:del w:id="129" w:author="Huang, Lili" w:date="2018-08-21T11:04:00Z">
+        <w:r>
+          <w:rPr>
+            <w:rStyle w:val="Hyperlink"/>
+            <w:noProof/>
+            <w:rPrChange w:id="130" w:author="Huang, Lili" w:date="2018-08-21T11:04:00Z">
+              <w:rPr>
+                <w:rStyle w:val="Hyperlink"/>
+                <w:noProof/>
+              </w:rPr>
+            </w:rPrChange>
+          </w:rPr>
+          <w:delText>4.9.</w:delText>
+        </w:r>
+        <w:r>
+          <w:rPr>
+            <w:rFonts w:asciiTheme="minorHAnsi" w:eastAsiaTheme="minorEastAsia" w:hAnsiTheme="minorHAnsi" w:cstheme="minorBidi"/>
+            <w:noProof/>
+            <w:sz w:val="22"/>
+            <w:szCs w:val="22"/>
+          </w:rPr>
+          <w:tab/>
+        </w:r>
+        <w:r>
+          <w:rPr>
+            <w:rStyle w:val="Hyperlink"/>
+            <w:noProof/>
+            <w:rPrChange w:id="131" w:author="Huang, Lili" w:date="2018-08-21T11:04:00Z">
+              <w:rPr>
+                <w:rStyle w:val="Hyperlink"/>
+                <w:noProof/>
+              </w:rPr>
+            </w:rPrChange>
+          </w:rPr>
+          <w:delText>sp_search_for_dashboards_details</w:delText>
+        </w:r>
+        <w:r>
+          <w:rPr>
+            <w:noProof/>
+            <w:webHidden/>
+          </w:rPr>
+          <w:tab/>
+          <w:delText>8</w:delText>
+        </w:r>
+      </w:del>
+    </w:p>
+    <w:p>
+      <w:pPr>
+        <w:pStyle w:val="TOC2"/>
+        <w:tabs>
+          <w:tab w:val="left" w:pos="1000"/>
+          <w:tab w:val="right" w:leader="dot" w:pos="8630"/>
+        </w:tabs>
+        <w:rPr>
+          <w:del w:id="132" w:author="Huang, Lili" w:date="2018-08-21T11:04:00Z"/>
+          <w:rFonts w:asciiTheme="minorHAnsi" w:eastAsiaTheme="minorEastAsia" w:hAnsiTheme="minorHAnsi" w:cstheme="minorBidi"/>
+          <w:noProof/>
+          <w:sz w:val="22"/>
+          <w:szCs w:val="22"/>
+        </w:rPr>
+      </w:pPr>
+      <w:del w:id="133" w:author="Huang, Lili" w:date="2018-08-21T11:04:00Z">
+        <w:r>
+          <w:rPr>
+            <w:rStyle w:val="Hyperlink"/>
+            <w:noProof/>
+            <w:rPrChange w:id="134" w:author="Huang, Lili" w:date="2018-08-21T11:04:00Z">
+              <w:rPr>
+                <w:rStyle w:val="Hyperlink"/>
+                <w:noProof/>
+              </w:rPr>
+            </w:rPrChange>
+          </w:rPr>
+          <w:delText>4.10.</w:delText>
+        </w:r>
+        <w:r>
+          <w:rPr>
+            <w:rFonts w:asciiTheme="minorHAnsi" w:eastAsiaTheme="minorEastAsia" w:hAnsiTheme="minorHAnsi" w:cstheme="minorBidi"/>
+            <w:noProof/>
+            <w:sz w:val="22"/>
+            <w:szCs w:val="22"/>
+          </w:rPr>
+          <w:tab/>
+        </w:r>
+        <w:r>
+          <w:rPr>
+            <w:rStyle w:val="Hyperlink"/>
+            <w:noProof/>
+            <w:rPrChange w:id="135" w:author="Huang, Lili" w:date="2018-08-21T11:04:00Z">
+              <w:rPr>
+                <w:rStyle w:val="Hyperlink"/>
+                <w:noProof/>
+              </w:rPr>
+            </w:rPrChange>
+          </w:rPr>
+          <w:delText>sp_selectfrom_coaching_log_historical_export</w:delText>
+        </w:r>
+        <w:r>
+          <w:rPr>
+            <w:noProof/>
+            <w:webHidden/>
+          </w:rPr>
+          <w:tab/>
+          <w:delText>8</w:delText>
+        </w:r>
+      </w:del>
     </w:p>
     <w:p>
       <w:pPr>
@@ -2744,6 +5047,8 @@
         </w:rPr>
         <w:fldChar w:fldCharType="end"/>
       </w:r>
+      <w:bookmarkStart w:id="136" w:name="_GoBack"/>
+      <w:bookmarkEnd w:id="136"/>
     </w:p>
     <w:p>
       <w:pPr>
@@ -2777,7 +5082,7 @@
           <w:b/>
         </w:rPr>
       </w:pPr>
-      <w:bookmarkStart w:id="0" w:name="_Toc514763646"/>
+      <w:bookmarkStart w:id="137" w:name="_Toc522612812"/>
       <w:r>
         <w:rPr>
           <w:b/>
@@ -2785,7 +5090,7 @@
         <w:lastRenderedPageBreak/>
         <w:t>Description</w:t>
       </w:r>
-      <w:bookmarkEnd w:id="0"/>
+      <w:bookmarkEnd w:id="137"/>
       <w:r>
         <w:rPr>
           <w:b/>
@@ -2819,8 +5124,13 @@
         <w:t xml:space="preserve"> </w:t>
       </w:r>
       <w:r>
-        <w:t>Authorized users are designated as all CCO non-CSR employees and HRs.</w:t>
-      </w:r>
+        <w:t xml:space="preserve">Authorized users are designated as all CCO non-CSR employees and </w:t>
+      </w:r>
+      <w:proofErr w:type="spellStart"/>
+      <w:r>
+        <w:t>HRs.</w:t>
+      </w:r>
+      <w:proofErr w:type="spellEnd"/>
     </w:p>
     <w:p>
       <w:pPr>
@@ -3041,7 +5351,7 @@
           <w:b/>
         </w:rPr>
       </w:pPr>
-      <w:bookmarkStart w:id="1" w:name="_Toc514763647"/>
+      <w:bookmarkStart w:id="138" w:name="_Toc522612813"/>
       <w:r>
         <w:rPr>
           <w:b/>
@@ -3052,15 +5362,23 @@
         <w:rPr>
           <w:b/>
         </w:rPr>
-        <w:t xml:space="preserve"> – HistoricalDashboard</w:t>
-      </w:r>
+        <w:t xml:space="preserve"> – </w:t>
+      </w:r>
+      <w:proofErr w:type="spellStart"/>
       <w:r>
         <w:rPr>
           <w:b/>
         </w:rPr>
+        <w:t>HistoricalDashboard</w:t>
+      </w:r>
+      <w:r>
+        <w:rPr>
+          <w:b/>
+        </w:rPr>
         <w:t>Controller.cs</w:t>
       </w:r>
-      <w:bookmarkEnd w:id="1"/>
+      <w:bookmarkEnd w:id="138"/>
+      <w:proofErr w:type="spellEnd"/>
     </w:p>
     <w:p>
       <w:pPr>
@@ -3337,7 +5655,15 @@
         <w:adjustRightInd w:val="0"/>
       </w:pPr>
       <w:r>
-        <w:t xml:space="preserve">Validates all search options; If any search option is not selected, validation will fail. </w:t>
+        <w:t xml:space="preserve">Validates all search options; </w:t>
+      </w:r>
+      <w:proofErr w:type="gramStart"/>
+      <w:r>
+        <w:t>If</w:t>
+      </w:r>
+      <w:proofErr w:type="gramEnd"/>
+      <w:r>
+        <w:t xml:space="preserve"> any search option is not selected, validation will fail. </w:t>
       </w:r>
     </w:p>
     <w:p>
@@ -3358,7 +5684,15 @@
         <w:t xml:space="preserve">Upon passing validation, </w:t>
       </w:r>
       <w:r>
-        <w:t>call stored procedure sp_search_for_dashboards_details to return log</w:t>
+        <w:t xml:space="preserve">call stored procedure </w:t>
+      </w:r>
+      <w:proofErr w:type="spellStart"/>
+      <w:r>
+        <w:t>sp_search_for_dashboards_details</w:t>
+      </w:r>
+      <w:proofErr w:type="spellEnd"/>
+      <w:r>
+        <w:t xml:space="preserve"> to return log</w:t>
       </w:r>
       <w:r>
         <w:t xml:space="preserve"> list</w:t>
@@ -3403,12 +5737,81 @@
         <w:autoSpaceDN w:val="0"/>
         <w:adjustRightInd w:val="0"/>
         <w:ind w:left="360"/>
+        <w:rPr>
+          <w:ins w:id="139" w:author="Huang, Lili" w:date="2018-08-21T11:03:00Z"/>
+        </w:rPr>
       </w:pPr>
       <w:r>
         <w:t xml:space="preserve">When “Export to Excel” is clicked, </w:t>
       </w:r>
       <w:r>
-        <w:t>call stored procedure sp_selectfrom_coaching_log_historical_export to return log list, which will be written in an excel file.</w:t>
+        <w:t xml:space="preserve">call stored procedure </w:t>
+      </w:r>
+      <w:proofErr w:type="spellStart"/>
+      <w:ins w:id="140" w:author="Huang, Lili" w:date="2018-08-21T11:03:00Z">
+        <w:r>
+          <w:t>sp_SelectFrom_Coaching_Log_Historical_Export_Count</w:t>
+        </w:r>
+        <w:proofErr w:type="spellEnd"/>
+        <w:r>
+          <w:t xml:space="preserve"> to get the total number of records to be exported;</w:t>
+        </w:r>
+      </w:ins>
+    </w:p>
+    <w:p>
+      <w:pPr>
+        <w:autoSpaceDE w:val="0"/>
+        <w:autoSpaceDN w:val="0"/>
+        <w:adjustRightInd w:val="0"/>
+        <w:ind w:left="360"/>
+        <w:rPr>
+          <w:ins w:id="141" w:author="Huang, Lili" w:date="2018-08-21T11:03:00Z"/>
+        </w:rPr>
+      </w:pPr>
+      <w:ins w:id="142" w:author="Huang, Lili" w:date="2018-08-21T11:03:00Z">
+        <w:r>
+          <w:t>If the total number of records is over 20,000, display message “The maximum number of records that can be exported at a time is 20,000. You are trying to export [total number of records to be exported] records. Please re</w:t>
+        </w:r>
+        <w:r>
+          <w:t>fine your filters and try again.”</w:t>
+        </w:r>
+      </w:ins>
+    </w:p>
+    <w:p>
+      <w:pPr>
+        <w:autoSpaceDE w:val="0"/>
+        <w:autoSpaceDN w:val="0"/>
+        <w:adjustRightInd w:val="0"/>
+        <w:ind w:left="360"/>
+        <w:rPr>
+          <w:ins w:id="143" w:author="Huang, Lili" w:date="2018-08-21T11:03:00Z"/>
+        </w:rPr>
+      </w:pPr>
+      <w:ins w:id="144" w:author="Huang, Lili" w:date="2018-08-21T11:03:00Z">
+        <w:r>
+          <w:t>Else</w:t>
+        </w:r>
+      </w:ins>
+    </w:p>
+    <w:p>
+      <w:pPr>
+        <w:autoSpaceDE w:val="0"/>
+        <w:autoSpaceDN w:val="0"/>
+        <w:adjustRightInd w:val="0"/>
+        <w:ind w:left="360"/>
+      </w:pPr>
+      <w:ins w:id="145" w:author="Huang, Lili" w:date="2018-08-21T11:03:00Z">
+        <w:r>
+          <w:t xml:space="preserve">Call stored procedure </w:t>
+        </w:r>
+      </w:ins>
+      <w:proofErr w:type="spellStart"/>
+      <w:r>
+        <w:t>sp_selectfrom_coaching_log_historical_export</w:t>
+      </w:r>
+      <w:proofErr w:type="spellEnd"/>
+      <w:r>
+        <w:t xml:space="preserve"> to return log list, which will be written in an excel file.</w:t>
       </w:r>
       <w:r>
         <w:t xml:space="preserve"> The naming convention for the excel file will be “eCoachingLog_yyyyMMddHHmmssffff.xlsx”.</w:t>
@@ -3451,7 +5854,7 @@
           <w:b/>
         </w:rPr>
       </w:pPr>
-      <w:bookmarkStart w:id="2" w:name="_Toc514763648"/>
+      <w:bookmarkStart w:id="146" w:name="_Toc522612814"/>
       <w:r>
         <w:rPr>
           <w:b/>
@@ -3464,7 +5867,7 @@
         </w:rPr>
         <w:t>age details</w:t>
       </w:r>
-      <w:bookmarkEnd w:id="2"/>
+      <w:bookmarkEnd w:id="146"/>
     </w:p>
     <w:p>
       <w:pPr>
@@ -3490,26 +5893,36 @@
         </w:rPr>
         <w:t xml:space="preserve"> </w:t>
       </w:r>
-      <w:bookmarkStart w:id="3" w:name="_Toc514763649"/>
+      <w:bookmarkStart w:id="147" w:name="_Toc522612815"/>
       <w:r>
         <w:rPr>
           <w:b/>
         </w:rPr>
         <w:t>Views\</w:t>
       </w:r>
+      <w:proofErr w:type="spellStart"/>
       <w:r>
         <w:rPr>
           <w:b/>
         </w:rPr>
         <w:t>HistoricalDashboard</w:t>
       </w:r>
+      <w:proofErr w:type="spellEnd"/>
       <w:r>
         <w:rPr>
           <w:b/>
         </w:rPr>
-        <w:t>\Index.cshtml</w:t>
-      </w:r>
-      <w:bookmarkEnd w:id="3"/>
+        <w:t>\</w:t>
+      </w:r>
+      <w:proofErr w:type="spellStart"/>
+      <w:r>
+        <w:rPr>
+          <w:b/>
+        </w:rPr>
+        <w:t>Index.cshtml</w:t>
+      </w:r>
+      <w:bookmarkEnd w:id="147"/>
+      <w:proofErr w:type="spellEnd"/>
     </w:p>
     <w:p>
       <w:pPr>
@@ -3523,11 +5936,11 @@
         <w:adjustRightInd w:val="0"/>
         <w:outlineLvl w:val="1"/>
       </w:pPr>
-      <w:bookmarkStart w:id="4" w:name="_Toc514763650"/>
+      <w:bookmarkStart w:id="148" w:name="_Toc522612816"/>
       <w:r>
         <w:t>Razor pages comprising Web Page</w:t>
       </w:r>
-      <w:bookmarkEnd w:id="4"/>
+      <w:bookmarkEnd w:id="148"/>
     </w:p>
     <w:p>
       <w:pPr>
@@ -3539,12 +5952,14 @@
       <w:r>
         <w:t>_</w:t>
       </w:r>
+      <w:proofErr w:type="spellStart"/>
       <w:r>
         <w:t>Search</w:t>
       </w:r>
       <w:r>
         <w:t>.cshtml</w:t>
       </w:r>
+      <w:proofErr w:type="spellEnd"/>
     </w:p>
     <w:p>
       <w:pPr>
@@ -3567,11 +5982,11 @@
         <w:adjustRightInd w:val="0"/>
         <w:outlineLvl w:val="1"/>
       </w:pPr>
-      <w:bookmarkStart w:id="5" w:name="_Toc514763651"/>
+      <w:bookmarkStart w:id="149" w:name="_Toc522612817"/>
       <w:r>
         <w:t>Layout Page</w:t>
       </w:r>
-      <w:bookmarkEnd w:id="5"/>
+      <w:bookmarkEnd w:id="149"/>
     </w:p>
     <w:p>
       <w:pPr>
@@ -3580,7 +5995,6 @@
         <w:adjustRightInd w:val="0"/>
       </w:pPr>
       <w:r>
-        <w:lastRenderedPageBreak/>
         <w:t xml:space="preserve"> </w:t>
       </w:r>
       <w:r>
@@ -3599,8 +6013,13 @@
         <w:tab/>
       </w:r>
       <w:r>
-        <w:t>Views\Shared\_Layoutcshtml</w:t>
-      </w:r>
+        <w:t>Views\Shared\_</w:t>
+      </w:r>
+      <w:proofErr w:type="spellStart"/>
+      <w:r>
+        <w:t>Layoutcshtml</w:t>
+      </w:r>
+      <w:proofErr w:type="spellEnd"/>
     </w:p>
     <w:p>
       <w:pPr>
@@ -3623,7 +6042,7 @@
         <w:adjustRightInd w:val="0"/>
         <w:outlineLvl w:val="1"/>
       </w:pPr>
-      <w:bookmarkStart w:id="6" w:name="_Toc514763652"/>
+      <w:bookmarkStart w:id="150" w:name="_Toc522612818"/>
       <w:r>
         <w:t>Screen</w:t>
       </w:r>
@@ -3633,7 +6052,7 @@
       <w:r>
         <w:t>hot</w:t>
       </w:r>
-      <w:bookmarkEnd w:id="6"/>
+      <w:bookmarkEnd w:id="150"/>
     </w:p>
     <w:p>
       <w:pPr>
@@ -3870,6 +6289,7 @@
         <w:rPr>
           <w:noProof/>
         </w:rPr>
+        <w:lastRenderedPageBreak/>
         <w:drawing>
           <wp:inline distT="0" distB="0" distL="0" distR="0">
             <wp:extent cx="5478780" cy="1447800"/>
@@ -4071,11 +6491,11 @@
         <w:adjustRightInd w:val="0"/>
         <w:outlineLvl w:val="1"/>
       </w:pPr>
-      <w:bookmarkStart w:id="7" w:name="_Toc514763653"/>
+      <w:bookmarkStart w:id="151" w:name="_Toc522612819"/>
       <w:r>
         <w:t>Web Page Invoked Events</w:t>
       </w:r>
-      <w:bookmarkEnd w:id="7"/>
+      <w:bookmarkEnd w:id="151"/>
     </w:p>
     <w:tbl>
       <w:tblPr>
@@ -4205,9 +6625,11 @@
             <w:r>
               <w:t xml:space="preserve">Controller: </w:t>
             </w:r>
+            <w:proofErr w:type="spellStart"/>
             <w:r>
               <w:t>HistoricalDashboard</w:t>
             </w:r>
+            <w:proofErr w:type="spellEnd"/>
           </w:p>
           <w:p>
             <w:pPr>
@@ -4218,9 +6640,11 @@
             <w:r>
               <w:t xml:space="preserve">Action: </w:t>
             </w:r>
+            <w:proofErr w:type="spellStart"/>
             <w:r>
               <w:t>GetManagersBySite</w:t>
             </w:r>
+            <w:proofErr w:type="spellEnd"/>
           </w:p>
           <w:p>
             <w:pPr>
@@ -4276,9 +6700,11 @@
             <w:r>
               <w:t xml:space="preserve">Controller: </w:t>
             </w:r>
+            <w:proofErr w:type="spellStart"/>
             <w:r>
               <w:t>HistoricalDashboard</w:t>
             </w:r>
+            <w:proofErr w:type="spellEnd"/>
           </w:p>
           <w:p>
             <w:pPr>
@@ -4289,9 +6715,11 @@
             <w:r>
               <w:t xml:space="preserve">Action: </w:t>
             </w:r>
+            <w:proofErr w:type="spellStart"/>
             <w:r>
               <w:t>GetSupervisorsByMgr</w:t>
             </w:r>
+            <w:proofErr w:type="spellEnd"/>
           </w:p>
           <w:p>
             <w:pPr>
@@ -4360,9 +6788,11 @@
             <w:r>
               <w:t xml:space="preserve">Controller: </w:t>
             </w:r>
+            <w:proofErr w:type="spellStart"/>
             <w:r>
               <w:t>HistoricalDashboard</w:t>
             </w:r>
+            <w:proofErr w:type="spellEnd"/>
           </w:p>
           <w:p>
             <w:pPr>
@@ -4374,8 +6804,13 @@
               <w:t>Actio</w:t>
             </w:r>
             <w:r>
-              <w:t>n: GetEmployeesBySup</w:t>
+              <w:t xml:space="preserve">n: </w:t>
             </w:r>
+            <w:proofErr w:type="spellStart"/>
+            <w:r>
+              <w:t>GetEmployeesBySup</w:t>
+            </w:r>
+            <w:proofErr w:type="spellEnd"/>
           </w:p>
           <w:p>
             <w:pPr>
@@ -4393,11 +6828,16 @@
             <w:r>
               <w:t xml:space="preserve">Employee dropdown is populated with all the selected type of </w:t>
             </w:r>
+            <w:proofErr w:type="gramStart"/>
             <w:r>
               <w:t>employees</w:t>
             </w:r>
             <w:r>
-              <w:t xml:space="preserve">  (inactive, active, or both) who report to the selected supervisor.</w:t>
+              <w:t xml:space="preserve">  (</w:t>
+            </w:r>
+            <w:proofErr w:type="gramEnd"/>
+            <w:r>
+              <w:t>inactive, active, or both) who report to the selected supervisor.</w:t>
             </w:r>
           </w:p>
         </w:tc>
@@ -4429,8 +6869,13 @@
               </w:tabs>
             </w:pPr>
             <w:r>
-              <w:t>Controller: HistoricalDashboard</w:t>
+              <w:t xml:space="preserve">Controller: </w:t>
             </w:r>
+            <w:proofErr w:type="spellStart"/>
+            <w:r>
+              <w:t>HistoricalDashboard</w:t>
+            </w:r>
+            <w:proofErr w:type="spellEnd"/>
           </w:p>
           <w:p>
             <w:pPr>
@@ -4439,8 +6884,13 @@
               </w:tabs>
             </w:pPr>
             <w:r>
-              <w:t>Action: GetEmployeesBySup</w:t>
+              <w:t xml:space="preserve">Action: </w:t>
             </w:r>
+            <w:proofErr w:type="spellStart"/>
+            <w:r>
+              <w:t>GetEmployeesBySup</w:t>
+            </w:r>
+            <w:proofErr w:type="spellEnd"/>
           </w:p>
           <w:p>
             <w:pPr>
@@ -4456,6 +6906,7 @@
               </w:tabs>
             </w:pPr>
             <w:r>
+              <w:lastRenderedPageBreak/>
               <w:t>Employee dropdown is populated with all the active employees who report to the selected supervisor.</w:t>
             </w:r>
           </w:p>
@@ -4473,6 +6924,7 @@
               </w:tabs>
             </w:pPr>
             <w:r>
+              <w:lastRenderedPageBreak/>
               <w:t>Select “Inactive Employee” radio button</w:t>
             </w:r>
           </w:p>
@@ -4488,8 +6940,13 @@
               </w:tabs>
             </w:pPr>
             <w:r>
-              <w:t>Controller: HistoricalDashboard</w:t>
+              <w:t xml:space="preserve">Controller: </w:t>
             </w:r>
+            <w:proofErr w:type="spellStart"/>
+            <w:r>
+              <w:t>HistoricalDashboard</w:t>
+            </w:r>
+            <w:proofErr w:type="spellEnd"/>
           </w:p>
           <w:p>
             <w:pPr>
@@ -4498,8 +6955,13 @@
               </w:tabs>
             </w:pPr>
             <w:r>
-              <w:t>Action: GetEmployeesBySup</w:t>
+              <w:t xml:space="preserve">Action: </w:t>
             </w:r>
+            <w:proofErr w:type="spellStart"/>
+            <w:r>
+              <w:t>GetEmployeesBySup</w:t>
+            </w:r>
+            <w:proofErr w:type="spellEnd"/>
           </w:p>
           <w:p>
             <w:pPr>
@@ -4553,8 +7015,13 @@
               </w:tabs>
             </w:pPr>
             <w:r>
-              <w:t>Controller: HistoricalDashboard</w:t>
+              <w:t xml:space="preserve">Controller: </w:t>
             </w:r>
+            <w:proofErr w:type="spellStart"/>
+            <w:r>
+              <w:t>HistoricalDashboard</w:t>
+            </w:r>
+            <w:proofErr w:type="spellEnd"/>
           </w:p>
           <w:p>
             <w:pPr>
@@ -4563,8 +7030,13 @@
               </w:tabs>
             </w:pPr>
             <w:r>
-              <w:t>Action: GetEmployeesBySup</w:t>
+              <w:t xml:space="preserve">Action: </w:t>
             </w:r>
+            <w:proofErr w:type="spellStart"/>
+            <w:r>
+              <w:t>GetEmployeesBySup</w:t>
+            </w:r>
+            <w:proofErr w:type="spellEnd"/>
           </w:p>
           <w:p>
             <w:pPr>
@@ -4612,8 +7084,13 @@
               </w:tabs>
             </w:pPr>
             <w:r>
-              <w:t>Controller: HistoricalDashboard</w:t>
+              <w:t xml:space="preserve">Controller: </w:t>
             </w:r>
+            <w:proofErr w:type="spellStart"/>
+            <w:r>
+              <w:t>HistoricalDashboard</w:t>
+            </w:r>
+            <w:proofErr w:type="spellEnd"/>
           </w:p>
           <w:p>
             <w:pPr>
@@ -4656,7 +7133,6 @@
               </w:tabs>
             </w:pPr>
             <w:r>
-              <w:lastRenderedPageBreak/>
               <w:t>Click Export to Excel link</w:t>
             </w:r>
           </w:p>
@@ -4672,8 +7148,13 @@
               </w:tabs>
             </w:pPr>
             <w:r>
-              <w:t>Controller: HistoricalDashboard</w:t>
+              <w:t xml:space="preserve">Controller: </w:t>
             </w:r>
+            <w:proofErr w:type="spellStart"/>
+            <w:r>
+              <w:t>HistoricalDashboard</w:t>
+            </w:r>
+            <w:proofErr w:type="spellEnd"/>
           </w:p>
           <w:p>
             <w:pPr>
@@ -4682,7 +7163,15 @@
               </w:tabs>
             </w:pPr>
             <w:r>
-              <w:t>Action: ExportToExcel, Download</w:t>
+              <w:t xml:space="preserve">Action: </w:t>
+            </w:r>
+            <w:proofErr w:type="spellStart"/>
+            <w:r>
+              <w:t>ExportToExcel</w:t>
+            </w:r>
+            <w:proofErr w:type="spellEnd"/>
+            <w:r>
+              <w:t>, Download</w:t>
             </w:r>
           </w:p>
           <w:p>
@@ -4791,7 +7280,7 @@
           <w:b/>
         </w:rPr>
       </w:pPr>
-      <w:bookmarkStart w:id="8" w:name="_Toc514763654"/>
+      <w:bookmarkStart w:id="152" w:name="_Toc522612820"/>
       <w:r>
         <w:rPr>
           <w:b/>
@@ -4799,7 +7288,7 @@
         <w:lastRenderedPageBreak/>
         <w:t>Stored Procedures</w:t>
       </w:r>
-      <w:bookmarkEnd w:id="8"/>
+      <w:bookmarkEnd w:id="152"/>
     </w:p>
     <w:p>
       <w:pPr>
@@ -4810,14 +7299,16 @@
         </w:numPr>
         <w:outlineLvl w:val="1"/>
       </w:pPr>
-      <w:bookmarkStart w:id="9" w:name="_Toc514763655"/>
+      <w:bookmarkStart w:id="153" w:name="_Toc522612821"/>
+      <w:proofErr w:type="spellStart"/>
       <w:r>
         <w:t>sp_select</w:t>
       </w:r>
       <w:r>
         <w:t>_sites_for_dashboard</w:t>
       </w:r>
-      <w:bookmarkEnd w:id="9"/>
+      <w:bookmarkEnd w:id="153"/>
+      <w:proofErr w:type="spellEnd"/>
     </w:p>
     <w:p>
       <w:pPr>
@@ -4828,11 +7319,13 @@
         </w:numPr>
         <w:outlineLvl w:val="1"/>
       </w:pPr>
-      <w:bookmarkStart w:id="10" w:name="_Toc514763656"/>
+      <w:bookmarkStart w:id="154" w:name="_Toc522612822"/>
+      <w:proofErr w:type="spellStart"/>
       <w:r>
         <w:t>sp_selectfrom_coaching_log_mgr_bysite</w:t>
       </w:r>
-      <w:bookmarkEnd w:id="10"/>
+      <w:bookmarkEnd w:id="154"/>
+      <w:proofErr w:type="spellEnd"/>
     </w:p>
     <w:p>
       <w:pPr>
@@ -4843,11 +7336,13 @@
         </w:numPr>
         <w:outlineLvl w:val="1"/>
       </w:pPr>
-      <w:bookmarkStart w:id="11" w:name="_Toc514763657"/>
+      <w:bookmarkStart w:id="155" w:name="_Toc522612823"/>
+      <w:proofErr w:type="spellStart"/>
       <w:r>
         <w:t>sp_selectfrom_coaching_log_sup_bymgr</w:t>
       </w:r>
-      <w:bookmarkEnd w:id="11"/>
+      <w:bookmarkEnd w:id="155"/>
+      <w:proofErr w:type="spellEnd"/>
     </w:p>
     <w:p>
       <w:pPr>
@@ -4858,11 +7353,13 @@
         </w:numPr>
         <w:outlineLvl w:val="1"/>
       </w:pPr>
-      <w:bookmarkStart w:id="12" w:name="_Toc514763658"/>
+      <w:bookmarkStart w:id="156" w:name="_Toc522612824"/>
+      <w:proofErr w:type="spellStart"/>
       <w:r>
         <w:t>sp_selectfrom_coaching_log_emp_bysup</w:t>
       </w:r>
-      <w:bookmarkEnd w:id="12"/>
+      <w:bookmarkEnd w:id="156"/>
+      <w:proofErr w:type="spellEnd"/>
     </w:p>
     <w:p>
       <w:pPr>
@@ -4873,11 +7370,13 @@
         </w:numPr>
         <w:outlineLvl w:val="1"/>
       </w:pPr>
-      <w:bookmarkStart w:id="13" w:name="_Toc514763659"/>
+      <w:bookmarkStart w:id="157" w:name="_Toc522612825"/>
+      <w:proofErr w:type="spellStart"/>
       <w:r>
         <w:t>sp_selectfrom_coaching_log_submitter</w:t>
       </w:r>
-      <w:bookmarkEnd w:id="13"/>
+      <w:bookmarkEnd w:id="157"/>
+      <w:proofErr w:type="spellEnd"/>
     </w:p>
     <w:p>
       <w:pPr>
@@ -4888,11 +7387,13 @@
         </w:numPr>
         <w:outlineLvl w:val="1"/>
       </w:pPr>
-      <w:bookmarkStart w:id="14" w:name="_Toc514763660"/>
+      <w:bookmarkStart w:id="158" w:name="_Toc522612826"/>
+      <w:proofErr w:type="spellStart"/>
       <w:r>
         <w:t>sp_select_statuses_for_dashboard</w:t>
       </w:r>
-      <w:bookmarkEnd w:id="14"/>
+      <w:bookmarkEnd w:id="158"/>
+      <w:proofErr w:type="spellEnd"/>
     </w:p>
     <w:p>
       <w:pPr>
@@ -4903,11 +7404,13 @@
         </w:numPr>
         <w:outlineLvl w:val="1"/>
       </w:pPr>
-      <w:bookmarkStart w:id="15" w:name="_Toc514763661"/>
+      <w:bookmarkStart w:id="159" w:name="_Toc522612827"/>
+      <w:proofErr w:type="spellStart"/>
       <w:r>
         <w:t>sp_select_sources_for_dashboard</w:t>
       </w:r>
-      <w:bookmarkEnd w:id="15"/>
+      <w:bookmarkEnd w:id="159"/>
+      <w:proofErr w:type="spellEnd"/>
     </w:p>
     <w:p>
       <w:pPr>
@@ -4918,11 +7421,13 @@
         </w:numPr>
         <w:outlineLvl w:val="1"/>
       </w:pPr>
-      <w:bookmarkStart w:id="16" w:name="_Toc514763662"/>
+      <w:bookmarkStart w:id="160" w:name="_Toc522612828"/>
+      <w:proofErr w:type="spellStart"/>
       <w:r>
         <w:t>sp_select_values_for_dashboard</w:t>
       </w:r>
-      <w:bookmarkEnd w:id="16"/>
+      <w:bookmarkEnd w:id="160"/>
+      <w:proofErr w:type="spellEnd"/>
     </w:p>
     <w:p>
       <w:pPr>
@@ -4933,11 +7438,13 @@
         </w:numPr>
         <w:outlineLvl w:val="1"/>
       </w:pPr>
-      <w:bookmarkStart w:id="17" w:name="_Toc514763663"/>
+      <w:bookmarkStart w:id="161" w:name="_Toc522612829"/>
+      <w:proofErr w:type="spellStart"/>
       <w:r>
         <w:t>sp_search_for_dashboards_details</w:t>
       </w:r>
-      <w:bookmarkEnd w:id="17"/>
+      <w:bookmarkEnd w:id="161"/>
+      <w:proofErr w:type="spellEnd"/>
     </w:p>
     <w:p>
       <w:pPr>
@@ -4947,12 +7454,50 @@
           <w:numId w:val="10"/>
         </w:numPr>
         <w:outlineLvl w:val="1"/>
-      </w:pPr>
-      <w:bookmarkStart w:id="18" w:name="_Toc514763664"/>
+        <w:rPr>
+          <w:ins w:id="162" w:author="Huang, Lili" w:date="2018-08-21T11:04:00Z"/>
+        </w:rPr>
+      </w:pPr>
+      <w:bookmarkStart w:id="163" w:name="_Toc522612830"/>
+      <w:proofErr w:type="spellStart"/>
       <w:r>
         <w:t>sp_selectfrom_coaching_log_historical_export</w:t>
       </w:r>
-      <w:bookmarkEnd w:id="18"/>
+      <w:bookmarkEnd w:id="163"/>
+      <w:proofErr w:type="spellEnd"/>
+    </w:p>
+    <w:p>
+      <w:pPr>
+        <w:pStyle w:val="ListParagraph"/>
+        <w:numPr>
+          <w:ilvl w:val="1"/>
+          <w:numId w:val="10"/>
+        </w:numPr>
+        <w:outlineLvl w:val="1"/>
+        <w:pPrChange w:id="164" w:author="Huang, Lili" w:date="2018-08-21T11:04:00Z">
+          <w:pPr>
+            <w:pStyle w:val="ListParagraph"/>
+            <w:numPr>
+              <w:ilvl w:val="1"/>
+              <w:numId w:val="10"/>
+            </w:numPr>
+            <w:ind w:left="792" w:hanging="432"/>
+            <w:outlineLvl w:val="1"/>
+          </w:pPr>
+        </w:pPrChange>
+      </w:pPr>
+      <w:bookmarkStart w:id="165" w:name="_Toc522612831"/>
+      <w:proofErr w:type="spellStart"/>
+      <w:ins w:id="166" w:author="Huang, Lili" w:date="2018-08-21T11:04:00Z">
+        <w:r>
+          <w:t>sp_selectfrom_coaching_log_historical_export</w:t>
+        </w:r>
+        <w:r>
+          <w:t>_count</w:t>
+        </w:r>
+      </w:ins>
+      <w:bookmarkEnd w:id="165"/>
+      <w:proofErr w:type="spellEnd"/>
     </w:p>
     <w:p>
       <w:pPr>
@@ -4965,8 +7510,6 @@
       <w:pPr>
         <w:ind w:left="360"/>
       </w:pPr>
-      <w:bookmarkStart w:id="19" w:name="_GoBack"/>
-      <w:bookmarkEnd w:id="19"/>
       <w:r>
         <w:t xml:space="preserve">Refer </w:t>
       </w:r>
@@ -5060,7 +7603,15 @@
         <w:sz w:val="18"/>
       </w:rPr>
       <w:tab/>
-      <w:t xml:space="preserve">                                                          CCO_eCoaching_Log_</w:t>
+      <w:t xml:space="preserve">                                                          </w:t>
+    </w:r>
+    <w:proofErr w:type="spellStart"/>
+    <w:r>
+      <w:rPr>
+        <w:b/>
+        <w:sz w:val="18"/>
+      </w:rPr>
+      <w:t>CCO_eCoaching_Log_</w:t>
     </w:r>
     <w:r>
       <w:rPr>
@@ -5076,6 +7627,7 @@
       </w:rPr>
       <w:t>_DD</w:t>
     </w:r>
+    <w:proofErr w:type="spellEnd"/>
   </w:p>
   <w:p>
     <w:pPr>
@@ -5244,7 +7796,15 @@
         <w:b/>
         <w:sz w:val="18"/>
       </w:rPr>
-      <w:t xml:space="preserve">                               CCO_eCoaching_</w:t>
+      <w:t xml:space="preserve">                               </w:t>
+    </w:r>
+    <w:proofErr w:type="spellStart"/>
+    <w:r>
+      <w:rPr>
+        <w:b/>
+        <w:sz w:val="18"/>
+      </w:rPr>
+      <w:t>CCO_eCoaching_</w:t>
     </w:r>
     <w:r>
       <w:rPr>
@@ -5267,6 +7827,7 @@
       </w:rPr>
       <w:t>_DD</w:t>
     </w:r>
+    <w:proofErr w:type="spellEnd"/>
   </w:p>
   <w:p>
     <w:pPr>
@@ -8328,6 +10889,14 @@
   </w:num>
   <w:numIdMacAtCleanup w:val="20"/>
 </w:numbering>
+</file>
+
+<file path=word/people.xml><?xml version="1.0" encoding="utf-8"?>
+<w15:people xmlns:wpc="http://schemas.microsoft.com/office/word/2010/wordprocessingCanvas" xmlns:mc="http://schemas.openxmlformats.org/markup-compatibility/2006" xmlns:o="urn:schemas-microsoft-com:office:office" xmlns:r="http://schemas.openxmlformats.org/officeDocument/2006/relationships" xmlns:m="http://schemas.openxmlformats.org/officeDocument/2006/math" xmlns:v="urn:schemas-microsoft-com:vml" xmlns:wp14="http://schemas.microsoft.com/office/word/2010/wordprocessingDrawing" xmlns:wp="http://schemas.openxmlformats.org/drawingml/2006/wordprocessingDrawing" xmlns:w10="urn:schemas-microsoft-com:office:word" xmlns:w="http://schemas.openxmlformats.org/wordprocessingml/2006/main" xmlns:w14="http://schemas.microsoft.com/office/word/2010/wordml" xmlns:w15="http://schemas.microsoft.com/office/word/2012/wordml" xmlns:wpg="http://schemas.microsoft.com/office/word/2010/wordprocessingGroup" xmlns:wpi="http://schemas.microsoft.com/office/word/2010/wordprocessingInk" xmlns:wne="http://schemas.microsoft.com/office/word/2006/wordml" xmlns:wps="http://schemas.microsoft.com/office/word/2010/wordprocessingShape" mc:Ignorable="w14 w15 wp14">
+  <w15:person w15:author="Huang, Lili">
+    <w15:presenceInfo w15:providerId="AD" w15:userId="S-1-5-21-560238246-503670158-341402209-631119"/>
+  </w15:person>
+</w15:people>
 </file>
 
 <file path=word/styles.xml><?xml version="1.0" encoding="utf-8"?>
@@ -9512,7 +12081,7 @@
 </file>
 
 <file path=customXml/itemProps1.xml><?xml version="1.0" encoding="utf-8"?>
-<ds:datastoreItem xmlns:ds="http://schemas.openxmlformats.org/officeDocument/2006/customXml" ds:itemID="{FB5F4985-EE4F-4DB4-AEA6-C98E4556529B}">
+<ds:datastoreItem xmlns:ds="http://schemas.openxmlformats.org/officeDocument/2006/customXml" ds:itemID="{AE61D972-F77C-471A-A86A-9DEF0A7F455D}">
   <ds:schemaRefs>
     <ds:schemaRef ds:uri="http://schemas.openxmlformats.org/officeDocument/2006/bibliography"/>
   </ds:schemaRefs>

</xml_diff>

<commit_message>
#16893 - Warning: allow employees to enter comments
git-tfs-id: [https://tfs.omnicloud.local/tfs/cco%20program/]$/eCoaching_V2;C45271
</commit_message>
<xml_diff>
--- a/Design/DD/Web/CCO_eCoaching_Log_Historical_Dashboard_DD.docx
+++ b/Design/DD/Web/CCO_eCoaching_Log_Historical_Dashboard_DD.docx
@@ -1,6 +1,6 @@
 
 <file path=word/document.xml><?xml version="1.0" encoding="utf-8"?>
-<w:document xmlns:wpc="http://schemas.microsoft.com/office/word/2010/wordprocessingCanvas" xmlns:mc="http://schemas.openxmlformats.org/markup-compatibility/2006" xmlns:o="urn:schemas-microsoft-com:office:office" xmlns:r="http://schemas.openxmlformats.org/officeDocument/2006/relationships" xmlns:m="http://schemas.openxmlformats.org/officeDocument/2006/math" xmlns:v="urn:schemas-microsoft-com:vml" xmlns:wp14="http://schemas.microsoft.com/office/word/2010/wordprocessingDrawing" xmlns:wp="http://schemas.openxmlformats.org/drawingml/2006/wordprocessingDrawing" xmlns:w10="urn:schemas-microsoft-com:office:word" xmlns:w="http://schemas.openxmlformats.org/wordprocessingml/2006/main" xmlns:w14="http://schemas.microsoft.com/office/word/2010/wordml" xmlns:w15="http://schemas.microsoft.com/office/word/2012/wordml" xmlns:wpg="http://schemas.microsoft.com/office/word/2010/wordprocessingGroup" xmlns:wpi="http://schemas.microsoft.com/office/word/2010/wordprocessingInk" xmlns:wne="http://schemas.microsoft.com/office/word/2006/wordml" xmlns:wps="http://schemas.microsoft.com/office/word/2010/wordprocessingShape" mc:Ignorable="w14 w15 wp14">
+<w:document xmlns:wpc="http://schemas.microsoft.com/office/word/2010/wordprocessingCanvas" xmlns:cx="http://schemas.microsoft.com/office/drawing/2014/chartex" xmlns:cx1="http://schemas.microsoft.com/office/drawing/2015/9/8/chartex" xmlns:mc="http://schemas.openxmlformats.org/markup-compatibility/2006" xmlns:o="urn:schemas-microsoft-com:office:office" xmlns:r="http://schemas.openxmlformats.org/officeDocument/2006/relationships" xmlns:m="http://schemas.openxmlformats.org/officeDocument/2006/math" xmlns:v="urn:schemas-microsoft-com:vml" xmlns:wp14="http://schemas.microsoft.com/office/word/2010/wordprocessingDrawing" xmlns:wp="http://schemas.openxmlformats.org/drawingml/2006/wordprocessingDrawing" xmlns:w10="urn:schemas-microsoft-com:office:word" xmlns:w="http://schemas.openxmlformats.org/wordprocessingml/2006/main" xmlns:w14="http://schemas.microsoft.com/office/word/2010/wordml" xmlns:w15="http://schemas.microsoft.com/office/word/2012/wordml" xmlns:w16se="http://schemas.microsoft.com/office/word/2015/wordml/symex" xmlns:wpg="http://schemas.microsoft.com/office/word/2010/wordprocessingGroup" xmlns:wpi="http://schemas.microsoft.com/office/word/2010/wordprocessingInk" xmlns:wne="http://schemas.microsoft.com/office/word/2006/wordml" xmlns:wps="http://schemas.microsoft.com/office/word/2010/wordprocessingShape" mc:Ignorable="w14 w15 w16se wp14">
   <w:body>
     <w:p>
       <w:pPr>
@@ -280,7 +280,7 @@
           </mc:Choice>
           <mc:Fallback>
             <w:pict>
-              <v:line w14:anchorId="315027A3" id="Line 12" o:spid="_x0000_s1026" style="position:absolute;z-index:251657728;visibility:visible;mso-wrap-style:square;mso-width-percent:0;mso-height-percent:0;mso-wrap-distance-left:9pt;mso-wrap-distance-top:0;mso-wrap-distance-right:9pt;mso-wrap-distance-bottom:0;mso-position-horizontal:absolute;mso-position-horizontal-relative:text;mso-position-vertical:absolute;mso-position-vertical-relative:text;mso-width-percent:0;mso-height-percent:0;mso-width-relative:page;mso-height-relative:page" from="367.2pt,33.3pt" to="439.25pt,33.35pt" o:gfxdata="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" o:allowincell="f">
+              <v:line w14:anchorId="4492E6C3" id="Line 12" o:spid="_x0000_s1026" style="position:absolute;z-index:251657728;visibility:visible;mso-wrap-style:square;mso-width-percent:0;mso-height-percent:0;mso-wrap-distance-left:9pt;mso-wrap-distance-top:0;mso-wrap-distance-right:9pt;mso-wrap-distance-bottom:0;mso-position-horizontal:absolute;mso-position-horizontal-relative:text;mso-position-vertical:absolute;mso-position-vertical-relative:text;mso-width-percent:0;mso-height-percent:0;mso-width-relative:page;mso-height-relative:page" from="367.2pt,33.3pt" to="439.25pt,33.35pt" o:gfxdata="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" o:allowincell="f">
                 <v:stroke startarrowwidth="narrow" startarrowlength="short" endarrowwidth="narrow" endarrowlength="short"/>
               </v:line>
             </w:pict>
@@ -368,7 +368,7 @@
           </mc:Choice>
           <mc:Fallback>
             <w:pict>
-              <v:line w14:anchorId="4A2B7D48" id="Line 10" o:spid="_x0000_s1026" style="position:absolute;z-index:251656704;visibility:visible;mso-wrap-style:square;mso-width-percent:0;mso-height-percent:0;mso-wrap-distance-left:9pt;mso-wrap-distance-top:0;mso-wrap-distance-right:9pt;mso-wrap-distance-bottom:0;mso-position-horizontal:absolute;mso-position-horizontal-relative:text;mso-position-vertical:absolute;mso-position-vertical-relative:text;mso-width-percent:0;mso-height-percent:0;mso-width-relative:page;mso-height-relative:page" from="1in,33.3pt" to="266.45pt,33.35pt" o:gfxdata="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" o:allowincell="f">
+              <v:line w14:anchorId="027A4219" id="Line 10" o:spid="_x0000_s1026" style="position:absolute;z-index:251656704;visibility:visible;mso-wrap-style:square;mso-width-percent:0;mso-height-percent:0;mso-wrap-distance-left:9pt;mso-wrap-distance-top:0;mso-wrap-distance-right:9pt;mso-wrap-distance-bottom:0;mso-position-horizontal:absolute;mso-position-horizontal-relative:text;mso-position-vertical:absolute;mso-position-vertical-relative:text;mso-width-percent:0;mso-height-percent:0;mso-width-relative:page;mso-height-relative:page" from="1in,33.3pt" to="266.45pt,33.35pt" o:gfxdata="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" o:allowincell="f">
                 <v:stroke startarrowwidth="narrow" startarrowlength="short" endarrowwidth="narrow" endarrowlength="short"/>
               </v:line>
             </w:pict>
@@ -606,7 +606,7 @@
           </mc:Choice>
           <mc:Fallback>
             <w:pict>
-              <v:line w14:anchorId="3E36D7CD" id="Line 14" o:spid="_x0000_s1026" style="position:absolute;z-index:251658752;visibility:visible;mso-wrap-style:square;mso-width-percent:0;mso-height-percent:0;mso-wrap-distance-left:9pt;mso-wrap-distance-top:0;mso-wrap-distance-right:9pt;mso-wrap-distance-bottom:0;mso-position-horizontal:absolute;mso-position-horizontal-relative:text;mso-position-vertical:absolute;mso-position-vertical-relative:text;mso-width-percent:0;mso-height-percent:0;mso-width-relative:page;mso-height-relative:page" from="76.05pt,2pt" to="270.45pt,2pt" o:gfxdata="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" o:allowincell="f">
+              <v:line w14:anchorId="71D4AA4E" id="Line 14" o:spid="_x0000_s1026" style="position:absolute;z-index:251658752;visibility:visible;mso-wrap-style:square;mso-width-percent:0;mso-height-percent:0;mso-wrap-distance-left:9pt;mso-wrap-distance-top:0;mso-wrap-distance-right:9pt;mso-wrap-distance-bottom:0;mso-position-horizontal:absolute;mso-position-horizontal-relative:text;mso-position-vertical:absolute;mso-position-vertical-relative:text;mso-width-percent:0;mso-height-percent:0;mso-width-relative:page;mso-height-relative:page" from="76.05pt,2pt" to="270.45pt,2pt" o:gfxdata="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" o:allowincell="f">
                 <v:stroke startarrowwidth="narrow" startarrowlength="short" endarrowwidth="narrow" endarrowlength="short"/>
               </v:line>
             </w:pict>
@@ -1073,7 +1073,6 @@
               <w:ind w:left="0"/>
               <w:jc w:val="left"/>
               <w:rPr>
-                <w:ins w:id="0" w:author="Huang, Lili" w:date="2018-08-31T15:01:00Z"/>
                 <w:color w:val="000000"/>
                 <w:sz w:val="20"/>
               </w:rPr>
@@ -1083,39 +1082,7 @@
                 <w:color w:val="000000"/>
                 <w:sz w:val="20"/>
               </w:rPr>
-              <w:t xml:space="preserve">TFS11984 – Include a link to </w:t>
-            </w:r>
-            <w:proofErr w:type="spellStart"/>
-            <w:r>
-              <w:rPr>
-                <w:color w:val="000000"/>
-                <w:sz w:val="20"/>
-              </w:rPr>
-              <w:t>ecl</w:t>
-            </w:r>
-            <w:proofErr w:type="spellEnd"/>
-            <w:r>
-              <w:rPr>
-                <w:color w:val="000000"/>
-                <w:sz w:val="20"/>
-              </w:rPr>
-              <w:t xml:space="preserve"> </w:t>
-            </w:r>
-            <w:proofErr w:type="spellStart"/>
-            <w:r>
-              <w:rPr>
-                <w:color w:val="000000"/>
-                <w:sz w:val="20"/>
-              </w:rPr>
-              <w:t>sharepoint</w:t>
-            </w:r>
-            <w:proofErr w:type="spellEnd"/>
-            <w:r>
-              <w:rPr>
-                <w:color w:val="000000"/>
-                <w:sz w:val="20"/>
-              </w:rPr>
-              <w:t xml:space="preserve"> site to report issues;</w:t>
+              <w:t>TFS11984 – Include a link to ecl sharepoint site to report issues;</w:t>
             </w:r>
           </w:p>
           <w:p>
@@ -1128,15 +1095,13 @@
                 <w:sz w:val="20"/>
               </w:rPr>
             </w:pPr>
-            <w:ins w:id="1" w:author="Huang, Lili" w:date="2018-08-31T15:01:00Z">
-              <w:r>
-                <w:rPr>
-                  <w:color w:val="000000"/>
-                  <w:sz w:val="20"/>
-                </w:rPr>
-                <w:t>Updated 3.1.4 – Web Page Invoked Events</w:t>
-              </w:r>
-            </w:ins>
+            <w:r>
+              <w:rPr>
+                <w:color w:val="000000"/>
+                <w:sz w:val="20"/>
+              </w:rPr>
+              <w:t>Updated 3.1.4 – Web Page Invoked Events</w:t>
+            </w:r>
           </w:p>
         </w:tc>
         <w:tc>
@@ -1170,7 +1135,6 @@
       <w:tr>
         <w:trPr>
           <w:trHeight w:val="521"/>
-          <w:ins w:id="2" w:author="Huang, Lili" w:date="2018-09-04T09:04:00Z"/>
         </w:trPr>
         <w:tc>
           <w:tcPr>
@@ -1188,16 +1152,123 @@
               <w:ind w:left="0"/>
               <w:jc w:val="left"/>
               <w:rPr>
-                <w:ins w:id="3" w:author="Huang, Lili" w:date="2018-09-04T09:04:00Z"/>
                 <w:sz w:val="20"/>
               </w:rPr>
             </w:pPr>
-            <w:ins w:id="4" w:author="Huang, Lili" w:date="2018-09-04T09:05:00Z">
+            <w:r>
+              <w:rPr>
+                <w:sz w:val="20"/>
+              </w:rPr>
+              <w:t>09/04/2018</w:t>
+            </w:r>
+          </w:p>
+        </w:tc>
+        <w:tc>
+          <w:tcPr>
+            <w:tcW w:w="5264" w:type="dxa"/>
+            <w:tcBorders>
+              <w:top w:val="single" w:sz="4" w:space="0" w:color="auto"/>
+              <w:left w:val="single" w:sz="4" w:space="0" w:color="auto"/>
+              <w:bottom w:val="single" w:sz="4" w:space="0" w:color="auto"/>
+              <w:right w:val="single" w:sz="4" w:space="0" w:color="auto"/>
+            </w:tcBorders>
+          </w:tcPr>
+          <w:p>
+            <w:pPr>
+              <w:pStyle w:val="hdr1"/>
+              <w:ind w:left="0"/>
+              <w:jc w:val="left"/>
+              <w:rPr>
+                <w:color w:val="000000"/>
+                <w:sz w:val="20"/>
+              </w:rPr>
+            </w:pPr>
+            <w:r>
+              <w:rPr>
+                <w:color w:val="000000"/>
+                <w:sz w:val="20"/>
+              </w:rPr>
+              <w:t>TFS11984 - Include a link to ecl sharepoint site to report issues;</w:t>
+            </w:r>
+          </w:p>
+          <w:p>
+            <w:pPr>
+              <w:pStyle w:val="hdr1"/>
+              <w:ind w:left="0"/>
+              <w:jc w:val="left"/>
+              <w:rPr>
+                <w:color w:val="000000"/>
+                <w:sz w:val="20"/>
+              </w:rPr>
+            </w:pPr>
+            <w:r>
+              <w:rPr>
+                <w:color w:val="000000"/>
+                <w:sz w:val="20"/>
+              </w:rPr>
+              <w:t>Moved the change to Common DD.</w:t>
+            </w:r>
+          </w:p>
+        </w:tc>
+        <w:tc>
+          <w:tcPr>
+            <w:tcW w:w="2804" w:type="dxa"/>
+            <w:tcBorders>
+              <w:top w:val="single" w:sz="4" w:space="0" w:color="auto"/>
+              <w:left w:val="single" w:sz="4" w:space="0" w:color="auto"/>
+              <w:bottom w:val="single" w:sz="4" w:space="0" w:color="auto"/>
+              <w:right w:val="single" w:sz="4" w:space="0" w:color="auto"/>
+            </w:tcBorders>
+          </w:tcPr>
+          <w:p>
+            <w:pPr>
+              <w:pStyle w:val="hdr1"/>
+              <w:ind w:left="0"/>
+              <w:jc w:val="left"/>
+              <w:rPr>
+                <w:sz w:val="20"/>
+              </w:rPr>
+            </w:pPr>
+            <w:r>
+              <w:rPr>
+                <w:sz w:val="20"/>
+              </w:rPr>
+              <w:t>Lili Huang</w:t>
+            </w:r>
+          </w:p>
+        </w:tc>
+      </w:tr>
+      <w:tr>
+        <w:trPr>
+          <w:trHeight w:val="521"/>
+          <w:ins w:id="0" w:author="Huang, Lili (NE)" w:date="2020-03-24T09:22:00Z"/>
+        </w:trPr>
+        <w:tc>
+          <w:tcPr>
+            <w:tcW w:w="1447" w:type="dxa"/>
+            <w:tcBorders>
+              <w:top w:val="single" w:sz="4" w:space="0" w:color="auto"/>
+              <w:left w:val="single" w:sz="4" w:space="0" w:color="auto"/>
+              <w:bottom w:val="single" w:sz="4" w:space="0" w:color="auto"/>
+              <w:right w:val="single" w:sz="4" w:space="0" w:color="auto"/>
+            </w:tcBorders>
+          </w:tcPr>
+          <w:p>
+            <w:pPr>
+              <w:pStyle w:val="hdr1"/>
+              <w:ind w:left="0"/>
+              <w:jc w:val="left"/>
+              <w:rPr>
+                <w:ins w:id="1" w:author="Huang, Lili (NE)" w:date="2020-03-24T09:22:00Z"/>
+                <w:sz w:val="20"/>
+              </w:rPr>
+            </w:pPr>
+            <w:ins w:id="2" w:author="Huang, Lili (NE)" w:date="2020-03-24T09:22:00Z">
               <w:r>
                 <w:rPr>
                   <w:sz w:val="20"/>
                 </w:rPr>
-                <w:t>09/04/2018</w:t>
+                <w:t>03/24/2020</w:t>
               </w:r>
             </w:ins>
           </w:p>
@@ -1218,71 +1289,18 @@
               <w:ind w:left="0"/>
               <w:jc w:val="left"/>
               <w:rPr>
-                <w:ins w:id="5" w:author="Huang, Lili" w:date="2018-09-04T09:05:00Z"/>
+                <w:ins w:id="3" w:author="Huang, Lili (NE)" w:date="2020-03-24T09:22:00Z"/>
                 <w:color w:val="000000"/>
                 <w:sz w:val="20"/>
               </w:rPr>
             </w:pPr>
-            <w:ins w:id="6" w:author="Huang, Lili" w:date="2018-09-04T09:05:00Z">
+            <w:ins w:id="4" w:author="Huang, Lili (NE)" w:date="2020-03-24T09:22:00Z">
               <w:r>
                 <w:rPr>
                   <w:color w:val="000000"/>
                   <w:sz w:val="20"/>
                 </w:rPr>
-                <w:t xml:space="preserve">TFS11984 - Include a link to </w:t>
-              </w:r>
-              <w:proofErr w:type="spellStart"/>
-              <w:r>
-                <w:rPr>
-                  <w:color w:val="000000"/>
-                  <w:sz w:val="20"/>
-                </w:rPr>
-                <w:t>ecl</w:t>
-              </w:r>
-              <w:proofErr w:type="spellEnd"/>
-              <w:r>
-                <w:rPr>
-                  <w:color w:val="000000"/>
-                  <w:sz w:val="20"/>
-                </w:rPr>
-                <w:t xml:space="preserve"> </w:t>
-              </w:r>
-              <w:proofErr w:type="spellStart"/>
-              <w:r>
-                <w:rPr>
-                  <w:color w:val="000000"/>
-                  <w:sz w:val="20"/>
-                </w:rPr>
-                <w:t>sharepoint</w:t>
-              </w:r>
-              <w:proofErr w:type="spellEnd"/>
-              <w:r>
-                <w:rPr>
-                  <w:color w:val="000000"/>
-                  <w:sz w:val="20"/>
-                </w:rPr>
-                <w:t xml:space="preserve"> site to report issues;</w:t>
-              </w:r>
-            </w:ins>
-          </w:p>
-          <w:p>
-            <w:pPr>
-              <w:pStyle w:val="hdr1"/>
-              <w:ind w:left="0"/>
-              <w:jc w:val="left"/>
-              <w:rPr>
-                <w:ins w:id="7" w:author="Huang, Lili" w:date="2018-09-04T09:04:00Z"/>
-                <w:color w:val="000000"/>
-                <w:sz w:val="20"/>
-              </w:rPr>
-            </w:pPr>
-            <w:ins w:id="8" w:author="Huang, Lili" w:date="2018-09-04T09:05:00Z">
-              <w:r>
-                <w:rPr>
-                  <w:color w:val="000000"/>
-                  <w:sz w:val="20"/>
-                </w:rPr>
-                <w:t>Moved the change to Common DD.</w:t>
+                <w:t>TFS 16893 – Warning: allow employees to enter comments</w:t>
               </w:r>
             </w:ins>
           </w:p>
@@ -1303,11 +1321,11 @@
               <w:ind w:left="0"/>
               <w:jc w:val="left"/>
               <w:rPr>
-                <w:ins w:id="9" w:author="Huang, Lili" w:date="2018-09-04T09:04:00Z"/>
+                <w:ins w:id="5" w:author="Huang, Lili (NE)" w:date="2020-03-24T09:22:00Z"/>
                 <w:sz w:val="20"/>
               </w:rPr>
             </w:pPr>
-            <w:ins w:id="10" w:author="Huang, Lili" w:date="2018-09-04T09:05:00Z">
+            <w:ins w:id="6" w:author="Huang, Lili (NE)" w:date="2020-03-24T09:22:00Z">
               <w:r>
                 <w:rPr>
                   <w:sz w:val="20"/>
@@ -1315,6 +1333,75 @@
                 <w:t>Lili Huang</w:t>
               </w:r>
             </w:ins>
+          </w:p>
+        </w:tc>
+      </w:tr>
+      <w:tr>
+        <w:trPr>
+          <w:trHeight w:val="521"/>
+        </w:trPr>
+        <w:tc>
+          <w:tcPr>
+            <w:tcW w:w="1447" w:type="dxa"/>
+            <w:tcBorders>
+              <w:top w:val="single" w:sz="4" w:space="0" w:color="auto"/>
+              <w:left w:val="single" w:sz="4" w:space="0" w:color="auto"/>
+              <w:bottom w:val="single" w:sz="4" w:space="0" w:color="auto"/>
+              <w:right w:val="single" w:sz="4" w:space="0" w:color="auto"/>
+            </w:tcBorders>
+          </w:tcPr>
+          <w:p>
+            <w:pPr>
+              <w:pStyle w:val="hdr1"/>
+              <w:ind w:left="0"/>
+              <w:jc w:val="left"/>
+              <w:rPr>
+                <w:sz w:val="20"/>
+              </w:rPr>
+            </w:pPr>
+          </w:p>
+        </w:tc>
+        <w:tc>
+          <w:tcPr>
+            <w:tcW w:w="5264" w:type="dxa"/>
+            <w:tcBorders>
+              <w:top w:val="single" w:sz="4" w:space="0" w:color="auto"/>
+              <w:left w:val="single" w:sz="4" w:space="0" w:color="auto"/>
+              <w:bottom w:val="single" w:sz="4" w:space="0" w:color="auto"/>
+              <w:right w:val="single" w:sz="4" w:space="0" w:color="auto"/>
+            </w:tcBorders>
+          </w:tcPr>
+          <w:p>
+            <w:pPr>
+              <w:pStyle w:val="hdr1"/>
+              <w:ind w:left="0"/>
+              <w:jc w:val="left"/>
+              <w:rPr>
+                <w:color w:val="000000"/>
+                <w:sz w:val="20"/>
+              </w:rPr>
+            </w:pPr>
+          </w:p>
+        </w:tc>
+        <w:tc>
+          <w:tcPr>
+            <w:tcW w:w="2804" w:type="dxa"/>
+            <w:tcBorders>
+              <w:top w:val="single" w:sz="4" w:space="0" w:color="auto"/>
+              <w:left w:val="single" w:sz="4" w:space="0" w:color="auto"/>
+              <w:bottom w:val="single" w:sz="4" w:space="0" w:color="auto"/>
+              <w:right w:val="single" w:sz="4" w:space="0" w:color="auto"/>
+            </w:tcBorders>
+          </w:tcPr>
+          <w:p>
+            <w:pPr>
+              <w:pStyle w:val="hdr1"/>
+              <w:ind w:left="0"/>
+              <w:jc w:val="left"/>
+              <w:rPr>
+                <w:sz w:val="20"/>
+              </w:rPr>
+            </w:pPr>
           </w:p>
         </w:tc>
       </w:tr>
@@ -1424,8 +1511,6 @@
         </w:rPr>
       </w:pPr>
     </w:p>
-    <w:bookmarkStart w:id="11" w:name="_GoBack"/>
-    <w:bookmarkEnd w:id="11"/>
     <w:p>
       <w:pPr>
         <w:pStyle w:val="TOC2"/>
@@ -3252,7 +3337,7 @@
           <w:b/>
         </w:rPr>
       </w:pPr>
-      <w:bookmarkStart w:id="12" w:name="_Toc523818479"/>
+      <w:bookmarkStart w:id="7" w:name="_Toc523818479"/>
       <w:r>
         <w:rPr>
           <w:b/>
@@ -3260,7 +3345,7 @@
         <w:lastRenderedPageBreak/>
         <w:t>Description</w:t>
       </w:r>
-      <w:bookmarkEnd w:id="12"/>
+      <w:bookmarkEnd w:id="7"/>
       <w:r>
         <w:rPr>
           <w:b/>
@@ -3294,13 +3379,8 @@
         <w:t xml:space="preserve"> </w:t>
       </w:r>
       <w:r>
-        <w:t xml:space="preserve">Authorized users are designated as all CCO non-CSR employees and </w:t>
-      </w:r>
-      <w:proofErr w:type="spellStart"/>
-      <w:r>
-        <w:t>HRs.</w:t>
-      </w:r>
-      <w:proofErr w:type="spellEnd"/>
+        <w:t>Authorized users are designated as all CCO non-CSR employees and HRs.</w:t>
+      </w:r>
     </w:p>
     <w:p>
       <w:pPr>
@@ -3521,7 +3601,7 @@
           <w:b/>
         </w:rPr>
       </w:pPr>
-      <w:bookmarkStart w:id="13" w:name="_Toc523818480"/>
+      <w:bookmarkStart w:id="8" w:name="_Toc523818480"/>
       <w:r>
         <w:rPr>
           <w:b/>
@@ -3532,14 +3612,7 @@
         <w:rPr>
           <w:b/>
         </w:rPr>
-        <w:t xml:space="preserve"> – </w:t>
-      </w:r>
-      <w:proofErr w:type="spellStart"/>
-      <w:r>
-        <w:rPr>
-          <w:b/>
-        </w:rPr>
-        <w:t>HistoricalDashboard</w:t>
+        <w:t xml:space="preserve"> – HistoricalDashboard</w:t>
       </w:r>
       <w:r>
         <w:rPr>
@@ -3547,8 +3620,7 @@
         </w:rPr>
         <w:t>Controller.cs</w:t>
       </w:r>
-      <w:bookmarkEnd w:id="13"/>
-      <w:proofErr w:type="spellEnd"/>
+      <w:bookmarkEnd w:id="8"/>
     </w:p>
     <w:p>
       <w:pPr>
@@ -3825,15 +3897,7 @@
         <w:adjustRightInd w:val="0"/>
       </w:pPr>
       <w:r>
-        <w:t xml:space="preserve">Validates all search options; </w:t>
-      </w:r>
-      <w:proofErr w:type="gramStart"/>
-      <w:r>
-        <w:t>If</w:t>
-      </w:r>
-      <w:proofErr w:type="gramEnd"/>
-      <w:r>
-        <w:t xml:space="preserve"> any search option is not selected, validation will fail. </w:t>
+        <w:t xml:space="preserve">Validates all search options; If any search option is not selected, validation will fail. </w:t>
       </w:r>
     </w:p>
     <w:p>
@@ -3854,15 +3918,7 @@
         <w:t xml:space="preserve">Upon passing validation, </w:t>
       </w:r>
       <w:r>
-        <w:t xml:space="preserve">call stored procedure </w:t>
-      </w:r>
-      <w:proofErr w:type="spellStart"/>
-      <w:r>
-        <w:t>sp_search_for_dashboards_details</w:t>
-      </w:r>
-      <w:proofErr w:type="spellEnd"/>
-      <w:r>
-        <w:t xml:space="preserve"> to return log</w:t>
+        <w:t>call stored procedure sp_search_for_dashboards_details to return log</w:t>
       </w:r>
       <w:r>
         <w:t xml:space="preserve"> list</w:t>
@@ -3914,13 +3970,8 @@
       <w:r>
         <w:t xml:space="preserve">call stored procedure </w:t>
       </w:r>
-      <w:proofErr w:type="spellStart"/>
-      <w:r>
-        <w:t>sp_SelectFrom_Coaching_Log_Historical_Export_Count</w:t>
-      </w:r>
-      <w:proofErr w:type="spellEnd"/>
-      <w:r>
-        <w:t xml:space="preserve"> to get the total number of records to be exported;</w:t>
+      <w:r>
+        <w:t>sp_SelectFrom_Coaching_Log_Historical_Export_Count to get the total number of records to be exported;</w:t>
       </w:r>
     </w:p>
     <w:p>
@@ -3958,13 +4009,8 @@
       <w:r>
         <w:t xml:space="preserve">Call stored procedure </w:t>
       </w:r>
-      <w:proofErr w:type="spellStart"/>
-      <w:r>
-        <w:t>sp_selectfrom_coaching_log_historical_export</w:t>
-      </w:r>
-      <w:proofErr w:type="spellEnd"/>
-      <w:r>
-        <w:t xml:space="preserve"> to return log list, which will be written in an excel file.</w:t>
+      <w:r>
+        <w:t>sp_selectfrom_coaching_log_historical_export to return log list, which will be written in an excel file.</w:t>
       </w:r>
       <w:r>
         <w:t xml:space="preserve"> The naming convention for the excel file will be “eCoachingLog_yyyyMMddHHmmssffff.xlsx”.</w:t>
@@ -4007,7 +4053,7 @@
           <w:b/>
         </w:rPr>
       </w:pPr>
-      <w:bookmarkStart w:id="14" w:name="_Toc523818481"/>
+      <w:bookmarkStart w:id="9" w:name="_Toc523818481"/>
       <w:r>
         <w:rPr>
           <w:b/>
@@ -4020,7 +4066,7 @@
         </w:rPr>
         <w:t>age details</w:t>
       </w:r>
-      <w:bookmarkEnd w:id="14"/>
+      <w:bookmarkEnd w:id="9"/>
     </w:p>
     <w:p>
       <w:pPr>
@@ -4046,36 +4092,26 @@
         </w:rPr>
         <w:t xml:space="preserve"> </w:t>
       </w:r>
-      <w:bookmarkStart w:id="15" w:name="_Toc523818482"/>
+      <w:bookmarkStart w:id="10" w:name="_Toc523818482"/>
       <w:r>
         <w:rPr>
           <w:b/>
         </w:rPr>
         <w:t>Views\</w:t>
       </w:r>
-      <w:proofErr w:type="spellStart"/>
       <w:r>
         <w:rPr>
           <w:b/>
         </w:rPr>
         <w:t>HistoricalDashboard</w:t>
       </w:r>
-      <w:proofErr w:type="spellEnd"/>
       <w:r>
         <w:rPr>
           <w:b/>
         </w:rPr>
-        <w:t>\</w:t>
-      </w:r>
-      <w:proofErr w:type="spellStart"/>
-      <w:r>
-        <w:rPr>
-          <w:b/>
-        </w:rPr>
-        <w:t>Index.cshtml</w:t>
-      </w:r>
-      <w:bookmarkEnd w:id="15"/>
-      <w:proofErr w:type="spellEnd"/>
+        <w:t>\Index.cshtml</w:t>
+      </w:r>
+      <w:bookmarkEnd w:id="10"/>
     </w:p>
     <w:p>
       <w:pPr>
@@ -4089,11 +4125,11 @@
         <w:adjustRightInd w:val="0"/>
         <w:outlineLvl w:val="1"/>
       </w:pPr>
-      <w:bookmarkStart w:id="16" w:name="_Toc523818483"/>
+      <w:bookmarkStart w:id="11" w:name="_Toc523818483"/>
       <w:r>
         <w:t>Razor pages comprising Web Page</w:t>
       </w:r>
-      <w:bookmarkEnd w:id="16"/>
+      <w:bookmarkEnd w:id="11"/>
     </w:p>
     <w:p>
       <w:pPr>
@@ -4105,14 +4141,12 @@
       <w:r>
         <w:t>_</w:t>
       </w:r>
-      <w:proofErr w:type="spellStart"/>
       <w:r>
         <w:t>Search</w:t>
       </w:r>
       <w:r>
         <w:t>.cshtml</w:t>
       </w:r>
-      <w:proofErr w:type="spellEnd"/>
     </w:p>
     <w:p>
       <w:pPr>
@@ -4135,11 +4169,11 @@
         <w:adjustRightInd w:val="0"/>
         <w:outlineLvl w:val="1"/>
       </w:pPr>
-      <w:bookmarkStart w:id="17" w:name="_Toc523818484"/>
+      <w:bookmarkStart w:id="12" w:name="_Toc523818484"/>
       <w:r>
         <w:t>Layout Page</w:t>
       </w:r>
-      <w:bookmarkEnd w:id="17"/>
+      <w:bookmarkEnd w:id="12"/>
     </w:p>
     <w:p>
       <w:pPr>
@@ -4166,13 +4200,8 @@
         <w:tab/>
       </w:r>
       <w:r>
-        <w:t>Views\Shared\_</w:t>
-      </w:r>
-      <w:proofErr w:type="spellStart"/>
-      <w:r>
-        <w:t>Layoutcshtml</w:t>
-      </w:r>
-      <w:proofErr w:type="spellEnd"/>
+        <w:t>Views\Shared\_Layoutcshtml</w:t>
+      </w:r>
     </w:p>
     <w:p>
       <w:pPr>
@@ -4195,7 +4224,7 @@
         <w:adjustRightInd w:val="0"/>
         <w:outlineLvl w:val="1"/>
       </w:pPr>
-      <w:bookmarkStart w:id="18" w:name="_Toc523818485"/>
+      <w:bookmarkStart w:id="13" w:name="_Toc523818485"/>
       <w:r>
         <w:t>Screen</w:t>
       </w:r>
@@ -4205,7 +4234,7 @@
       <w:r>
         <w:t>hot</w:t>
       </w:r>
-      <w:bookmarkEnd w:id="18"/>
+      <w:bookmarkEnd w:id="13"/>
     </w:p>
     <w:p>
       <w:pPr>
@@ -4521,6 +4550,9 @@
         <w:autoSpaceDE w:val="0"/>
         <w:autoSpaceDN w:val="0"/>
         <w:adjustRightInd w:val="0"/>
+        <w:rPr>
+          <w:ins w:id="14" w:author="Huang, Lili (NE)" w:date="2020-03-24T09:23:00Z"/>
+        </w:rPr>
       </w:pPr>
       <w:r>
         <w:rPr>
@@ -4581,6 +4613,95 @@
         <w:autoSpaceDE w:val="0"/>
         <w:autoSpaceDN w:val="0"/>
         <w:adjustRightInd w:val="0"/>
+        <w:rPr>
+          <w:ins w:id="15" w:author="Huang, Lili (NE)" w:date="2020-03-24T09:23:00Z"/>
+        </w:rPr>
+      </w:pPr>
+    </w:p>
+    <w:p>
+      <w:pPr>
+        <w:autoSpaceDE w:val="0"/>
+        <w:autoSpaceDN w:val="0"/>
+        <w:adjustRightInd w:val="0"/>
+        <w:rPr>
+          <w:ins w:id="16" w:author="Huang, Lili (NE)" w:date="2020-03-24T09:23:00Z"/>
+        </w:rPr>
+      </w:pPr>
+      <w:ins w:id="17" w:author="Huang, Lili (NE)" w:date="2020-03-24T09:23:00Z">
+        <w:r>
+          <w:t>View warning log details:</w:t>
+        </w:r>
+      </w:ins>
+    </w:p>
+    <w:p>
+      <w:pPr>
+        <w:autoSpaceDE w:val="0"/>
+        <w:autoSpaceDN w:val="0"/>
+        <w:adjustRightInd w:val="0"/>
+      </w:pPr>
+      <w:ins w:id="18" w:author="Huang, Lili (NE)" w:date="2020-03-24T09:24:00Z">
+        <w:r>
+          <w:rPr>
+            <w:noProof/>
+          </w:rPr>
+          <w:drawing>
+            <wp:inline distT="0" distB="0" distL="0" distR="0">
+              <wp:extent cx="5486400" cy="1135380"/>
+              <wp:effectExtent l="0" t="0" r="0" b="7620"/>
+              <wp:docPr id="2" name="Picture 2"/>
+              <wp:cNvGraphicFramePr>
+                <a:graphicFrameLocks xmlns:a="http://schemas.openxmlformats.org/drawingml/2006/main" noChangeAspect="1"/>
+              </wp:cNvGraphicFramePr>
+              <a:graphic xmlns:a="http://schemas.openxmlformats.org/drawingml/2006/main">
+                <a:graphicData uri="http://schemas.openxmlformats.org/drawingml/2006/picture">
+                  <pic:pic xmlns:pic="http://schemas.openxmlformats.org/drawingml/2006/picture">
+                    <pic:nvPicPr>
+                      <pic:cNvPr id="0" name="Picture 1"/>
+                      <pic:cNvPicPr>
+                        <a:picLocks noChangeAspect="1" noChangeArrowheads="1"/>
+                      </pic:cNvPicPr>
+                    </pic:nvPicPr>
+                    <pic:blipFill>
+                      <a:blip r:embed="rId14" cstate="print">
+                        <a:extLst>
+                          <a:ext uri="{28A0092B-C50C-407E-A947-70E740481C1C}">
+                            <a14:useLocalDpi xmlns:a14="http://schemas.microsoft.com/office/drawing/2010/main" val="0"/>
+                          </a:ext>
+                        </a:extLst>
+                      </a:blip>
+                      <a:srcRect/>
+                      <a:stretch>
+                        <a:fillRect/>
+                      </a:stretch>
+                    </pic:blipFill>
+                    <pic:spPr bwMode="auto">
+                      <a:xfrm>
+                        <a:off x="0" y="0"/>
+                        <a:ext cx="5486400" cy="1135380"/>
+                      </a:xfrm>
+                      <a:prstGeom prst="rect">
+                        <a:avLst/>
+                      </a:prstGeom>
+                      <a:noFill/>
+                      <a:ln>
+                        <a:noFill/>
+                      </a:ln>
+                    </pic:spPr>
+                  </pic:pic>
+                </a:graphicData>
+              </a:graphic>
+            </wp:inline>
+          </w:drawing>
+        </w:r>
+      </w:ins>
+      <w:bookmarkStart w:id="19" w:name="_GoBack"/>
+      <w:bookmarkEnd w:id="19"/>
+    </w:p>
+    <w:p>
+      <w:pPr>
+        <w:autoSpaceDE w:val="0"/>
+        <w:autoSpaceDN w:val="0"/>
+        <w:adjustRightInd w:val="0"/>
         <w:outlineLvl w:val="1"/>
       </w:pPr>
     </w:p>
@@ -4604,11 +4725,11 @@
         <w:adjustRightInd w:val="0"/>
         <w:outlineLvl w:val="1"/>
       </w:pPr>
-      <w:bookmarkStart w:id="19" w:name="_Toc523818486"/>
+      <w:bookmarkStart w:id="20" w:name="_Toc523818486"/>
       <w:r>
         <w:t>Web Page Invoked Events</w:t>
       </w:r>
-      <w:bookmarkEnd w:id="19"/>
+      <w:bookmarkEnd w:id="20"/>
     </w:p>
     <w:tbl>
       <w:tblPr>
@@ -4738,11 +4859,9 @@
             <w:r>
               <w:t xml:space="preserve">Controller: </w:t>
             </w:r>
-            <w:proofErr w:type="spellStart"/>
             <w:r>
               <w:t>HistoricalDashboard</w:t>
             </w:r>
-            <w:proofErr w:type="spellEnd"/>
           </w:p>
           <w:p>
             <w:pPr>
@@ -4753,11 +4872,9 @@
             <w:r>
               <w:t xml:space="preserve">Action: </w:t>
             </w:r>
-            <w:proofErr w:type="spellStart"/>
             <w:r>
               <w:t>GetManagersBySite</w:t>
             </w:r>
-            <w:proofErr w:type="spellEnd"/>
           </w:p>
           <w:p>
             <w:pPr>
@@ -4813,11 +4930,9 @@
             <w:r>
               <w:t xml:space="preserve">Controller: </w:t>
             </w:r>
-            <w:proofErr w:type="spellStart"/>
             <w:r>
               <w:t>HistoricalDashboard</w:t>
             </w:r>
-            <w:proofErr w:type="spellEnd"/>
           </w:p>
           <w:p>
             <w:pPr>
@@ -4828,11 +4943,9 @@
             <w:r>
               <w:t xml:space="preserve">Action: </w:t>
             </w:r>
-            <w:proofErr w:type="spellStart"/>
             <w:r>
               <w:t>GetSupervisorsByMgr</w:t>
             </w:r>
-            <w:proofErr w:type="spellEnd"/>
           </w:p>
           <w:p>
             <w:pPr>
@@ -4874,6 +4987,7 @@
               </w:tabs>
             </w:pPr>
             <w:r>
+              <w:lastRenderedPageBreak/>
               <w:t xml:space="preserve">Select </w:t>
             </w:r>
             <w:r>
@@ -4901,11 +5015,9 @@
             <w:r>
               <w:t xml:space="preserve">Controller: </w:t>
             </w:r>
-            <w:proofErr w:type="spellStart"/>
             <w:r>
               <w:t>HistoricalDashboard</w:t>
             </w:r>
-            <w:proofErr w:type="spellEnd"/>
           </w:p>
           <w:p>
             <w:pPr>
@@ -4917,13 +5029,8 @@
               <w:t>Actio</w:t>
             </w:r>
             <w:r>
-              <w:t xml:space="preserve">n: </w:t>
+              <w:t>n: GetEmployeesBySup</w:t>
             </w:r>
-            <w:proofErr w:type="spellStart"/>
-            <w:r>
-              <w:t>GetEmployeesBySup</w:t>
-            </w:r>
-            <w:proofErr w:type="spellEnd"/>
           </w:p>
           <w:p>
             <w:pPr>
@@ -4941,16 +5048,11 @@
             <w:r>
               <w:t xml:space="preserve">Employee dropdown is populated with all the selected type of </w:t>
             </w:r>
-            <w:proofErr w:type="gramStart"/>
             <w:r>
               <w:t>employees</w:t>
             </w:r>
             <w:r>
-              <w:t xml:space="preserve">  (</w:t>
-            </w:r>
-            <w:proofErr w:type="gramEnd"/>
-            <w:r>
-              <w:t>inactive, active, or both) who report to the selected supervisor.</w:t>
+              <w:t xml:space="preserve">  (inactive, active, or both) who report to the selected supervisor.</w:t>
             </w:r>
           </w:p>
         </w:tc>
@@ -4982,13 +5084,8 @@
               </w:tabs>
             </w:pPr>
             <w:r>
-              <w:t xml:space="preserve">Controller: </w:t>
+              <w:t>Controller: HistoricalDashboard</w:t>
             </w:r>
-            <w:proofErr w:type="spellStart"/>
-            <w:r>
-              <w:t>HistoricalDashboard</w:t>
-            </w:r>
-            <w:proofErr w:type="spellEnd"/>
           </w:p>
           <w:p>
             <w:pPr>
@@ -4997,13 +5094,8 @@
               </w:tabs>
             </w:pPr>
             <w:r>
-              <w:t xml:space="preserve">Action: </w:t>
+              <w:t>Action: GetEmployeesBySup</w:t>
             </w:r>
-            <w:proofErr w:type="spellStart"/>
-            <w:r>
-              <w:t>GetEmployeesBySup</w:t>
-            </w:r>
-            <w:proofErr w:type="spellEnd"/>
           </w:p>
           <w:p>
             <w:pPr>
@@ -5036,7 +5128,6 @@
               </w:tabs>
             </w:pPr>
             <w:r>
-              <w:lastRenderedPageBreak/>
               <w:t>Select “Inactive Employee” radio button</w:t>
             </w:r>
           </w:p>
@@ -5052,13 +5143,8 @@
               </w:tabs>
             </w:pPr>
             <w:r>
-              <w:t xml:space="preserve">Controller: </w:t>
+              <w:t>Controller: HistoricalDashboard</w:t>
             </w:r>
-            <w:proofErr w:type="spellStart"/>
-            <w:r>
-              <w:t>HistoricalDashboard</w:t>
-            </w:r>
-            <w:proofErr w:type="spellEnd"/>
           </w:p>
           <w:p>
             <w:pPr>
@@ -5067,13 +5153,8 @@
               </w:tabs>
             </w:pPr>
             <w:r>
-              <w:t xml:space="preserve">Action: </w:t>
+              <w:t>Action: GetEmployeesBySup</w:t>
             </w:r>
-            <w:proofErr w:type="spellStart"/>
-            <w:r>
-              <w:t>GetEmployeesBySup</w:t>
-            </w:r>
-            <w:proofErr w:type="spellEnd"/>
           </w:p>
           <w:p>
             <w:pPr>
@@ -5127,13 +5208,8 @@
               </w:tabs>
             </w:pPr>
             <w:r>
-              <w:t xml:space="preserve">Controller: </w:t>
+              <w:t>Controller: HistoricalDashboard</w:t>
             </w:r>
-            <w:proofErr w:type="spellStart"/>
-            <w:r>
-              <w:t>HistoricalDashboard</w:t>
-            </w:r>
-            <w:proofErr w:type="spellEnd"/>
           </w:p>
           <w:p>
             <w:pPr>
@@ -5142,13 +5218,8 @@
               </w:tabs>
             </w:pPr>
             <w:r>
-              <w:t xml:space="preserve">Action: </w:t>
+              <w:t>Action: GetEmployeesBySup</w:t>
             </w:r>
-            <w:proofErr w:type="spellStart"/>
-            <w:r>
-              <w:t>GetEmployeesBySup</w:t>
-            </w:r>
-            <w:proofErr w:type="spellEnd"/>
           </w:p>
           <w:p>
             <w:pPr>
@@ -5196,13 +5267,8 @@
               </w:tabs>
             </w:pPr>
             <w:r>
-              <w:t xml:space="preserve">Controller: </w:t>
+              <w:t>Controller: HistoricalDashboard</w:t>
             </w:r>
-            <w:proofErr w:type="spellStart"/>
-            <w:r>
-              <w:t>HistoricalDashboard</w:t>
-            </w:r>
-            <w:proofErr w:type="spellEnd"/>
           </w:p>
           <w:p>
             <w:pPr>
@@ -5260,13 +5326,8 @@
               </w:tabs>
             </w:pPr>
             <w:r>
-              <w:t xml:space="preserve">Controller: </w:t>
+              <w:t>Controller: HistoricalDashboard</w:t>
             </w:r>
-            <w:proofErr w:type="spellStart"/>
-            <w:r>
-              <w:t>HistoricalDashboard</w:t>
-            </w:r>
-            <w:proofErr w:type="spellEnd"/>
           </w:p>
           <w:p>
             <w:pPr>
@@ -5275,15 +5336,7 @@
               </w:tabs>
             </w:pPr>
             <w:r>
-              <w:t xml:space="preserve">Action: </w:t>
-            </w:r>
-            <w:proofErr w:type="spellStart"/>
-            <w:r>
-              <w:t>ExportToExcel</w:t>
-            </w:r>
-            <w:proofErr w:type="spellEnd"/>
-            <w:r>
-              <w:t>, Download</w:t>
+              <w:t>Action: ExportToExcel, Download</w:t>
             </w:r>
           </w:p>
           <w:p>
@@ -5368,7 +5421,7 @@
     <w:p>
       <w:pPr>
         <w:sectPr>
-          <w:footerReference w:type="default" r:id="rId14"/>
+          <w:footerReference w:type="default" r:id="rId15"/>
           <w:pgSz w:w="12240" w:h="15840"/>
           <w:pgMar w:top="1440" w:right="1800" w:bottom="1440" w:left="1800" w:header="720" w:footer="720" w:gutter="0"/>
           <w:cols w:space="720"/>
@@ -5392,7 +5445,7 @@
           <w:b/>
         </w:rPr>
       </w:pPr>
-      <w:bookmarkStart w:id="20" w:name="_Toc523818487"/>
+      <w:bookmarkStart w:id="21" w:name="_Toc523818487"/>
       <w:r>
         <w:rPr>
           <w:b/>
@@ -5400,7 +5453,7 @@
         <w:lastRenderedPageBreak/>
         <w:t>Stored Procedures</w:t>
       </w:r>
-      <w:bookmarkEnd w:id="20"/>
+      <w:bookmarkEnd w:id="21"/>
     </w:p>
     <w:p>
       <w:pPr>
@@ -5411,16 +5464,14 @@
         </w:numPr>
         <w:outlineLvl w:val="1"/>
       </w:pPr>
-      <w:bookmarkStart w:id="21" w:name="_Toc523818488"/>
-      <w:proofErr w:type="spellStart"/>
+      <w:bookmarkStart w:id="22" w:name="_Toc523818488"/>
       <w:r>
         <w:t>sp_select</w:t>
       </w:r>
       <w:r>
         <w:t>_sites_for_dashboard</w:t>
       </w:r>
-      <w:bookmarkEnd w:id="21"/>
-      <w:proofErr w:type="spellEnd"/>
+      <w:bookmarkEnd w:id="22"/>
     </w:p>
     <w:p>
       <w:pPr>
@@ -5431,13 +5482,11 @@
         </w:numPr>
         <w:outlineLvl w:val="1"/>
       </w:pPr>
-      <w:bookmarkStart w:id="22" w:name="_Toc523818489"/>
-      <w:proofErr w:type="spellStart"/>
+      <w:bookmarkStart w:id="23" w:name="_Toc523818489"/>
       <w:r>
         <w:t>sp_selectfrom_coaching_log_mgr_bysite</w:t>
       </w:r>
-      <w:bookmarkEnd w:id="22"/>
-      <w:proofErr w:type="spellEnd"/>
+      <w:bookmarkEnd w:id="23"/>
     </w:p>
     <w:p>
       <w:pPr>
@@ -5448,13 +5497,11 @@
         </w:numPr>
         <w:outlineLvl w:val="1"/>
       </w:pPr>
-      <w:bookmarkStart w:id="23" w:name="_Toc523818490"/>
-      <w:proofErr w:type="spellStart"/>
+      <w:bookmarkStart w:id="24" w:name="_Toc523818490"/>
       <w:r>
         <w:t>sp_selectfrom_coaching_log_sup_bymgr</w:t>
       </w:r>
-      <w:bookmarkEnd w:id="23"/>
-      <w:proofErr w:type="spellEnd"/>
+      <w:bookmarkEnd w:id="24"/>
     </w:p>
     <w:p>
       <w:pPr>
@@ -5465,13 +5512,11 @@
         </w:numPr>
         <w:outlineLvl w:val="1"/>
       </w:pPr>
-      <w:bookmarkStart w:id="24" w:name="_Toc523818491"/>
-      <w:proofErr w:type="spellStart"/>
+      <w:bookmarkStart w:id="25" w:name="_Toc523818491"/>
       <w:r>
         <w:t>sp_selectfrom_coaching_log_emp_bysup</w:t>
       </w:r>
-      <w:bookmarkEnd w:id="24"/>
-      <w:proofErr w:type="spellEnd"/>
+      <w:bookmarkEnd w:id="25"/>
     </w:p>
     <w:p>
       <w:pPr>
@@ -5482,13 +5527,11 @@
         </w:numPr>
         <w:outlineLvl w:val="1"/>
       </w:pPr>
-      <w:bookmarkStart w:id="25" w:name="_Toc523818492"/>
-      <w:proofErr w:type="spellStart"/>
+      <w:bookmarkStart w:id="26" w:name="_Toc523818492"/>
       <w:r>
         <w:t>sp_selectfrom_coaching_log_submitter</w:t>
       </w:r>
-      <w:bookmarkEnd w:id="25"/>
-      <w:proofErr w:type="spellEnd"/>
+      <w:bookmarkEnd w:id="26"/>
     </w:p>
     <w:p>
       <w:pPr>
@@ -5499,13 +5542,11 @@
         </w:numPr>
         <w:outlineLvl w:val="1"/>
       </w:pPr>
-      <w:bookmarkStart w:id="26" w:name="_Toc523818493"/>
-      <w:proofErr w:type="spellStart"/>
+      <w:bookmarkStart w:id="27" w:name="_Toc523818493"/>
       <w:r>
         <w:t>sp_select_statuses_for_dashboard</w:t>
       </w:r>
-      <w:bookmarkEnd w:id="26"/>
-      <w:proofErr w:type="spellEnd"/>
+      <w:bookmarkEnd w:id="27"/>
     </w:p>
     <w:p>
       <w:pPr>
@@ -5516,13 +5557,11 @@
         </w:numPr>
         <w:outlineLvl w:val="1"/>
       </w:pPr>
-      <w:bookmarkStart w:id="27" w:name="_Toc523818494"/>
-      <w:proofErr w:type="spellStart"/>
+      <w:bookmarkStart w:id="28" w:name="_Toc523818494"/>
       <w:r>
         <w:t>sp_select_sources_for_dashboard</w:t>
       </w:r>
-      <w:bookmarkEnd w:id="27"/>
-      <w:proofErr w:type="spellEnd"/>
+      <w:bookmarkEnd w:id="28"/>
     </w:p>
     <w:p>
       <w:pPr>
@@ -5533,13 +5572,11 @@
         </w:numPr>
         <w:outlineLvl w:val="1"/>
       </w:pPr>
-      <w:bookmarkStart w:id="28" w:name="_Toc523818495"/>
-      <w:proofErr w:type="spellStart"/>
+      <w:bookmarkStart w:id="29" w:name="_Toc523818495"/>
       <w:r>
         <w:t>sp_select_values_for_dashboard</w:t>
       </w:r>
-      <w:bookmarkEnd w:id="28"/>
-      <w:proofErr w:type="spellEnd"/>
+      <w:bookmarkEnd w:id="29"/>
     </w:p>
     <w:p>
       <w:pPr>
@@ -5550,13 +5587,11 @@
         </w:numPr>
         <w:outlineLvl w:val="1"/>
       </w:pPr>
-      <w:bookmarkStart w:id="29" w:name="_Toc523818496"/>
-      <w:proofErr w:type="spellStart"/>
+      <w:bookmarkStart w:id="30" w:name="_Toc523818496"/>
       <w:r>
         <w:t>sp_search_for_dashboards_details</w:t>
       </w:r>
-      <w:bookmarkEnd w:id="29"/>
-      <w:proofErr w:type="spellEnd"/>
+      <w:bookmarkEnd w:id="30"/>
     </w:p>
     <w:p>
       <w:pPr>
@@ -5567,13 +5602,11 @@
         </w:numPr>
         <w:outlineLvl w:val="1"/>
       </w:pPr>
-      <w:bookmarkStart w:id="30" w:name="_Toc523818497"/>
-      <w:proofErr w:type="spellStart"/>
+      <w:bookmarkStart w:id="31" w:name="_Toc523818497"/>
       <w:r>
         <w:t>sp_selectfrom_coaching_log_historical_export</w:t>
       </w:r>
-      <w:bookmarkEnd w:id="30"/>
-      <w:proofErr w:type="spellEnd"/>
+      <w:bookmarkEnd w:id="31"/>
     </w:p>
     <w:p>
       <w:pPr>
@@ -5584,13 +5617,11 @@
         </w:numPr>
         <w:outlineLvl w:val="1"/>
       </w:pPr>
-      <w:bookmarkStart w:id="31" w:name="_Toc523818498"/>
-      <w:proofErr w:type="spellStart"/>
+      <w:bookmarkStart w:id="32" w:name="_Toc523818498"/>
       <w:r>
         <w:t>sp_selectfrom_coaching_log_historical_export_count</w:t>
       </w:r>
-      <w:bookmarkEnd w:id="31"/>
-      <w:proofErr w:type="spellEnd"/>
+      <w:bookmarkEnd w:id="32"/>
     </w:p>
     <w:p>
       <w:pPr>
@@ -5646,7 +5677,7 @@
       </w:r>
     </w:p>
     <w:sectPr>
-      <w:footerReference w:type="default" r:id="rId15"/>
+      <w:footerReference w:type="default" r:id="rId16"/>
       <w:pgSz w:w="12240" w:h="15840"/>
       <w:pgMar w:top="1440" w:right="1800" w:bottom="1440" w:left="1800" w:header="720" w:footer="720" w:gutter="0"/>
       <w:cols w:space="720"/>
@@ -5657,7 +5688,7 @@
 </file>
 
 <file path=word/endnotes.xml><?xml version="1.0" encoding="utf-8"?>
-<w:endnotes xmlns:wpc="http://schemas.microsoft.com/office/word/2010/wordprocessingCanvas" xmlns:mc="http://schemas.openxmlformats.org/markup-compatibility/2006" xmlns:o="urn:schemas-microsoft-com:office:office" xmlns:r="http://schemas.openxmlformats.org/officeDocument/2006/relationships" xmlns:m="http://schemas.openxmlformats.org/officeDocument/2006/math" xmlns:v="urn:schemas-microsoft-com:vml" xmlns:wp14="http://schemas.microsoft.com/office/word/2010/wordprocessingDrawing" xmlns:wp="http://schemas.openxmlformats.org/drawingml/2006/wordprocessingDrawing" xmlns:w10="urn:schemas-microsoft-com:office:word" xmlns:w="http://schemas.openxmlformats.org/wordprocessingml/2006/main" xmlns:w14="http://schemas.microsoft.com/office/word/2010/wordml" xmlns:w15="http://schemas.microsoft.com/office/word/2012/wordml" xmlns:wpg="http://schemas.microsoft.com/office/word/2010/wordprocessingGroup" xmlns:wpi="http://schemas.microsoft.com/office/word/2010/wordprocessingInk" xmlns:wne="http://schemas.microsoft.com/office/word/2006/wordml" xmlns:wps="http://schemas.microsoft.com/office/word/2010/wordprocessingShape" mc:Ignorable="w14 w15 wp14">
+<w:endnotes xmlns:wpc="http://schemas.microsoft.com/office/word/2010/wordprocessingCanvas" xmlns:cx="http://schemas.microsoft.com/office/drawing/2014/chartex" xmlns:cx1="http://schemas.microsoft.com/office/drawing/2015/9/8/chartex" xmlns:mc="http://schemas.openxmlformats.org/markup-compatibility/2006" xmlns:o="urn:schemas-microsoft-com:office:office" xmlns:r="http://schemas.openxmlformats.org/officeDocument/2006/relationships" xmlns:m="http://schemas.openxmlformats.org/officeDocument/2006/math" xmlns:v="urn:schemas-microsoft-com:vml" xmlns:wp14="http://schemas.microsoft.com/office/word/2010/wordprocessingDrawing" xmlns:wp="http://schemas.openxmlformats.org/drawingml/2006/wordprocessingDrawing" xmlns:w10="urn:schemas-microsoft-com:office:word" xmlns:w="http://schemas.openxmlformats.org/wordprocessingml/2006/main" xmlns:w14="http://schemas.microsoft.com/office/word/2010/wordml" xmlns:w15="http://schemas.microsoft.com/office/word/2012/wordml" xmlns:w16se="http://schemas.microsoft.com/office/word/2015/wordml/symex" xmlns:wpg="http://schemas.microsoft.com/office/word/2010/wordprocessingGroup" xmlns:wpi="http://schemas.microsoft.com/office/word/2010/wordprocessingInk" xmlns:wne="http://schemas.microsoft.com/office/word/2006/wordml" xmlns:wps="http://schemas.microsoft.com/office/word/2010/wordprocessingShape" mc:Ignorable="w14 w15 w16se wp14">
   <w:endnote w:type="separator" w:id="-1">
     <w:p>
       <w:r>
@@ -5676,7 +5707,7 @@
 </file>
 
 <file path=word/footer1.xml><?xml version="1.0" encoding="utf-8"?>
-<w:ftr xmlns:wpc="http://schemas.microsoft.com/office/word/2010/wordprocessingCanvas" xmlns:mc="http://schemas.openxmlformats.org/markup-compatibility/2006" xmlns:o="urn:schemas-microsoft-com:office:office" xmlns:r="http://schemas.openxmlformats.org/officeDocument/2006/relationships" xmlns:m="http://schemas.openxmlformats.org/officeDocument/2006/math" xmlns:v="urn:schemas-microsoft-com:vml" xmlns:wp14="http://schemas.microsoft.com/office/word/2010/wordprocessingDrawing" xmlns:wp="http://schemas.openxmlformats.org/drawingml/2006/wordprocessingDrawing" xmlns:w10="urn:schemas-microsoft-com:office:word" xmlns:w="http://schemas.openxmlformats.org/wordprocessingml/2006/main" xmlns:w14="http://schemas.microsoft.com/office/word/2010/wordml" xmlns:w15="http://schemas.microsoft.com/office/word/2012/wordml" xmlns:wpg="http://schemas.microsoft.com/office/word/2010/wordprocessingGroup" xmlns:wpi="http://schemas.microsoft.com/office/word/2010/wordprocessingInk" xmlns:wne="http://schemas.microsoft.com/office/word/2006/wordml" xmlns:wps="http://schemas.microsoft.com/office/word/2010/wordprocessingShape" mc:Ignorable="w14 w15 wp14">
+<w:ftr xmlns:wpc="http://schemas.microsoft.com/office/word/2010/wordprocessingCanvas" xmlns:cx="http://schemas.microsoft.com/office/drawing/2014/chartex" xmlns:cx1="http://schemas.microsoft.com/office/drawing/2015/9/8/chartex" xmlns:mc="http://schemas.openxmlformats.org/markup-compatibility/2006" xmlns:o="urn:schemas-microsoft-com:office:office" xmlns:r="http://schemas.openxmlformats.org/officeDocument/2006/relationships" xmlns:m="http://schemas.openxmlformats.org/officeDocument/2006/math" xmlns:v="urn:schemas-microsoft-com:vml" xmlns:wp14="http://schemas.microsoft.com/office/word/2010/wordprocessingDrawing" xmlns:wp="http://schemas.openxmlformats.org/drawingml/2006/wordprocessingDrawing" xmlns:w10="urn:schemas-microsoft-com:office:word" xmlns:w="http://schemas.openxmlformats.org/wordprocessingml/2006/main" xmlns:w14="http://schemas.microsoft.com/office/word/2010/wordml" xmlns:w15="http://schemas.microsoft.com/office/word/2012/wordml" xmlns:w16se="http://schemas.microsoft.com/office/word/2015/wordml/symex" xmlns:wpg="http://schemas.microsoft.com/office/word/2010/wordprocessingGroup" xmlns:wpi="http://schemas.microsoft.com/office/word/2010/wordprocessingInk" xmlns:wne="http://schemas.microsoft.com/office/word/2006/wordml" xmlns:wps="http://schemas.microsoft.com/office/word/2010/wordprocessingShape" mc:Ignorable="w14 w15 w16se wp14">
   <w:p>
     <w:pPr>
       <w:rPr>
@@ -5696,15 +5727,7 @@
         <w:sz w:val="18"/>
       </w:rPr>
       <w:tab/>
-      <w:t xml:space="preserve">                                                          </w:t>
-    </w:r>
-    <w:proofErr w:type="spellStart"/>
-    <w:r>
-      <w:rPr>
-        <w:b/>
-        <w:sz w:val="18"/>
-      </w:rPr>
-      <w:t>CCO_eCoaching_Log_</w:t>
+      <w:t xml:space="preserve">                                                          CCO_eCoaching_Log_</w:t>
     </w:r>
     <w:r>
       <w:rPr>
@@ -5720,7 +5743,6 @@
       </w:rPr>
       <w:t>_DD</w:t>
     </w:r>
-    <w:proofErr w:type="spellEnd"/>
   </w:p>
   <w:p>
     <w:pPr>
@@ -5828,7 +5850,7 @@
         <w:rStyle w:val="PageNumber"/>
         <w:noProof/>
       </w:rPr>
-      <w:t>3</w:t>
+      <w:t>6</w:t>
     </w:r>
     <w:r>
       <w:rPr>
@@ -5841,7 +5863,7 @@
 </file>
 
 <file path=word/footer2.xml><?xml version="1.0" encoding="utf-8"?>
-<w:ftr xmlns:wpc="http://schemas.microsoft.com/office/word/2010/wordprocessingCanvas" xmlns:mc="http://schemas.openxmlformats.org/markup-compatibility/2006" xmlns:o="urn:schemas-microsoft-com:office:office" xmlns:r="http://schemas.openxmlformats.org/officeDocument/2006/relationships" xmlns:m="http://schemas.openxmlformats.org/officeDocument/2006/math" xmlns:v="urn:schemas-microsoft-com:vml" xmlns:wp14="http://schemas.microsoft.com/office/word/2010/wordprocessingDrawing" xmlns:wp="http://schemas.openxmlformats.org/drawingml/2006/wordprocessingDrawing" xmlns:w10="urn:schemas-microsoft-com:office:word" xmlns:w="http://schemas.openxmlformats.org/wordprocessingml/2006/main" xmlns:w14="http://schemas.microsoft.com/office/word/2010/wordml" xmlns:w15="http://schemas.microsoft.com/office/word/2012/wordml" xmlns:wpg="http://schemas.microsoft.com/office/word/2010/wordprocessingGroup" xmlns:wpi="http://schemas.microsoft.com/office/word/2010/wordprocessingInk" xmlns:wne="http://schemas.microsoft.com/office/word/2006/wordml" xmlns:wps="http://schemas.microsoft.com/office/word/2010/wordprocessingShape" mc:Ignorable="w14 w15 wp14">
+<w:ftr xmlns:wpc="http://schemas.microsoft.com/office/word/2010/wordprocessingCanvas" xmlns:cx="http://schemas.microsoft.com/office/drawing/2014/chartex" xmlns:cx1="http://schemas.microsoft.com/office/drawing/2015/9/8/chartex" xmlns:mc="http://schemas.openxmlformats.org/markup-compatibility/2006" xmlns:o="urn:schemas-microsoft-com:office:office" xmlns:r="http://schemas.openxmlformats.org/officeDocument/2006/relationships" xmlns:m="http://schemas.openxmlformats.org/officeDocument/2006/math" xmlns:v="urn:schemas-microsoft-com:vml" xmlns:wp14="http://schemas.microsoft.com/office/word/2010/wordprocessingDrawing" xmlns:wp="http://schemas.openxmlformats.org/drawingml/2006/wordprocessingDrawing" xmlns:w10="urn:schemas-microsoft-com:office:word" xmlns:w="http://schemas.openxmlformats.org/wordprocessingml/2006/main" xmlns:w14="http://schemas.microsoft.com/office/word/2010/wordml" xmlns:w15="http://schemas.microsoft.com/office/word/2012/wordml" xmlns:w16se="http://schemas.microsoft.com/office/word/2015/wordml/symex" xmlns:wpg="http://schemas.microsoft.com/office/word/2010/wordprocessingGroup" xmlns:wpi="http://schemas.microsoft.com/office/word/2010/wordprocessingInk" xmlns:wne="http://schemas.microsoft.com/office/word/2006/wordml" xmlns:wps="http://schemas.microsoft.com/office/word/2010/wordprocessingShape" mc:Ignorable="w14 w15 w16se wp14">
   <w:p>
     <w:pPr>
       <w:rPr>
@@ -5889,15 +5911,7 @@
         <w:b/>
         <w:sz w:val="18"/>
       </w:rPr>
-      <w:t xml:space="preserve">                               </w:t>
-    </w:r>
-    <w:proofErr w:type="spellStart"/>
-    <w:r>
-      <w:rPr>
-        <w:b/>
-        <w:sz w:val="18"/>
-      </w:rPr>
-      <w:t>CCO_eCoaching_</w:t>
+      <w:t xml:space="preserve">                               CCO_eCoaching_</w:t>
     </w:r>
     <w:r>
       <w:rPr>
@@ -5920,7 +5934,6 @@
       </w:rPr>
       <w:t>_DD</w:t>
     </w:r>
-    <w:proofErr w:type="spellEnd"/>
   </w:p>
   <w:p>
     <w:pPr>
@@ -6053,7 +6066,7 @@
 </file>
 
 <file path=word/footnotes.xml><?xml version="1.0" encoding="utf-8"?>
-<w:footnotes xmlns:wpc="http://schemas.microsoft.com/office/word/2010/wordprocessingCanvas" xmlns:mc="http://schemas.openxmlformats.org/markup-compatibility/2006" xmlns:o="urn:schemas-microsoft-com:office:office" xmlns:r="http://schemas.openxmlformats.org/officeDocument/2006/relationships" xmlns:m="http://schemas.openxmlformats.org/officeDocument/2006/math" xmlns:v="urn:schemas-microsoft-com:vml" xmlns:wp14="http://schemas.microsoft.com/office/word/2010/wordprocessingDrawing" xmlns:wp="http://schemas.openxmlformats.org/drawingml/2006/wordprocessingDrawing" xmlns:w10="urn:schemas-microsoft-com:office:word" xmlns:w="http://schemas.openxmlformats.org/wordprocessingml/2006/main" xmlns:w14="http://schemas.microsoft.com/office/word/2010/wordml" xmlns:w15="http://schemas.microsoft.com/office/word/2012/wordml" xmlns:wpg="http://schemas.microsoft.com/office/word/2010/wordprocessingGroup" xmlns:wpi="http://schemas.microsoft.com/office/word/2010/wordprocessingInk" xmlns:wne="http://schemas.microsoft.com/office/word/2006/wordml" xmlns:wps="http://schemas.microsoft.com/office/word/2010/wordprocessingShape" mc:Ignorable="w14 w15 wp14">
+<w:footnotes xmlns:wpc="http://schemas.microsoft.com/office/word/2010/wordprocessingCanvas" xmlns:cx="http://schemas.microsoft.com/office/drawing/2014/chartex" xmlns:cx1="http://schemas.microsoft.com/office/drawing/2015/9/8/chartex" xmlns:mc="http://schemas.openxmlformats.org/markup-compatibility/2006" xmlns:o="urn:schemas-microsoft-com:office:office" xmlns:r="http://schemas.openxmlformats.org/officeDocument/2006/relationships" xmlns:m="http://schemas.openxmlformats.org/officeDocument/2006/math" xmlns:v="urn:schemas-microsoft-com:vml" xmlns:wp14="http://schemas.microsoft.com/office/word/2010/wordprocessingDrawing" xmlns:wp="http://schemas.openxmlformats.org/drawingml/2006/wordprocessingDrawing" xmlns:w10="urn:schemas-microsoft-com:office:word" xmlns:w="http://schemas.openxmlformats.org/wordprocessingml/2006/main" xmlns:w14="http://schemas.microsoft.com/office/word/2010/wordml" xmlns:w15="http://schemas.microsoft.com/office/word/2012/wordml" xmlns:w16se="http://schemas.microsoft.com/office/word/2015/wordml/symex" xmlns:wpg="http://schemas.microsoft.com/office/word/2010/wordprocessingGroup" xmlns:wpi="http://schemas.microsoft.com/office/word/2010/wordprocessingInk" xmlns:wne="http://schemas.microsoft.com/office/word/2006/wordml" xmlns:wps="http://schemas.microsoft.com/office/word/2010/wordprocessingShape" mc:Ignorable="w14 w15 w16se wp14">
   <w:footnote w:type="separator" w:id="-1">
     <w:p>
       <w:r>
@@ -6072,7 +6085,7 @@
 </file>
 
 <file path=word/numbering.xml><?xml version="1.0" encoding="utf-8"?>
-<w:numbering xmlns:wpc="http://schemas.microsoft.com/office/word/2010/wordprocessingCanvas" xmlns:mc="http://schemas.openxmlformats.org/markup-compatibility/2006" xmlns:o="urn:schemas-microsoft-com:office:office" xmlns:r="http://schemas.openxmlformats.org/officeDocument/2006/relationships" xmlns:m="http://schemas.openxmlformats.org/officeDocument/2006/math" xmlns:v="urn:schemas-microsoft-com:vml" xmlns:wp14="http://schemas.microsoft.com/office/word/2010/wordprocessingDrawing" xmlns:wp="http://schemas.openxmlformats.org/drawingml/2006/wordprocessingDrawing" xmlns:w10="urn:schemas-microsoft-com:office:word" xmlns:w="http://schemas.openxmlformats.org/wordprocessingml/2006/main" xmlns:w14="http://schemas.microsoft.com/office/word/2010/wordml" xmlns:w15="http://schemas.microsoft.com/office/word/2012/wordml" xmlns:wpg="http://schemas.microsoft.com/office/word/2010/wordprocessingGroup" xmlns:wpi="http://schemas.microsoft.com/office/word/2010/wordprocessingInk" xmlns:wne="http://schemas.microsoft.com/office/word/2006/wordml" xmlns:wps="http://schemas.microsoft.com/office/word/2010/wordprocessingShape" mc:Ignorable="w14 w15 wp14">
+<w:numbering xmlns:wpc="http://schemas.microsoft.com/office/word/2010/wordprocessingCanvas" xmlns:cx="http://schemas.microsoft.com/office/drawing/2014/chartex" xmlns:cx1="http://schemas.microsoft.com/office/drawing/2015/9/8/chartex" xmlns:mc="http://schemas.openxmlformats.org/markup-compatibility/2006" xmlns:o="urn:schemas-microsoft-com:office:office" xmlns:r="http://schemas.openxmlformats.org/officeDocument/2006/relationships" xmlns:m="http://schemas.openxmlformats.org/officeDocument/2006/math" xmlns:v="urn:schemas-microsoft-com:vml" xmlns:wp14="http://schemas.microsoft.com/office/word/2010/wordprocessingDrawing" xmlns:wp="http://schemas.openxmlformats.org/drawingml/2006/wordprocessingDrawing" xmlns:w10="urn:schemas-microsoft-com:office:word" xmlns:w="http://schemas.openxmlformats.org/wordprocessingml/2006/main" xmlns:w14="http://schemas.microsoft.com/office/word/2010/wordml" xmlns:w15="http://schemas.microsoft.com/office/word/2012/wordml" xmlns:w16se="http://schemas.microsoft.com/office/word/2015/wordml/symex" xmlns:wpg="http://schemas.microsoft.com/office/word/2010/wordprocessingGroup" xmlns:wpi="http://schemas.microsoft.com/office/word/2010/wordprocessingInk" xmlns:wne="http://schemas.microsoft.com/office/word/2006/wordml" xmlns:wps="http://schemas.microsoft.com/office/word/2010/wordprocessingShape" mc:Ignorable="w14 w15 w16se wp14">
   <w:abstractNum w:abstractNumId="0" w15:restartNumberingAfterBreak="0">
     <w:nsid w:val="00090A33"/>
     <w:multiLevelType w:val="hybridMultilevel"/>
@@ -8985,15 +8998,15 @@
 </file>
 
 <file path=word/people.xml><?xml version="1.0" encoding="utf-8"?>
-<w15:people xmlns:wpc="http://schemas.microsoft.com/office/word/2010/wordprocessingCanvas" xmlns:mc="http://schemas.openxmlformats.org/markup-compatibility/2006" xmlns:o="urn:schemas-microsoft-com:office:office" xmlns:r="http://schemas.openxmlformats.org/officeDocument/2006/relationships" xmlns:m="http://schemas.openxmlformats.org/officeDocument/2006/math" xmlns:v="urn:schemas-microsoft-com:vml" xmlns:wp14="http://schemas.microsoft.com/office/word/2010/wordprocessingDrawing" xmlns:wp="http://schemas.openxmlformats.org/drawingml/2006/wordprocessingDrawing" xmlns:w10="urn:schemas-microsoft-com:office:word" xmlns:w="http://schemas.openxmlformats.org/wordprocessingml/2006/main" xmlns:w14="http://schemas.microsoft.com/office/word/2010/wordml" xmlns:w15="http://schemas.microsoft.com/office/word/2012/wordml" xmlns:wpg="http://schemas.microsoft.com/office/word/2010/wordprocessingGroup" xmlns:wpi="http://schemas.microsoft.com/office/word/2010/wordprocessingInk" xmlns:wne="http://schemas.microsoft.com/office/word/2006/wordml" xmlns:wps="http://schemas.microsoft.com/office/word/2010/wordprocessingShape" mc:Ignorable="w14 w15 wp14">
-  <w15:person w15:author="Huang, Lili">
+<w15:people xmlns:wpc="http://schemas.microsoft.com/office/word/2010/wordprocessingCanvas" xmlns:cx="http://schemas.microsoft.com/office/drawing/2014/chartex" xmlns:cx1="http://schemas.microsoft.com/office/drawing/2015/9/8/chartex" xmlns:mc="http://schemas.openxmlformats.org/markup-compatibility/2006" xmlns:o="urn:schemas-microsoft-com:office:office" xmlns:r="http://schemas.openxmlformats.org/officeDocument/2006/relationships" xmlns:m="http://schemas.openxmlformats.org/officeDocument/2006/math" xmlns:v="urn:schemas-microsoft-com:vml" xmlns:wp14="http://schemas.microsoft.com/office/word/2010/wordprocessingDrawing" xmlns:wp="http://schemas.openxmlformats.org/drawingml/2006/wordprocessingDrawing" xmlns:w10="urn:schemas-microsoft-com:office:word" xmlns:w="http://schemas.openxmlformats.org/wordprocessingml/2006/main" xmlns:w14="http://schemas.microsoft.com/office/word/2010/wordml" xmlns:w15="http://schemas.microsoft.com/office/word/2012/wordml" xmlns:w16se="http://schemas.microsoft.com/office/word/2015/wordml/symex" xmlns:wpg="http://schemas.microsoft.com/office/word/2010/wordprocessingGroup" xmlns:wpi="http://schemas.microsoft.com/office/word/2010/wordprocessingInk" xmlns:wne="http://schemas.microsoft.com/office/word/2006/wordml" xmlns:wps="http://schemas.microsoft.com/office/word/2010/wordprocessingShape" mc:Ignorable="w14 w15 w16se wp14">
+  <w15:person w15:author="Huang, Lili (NE)">
     <w15:presenceInfo w15:providerId="AD" w15:userId="S-1-5-21-560238246-503670158-341402209-631119"/>
   </w15:person>
 </w15:people>
 </file>
 
 <file path=word/styles.xml><?xml version="1.0" encoding="utf-8"?>
-<w:styles xmlns:mc="http://schemas.openxmlformats.org/markup-compatibility/2006" xmlns:r="http://schemas.openxmlformats.org/officeDocument/2006/relationships" xmlns:w="http://schemas.openxmlformats.org/wordprocessingml/2006/main" xmlns:w14="http://schemas.microsoft.com/office/word/2010/wordml" xmlns:w15="http://schemas.microsoft.com/office/word/2012/wordml" mc:Ignorable="w14 w15">
+<w:styles xmlns:mc="http://schemas.openxmlformats.org/markup-compatibility/2006" xmlns:r="http://schemas.openxmlformats.org/officeDocument/2006/relationships" xmlns:w="http://schemas.openxmlformats.org/wordprocessingml/2006/main" xmlns:w14="http://schemas.microsoft.com/office/word/2010/wordml" xmlns:w15="http://schemas.microsoft.com/office/word/2012/wordml" xmlns:w16se="http://schemas.microsoft.com/office/word/2015/wordml/symex" mc:Ignorable="w14 w15 w16se">
   <w:docDefaults>
     <w:rPrDefault>
       <w:rPr>
@@ -10174,7 +10187,7 @@
 </file>
 
 <file path=customXml/itemProps1.xml><?xml version="1.0" encoding="utf-8"?>
-<ds:datastoreItem xmlns:ds="http://schemas.openxmlformats.org/officeDocument/2006/customXml" ds:itemID="{64665033-5C56-4CD0-A053-5F02F80F5096}">
+<ds:datastoreItem xmlns:ds="http://schemas.openxmlformats.org/officeDocument/2006/customXml" ds:itemID="{CD32E99F-9641-4A3B-8DAD-FC60200C9499}">
   <ds:schemaRefs>
     <ds:schemaRef ds:uri="http://schemas.openxmlformats.org/officeDocument/2006/bibliography"/>
   </ds:schemaRefs>

</xml_diff>

<commit_message>
25431 - Historical Dashboard: Add search by Reason/Sub Reason
git-tfs-id: [https://tfs.omnicloud.local/tfs/cco%20program/]$/eCoaching_V2;C52067
</commit_message>
<xml_diff>
--- a/Design/DD/Web/CCO_eCoaching_Log_Historical_Dashboard_DD.docx
+++ b/Design/DD/Web/CCO_eCoaching_Log_Historical_Dashboard_DD.docx
@@ -1,6 +1,6 @@
 
 <file path=word/document.xml><?xml version="1.0" encoding="utf-8"?>
-<w:document xmlns:wpc="http://schemas.microsoft.com/office/word/2010/wordprocessingCanvas" xmlns:cx="http://schemas.microsoft.com/office/drawing/2014/chartex" xmlns:cx1="http://schemas.microsoft.com/office/drawing/2015/9/8/chartex" xmlns:mc="http://schemas.openxmlformats.org/markup-compatibility/2006" xmlns:o="urn:schemas-microsoft-com:office:office" xmlns:r="http://schemas.openxmlformats.org/officeDocument/2006/relationships" xmlns:m="http://schemas.openxmlformats.org/officeDocument/2006/math" xmlns:v="urn:schemas-microsoft-com:vml" xmlns:wp14="http://schemas.microsoft.com/office/word/2010/wordprocessingDrawing" xmlns:wp="http://schemas.openxmlformats.org/drawingml/2006/wordprocessingDrawing" xmlns:w10="urn:schemas-microsoft-com:office:word" xmlns:w="http://schemas.openxmlformats.org/wordprocessingml/2006/main" xmlns:w14="http://schemas.microsoft.com/office/word/2010/wordml" xmlns:w15="http://schemas.microsoft.com/office/word/2012/wordml" xmlns:w16se="http://schemas.microsoft.com/office/word/2015/wordml/symex" xmlns:wpg="http://schemas.microsoft.com/office/word/2010/wordprocessingGroup" xmlns:wpi="http://schemas.microsoft.com/office/word/2010/wordprocessingInk" xmlns:wne="http://schemas.microsoft.com/office/word/2006/wordml" xmlns:wps="http://schemas.microsoft.com/office/word/2010/wordprocessingShape" mc:Ignorable="w14 w15 w16se wp14">
+<w:document xmlns:wpc="http://schemas.microsoft.com/office/word/2010/wordprocessingCanvas" xmlns:cx="http://schemas.microsoft.com/office/drawing/2014/chartex" xmlns:cx1="http://schemas.microsoft.com/office/drawing/2015/9/8/chartex" xmlns:cx2="http://schemas.microsoft.com/office/drawing/2015/10/21/chartex" xmlns:cx3="http://schemas.microsoft.com/office/drawing/2016/5/9/chartex" xmlns:cx4="http://schemas.microsoft.com/office/drawing/2016/5/10/chartex" xmlns:cx5="http://schemas.microsoft.com/office/drawing/2016/5/11/chartex" xmlns:cx6="http://schemas.microsoft.com/office/drawing/2016/5/12/chartex" xmlns:cx7="http://schemas.microsoft.com/office/drawing/2016/5/13/chartex" xmlns:cx8="http://schemas.microsoft.com/office/drawing/2016/5/14/chartex" xmlns:mc="http://schemas.openxmlformats.org/markup-compatibility/2006" xmlns:aink="http://schemas.microsoft.com/office/drawing/2016/ink" xmlns:am3d="http://schemas.microsoft.com/office/drawing/2017/model3d" xmlns:o="urn:schemas-microsoft-com:office:office" xmlns:r="http://schemas.openxmlformats.org/officeDocument/2006/relationships" xmlns:m="http://schemas.openxmlformats.org/officeDocument/2006/math" xmlns:v="urn:schemas-microsoft-com:vml" xmlns:wp14="http://schemas.microsoft.com/office/word/2010/wordprocessingDrawing" xmlns:wp="http://schemas.openxmlformats.org/drawingml/2006/wordprocessingDrawing" xmlns:w10="urn:schemas-microsoft-com:office:word" xmlns:w="http://schemas.openxmlformats.org/wordprocessingml/2006/main" xmlns:w14="http://schemas.microsoft.com/office/word/2010/wordml" xmlns:w15="http://schemas.microsoft.com/office/word/2012/wordml" xmlns:w16cex="http://schemas.microsoft.com/office/word/2018/wordml/cex" xmlns:w16cid="http://schemas.microsoft.com/office/word/2016/wordml/cid" xmlns:w16="http://schemas.microsoft.com/office/word/2018/wordml" xmlns:w16sdtdh="http://schemas.microsoft.com/office/word/2020/wordml/sdtdatahash" xmlns:w16se="http://schemas.microsoft.com/office/word/2015/wordml/symex" xmlns:wpg="http://schemas.microsoft.com/office/word/2010/wordprocessingGroup" xmlns:wpi="http://schemas.microsoft.com/office/word/2010/wordprocessingInk" xmlns:wne="http://schemas.microsoft.com/office/word/2006/wordml" xmlns:wps="http://schemas.microsoft.com/office/word/2010/wordprocessingShape" mc:Ignorable="w14 w15 w16se w16cid w16 w16cex w16sdtdh wp14">
   <w:body>
     <w:p>
       <w:pPr>
@@ -23,7 +23,7 @@
           <w:color w:val="B85C1F"/>
         </w:rPr>
         <w:drawing>
-          <wp:inline distT="0" distB="0" distL="0" distR="0" wp14:anchorId="5067F6A9" wp14:editId="3F6E8324">
+          <wp:inline distT="0" distB="0" distL="0" distR="0" wp14:anchorId="17D9AB72" wp14:editId="1492EE7D">
             <wp:extent cx="1952621" cy="312420"/>
             <wp:effectExtent l="0" t="0" r="0" b="0"/>
             <wp:docPr id="32" name="Picture 32" descr="MAXIMUS logo">
@@ -89,8 +89,6 @@
         <w:ind w:right="-274"/>
         <w:jc w:val="center"/>
       </w:pPr>
-      <w:bookmarkStart w:id="0" w:name="_GoBack"/>
-      <w:bookmarkEnd w:id="0"/>
     </w:p>
     <w:p>
       <w:pPr>
@@ -215,7 +213,7 @@
         <mc:AlternateContent>
           <mc:Choice Requires="wps">
             <w:drawing>
-              <wp:anchor distT="0" distB="0" distL="114300" distR="114300" simplePos="0" relativeHeight="251657728" behindDoc="0" locked="0" layoutInCell="0" allowOverlap="1" wp14:anchorId="330FB003" wp14:editId="7BE0373B">
+              <wp:anchor distT="0" distB="0" distL="114300" distR="114300" simplePos="0" relativeHeight="251657728" behindDoc="0" locked="0" layoutInCell="0" allowOverlap="1" wp14:anchorId="63D3DC1E" wp14:editId="51B05944">
                 <wp:simplePos x="0" y="0"/>
                 <wp:positionH relativeFrom="column">
                   <wp:posOffset>4663440</wp:posOffset>
@@ -286,7 +284,7 @@
           </mc:Choice>
           <mc:Fallback>
             <w:pict>
-              <v:line w14:anchorId="62096E4C" id="Line 12" o:spid="_x0000_s1026" style="position:absolute;z-index:251657728;visibility:visible;mso-wrap-style:square;mso-width-percent:0;mso-height-percent:0;mso-wrap-distance-left:9pt;mso-wrap-distance-top:0;mso-wrap-distance-right:9pt;mso-wrap-distance-bottom:0;mso-position-horizontal:absolute;mso-position-horizontal-relative:text;mso-position-vertical:absolute;mso-position-vertical-relative:text;mso-width-percent:0;mso-height-percent:0;mso-width-relative:page;mso-height-relative:page" from="367.2pt,33.3pt" to="439.25pt,33.35pt" o:gfxdata="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" o:allowincell="f">
+              <v:line w14:anchorId="24C628DE" id="Line 12" o:spid="_x0000_s1026" style="position:absolute;z-index:251657728;visibility:visible;mso-wrap-style:square;mso-width-percent:0;mso-height-percent:0;mso-wrap-distance-left:9pt;mso-wrap-distance-top:0;mso-wrap-distance-right:9pt;mso-wrap-distance-bottom:0;mso-position-horizontal:absolute;mso-position-horizontal-relative:text;mso-position-vertical:absolute;mso-position-vertical-relative:text;mso-width-percent:0;mso-height-percent:0;mso-width-relative:page;mso-height-relative:page" from="367.2pt,33.3pt" to="439.25pt,33.35pt" o:gfxdata="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" o:allowincell="f">
                 <v:stroke startarrowwidth="narrow" startarrowlength="short" endarrowwidth="narrow" endarrowlength="short"/>
               </v:line>
             </w:pict>
@@ -303,7 +301,7 @@
         <mc:AlternateContent>
           <mc:Choice Requires="wps">
             <w:drawing>
-              <wp:anchor distT="0" distB="0" distL="114300" distR="114300" simplePos="0" relativeHeight="251656704" behindDoc="0" locked="0" layoutInCell="0" allowOverlap="1" wp14:anchorId="63B3D1F6" wp14:editId="048AAA0E">
+              <wp:anchor distT="0" distB="0" distL="114300" distR="114300" simplePos="0" relativeHeight="251656704" behindDoc="0" locked="0" layoutInCell="0" allowOverlap="1" wp14:anchorId="755D74E5" wp14:editId="1D5A6450">
                 <wp:simplePos x="0" y="0"/>
                 <wp:positionH relativeFrom="column">
                   <wp:posOffset>914400</wp:posOffset>
@@ -374,7 +372,7 @@
           </mc:Choice>
           <mc:Fallback>
             <w:pict>
-              <v:line w14:anchorId="4098F97F" id="Line 10" o:spid="_x0000_s1026" style="position:absolute;z-index:251656704;visibility:visible;mso-wrap-style:square;mso-width-percent:0;mso-height-percent:0;mso-wrap-distance-left:9pt;mso-wrap-distance-top:0;mso-wrap-distance-right:9pt;mso-wrap-distance-bottom:0;mso-position-horizontal:absolute;mso-position-horizontal-relative:text;mso-position-vertical:absolute;mso-position-vertical-relative:text;mso-width-percent:0;mso-height-percent:0;mso-width-relative:page;mso-height-relative:page" from="1in,33.3pt" to="266.45pt,33.35pt" o:gfxdata="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" o:allowincell="f">
+              <v:line w14:anchorId="1A866CA3" id="Line 10" o:spid="_x0000_s1026" style="position:absolute;z-index:251656704;visibility:visible;mso-wrap-style:square;mso-width-percent:0;mso-height-percent:0;mso-wrap-distance-left:9pt;mso-wrap-distance-top:0;mso-wrap-distance-right:9pt;mso-wrap-distance-bottom:0;mso-position-horizontal:absolute;mso-position-horizontal-relative:text;mso-position-vertical:absolute;mso-position-vertical-relative:text;mso-width-percent:0;mso-height-percent:0;mso-width-relative:page;mso-height-relative:page" from="1in,33.3pt" to="266.45pt,33.35pt" o:gfxdata="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" o:allowincell="f">
                 <v:stroke startarrowwidth="narrow" startarrowlength="short" endarrowwidth="narrow" endarrowlength="short"/>
               </v:line>
             </w:pict>
@@ -541,7 +539,7 @@
         <mc:AlternateContent>
           <mc:Choice Requires="wps">
             <w:drawing>
-              <wp:anchor distT="0" distB="0" distL="114300" distR="114300" simplePos="0" relativeHeight="251658752" behindDoc="0" locked="0" layoutInCell="0" allowOverlap="1" wp14:anchorId="56AA8CD6" wp14:editId="67E9DEF5">
+              <wp:anchor distT="0" distB="0" distL="114300" distR="114300" simplePos="0" relativeHeight="251658752" behindDoc="0" locked="0" layoutInCell="0" allowOverlap="1" wp14:anchorId="2FC712ED" wp14:editId="032DDAFA">
                 <wp:simplePos x="0" y="0"/>
                 <wp:positionH relativeFrom="column">
                   <wp:posOffset>965835</wp:posOffset>
@@ -612,7 +610,7 @@
           </mc:Choice>
           <mc:Fallback>
             <w:pict>
-              <v:line w14:anchorId="6A5FEF1B" id="Line 14" o:spid="_x0000_s1026" style="position:absolute;z-index:251658752;visibility:visible;mso-wrap-style:square;mso-width-percent:0;mso-height-percent:0;mso-wrap-distance-left:9pt;mso-wrap-distance-top:0;mso-wrap-distance-right:9pt;mso-wrap-distance-bottom:0;mso-position-horizontal:absolute;mso-position-horizontal-relative:text;mso-position-vertical:absolute;mso-position-vertical-relative:text;mso-width-percent:0;mso-height-percent:0;mso-width-relative:page;mso-height-relative:page" from="76.05pt,2pt" to="270.45pt,2pt" o:gfxdata="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" o:allowincell="f">
+              <v:line w14:anchorId="79610AA9" id="Line 14" o:spid="_x0000_s1026" style="position:absolute;z-index:251658752;visibility:visible;mso-wrap-style:square;mso-width-percent:0;mso-height-percent:0;mso-wrap-distance-left:9pt;mso-wrap-distance-top:0;mso-wrap-distance-right:9pt;mso-wrap-distance-bottom:0;mso-position-horizontal:absolute;mso-position-horizontal-relative:text;mso-position-vertical:absolute;mso-position-vertical-relative:text;mso-width-percent:0;mso-height-percent:0;mso-width-relative:page;mso-height-relative:page" from="76.05pt,2pt" to="270.45pt,2pt" o:gfxdata="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" o:allowincell="f">
                 <v:stroke startarrowwidth="narrow" startarrowlength="short" endarrowwidth="narrow" endarrowlength="short"/>
               </v:line>
             </w:pict>
@@ -1247,7 +1245,6 @@
       <w:tr>
         <w:trPr>
           <w:trHeight w:val="521"/>
-          <w:ins w:id="1" w:author="Huang, Lili (NE)" w:date="2020-03-24T09:22:00Z"/>
         </w:trPr>
         <w:tc>
           <w:tcPr>
@@ -1265,18 +1262,15 @@
               <w:ind w:left="0"/>
               <w:jc w:val="left"/>
               <w:rPr>
-                <w:ins w:id="2" w:author="Huang, Lili (NE)" w:date="2020-03-24T09:22:00Z"/>
                 <w:sz w:val="20"/>
               </w:rPr>
             </w:pPr>
-            <w:ins w:id="3" w:author="Huang, Lili (NE)" w:date="2020-03-24T09:22:00Z">
-              <w:r>
-                <w:rPr>
-                  <w:sz w:val="20"/>
-                </w:rPr>
-                <w:t>03/24/2020</w:t>
-              </w:r>
-            </w:ins>
+            <w:r>
+              <w:rPr>
+                <w:sz w:val="20"/>
+              </w:rPr>
+              <w:t>03/24/2020</w:t>
+            </w:r>
           </w:p>
         </w:tc>
         <w:tc>
@@ -1295,20 +1289,17 @@
               <w:ind w:left="0"/>
               <w:jc w:val="left"/>
               <w:rPr>
-                <w:ins w:id="4" w:author="Huang, Lili (NE)" w:date="2020-03-24T09:22:00Z"/>
                 <w:color w:val="000000"/>
                 <w:sz w:val="20"/>
               </w:rPr>
             </w:pPr>
-            <w:ins w:id="5" w:author="Huang, Lili (NE)" w:date="2020-03-24T09:22:00Z">
-              <w:r>
-                <w:rPr>
-                  <w:color w:val="000000"/>
-                  <w:sz w:val="20"/>
-                </w:rPr>
-                <w:t>TFS 16893 – Warning: allow employees to enter comments</w:t>
-              </w:r>
-            </w:ins>
+            <w:r>
+              <w:rPr>
+                <w:color w:val="000000"/>
+                <w:sz w:val="20"/>
+              </w:rPr>
+              <w:t>TFS 16893 – Warning: allow employees to enter comments</w:t>
+            </w:r>
           </w:p>
         </w:tc>
         <w:tc>
@@ -1327,18 +1318,15 @@
               <w:ind w:left="0"/>
               <w:jc w:val="left"/>
               <w:rPr>
-                <w:ins w:id="6" w:author="Huang, Lili (NE)" w:date="2020-03-24T09:22:00Z"/>
                 <w:sz w:val="20"/>
               </w:rPr>
             </w:pPr>
-            <w:ins w:id="7" w:author="Huang, Lili (NE)" w:date="2020-03-24T09:22:00Z">
-              <w:r>
-                <w:rPr>
-                  <w:sz w:val="20"/>
-                </w:rPr>
-                <w:t>Lili Huang</w:t>
-              </w:r>
-            </w:ins>
+            <w:r>
+              <w:rPr>
+                <w:sz w:val="20"/>
+              </w:rPr>
+              <w:t>Lili Huang</w:t>
+            </w:r>
           </w:p>
         </w:tc>
       </w:tr>
@@ -1432,6 +1420,131 @@
       </w:tr>
       <w:tr>
         <w:trPr>
+          <w:trHeight w:val="521"/>
+        </w:trPr>
+        <w:tc>
+          <w:tcPr>
+            <w:tcW w:w="1447" w:type="dxa"/>
+            <w:tcBorders>
+              <w:top w:val="single" w:sz="4" w:space="0" w:color="auto"/>
+              <w:left w:val="single" w:sz="4" w:space="0" w:color="auto"/>
+              <w:bottom w:val="single" w:sz="4" w:space="0" w:color="auto"/>
+              <w:right w:val="single" w:sz="4" w:space="0" w:color="auto"/>
+            </w:tcBorders>
+          </w:tcPr>
+          <w:p>
+            <w:pPr>
+              <w:pStyle w:val="hdr1"/>
+              <w:ind w:left="0"/>
+              <w:jc w:val="left"/>
+              <w:rPr>
+                <w:sz w:val="20"/>
+              </w:rPr>
+            </w:pPr>
+            <w:r>
+              <w:rPr>
+                <w:sz w:val="20"/>
+              </w:rPr>
+              <w:t>10/11/2022</w:t>
+            </w:r>
+          </w:p>
+        </w:tc>
+        <w:tc>
+          <w:tcPr>
+            <w:tcW w:w="5264" w:type="dxa"/>
+            <w:tcBorders>
+              <w:top w:val="single" w:sz="4" w:space="0" w:color="auto"/>
+              <w:left w:val="single" w:sz="4" w:space="0" w:color="auto"/>
+              <w:bottom w:val="single" w:sz="4" w:space="0" w:color="auto"/>
+              <w:right w:val="single" w:sz="4" w:space="0" w:color="auto"/>
+            </w:tcBorders>
+          </w:tcPr>
+          <w:p>
+            <w:pPr>
+              <w:pStyle w:val="hdr1"/>
+              <w:ind w:left="0"/>
+              <w:jc w:val="left"/>
+              <w:rPr>
+                <w:ins w:id="0" w:author="Huang, Lili" w:date="2022-10-11T08:38:00Z"/>
+                <w:color w:val="000000"/>
+                <w:sz w:val="20"/>
+              </w:rPr>
+            </w:pPr>
+            <w:r>
+              <w:rPr>
+                <w:color w:val="000000"/>
+                <w:sz w:val="20"/>
+              </w:rPr>
+              <w:t xml:space="preserve">TFS </w:t>
+            </w:r>
+            <w:ins w:id="1" w:author="Huang, Lili" w:date="2022-10-11T09:01:00Z">
+              <w:r>
+                <w:rPr>
+                  <w:color w:val="000000"/>
+                  <w:sz w:val="20"/>
+                </w:rPr>
+                <w:t xml:space="preserve">25431 - </w:t>
+              </w:r>
+              <w:r>
+                <w:rPr>
+                  <w:color w:val="000000"/>
+                  <w:sz w:val="20"/>
+                </w:rPr>
+                <w:t>Update Search option in the Historical Dashboard</w:t>
+              </w:r>
+            </w:ins>
+          </w:p>
+          <w:p>
+            <w:pPr>
+              <w:pStyle w:val="hdr1"/>
+              <w:ind w:left="0"/>
+              <w:jc w:val="left"/>
+              <w:rPr>
+                <w:color w:val="000000"/>
+                <w:sz w:val="20"/>
+              </w:rPr>
+            </w:pPr>
+            <w:ins w:id="2" w:author="Huang, Lili" w:date="2022-10-11T08:38:00Z">
+              <w:r>
+                <w:rPr>
+                  <w:color w:val="000000"/>
+                  <w:sz w:val="20"/>
+                </w:rPr>
+                <w:t>Updated screenshots</w:t>
+              </w:r>
+            </w:ins>
+          </w:p>
+        </w:tc>
+        <w:tc>
+          <w:tcPr>
+            <w:tcW w:w="2804" w:type="dxa"/>
+            <w:tcBorders>
+              <w:top w:val="single" w:sz="4" w:space="0" w:color="auto"/>
+              <w:left w:val="single" w:sz="4" w:space="0" w:color="auto"/>
+              <w:bottom w:val="single" w:sz="4" w:space="0" w:color="auto"/>
+              <w:right w:val="single" w:sz="4" w:space="0" w:color="auto"/>
+            </w:tcBorders>
+          </w:tcPr>
+          <w:p>
+            <w:pPr>
+              <w:pStyle w:val="hdr1"/>
+              <w:ind w:left="0"/>
+              <w:jc w:val="left"/>
+              <w:rPr>
+                <w:sz w:val="20"/>
+              </w:rPr>
+            </w:pPr>
+            <w:r>
+              <w:rPr>
+                <w:sz w:val="20"/>
+              </w:rPr>
+              <w:t>Lili Huang</w:t>
+            </w:r>
+          </w:p>
+        </w:tc>
+      </w:tr>
+      <w:tr>
+        <w:trPr>
           <w:trHeight w:val="136"/>
         </w:trPr>
         <w:tc>
@@ -1544,6 +1657,7 @@
           <w:tab w:val="right" w:leader="dot" w:pos="8630"/>
         </w:tabs>
         <w:rPr>
+          <w:ins w:id="3" w:author="Huang, Lili" w:date="2022-10-11T08:39:00Z"/>
           <w:rFonts w:asciiTheme="minorHAnsi" w:eastAsiaTheme="minorEastAsia" w:hAnsiTheme="minorHAnsi" w:cstheme="minorBidi"/>
           <w:noProof/>
           <w:sz w:val="22"/>
@@ -1559,7 +1673,41 @@
       <w:r>
         <w:fldChar w:fldCharType="separate"/>
       </w:r>
-      <w:hyperlink w:anchor="_Toc523818479" w:history="1">
+      <w:ins w:id="4" w:author="Huang, Lili" w:date="2022-10-11T08:39:00Z">
+        <w:r>
+          <w:rPr>
+            <w:rStyle w:val="Hyperlink"/>
+            <w:noProof/>
+          </w:rPr>
+          <w:fldChar w:fldCharType="begin"/>
+        </w:r>
+        <w:r>
+          <w:rPr>
+            <w:rStyle w:val="Hyperlink"/>
+            <w:noProof/>
+          </w:rPr>
+          <w:instrText xml:space="preserve"> </w:instrText>
+        </w:r>
+        <w:r>
+          <w:rPr>
+            <w:noProof/>
+          </w:rPr>
+          <w:instrText>HYPERLINK \l "_Toc116369971"</w:instrText>
+        </w:r>
+        <w:r>
+          <w:rPr>
+            <w:rStyle w:val="Hyperlink"/>
+            <w:noProof/>
+          </w:rPr>
+          <w:instrText xml:space="preserve"> </w:instrText>
+        </w:r>
+        <w:r>
+          <w:rPr>
+            <w:rStyle w:val="Hyperlink"/>
+            <w:noProof/>
+          </w:rPr>
+          <w:fldChar w:fldCharType="separate"/>
+        </w:r>
         <w:r>
           <w:rPr>
             <w:rStyle w:val="Hyperlink"/>
@@ -1604,36 +1752,45 @@
             <w:noProof/>
             <w:webHidden/>
           </w:rPr>
-          <w:instrText xml:space="preserve"> PAGEREF _Toc523818479 \h </w:instrText>
-        </w:r>
+          <w:instrText xml:space="preserve"> PAGEREF _Toc116369971 \h </w:instrText>
+        </w:r>
+      </w:ins>
+      <w:r>
+        <w:rPr>
+          <w:noProof/>
+          <w:webHidden/>
+        </w:rPr>
+      </w:r>
+      <w:r>
+        <w:rPr>
+          <w:noProof/>
+          <w:webHidden/>
+        </w:rPr>
+        <w:fldChar w:fldCharType="separate"/>
+      </w:r>
+      <w:ins w:id="5" w:author="Huang, Lili" w:date="2022-10-11T08:39:00Z">
         <w:r>
           <w:rPr>
             <w:noProof/>
             <w:webHidden/>
           </w:rPr>
+          <w:t>4</w:t>
         </w:r>
         <w:r>
           <w:rPr>
             <w:noProof/>
             <w:webHidden/>
           </w:rPr>
-          <w:fldChar w:fldCharType="separate"/>
-        </w:r>
-        <w:r>
-          <w:rPr>
-            <w:noProof/>
-            <w:webHidden/>
-          </w:rPr>
-          <w:t>4</w:t>
-        </w:r>
-        <w:r>
-          <w:rPr>
-            <w:noProof/>
-            <w:webHidden/>
-          </w:rPr>
           <w:fldChar w:fldCharType="end"/>
         </w:r>
-      </w:hyperlink>
+        <w:r>
+          <w:rPr>
+            <w:rStyle w:val="Hyperlink"/>
+            <w:noProof/>
+          </w:rPr>
+          <w:fldChar w:fldCharType="end"/>
+        </w:r>
+      </w:ins>
     </w:p>
     <w:p>
       <w:pPr>
@@ -1643,13 +1800,48 @@
           <w:tab w:val="right" w:leader="dot" w:pos="8630"/>
         </w:tabs>
         <w:rPr>
+          <w:ins w:id="6" w:author="Huang, Lili" w:date="2022-10-11T08:39:00Z"/>
           <w:rFonts w:asciiTheme="minorHAnsi" w:eastAsiaTheme="minorEastAsia" w:hAnsiTheme="minorHAnsi" w:cstheme="minorBidi"/>
           <w:noProof/>
           <w:sz w:val="22"/>
           <w:szCs w:val="22"/>
         </w:rPr>
       </w:pPr>
-      <w:hyperlink w:anchor="_Toc523818480" w:history="1">
+      <w:ins w:id="7" w:author="Huang, Lili" w:date="2022-10-11T08:39:00Z">
+        <w:r>
+          <w:rPr>
+            <w:rStyle w:val="Hyperlink"/>
+            <w:noProof/>
+          </w:rPr>
+          <w:fldChar w:fldCharType="begin"/>
+        </w:r>
+        <w:r>
+          <w:rPr>
+            <w:rStyle w:val="Hyperlink"/>
+            <w:noProof/>
+          </w:rPr>
+          <w:instrText xml:space="preserve"> </w:instrText>
+        </w:r>
+        <w:r>
+          <w:rPr>
+            <w:noProof/>
+          </w:rPr>
+          <w:instrText>HYPERLINK \l "_Toc116369972"</w:instrText>
+        </w:r>
+        <w:r>
+          <w:rPr>
+            <w:rStyle w:val="Hyperlink"/>
+            <w:noProof/>
+          </w:rPr>
+          <w:instrText xml:space="preserve"> </w:instrText>
+        </w:r>
+        <w:r>
+          <w:rPr>
+            <w:rStyle w:val="Hyperlink"/>
+            <w:noProof/>
+          </w:rPr>
+          <w:fldChar w:fldCharType="separate"/>
+        </w:r>
         <w:r>
           <w:rPr>
             <w:rStyle w:val="Hyperlink"/>
@@ -1694,36 +1886,45 @@
             <w:noProof/>
             <w:webHidden/>
           </w:rPr>
-          <w:instrText xml:space="preserve"> PAGEREF _Toc523818480 \h </w:instrText>
-        </w:r>
+          <w:instrText xml:space="preserve"> PAGEREF _Toc116369972 \h </w:instrText>
+        </w:r>
+      </w:ins>
+      <w:r>
+        <w:rPr>
+          <w:noProof/>
+          <w:webHidden/>
+        </w:rPr>
+      </w:r>
+      <w:r>
+        <w:rPr>
+          <w:noProof/>
+          <w:webHidden/>
+        </w:rPr>
+        <w:fldChar w:fldCharType="separate"/>
+      </w:r>
+      <w:ins w:id="8" w:author="Huang, Lili" w:date="2022-10-11T08:39:00Z">
         <w:r>
           <w:rPr>
             <w:noProof/>
             <w:webHidden/>
           </w:rPr>
+          <w:t>4</w:t>
         </w:r>
         <w:r>
           <w:rPr>
             <w:noProof/>
             <w:webHidden/>
           </w:rPr>
-          <w:fldChar w:fldCharType="separate"/>
-        </w:r>
-        <w:r>
-          <w:rPr>
-            <w:noProof/>
-            <w:webHidden/>
-          </w:rPr>
-          <w:t>4</w:t>
-        </w:r>
-        <w:r>
-          <w:rPr>
-            <w:noProof/>
-            <w:webHidden/>
-          </w:rPr>
           <w:fldChar w:fldCharType="end"/>
         </w:r>
-      </w:hyperlink>
+        <w:r>
+          <w:rPr>
+            <w:rStyle w:val="Hyperlink"/>
+            <w:noProof/>
+          </w:rPr>
+          <w:fldChar w:fldCharType="end"/>
+        </w:r>
+      </w:ins>
     </w:p>
     <w:p>
       <w:pPr>
@@ -1733,13 +1934,48 @@
           <w:tab w:val="right" w:leader="dot" w:pos="8630"/>
         </w:tabs>
         <w:rPr>
+          <w:ins w:id="9" w:author="Huang, Lili" w:date="2022-10-11T08:39:00Z"/>
           <w:rFonts w:asciiTheme="minorHAnsi" w:eastAsiaTheme="minorEastAsia" w:hAnsiTheme="minorHAnsi" w:cstheme="minorBidi"/>
           <w:noProof/>
           <w:sz w:val="22"/>
           <w:szCs w:val="22"/>
         </w:rPr>
       </w:pPr>
-      <w:hyperlink w:anchor="_Toc523818481" w:history="1">
+      <w:ins w:id="10" w:author="Huang, Lili" w:date="2022-10-11T08:39:00Z">
+        <w:r>
+          <w:rPr>
+            <w:rStyle w:val="Hyperlink"/>
+            <w:noProof/>
+          </w:rPr>
+          <w:fldChar w:fldCharType="begin"/>
+        </w:r>
+        <w:r>
+          <w:rPr>
+            <w:rStyle w:val="Hyperlink"/>
+            <w:noProof/>
+          </w:rPr>
+          <w:instrText xml:space="preserve"> </w:instrText>
+        </w:r>
+        <w:r>
+          <w:rPr>
+            <w:noProof/>
+          </w:rPr>
+          <w:instrText>HYPERLINK \l "_Toc116369973"</w:instrText>
+        </w:r>
+        <w:r>
+          <w:rPr>
+            <w:rStyle w:val="Hyperlink"/>
+            <w:noProof/>
+          </w:rPr>
+          <w:instrText xml:space="preserve"> </w:instrText>
+        </w:r>
+        <w:r>
+          <w:rPr>
+            <w:rStyle w:val="Hyperlink"/>
+            <w:noProof/>
+          </w:rPr>
+          <w:fldChar w:fldCharType="separate"/>
+        </w:r>
         <w:r>
           <w:rPr>
             <w:rStyle w:val="Hyperlink"/>
@@ -1784,36 +2020,45 @@
             <w:noProof/>
             <w:webHidden/>
           </w:rPr>
-          <w:instrText xml:space="preserve"> PAGEREF _Toc523818481 \h </w:instrText>
-        </w:r>
+          <w:instrText xml:space="preserve"> PAGEREF _Toc116369973 \h </w:instrText>
+        </w:r>
+      </w:ins>
+      <w:r>
+        <w:rPr>
+          <w:noProof/>
+          <w:webHidden/>
+        </w:rPr>
+      </w:r>
+      <w:r>
+        <w:rPr>
+          <w:noProof/>
+          <w:webHidden/>
+        </w:rPr>
+        <w:fldChar w:fldCharType="separate"/>
+      </w:r>
+      <w:ins w:id="11" w:author="Huang, Lili" w:date="2022-10-11T08:39:00Z">
         <w:r>
           <w:rPr>
             <w:noProof/>
             <w:webHidden/>
           </w:rPr>
+          <w:t>5</w:t>
         </w:r>
         <w:r>
           <w:rPr>
             <w:noProof/>
             <w:webHidden/>
           </w:rPr>
-          <w:fldChar w:fldCharType="separate"/>
-        </w:r>
-        <w:r>
-          <w:rPr>
-            <w:noProof/>
-            <w:webHidden/>
-          </w:rPr>
-          <w:t>5</w:t>
-        </w:r>
-        <w:r>
-          <w:rPr>
-            <w:noProof/>
-            <w:webHidden/>
-          </w:rPr>
           <w:fldChar w:fldCharType="end"/>
         </w:r>
-      </w:hyperlink>
+        <w:r>
+          <w:rPr>
+            <w:rStyle w:val="Hyperlink"/>
+            <w:noProof/>
+          </w:rPr>
+          <w:fldChar w:fldCharType="end"/>
+        </w:r>
+      </w:ins>
     </w:p>
     <w:p>
       <w:pPr>
@@ -1823,13 +2068,48 @@
           <w:tab w:val="right" w:leader="dot" w:pos="8630"/>
         </w:tabs>
         <w:rPr>
+          <w:ins w:id="12" w:author="Huang, Lili" w:date="2022-10-11T08:39:00Z"/>
           <w:rFonts w:asciiTheme="minorHAnsi" w:eastAsiaTheme="minorEastAsia" w:hAnsiTheme="minorHAnsi" w:cstheme="minorBidi"/>
           <w:noProof/>
           <w:sz w:val="22"/>
           <w:szCs w:val="22"/>
         </w:rPr>
       </w:pPr>
-      <w:hyperlink w:anchor="_Toc523818482" w:history="1">
+      <w:ins w:id="13" w:author="Huang, Lili" w:date="2022-10-11T08:39:00Z">
+        <w:r>
+          <w:rPr>
+            <w:rStyle w:val="Hyperlink"/>
+            <w:noProof/>
+          </w:rPr>
+          <w:fldChar w:fldCharType="begin"/>
+        </w:r>
+        <w:r>
+          <w:rPr>
+            <w:rStyle w:val="Hyperlink"/>
+            <w:noProof/>
+          </w:rPr>
+          <w:instrText xml:space="preserve"> </w:instrText>
+        </w:r>
+        <w:r>
+          <w:rPr>
+            <w:noProof/>
+          </w:rPr>
+          <w:instrText>HYPERLINK \l "_Toc116369974"</w:instrText>
+        </w:r>
+        <w:r>
+          <w:rPr>
+            <w:rStyle w:val="Hyperlink"/>
+            <w:noProof/>
+          </w:rPr>
+          <w:instrText xml:space="preserve"> </w:instrText>
+        </w:r>
+        <w:r>
+          <w:rPr>
+            <w:rStyle w:val="Hyperlink"/>
+            <w:noProof/>
+          </w:rPr>
+          <w:fldChar w:fldCharType="separate"/>
+        </w:r>
         <w:r>
           <w:rPr>
             <w:rStyle w:val="Hyperlink"/>
@@ -1874,36 +2154,45 @@
             <w:noProof/>
             <w:webHidden/>
           </w:rPr>
-          <w:instrText xml:space="preserve"> PAGEREF _Toc523818482 \h </w:instrText>
-        </w:r>
+          <w:instrText xml:space="preserve"> PAGEREF _Toc116369974 \h </w:instrText>
+        </w:r>
+      </w:ins>
+      <w:r>
+        <w:rPr>
+          <w:noProof/>
+          <w:webHidden/>
+        </w:rPr>
+      </w:r>
+      <w:r>
+        <w:rPr>
+          <w:noProof/>
+          <w:webHidden/>
+        </w:rPr>
+        <w:fldChar w:fldCharType="separate"/>
+      </w:r>
+      <w:ins w:id="14" w:author="Huang, Lili" w:date="2022-10-11T08:39:00Z">
         <w:r>
           <w:rPr>
             <w:noProof/>
             <w:webHidden/>
           </w:rPr>
+          <w:t>5</w:t>
         </w:r>
         <w:r>
           <w:rPr>
             <w:noProof/>
             <w:webHidden/>
           </w:rPr>
-          <w:fldChar w:fldCharType="separate"/>
-        </w:r>
-        <w:r>
-          <w:rPr>
-            <w:noProof/>
-            <w:webHidden/>
-          </w:rPr>
-          <w:t>5</w:t>
-        </w:r>
-        <w:r>
-          <w:rPr>
-            <w:noProof/>
-            <w:webHidden/>
-          </w:rPr>
           <w:fldChar w:fldCharType="end"/>
         </w:r>
-      </w:hyperlink>
+        <w:r>
+          <w:rPr>
+            <w:rStyle w:val="Hyperlink"/>
+            <w:noProof/>
+          </w:rPr>
+          <w:fldChar w:fldCharType="end"/>
+        </w:r>
+      </w:ins>
     </w:p>
     <w:p>
       <w:pPr>
@@ -1913,13 +2202,48 @@
           <w:tab w:val="right" w:leader="dot" w:pos="8630"/>
         </w:tabs>
         <w:rPr>
+          <w:ins w:id="15" w:author="Huang, Lili" w:date="2022-10-11T08:39:00Z"/>
           <w:rFonts w:asciiTheme="minorHAnsi" w:eastAsiaTheme="minorEastAsia" w:hAnsiTheme="minorHAnsi" w:cstheme="minorBidi"/>
           <w:noProof/>
           <w:sz w:val="22"/>
           <w:szCs w:val="22"/>
         </w:rPr>
       </w:pPr>
-      <w:hyperlink w:anchor="_Toc523818483" w:history="1">
+      <w:ins w:id="16" w:author="Huang, Lili" w:date="2022-10-11T08:39:00Z">
+        <w:r>
+          <w:rPr>
+            <w:rStyle w:val="Hyperlink"/>
+            <w:noProof/>
+          </w:rPr>
+          <w:fldChar w:fldCharType="begin"/>
+        </w:r>
+        <w:r>
+          <w:rPr>
+            <w:rStyle w:val="Hyperlink"/>
+            <w:noProof/>
+          </w:rPr>
+          <w:instrText xml:space="preserve"> </w:instrText>
+        </w:r>
+        <w:r>
+          <w:rPr>
+            <w:noProof/>
+          </w:rPr>
+          <w:instrText>HYPERLINK \l "_Toc116369975"</w:instrText>
+        </w:r>
+        <w:r>
+          <w:rPr>
+            <w:rStyle w:val="Hyperlink"/>
+            <w:noProof/>
+          </w:rPr>
+          <w:instrText xml:space="preserve"> </w:instrText>
+        </w:r>
+        <w:r>
+          <w:rPr>
+            <w:rStyle w:val="Hyperlink"/>
+            <w:noProof/>
+          </w:rPr>
+          <w:fldChar w:fldCharType="separate"/>
+        </w:r>
         <w:r>
           <w:rPr>
             <w:rStyle w:val="Hyperlink"/>
@@ -1962,36 +2286,45 @@
             <w:noProof/>
             <w:webHidden/>
           </w:rPr>
-          <w:instrText xml:space="preserve"> PAGEREF _Toc523818483 \h </w:instrText>
-        </w:r>
+          <w:instrText xml:space="preserve"> PAGEREF _Toc116369975 \h </w:instrText>
+        </w:r>
+      </w:ins>
+      <w:r>
+        <w:rPr>
+          <w:noProof/>
+          <w:webHidden/>
+        </w:rPr>
+      </w:r>
+      <w:r>
+        <w:rPr>
+          <w:noProof/>
+          <w:webHidden/>
+        </w:rPr>
+        <w:fldChar w:fldCharType="separate"/>
+      </w:r>
+      <w:ins w:id="17" w:author="Huang, Lili" w:date="2022-10-11T08:39:00Z">
         <w:r>
           <w:rPr>
             <w:noProof/>
             <w:webHidden/>
           </w:rPr>
+          <w:t>5</w:t>
         </w:r>
         <w:r>
           <w:rPr>
             <w:noProof/>
             <w:webHidden/>
           </w:rPr>
-          <w:fldChar w:fldCharType="separate"/>
-        </w:r>
-        <w:r>
-          <w:rPr>
-            <w:noProof/>
-            <w:webHidden/>
-          </w:rPr>
-          <w:t>5</w:t>
-        </w:r>
-        <w:r>
-          <w:rPr>
-            <w:noProof/>
-            <w:webHidden/>
-          </w:rPr>
           <w:fldChar w:fldCharType="end"/>
         </w:r>
-      </w:hyperlink>
+        <w:r>
+          <w:rPr>
+            <w:rStyle w:val="Hyperlink"/>
+            <w:noProof/>
+          </w:rPr>
+          <w:fldChar w:fldCharType="end"/>
+        </w:r>
+      </w:ins>
     </w:p>
     <w:p>
       <w:pPr>
@@ -2001,13 +2334,48 @@
           <w:tab w:val="right" w:leader="dot" w:pos="8630"/>
         </w:tabs>
         <w:rPr>
+          <w:ins w:id="18" w:author="Huang, Lili" w:date="2022-10-11T08:39:00Z"/>
           <w:rFonts w:asciiTheme="minorHAnsi" w:eastAsiaTheme="minorEastAsia" w:hAnsiTheme="minorHAnsi" w:cstheme="minorBidi"/>
           <w:noProof/>
           <w:sz w:val="22"/>
           <w:szCs w:val="22"/>
         </w:rPr>
       </w:pPr>
-      <w:hyperlink w:anchor="_Toc523818484" w:history="1">
+      <w:ins w:id="19" w:author="Huang, Lili" w:date="2022-10-11T08:39:00Z">
+        <w:r>
+          <w:rPr>
+            <w:rStyle w:val="Hyperlink"/>
+            <w:noProof/>
+          </w:rPr>
+          <w:fldChar w:fldCharType="begin"/>
+        </w:r>
+        <w:r>
+          <w:rPr>
+            <w:rStyle w:val="Hyperlink"/>
+            <w:noProof/>
+          </w:rPr>
+          <w:instrText xml:space="preserve"> </w:instrText>
+        </w:r>
+        <w:r>
+          <w:rPr>
+            <w:noProof/>
+          </w:rPr>
+          <w:instrText>HYPERLINK \l "_Toc116369976"</w:instrText>
+        </w:r>
+        <w:r>
+          <w:rPr>
+            <w:rStyle w:val="Hyperlink"/>
+            <w:noProof/>
+          </w:rPr>
+          <w:instrText xml:space="preserve"> </w:instrText>
+        </w:r>
+        <w:r>
+          <w:rPr>
+            <w:rStyle w:val="Hyperlink"/>
+            <w:noProof/>
+          </w:rPr>
+          <w:fldChar w:fldCharType="separate"/>
+        </w:r>
         <w:r>
           <w:rPr>
             <w:rStyle w:val="Hyperlink"/>
@@ -2050,36 +2418,45 @@
             <w:noProof/>
             <w:webHidden/>
           </w:rPr>
-          <w:instrText xml:space="preserve"> PAGEREF _Toc523818484 \h </w:instrText>
-        </w:r>
+          <w:instrText xml:space="preserve"> PAGEREF _Toc116369976 \h </w:instrText>
+        </w:r>
+      </w:ins>
+      <w:r>
+        <w:rPr>
+          <w:noProof/>
+          <w:webHidden/>
+        </w:rPr>
+      </w:r>
+      <w:r>
+        <w:rPr>
+          <w:noProof/>
+          <w:webHidden/>
+        </w:rPr>
+        <w:fldChar w:fldCharType="separate"/>
+      </w:r>
+      <w:ins w:id="20" w:author="Huang, Lili" w:date="2022-10-11T08:39:00Z">
         <w:r>
           <w:rPr>
             <w:noProof/>
             <w:webHidden/>
           </w:rPr>
+          <w:t>5</w:t>
         </w:r>
         <w:r>
           <w:rPr>
             <w:noProof/>
             <w:webHidden/>
           </w:rPr>
-          <w:fldChar w:fldCharType="separate"/>
-        </w:r>
-        <w:r>
-          <w:rPr>
-            <w:noProof/>
-            <w:webHidden/>
-          </w:rPr>
-          <w:t>5</w:t>
-        </w:r>
-        <w:r>
-          <w:rPr>
-            <w:noProof/>
-            <w:webHidden/>
-          </w:rPr>
           <w:fldChar w:fldCharType="end"/>
         </w:r>
-      </w:hyperlink>
+        <w:r>
+          <w:rPr>
+            <w:rStyle w:val="Hyperlink"/>
+            <w:noProof/>
+          </w:rPr>
+          <w:fldChar w:fldCharType="end"/>
+        </w:r>
+      </w:ins>
     </w:p>
     <w:p>
       <w:pPr>
@@ -2089,13 +2466,48 @@
           <w:tab w:val="right" w:leader="dot" w:pos="8630"/>
         </w:tabs>
         <w:rPr>
+          <w:ins w:id="21" w:author="Huang, Lili" w:date="2022-10-11T08:39:00Z"/>
           <w:rFonts w:asciiTheme="minorHAnsi" w:eastAsiaTheme="minorEastAsia" w:hAnsiTheme="minorHAnsi" w:cstheme="minorBidi"/>
           <w:noProof/>
           <w:sz w:val="22"/>
           <w:szCs w:val="22"/>
         </w:rPr>
       </w:pPr>
-      <w:hyperlink w:anchor="_Toc523818485" w:history="1">
+      <w:ins w:id="22" w:author="Huang, Lili" w:date="2022-10-11T08:39:00Z">
+        <w:r>
+          <w:rPr>
+            <w:rStyle w:val="Hyperlink"/>
+            <w:noProof/>
+          </w:rPr>
+          <w:fldChar w:fldCharType="begin"/>
+        </w:r>
+        <w:r>
+          <w:rPr>
+            <w:rStyle w:val="Hyperlink"/>
+            <w:noProof/>
+          </w:rPr>
+          <w:instrText xml:space="preserve"> </w:instrText>
+        </w:r>
+        <w:r>
+          <w:rPr>
+            <w:noProof/>
+          </w:rPr>
+          <w:instrText>HYPERLINK \l "_Toc116369977"</w:instrText>
+        </w:r>
+        <w:r>
+          <w:rPr>
+            <w:rStyle w:val="Hyperlink"/>
+            <w:noProof/>
+          </w:rPr>
+          <w:instrText xml:space="preserve"> </w:instrText>
+        </w:r>
+        <w:r>
+          <w:rPr>
+            <w:rStyle w:val="Hyperlink"/>
+            <w:noProof/>
+          </w:rPr>
+          <w:fldChar w:fldCharType="separate"/>
+        </w:r>
         <w:r>
           <w:rPr>
             <w:rStyle w:val="Hyperlink"/>
@@ -2138,36 +2550,45 @@
             <w:noProof/>
             <w:webHidden/>
           </w:rPr>
-          <w:instrText xml:space="preserve"> PAGEREF _Toc523818485 \h </w:instrText>
-        </w:r>
+          <w:instrText xml:space="preserve"> PAGEREF _Toc116369977 \h </w:instrText>
+        </w:r>
+      </w:ins>
+      <w:r>
+        <w:rPr>
+          <w:noProof/>
+          <w:webHidden/>
+        </w:rPr>
+      </w:r>
+      <w:r>
+        <w:rPr>
+          <w:noProof/>
+          <w:webHidden/>
+        </w:rPr>
+        <w:fldChar w:fldCharType="separate"/>
+      </w:r>
+      <w:ins w:id="23" w:author="Huang, Lili" w:date="2022-10-11T08:39:00Z">
         <w:r>
           <w:rPr>
             <w:noProof/>
             <w:webHidden/>
           </w:rPr>
+          <w:t>5</w:t>
         </w:r>
         <w:r>
           <w:rPr>
             <w:noProof/>
             <w:webHidden/>
           </w:rPr>
-          <w:fldChar w:fldCharType="separate"/>
-        </w:r>
-        <w:r>
-          <w:rPr>
-            <w:noProof/>
-            <w:webHidden/>
-          </w:rPr>
-          <w:t>5</w:t>
-        </w:r>
-        <w:r>
-          <w:rPr>
-            <w:noProof/>
-            <w:webHidden/>
-          </w:rPr>
           <w:fldChar w:fldCharType="end"/>
         </w:r>
-      </w:hyperlink>
+        <w:r>
+          <w:rPr>
+            <w:rStyle w:val="Hyperlink"/>
+            <w:noProof/>
+          </w:rPr>
+          <w:fldChar w:fldCharType="end"/>
+        </w:r>
+      </w:ins>
     </w:p>
     <w:p>
       <w:pPr>
@@ -2177,13 +2598,48 @@
           <w:tab w:val="right" w:leader="dot" w:pos="8630"/>
         </w:tabs>
         <w:rPr>
+          <w:ins w:id="24" w:author="Huang, Lili" w:date="2022-10-11T08:39:00Z"/>
           <w:rFonts w:asciiTheme="minorHAnsi" w:eastAsiaTheme="minorEastAsia" w:hAnsiTheme="minorHAnsi" w:cstheme="minorBidi"/>
           <w:noProof/>
           <w:sz w:val="22"/>
           <w:szCs w:val="22"/>
         </w:rPr>
       </w:pPr>
-      <w:hyperlink w:anchor="_Toc523818486" w:history="1">
+      <w:ins w:id="25" w:author="Huang, Lili" w:date="2022-10-11T08:39:00Z">
+        <w:r>
+          <w:rPr>
+            <w:rStyle w:val="Hyperlink"/>
+            <w:noProof/>
+          </w:rPr>
+          <w:fldChar w:fldCharType="begin"/>
+        </w:r>
+        <w:r>
+          <w:rPr>
+            <w:rStyle w:val="Hyperlink"/>
+            <w:noProof/>
+          </w:rPr>
+          <w:instrText xml:space="preserve"> </w:instrText>
+        </w:r>
+        <w:r>
+          <w:rPr>
+            <w:noProof/>
+          </w:rPr>
+          <w:instrText>HYPERLINK \l "_Toc116369978"</w:instrText>
+        </w:r>
+        <w:r>
+          <w:rPr>
+            <w:rStyle w:val="Hyperlink"/>
+            <w:noProof/>
+          </w:rPr>
+          <w:instrText xml:space="preserve"> </w:instrText>
+        </w:r>
+        <w:r>
+          <w:rPr>
+            <w:rStyle w:val="Hyperlink"/>
+            <w:noProof/>
+          </w:rPr>
+          <w:fldChar w:fldCharType="separate"/>
+        </w:r>
         <w:r>
           <w:rPr>
             <w:rStyle w:val="Hyperlink"/>
@@ -2226,36 +2682,45 @@
             <w:noProof/>
             <w:webHidden/>
           </w:rPr>
-          <w:instrText xml:space="preserve"> PAGEREF _Toc523818486 \h </w:instrText>
-        </w:r>
+          <w:instrText xml:space="preserve"> PAGEREF _Toc116369978 \h </w:instrText>
+        </w:r>
+      </w:ins>
+      <w:r>
+        <w:rPr>
+          <w:noProof/>
+          <w:webHidden/>
+        </w:rPr>
+      </w:r>
+      <w:r>
+        <w:rPr>
+          <w:noProof/>
+          <w:webHidden/>
+        </w:rPr>
+        <w:fldChar w:fldCharType="separate"/>
+      </w:r>
+      <w:ins w:id="26" w:author="Huang, Lili" w:date="2022-10-11T08:39:00Z">
         <w:r>
           <w:rPr>
             <w:noProof/>
             <w:webHidden/>
           </w:rPr>
+          <w:t>6</w:t>
         </w:r>
         <w:r>
           <w:rPr>
             <w:noProof/>
             <w:webHidden/>
           </w:rPr>
-          <w:fldChar w:fldCharType="separate"/>
-        </w:r>
-        <w:r>
-          <w:rPr>
-            <w:noProof/>
-            <w:webHidden/>
-          </w:rPr>
-          <w:t>6</w:t>
-        </w:r>
-        <w:r>
-          <w:rPr>
-            <w:noProof/>
-            <w:webHidden/>
-          </w:rPr>
           <w:fldChar w:fldCharType="end"/>
         </w:r>
-      </w:hyperlink>
+        <w:r>
+          <w:rPr>
+            <w:rStyle w:val="Hyperlink"/>
+            <w:noProof/>
+          </w:rPr>
+          <w:fldChar w:fldCharType="end"/>
+        </w:r>
+      </w:ins>
     </w:p>
     <w:p>
       <w:pPr>
@@ -2265,13 +2730,48 @@
           <w:tab w:val="right" w:leader="dot" w:pos="8630"/>
         </w:tabs>
         <w:rPr>
+          <w:ins w:id="27" w:author="Huang, Lili" w:date="2022-10-11T08:39:00Z"/>
           <w:rFonts w:asciiTheme="minorHAnsi" w:eastAsiaTheme="minorEastAsia" w:hAnsiTheme="minorHAnsi" w:cstheme="minorBidi"/>
           <w:noProof/>
           <w:sz w:val="22"/>
           <w:szCs w:val="22"/>
         </w:rPr>
       </w:pPr>
-      <w:hyperlink w:anchor="_Toc523818487" w:history="1">
+      <w:ins w:id="28" w:author="Huang, Lili" w:date="2022-10-11T08:39:00Z">
+        <w:r>
+          <w:rPr>
+            <w:rStyle w:val="Hyperlink"/>
+            <w:noProof/>
+          </w:rPr>
+          <w:fldChar w:fldCharType="begin"/>
+        </w:r>
+        <w:r>
+          <w:rPr>
+            <w:rStyle w:val="Hyperlink"/>
+            <w:noProof/>
+          </w:rPr>
+          <w:instrText xml:space="preserve"> </w:instrText>
+        </w:r>
+        <w:r>
+          <w:rPr>
+            <w:noProof/>
+          </w:rPr>
+          <w:instrText>HYPERLINK \l "_Toc116369979"</w:instrText>
+        </w:r>
+        <w:r>
+          <w:rPr>
+            <w:rStyle w:val="Hyperlink"/>
+            <w:noProof/>
+          </w:rPr>
+          <w:instrText xml:space="preserve"> </w:instrText>
+        </w:r>
+        <w:r>
+          <w:rPr>
+            <w:rStyle w:val="Hyperlink"/>
+            <w:noProof/>
+          </w:rPr>
+          <w:fldChar w:fldCharType="separate"/>
+        </w:r>
         <w:r>
           <w:rPr>
             <w:rStyle w:val="Hyperlink"/>
@@ -2316,36 +2816,45 @@
             <w:noProof/>
             <w:webHidden/>
           </w:rPr>
-          <w:instrText xml:space="preserve"> PAGEREF _Toc523818487 \h </w:instrText>
-        </w:r>
+          <w:instrText xml:space="preserve"> PAGEREF _Toc116369979 \h </w:instrText>
+        </w:r>
+      </w:ins>
+      <w:r>
+        <w:rPr>
+          <w:noProof/>
+          <w:webHidden/>
+        </w:rPr>
+      </w:r>
+      <w:r>
+        <w:rPr>
+          <w:noProof/>
+          <w:webHidden/>
+        </w:rPr>
+        <w:fldChar w:fldCharType="separate"/>
+      </w:r>
+      <w:ins w:id="29" w:author="Huang, Lili" w:date="2022-10-11T08:39:00Z">
         <w:r>
           <w:rPr>
             <w:noProof/>
             <w:webHidden/>
           </w:rPr>
+          <w:t>8</w:t>
         </w:r>
         <w:r>
           <w:rPr>
             <w:noProof/>
             <w:webHidden/>
           </w:rPr>
-          <w:fldChar w:fldCharType="separate"/>
-        </w:r>
-        <w:r>
-          <w:rPr>
-            <w:noProof/>
-            <w:webHidden/>
-          </w:rPr>
-          <w:t>8</w:t>
-        </w:r>
-        <w:r>
-          <w:rPr>
-            <w:noProof/>
-            <w:webHidden/>
-          </w:rPr>
           <w:fldChar w:fldCharType="end"/>
         </w:r>
-      </w:hyperlink>
+        <w:r>
+          <w:rPr>
+            <w:rStyle w:val="Hyperlink"/>
+            <w:noProof/>
+          </w:rPr>
+          <w:fldChar w:fldCharType="end"/>
+        </w:r>
+      </w:ins>
     </w:p>
     <w:p>
       <w:pPr>
@@ -2355,13 +2864,48 @@
           <w:tab w:val="right" w:leader="dot" w:pos="8630"/>
         </w:tabs>
         <w:rPr>
+          <w:ins w:id="30" w:author="Huang, Lili" w:date="2022-10-11T08:39:00Z"/>
           <w:rFonts w:asciiTheme="minorHAnsi" w:eastAsiaTheme="minorEastAsia" w:hAnsiTheme="minorHAnsi" w:cstheme="minorBidi"/>
           <w:noProof/>
           <w:sz w:val="22"/>
           <w:szCs w:val="22"/>
         </w:rPr>
       </w:pPr>
-      <w:hyperlink w:anchor="_Toc523818488" w:history="1">
+      <w:ins w:id="31" w:author="Huang, Lili" w:date="2022-10-11T08:39:00Z">
+        <w:r>
+          <w:rPr>
+            <w:rStyle w:val="Hyperlink"/>
+            <w:noProof/>
+          </w:rPr>
+          <w:fldChar w:fldCharType="begin"/>
+        </w:r>
+        <w:r>
+          <w:rPr>
+            <w:rStyle w:val="Hyperlink"/>
+            <w:noProof/>
+          </w:rPr>
+          <w:instrText xml:space="preserve"> </w:instrText>
+        </w:r>
+        <w:r>
+          <w:rPr>
+            <w:noProof/>
+          </w:rPr>
+          <w:instrText>HYPERLINK \l "_Toc116369980"</w:instrText>
+        </w:r>
+        <w:r>
+          <w:rPr>
+            <w:rStyle w:val="Hyperlink"/>
+            <w:noProof/>
+          </w:rPr>
+          <w:instrText xml:space="preserve"> </w:instrText>
+        </w:r>
+        <w:r>
+          <w:rPr>
+            <w:rStyle w:val="Hyperlink"/>
+            <w:noProof/>
+          </w:rPr>
+          <w:fldChar w:fldCharType="separate"/>
+        </w:r>
         <w:r>
           <w:rPr>
             <w:rStyle w:val="Hyperlink"/>
@@ -2404,36 +2948,45 @@
             <w:noProof/>
             <w:webHidden/>
           </w:rPr>
-          <w:instrText xml:space="preserve"> PAGEREF _Toc523818488 \h </w:instrText>
-        </w:r>
+          <w:instrText xml:space="preserve"> PAGEREF _Toc116369980 \h </w:instrText>
+        </w:r>
+      </w:ins>
+      <w:r>
+        <w:rPr>
+          <w:noProof/>
+          <w:webHidden/>
+        </w:rPr>
+      </w:r>
+      <w:r>
+        <w:rPr>
+          <w:noProof/>
+          <w:webHidden/>
+        </w:rPr>
+        <w:fldChar w:fldCharType="separate"/>
+      </w:r>
+      <w:ins w:id="32" w:author="Huang, Lili" w:date="2022-10-11T08:39:00Z">
         <w:r>
           <w:rPr>
             <w:noProof/>
             <w:webHidden/>
           </w:rPr>
+          <w:t>8</w:t>
         </w:r>
         <w:r>
           <w:rPr>
             <w:noProof/>
             <w:webHidden/>
           </w:rPr>
-          <w:fldChar w:fldCharType="separate"/>
-        </w:r>
-        <w:r>
-          <w:rPr>
-            <w:noProof/>
-            <w:webHidden/>
-          </w:rPr>
-          <w:t>8</w:t>
-        </w:r>
-        <w:r>
-          <w:rPr>
-            <w:noProof/>
-            <w:webHidden/>
-          </w:rPr>
           <w:fldChar w:fldCharType="end"/>
         </w:r>
-      </w:hyperlink>
+        <w:r>
+          <w:rPr>
+            <w:rStyle w:val="Hyperlink"/>
+            <w:noProof/>
+          </w:rPr>
+          <w:fldChar w:fldCharType="end"/>
+        </w:r>
+      </w:ins>
     </w:p>
     <w:p>
       <w:pPr>
@@ -2443,13 +2996,48 @@
           <w:tab w:val="right" w:leader="dot" w:pos="8630"/>
         </w:tabs>
         <w:rPr>
+          <w:ins w:id="33" w:author="Huang, Lili" w:date="2022-10-11T08:39:00Z"/>
           <w:rFonts w:asciiTheme="minorHAnsi" w:eastAsiaTheme="minorEastAsia" w:hAnsiTheme="minorHAnsi" w:cstheme="minorBidi"/>
           <w:noProof/>
           <w:sz w:val="22"/>
           <w:szCs w:val="22"/>
         </w:rPr>
       </w:pPr>
-      <w:hyperlink w:anchor="_Toc523818489" w:history="1">
+      <w:ins w:id="34" w:author="Huang, Lili" w:date="2022-10-11T08:39:00Z">
+        <w:r>
+          <w:rPr>
+            <w:rStyle w:val="Hyperlink"/>
+            <w:noProof/>
+          </w:rPr>
+          <w:fldChar w:fldCharType="begin"/>
+        </w:r>
+        <w:r>
+          <w:rPr>
+            <w:rStyle w:val="Hyperlink"/>
+            <w:noProof/>
+          </w:rPr>
+          <w:instrText xml:space="preserve"> </w:instrText>
+        </w:r>
+        <w:r>
+          <w:rPr>
+            <w:noProof/>
+          </w:rPr>
+          <w:instrText>HYPERLINK \l "_Toc116369981"</w:instrText>
+        </w:r>
+        <w:r>
+          <w:rPr>
+            <w:rStyle w:val="Hyperlink"/>
+            <w:noProof/>
+          </w:rPr>
+          <w:instrText xml:space="preserve"> </w:instrText>
+        </w:r>
+        <w:r>
+          <w:rPr>
+            <w:rStyle w:val="Hyperlink"/>
+            <w:noProof/>
+          </w:rPr>
+          <w:fldChar w:fldCharType="separate"/>
+        </w:r>
         <w:r>
           <w:rPr>
             <w:rStyle w:val="Hyperlink"/>
@@ -2492,36 +3080,45 @@
             <w:noProof/>
             <w:webHidden/>
           </w:rPr>
-          <w:instrText xml:space="preserve"> PAGEREF _Toc523818489 \h </w:instrText>
-        </w:r>
+          <w:instrText xml:space="preserve"> PAGEREF _Toc116369981 \h </w:instrText>
+        </w:r>
+      </w:ins>
+      <w:r>
+        <w:rPr>
+          <w:noProof/>
+          <w:webHidden/>
+        </w:rPr>
+      </w:r>
+      <w:r>
+        <w:rPr>
+          <w:noProof/>
+          <w:webHidden/>
+        </w:rPr>
+        <w:fldChar w:fldCharType="separate"/>
+      </w:r>
+      <w:ins w:id="35" w:author="Huang, Lili" w:date="2022-10-11T08:39:00Z">
         <w:r>
           <w:rPr>
             <w:noProof/>
             <w:webHidden/>
           </w:rPr>
+          <w:t>8</w:t>
         </w:r>
         <w:r>
           <w:rPr>
             <w:noProof/>
             <w:webHidden/>
           </w:rPr>
-          <w:fldChar w:fldCharType="separate"/>
-        </w:r>
-        <w:r>
-          <w:rPr>
-            <w:noProof/>
-            <w:webHidden/>
-          </w:rPr>
-          <w:t>8</w:t>
-        </w:r>
-        <w:r>
-          <w:rPr>
-            <w:noProof/>
-            <w:webHidden/>
-          </w:rPr>
           <w:fldChar w:fldCharType="end"/>
         </w:r>
-      </w:hyperlink>
+        <w:r>
+          <w:rPr>
+            <w:rStyle w:val="Hyperlink"/>
+            <w:noProof/>
+          </w:rPr>
+          <w:fldChar w:fldCharType="end"/>
+        </w:r>
+      </w:ins>
     </w:p>
     <w:p>
       <w:pPr>
@@ -2531,13 +3128,48 @@
           <w:tab w:val="right" w:leader="dot" w:pos="8630"/>
         </w:tabs>
         <w:rPr>
+          <w:ins w:id="36" w:author="Huang, Lili" w:date="2022-10-11T08:39:00Z"/>
           <w:rFonts w:asciiTheme="minorHAnsi" w:eastAsiaTheme="minorEastAsia" w:hAnsiTheme="minorHAnsi" w:cstheme="minorBidi"/>
           <w:noProof/>
           <w:sz w:val="22"/>
           <w:szCs w:val="22"/>
         </w:rPr>
       </w:pPr>
-      <w:hyperlink w:anchor="_Toc523818490" w:history="1">
+      <w:ins w:id="37" w:author="Huang, Lili" w:date="2022-10-11T08:39:00Z">
+        <w:r>
+          <w:rPr>
+            <w:rStyle w:val="Hyperlink"/>
+            <w:noProof/>
+          </w:rPr>
+          <w:fldChar w:fldCharType="begin"/>
+        </w:r>
+        <w:r>
+          <w:rPr>
+            <w:rStyle w:val="Hyperlink"/>
+            <w:noProof/>
+          </w:rPr>
+          <w:instrText xml:space="preserve"> </w:instrText>
+        </w:r>
+        <w:r>
+          <w:rPr>
+            <w:noProof/>
+          </w:rPr>
+          <w:instrText>HYPERLINK \l "_Toc116369982"</w:instrText>
+        </w:r>
+        <w:r>
+          <w:rPr>
+            <w:rStyle w:val="Hyperlink"/>
+            <w:noProof/>
+          </w:rPr>
+          <w:instrText xml:space="preserve"> </w:instrText>
+        </w:r>
+        <w:r>
+          <w:rPr>
+            <w:rStyle w:val="Hyperlink"/>
+            <w:noProof/>
+          </w:rPr>
+          <w:fldChar w:fldCharType="separate"/>
+        </w:r>
         <w:r>
           <w:rPr>
             <w:rStyle w:val="Hyperlink"/>
@@ -2580,36 +3212,45 @@
             <w:noProof/>
             <w:webHidden/>
           </w:rPr>
-          <w:instrText xml:space="preserve"> PAGEREF _Toc523818490 \h </w:instrText>
-        </w:r>
+          <w:instrText xml:space="preserve"> PAGEREF _Toc116369982 \h </w:instrText>
+        </w:r>
+      </w:ins>
+      <w:r>
+        <w:rPr>
+          <w:noProof/>
+          <w:webHidden/>
+        </w:rPr>
+      </w:r>
+      <w:r>
+        <w:rPr>
+          <w:noProof/>
+          <w:webHidden/>
+        </w:rPr>
+        <w:fldChar w:fldCharType="separate"/>
+      </w:r>
+      <w:ins w:id="38" w:author="Huang, Lili" w:date="2022-10-11T08:39:00Z">
         <w:r>
           <w:rPr>
             <w:noProof/>
             <w:webHidden/>
           </w:rPr>
+          <w:t>8</w:t>
         </w:r>
         <w:r>
           <w:rPr>
             <w:noProof/>
             <w:webHidden/>
           </w:rPr>
-          <w:fldChar w:fldCharType="separate"/>
-        </w:r>
-        <w:r>
-          <w:rPr>
-            <w:noProof/>
-            <w:webHidden/>
-          </w:rPr>
-          <w:t>8</w:t>
-        </w:r>
-        <w:r>
-          <w:rPr>
-            <w:noProof/>
-            <w:webHidden/>
-          </w:rPr>
           <w:fldChar w:fldCharType="end"/>
         </w:r>
-      </w:hyperlink>
+        <w:r>
+          <w:rPr>
+            <w:rStyle w:val="Hyperlink"/>
+            <w:noProof/>
+          </w:rPr>
+          <w:fldChar w:fldCharType="end"/>
+        </w:r>
+      </w:ins>
     </w:p>
     <w:p>
       <w:pPr>
@@ -2619,13 +3260,48 @@
           <w:tab w:val="right" w:leader="dot" w:pos="8630"/>
         </w:tabs>
         <w:rPr>
+          <w:ins w:id="39" w:author="Huang, Lili" w:date="2022-10-11T08:39:00Z"/>
           <w:rFonts w:asciiTheme="minorHAnsi" w:eastAsiaTheme="minorEastAsia" w:hAnsiTheme="minorHAnsi" w:cstheme="minorBidi"/>
           <w:noProof/>
           <w:sz w:val="22"/>
           <w:szCs w:val="22"/>
         </w:rPr>
       </w:pPr>
-      <w:hyperlink w:anchor="_Toc523818491" w:history="1">
+      <w:ins w:id="40" w:author="Huang, Lili" w:date="2022-10-11T08:39:00Z">
+        <w:r>
+          <w:rPr>
+            <w:rStyle w:val="Hyperlink"/>
+            <w:noProof/>
+          </w:rPr>
+          <w:fldChar w:fldCharType="begin"/>
+        </w:r>
+        <w:r>
+          <w:rPr>
+            <w:rStyle w:val="Hyperlink"/>
+            <w:noProof/>
+          </w:rPr>
+          <w:instrText xml:space="preserve"> </w:instrText>
+        </w:r>
+        <w:r>
+          <w:rPr>
+            <w:noProof/>
+          </w:rPr>
+          <w:instrText>HYPERLINK \l "_Toc116369983"</w:instrText>
+        </w:r>
+        <w:r>
+          <w:rPr>
+            <w:rStyle w:val="Hyperlink"/>
+            <w:noProof/>
+          </w:rPr>
+          <w:instrText xml:space="preserve"> </w:instrText>
+        </w:r>
+        <w:r>
+          <w:rPr>
+            <w:rStyle w:val="Hyperlink"/>
+            <w:noProof/>
+          </w:rPr>
+          <w:fldChar w:fldCharType="separate"/>
+        </w:r>
         <w:r>
           <w:rPr>
             <w:rStyle w:val="Hyperlink"/>
@@ -2668,36 +3344,45 @@
             <w:noProof/>
             <w:webHidden/>
           </w:rPr>
-          <w:instrText xml:space="preserve"> PAGEREF _Toc523818491 \h </w:instrText>
-        </w:r>
+          <w:instrText xml:space="preserve"> PAGEREF _Toc116369983 \h </w:instrText>
+        </w:r>
+      </w:ins>
+      <w:r>
+        <w:rPr>
+          <w:noProof/>
+          <w:webHidden/>
+        </w:rPr>
+      </w:r>
+      <w:r>
+        <w:rPr>
+          <w:noProof/>
+          <w:webHidden/>
+        </w:rPr>
+        <w:fldChar w:fldCharType="separate"/>
+      </w:r>
+      <w:ins w:id="41" w:author="Huang, Lili" w:date="2022-10-11T08:39:00Z">
         <w:r>
           <w:rPr>
             <w:noProof/>
             <w:webHidden/>
           </w:rPr>
+          <w:t>8</w:t>
         </w:r>
         <w:r>
           <w:rPr>
             <w:noProof/>
             <w:webHidden/>
           </w:rPr>
-          <w:fldChar w:fldCharType="separate"/>
-        </w:r>
-        <w:r>
-          <w:rPr>
-            <w:noProof/>
-            <w:webHidden/>
-          </w:rPr>
-          <w:t>8</w:t>
-        </w:r>
-        <w:r>
-          <w:rPr>
-            <w:noProof/>
-            <w:webHidden/>
-          </w:rPr>
           <w:fldChar w:fldCharType="end"/>
         </w:r>
-      </w:hyperlink>
+        <w:r>
+          <w:rPr>
+            <w:rStyle w:val="Hyperlink"/>
+            <w:noProof/>
+          </w:rPr>
+          <w:fldChar w:fldCharType="end"/>
+        </w:r>
+      </w:ins>
     </w:p>
     <w:p>
       <w:pPr>
@@ -2707,13 +3392,48 @@
           <w:tab w:val="right" w:leader="dot" w:pos="8630"/>
         </w:tabs>
         <w:rPr>
+          <w:ins w:id="42" w:author="Huang, Lili" w:date="2022-10-11T08:39:00Z"/>
           <w:rFonts w:asciiTheme="minorHAnsi" w:eastAsiaTheme="minorEastAsia" w:hAnsiTheme="minorHAnsi" w:cstheme="minorBidi"/>
           <w:noProof/>
           <w:sz w:val="22"/>
           <w:szCs w:val="22"/>
         </w:rPr>
       </w:pPr>
-      <w:hyperlink w:anchor="_Toc523818492" w:history="1">
+      <w:ins w:id="43" w:author="Huang, Lili" w:date="2022-10-11T08:39:00Z">
+        <w:r>
+          <w:rPr>
+            <w:rStyle w:val="Hyperlink"/>
+            <w:noProof/>
+          </w:rPr>
+          <w:fldChar w:fldCharType="begin"/>
+        </w:r>
+        <w:r>
+          <w:rPr>
+            <w:rStyle w:val="Hyperlink"/>
+            <w:noProof/>
+          </w:rPr>
+          <w:instrText xml:space="preserve"> </w:instrText>
+        </w:r>
+        <w:r>
+          <w:rPr>
+            <w:noProof/>
+          </w:rPr>
+          <w:instrText>HYPERLINK \l "_Toc116369984"</w:instrText>
+        </w:r>
+        <w:r>
+          <w:rPr>
+            <w:rStyle w:val="Hyperlink"/>
+            <w:noProof/>
+          </w:rPr>
+          <w:instrText xml:space="preserve"> </w:instrText>
+        </w:r>
+        <w:r>
+          <w:rPr>
+            <w:rStyle w:val="Hyperlink"/>
+            <w:noProof/>
+          </w:rPr>
+          <w:fldChar w:fldCharType="separate"/>
+        </w:r>
         <w:r>
           <w:rPr>
             <w:rStyle w:val="Hyperlink"/>
@@ -2756,36 +3476,45 @@
             <w:noProof/>
             <w:webHidden/>
           </w:rPr>
-          <w:instrText xml:space="preserve"> PAGEREF _Toc523818492 \h </w:instrText>
-        </w:r>
+          <w:instrText xml:space="preserve"> PAGEREF _Toc116369984 \h </w:instrText>
+        </w:r>
+      </w:ins>
+      <w:r>
+        <w:rPr>
+          <w:noProof/>
+          <w:webHidden/>
+        </w:rPr>
+      </w:r>
+      <w:r>
+        <w:rPr>
+          <w:noProof/>
+          <w:webHidden/>
+        </w:rPr>
+        <w:fldChar w:fldCharType="separate"/>
+      </w:r>
+      <w:ins w:id="44" w:author="Huang, Lili" w:date="2022-10-11T08:39:00Z">
         <w:r>
           <w:rPr>
             <w:noProof/>
             <w:webHidden/>
           </w:rPr>
+          <w:t>8</w:t>
         </w:r>
         <w:r>
           <w:rPr>
             <w:noProof/>
             <w:webHidden/>
           </w:rPr>
-          <w:fldChar w:fldCharType="separate"/>
-        </w:r>
-        <w:r>
-          <w:rPr>
-            <w:noProof/>
-            <w:webHidden/>
-          </w:rPr>
-          <w:t>8</w:t>
-        </w:r>
-        <w:r>
-          <w:rPr>
-            <w:noProof/>
-            <w:webHidden/>
-          </w:rPr>
           <w:fldChar w:fldCharType="end"/>
         </w:r>
-      </w:hyperlink>
+        <w:r>
+          <w:rPr>
+            <w:rStyle w:val="Hyperlink"/>
+            <w:noProof/>
+          </w:rPr>
+          <w:fldChar w:fldCharType="end"/>
+        </w:r>
+      </w:ins>
     </w:p>
     <w:p>
       <w:pPr>
@@ -2795,13 +3524,48 @@
           <w:tab w:val="right" w:leader="dot" w:pos="8630"/>
         </w:tabs>
         <w:rPr>
+          <w:ins w:id="45" w:author="Huang, Lili" w:date="2022-10-11T08:39:00Z"/>
           <w:rFonts w:asciiTheme="minorHAnsi" w:eastAsiaTheme="minorEastAsia" w:hAnsiTheme="minorHAnsi" w:cstheme="minorBidi"/>
           <w:noProof/>
           <w:sz w:val="22"/>
           <w:szCs w:val="22"/>
         </w:rPr>
       </w:pPr>
-      <w:hyperlink w:anchor="_Toc523818493" w:history="1">
+      <w:ins w:id="46" w:author="Huang, Lili" w:date="2022-10-11T08:39:00Z">
+        <w:r>
+          <w:rPr>
+            <w:rStyle w:val="Hyperlink"/>
+            <w:noProof/>
+          </w:rPr>
+          <w:fldChar w:fldCharType="begin"/>
+        </w:r>
+        <w:r>
+          <w:rPr>
+            <w:rStyle w:val="Hyperlink"/>
+            <w:noProof/>
+          </w:rPr>
+          <w:instrText xml:space="preserve"> </w:instrText>
+        </w:r>
+        <w:r>
+          <w:rPr>
+            <w:noProof/>
+          </w:rPr>
+          <w:instrText>HYPERLINK \l "_Toc116369985"</w:instrText>
+        </w:r>
+        <w:r>
+          <w:rPr>
+            <w:rStyle w:val="Hyperlink"/>
+            <w:noProof/>
+          </w:rPr>
+          <w:instrText xml:space="preserve"> </w:instrText>
+        </w:r>
+        <w:r>
+          <w:rPr>
+            <w:rStyle w:val="Hyperlink"/>
+            <w:noProof/>
+          </w:rPr>
+          <w:fldChar w:fldCharType="separate"/>
+        </w:r>
         <w:r>
           <w:rPr>
             <w:rStyle w:val="Hyperlink"/>
@@ -2844,36 +3608,45 @@
             <w:noProof/>
             <w:webHidden/>
           </w:rPr>
-          <w:instrText xml:space="preserve"> PAGEREF _Toc523818493 \h </w:instrText>
-        </w:r>
+          <w:instrText xml:space="preserve"> PAGEREF _Toc116369985 \h </w:instrText>
+        </w:r>
+      </w:ins>
+      <w:r>
+        <w:rPr>
+          <w:noProof/>
+          <w:webHidden/>
+        </w:rPr>
+      </w:r>
+      <w:r>
+        <w:rPr>
+          <w:noProof/>
+          <w:webHidden/>
+        </w:rPr>
+        <w:fldChar w:fldCharType="separate"/>
+      </w:r>
+      <w:ins w:id="47" w:author="Huang, Lili" w:date="2022-10-11T08:39:00Z">
         <w:r>
           <w:rPr>
             <w:noProof/>
             <w:webHidden/>
           </w:rPr>
+          <w:t>8</w:t>
         </w:r>
         <w:r>
           <w:rPr>
             <w:noProof/>
             <w:webHidden/>
           </w:rPr>
-          <w:fldChar w:fldCharType="separate"/>
-        </w:r>
-        <w:r>
-          <w:rPr>
-            <w:noProof/>
-            <w:webHidden/>
-          </w:rPr>
-          <w:t>8</w:t>
-        </w:r>
-        <w:r>
-          <w:rPr>
-            <w:noProof/>
-            <w:webHidden/>
-          </w:rPr>
           <w:fldChar w:fldCharType="end"/>
         </w:r>
-      </w:hyperlink>
+        <w:r>
+          <w:rPr>
+            <w:rStyle w:val="Hyperlink"/>
+            <w:noProof/>
+          </w:rPr>
+          <w:fldChar w:fldCharType="end"/>
+        </w:r>
+      </w:ins>
     </w:p>
     <w:p>
       <w:pPr>
@@ -2883,13 +3656,48 @@
           <w:tab w:val="right" w:leader="dot" w:pos="8630"/>
         </w:tabs>
         <w:rPr>
+          <w:ins w:id="48" w:author="Huang, Lili" w:date="2022-10-11T08:39:00Z"/>
           <w:rFonts w:asciiTheme="minorHAnsi" w:eastAsiaTheme="minorEastAsia" w:hAnsiTheme="minorHAnsi" w:cstheme="minorBidi"/>
           <w:noProof/>
           <w:sz w:val="22"/>
           <w:szCs w:val="22"/>
         </w:rPr>
       </w:pPr>
-      <w:hyperlink w:anchor="_Toc523818494" w:history="1">
+      <w:ins w:id="49" w:author="Huang, Lili" w:date="2022-10-11T08:39:00Z">
+        <w:r>
+          <w:rPr>
+            <w:rStyle w:val="Hyperlink"/>
+            <w:noProof/>
+          </w:rPr>
+          <w:fldChar w:fldCharType="begin"/>
+        </w:r>
+        <w:r>
+          <w:rPr>
+            <w:rStyle w:val="Hyperlink"/>
+            <w:noProof/>
+          </w:rPr>
+          <w:instrText xml:space="preserve"> </w:instrText>
+        </w:r>
+        <w:r>
+          <w:rPr>
+            <w:noProof/>
+          </w:rPr>
+          <w:instrText>HYPERLINK \l "_Toc116369986"</w:instrText>
+        </w:r>
+        <w:r>
+          <w:rPr>
+            <w:rStyle w:val="Hyperlink"/>
+            <w:noProof/>
+          </w:rPr>
+          <w:instrText xml:space="preserve"> </w:instrText>
+        </w:r>
+        <w:r>
+          <w:rPr>
+            <w:rStyle w:val="Hyperlink"/>
+            <w:noProof/>
+          </w:rPr>
+          <w:fldChar w:fldCharType="separate"/>
+        </w:r>
         <w:r>
           <w:rPr>
             <w:rStyle w:val="Hyperlink"/>
@@ -2932,36 +3740,45 @@
             <w:noProof/>
             <w:webHidden/>
           </w:rPr>
-          <w:instrText xml:space="preserve"> PAGEREF _Toc523818494 \h </w:instrText>
-        </w:r>
+          <w:instrText xml:space="preserve"> PAGEREF _Toc116369986 \h </w:instrText>
+        </w:r>
+      </w:ins>
+      <w:r>
+        <w:rPr>
+          <w:noProof/>
+          <w:webHidden/>
+        </w:rPr>
+      </w:r>
+      <w:r>
+        <w:rPr>
+          <w:noProof/>
+          <w:webHidden/>
+        </w:rPr>
+        <w:fldChar w:fldCharType="separate"/>
+      </w:r>
+      <w:ins w:id="50" w:author="Huang, Lili" w:date="2022-10-11T08:39:00Z">
         <w:r>
           <w:rPr>
             <w:noProof/>
             <w:webHidden/>
           </w:rPr>
+          <w:t>8</w:t>
         </w:r>
         <w:r>
           <w:rPr>
             <w:noProof/>
             <w:webHidden/>
           </w:rPr>
-          <w:fldChar w:fldCharType="separate"/>
-        </w:r>
-        <w:r>
-          <w:rPr>
-            <w:noProof/>
-            <w:webHidden/>
-          </w:rPr>
-          <w:t>8</w:t>
-        </w:r>
-        <w:r>
-          <w:rPr>
-            <w:noProof/>
-            <w:webHidden/>
-          </w:rPr>
           <w:fldChar w:fldCharType="end"/>
         </w:r>
-      </w:hyperlink>
+        <w:r>
+          <w:rPr>
+            <w:rStyle w:val="Hyperlink"/>
+            <w:noProof/>
+          </w:rPr>
+          <w:fldChar w:fldCharType="end"/>
+        </w:r>
+      </w:ins>
     </w:p>
     <w:p>
       <w:pPr>
@@ -2971,13 +3788,48 @@
           <w:tab w:val="right" w:leader="dot" w:pos="8630"/>
         </w:tabs>
         <w:rPr>
+          <w:ins w:id="51" w:author="Huang, Lili" w:date="2022-10-11T08:39:00Z"/>
           <w:rFonts w:asciiTheme="minorHAnsi" w:eastAsiaTheme="minorEastAsia" w:hAnsiTheme="minorHAnsi" w:cstheme="minorBidi"/>
           <w:noProof/>
           <w:sz w:val="22"/>
           <w:szCs w:val="22"/>
         </w:rPr>
       </w:pPr>
-      <w:hyperlink w:anchor="_Toc523818495" w:history="1">
+      <w:ins w:id="52" w:author="Huang, Lili" w:date="2022-10-11T08:39:00Z">
+        <w:r>
+          <w:rPr>
+            <w:rStyle w:val="Hyperlink"/>
+            <w:noProof/>
+          </w:rPr>
+          <w:fldChar w:fldCharType="begin"/>
+        </w:r>
+        <w:r>
+          <w:rPr>
+            <w:rStyle w:val="Hyperlink"/>
+            <w:noProof/>
+          </w:rPr>
+          <w:instrText xml:space="preserve"> </w:instrText>
+        </w:r>
+        <w:r>
+          <w:rPr>
+            <w:noProof/>
+          </w:rPr>
+          <w:instrText>HYPERLINK \l "_Toc116369987"</w:instrText>
+        </w:r>
+        <w:r>
+          <w:rPr>
+            <w:rStyle w:val="Hyperlink"/>
+            <w:noProof/>
+          </w:rPr>
+          <w:instrText xml:space="preserve"> </w:instrText>
+        </w:r>
+        <w:r>
+          <w:rPr>
+            <w:rStyle w:val="Hyperlink"/>
+            <w:noProof/>
+          </w:rPr>
+          <w:fldChar w:fldCharType="separate"/>
+        </w:r>
         <w:r>
           <w:rPr>
             <w:rStyle w:val="Hyperlink"/>
@@ -3020,36 +3872,45 @@
             <w:noProof/>
             <w:webHidden/>
           </w:rPr>
-          <w:instrText xml:space="preserve"> PAGEREF _Toc523818495 \h </w:instrText>
-        </w:r>
+          <w:instrText xml:space="preserve"> PAGEREF _Toc116369987 \h </w:instrText>
+        </w:r>
+      </w:ins>
+      <w:r>
+        <w:rPr>
+          <w:noProof/>
+          <w:webHidden/>
+        </w:rPr>
+      </w:r>
+      <w:r>
+        <w:rPr>
+          <w:noProof/>
+          <w:webHidden/>
+        </w:rPr>
+        <w:fldChar w:fldCharType="separate"/>
+      </w:r>
+      <w:ins w:id="53" w:author="Huang, Lili" w:date="2022-10-11T08:39:00Z">
         <w:r>
           <w:rPr>
             <w:noProof/>
             <w:webHidden/>
           </w:rPr>
+          <w:t>8</w:t>
         </w:r>
         <w:r>
           <w:rPr>
             <w:noProof/>
             <w:webHidden/>
           </w:rPr>
-          <w:fldChar w:fldCharType="separate"/>
-        </w:r>
-        <w:r>
-          <w:rPr>
-            <w:noProof/>
-            <w:webHidden/>
-          </w:rPr>
-          <w:t>8</w:t>
-        </w:r>
-        <w:r>
-          <w:rPr>
-            <w:noProof/>
-            <w:webHidden/>
-          </w:rPr>
           <w:fldChar w:fldCharType="end"/>
         </w:r>
-      </w:hyperlink>
+        <w:r>
+          <w:rPr>
+            <w:rStyle w:val="Hyperlink"/>
+            <w:noProof/>
+          </w:rPr>
+          <w:fldChar w:fldCharType="end"/>
+        </w:r>
+      </w:ins>
     </w:p>
     <w:p>
       <w:pPr>
@@ -3059,13 +3920,48 @@
           <w:tab w:val="right" w:leader="dot" w:pos="8630"/>
         </w:tabs>
         <w:rPr>
+          <w:ins w:id="54" w:author="Huang, Lili" w:date="2022-10-11T08:39:00Z"/>
           <w:rFonts w:asciiTheme="minorHAnsi" w:eastAsiaTheme="minorEastAsia" w:hAnsiTheme="minorHAnsi" w:cstheme="minorBidi"/>
           <w:noProof/>
           <w:sz w:val="22"/>
           <w:szCs w:val="22"/>
         </w:rPr>
       </w:pPr>
-      <w:hyperlink w:anchor="_Toc523818496" w:history="1">
+      <w:ins w:id="55" w:author="Huang, Lili" w:date="2022-10-11T08:39:00Z">
+        <w:r>
+          <w:rPr>
+            <w:rStyle w:val="Hyperlink"/>
+            <w:noProof/>
+          </w:rPr>
+          <w:fldChar w:fldCharType="begin"/>
+        </w:r>
+        <w:r>
+          <w:rPr>
+            <w:rStyle w:val="Hyperlink"/>
+            <w:noProof/>
+          </w:rPr>
+          <w:instrText xml:space="preserve"> </w:instrText>
+        </w:r>
+        <w:r>
+          <w:rPr>
+            <w:noProof/>
+          </w:rPr>
+          <w:instrText>HYPERLINK \l "_Toc116369988"</w:instrText>
+        </w:r>
+        <w:r>
+          <w:rPr>
+            <w:rStyle w:val="Hyperlink"/>
+            <w:noProof/>
+          </w:rPr>
+          <w:instrText xml:space="preserve"> </w:instrText>
+        </w:r>
+        <w:r>
+          <w:rPr>
+            <w:rStyle w:val="Hyperlink"/>
+            <w:noProof/>
+          </w:rPr>
+          <w:fldChar w:fldCharType="separate"/>
+        </w:r>
         <w:r>
           <w:rPr>
             <w:rStyle w:val="Hyperlink"/>
@@ -3108,36 +4004,45 @@
             <w:noProof/>
             <w:webHidden/>
           </w:rPr>
-          <w:instrText xml:space="preserve"> PAGEREF _Toc523818496 \h </w:instrText>
-        </w:r>
+          <w:instrText xml:space="preserve"> PAGEREF _Toc116369988 \h </w:instrText>
+        </w:r>
+      </w:ins>
+      <w:r>
+        <w:rPr>
+          <w:noProof/>
+          <w:webHidden/>
+        </w:rPr>
+      </w:r>
+      <w:r>
+        <w:rPr>
+          <w:noProof/>
+          <w:webHidden/>
+        </w:rPr>
+        <w:fldChar w:fldCharType="separate"/>
+      </w:r>
+      <w:ins w:id="56" w:author="Huang, Lili" w:date="2022-10-11T08:39:00Z">
         <w:r>
           <w:rPr>
             <w:noProof/>
             <w:webHidden/>
           </w:rPr>
+          <w:t>8</w:t>
         </w:r>
         <w:r>
           <w:rPr>
             <w:noProof/>
             <w:webHidden/>
           </w:rPr>
-          <w:fldChar w:fldCharType="separate"/>
-        </w:r>
-        <w:r>
-          <w:rPr>
-            <w:noProof/>
-            <w:webHidden/>
-          </w:rPr>
-          <w:t>8</w:t>
-        </w:r>
-        <w:r>
-          <w:rPr>
-            <w:noProof/>
-            <w:webHidden/>
-          </w:rPr>
           <w:fldChar w:fldCharType="end"/>
         </w:r>
-      </w:hyperlink>
+        <w:r>
+          <w:rPr>
+            <w:rStyle w:val="Hyperlink"/>
+            <w:noProof/>
+          </w:rPr>
+          <w:fldChar w:fldCharType="end"/>
+        </w:r>
+      </w:ins>
     </w:p>
     <w:p>
       <w:pPr>
@@ -3147,13 +4052,48 @@
           <w:tab w:val="right" w:leader="dot" w:pos="8630"/>
         </w:tabs>
         <w:rPr>
+          <w:ins w:id="57" w:author="Huang, Lili" w:date="2022-10-11T08:39:00Z"/>
           <w:rFonts w:asciiTheme="minorHAnsi" w:eastAsiaTheme="minorEastAsia" w:hAnsiTheme="minorHAnsi" w:cstheme="minorBidi"/>
           <w:noProof/>
           <w:sz w:val="22"/>
           <w:szCs w:val="22"/>
         </w:rPr>
       </w:pPr>
-      <w:hyperlink w:anchor="_Toc523818497" w:history="1">
+      <w:ins w:id="58" w:author="Huang, Lili" w:date="2022-10-11T08:39:00Z">
+        <w:r>
+          <w:rPr>
+            <w:rStyle w:val="Hyperlink"/>
+            <w:noProof/>
+          </w:rPr>
+          <w:fldChar w:fldCharType="begin"/>
+        </w:r>
+        <w:r>
+          <w:rPr>
+            <w:rStyle w:val="Hyperlink"/>
+            <w:noProof/>
+          </w:rPr>
+          <w:instrText xml:space="preserve"> </w:instrText>
+        </w:r>
+        <w:r>
+          <w:rPr>
+            <w:noProof/>
+          </w:rPr>
+          <w:instrText>HYPERLINK \l "_Toc116369989"</w:instrText>
+        </w:r>
+        <w:r>
+          <w:rPr>
+            <w:rStyle w:val="Hyperlink"/>
+            <w:noProof/>
+          </w:rPr>
+          <w:instrText xml:space="preserve"> </w:instrText>
+        </w:r>
+        <w:r>
+          <w:rPr>
+            <w:rStyle w:val="Hyperlink"/>
+            <w:noProof/>
+          </w:rPr>
+          <w:fldChar w:fldCharType="separate"/>
+        </w:r>
         <w:r>
           <w:rPr>
             <w:rStyle w:val="Hyperlink"/>
@@ -3196,36 +4136,45 @@
             <w:noProof/>
             <w:webHidden/>
           </w:rPr>
-          <w:instrText xml:space="preserve"> PAGEREF _Toc523818497 \h </w:instrText>
-        </w:r>
+          <w:instrText xml:space="preserve"> PAGEREF _Toc116369989 \h </w:instrText>
+        </w:r>
+      </w:ins>
+      <w:r>
+        <w:rPr>
+          <w:noProof/>
+          <w:webHidden/>
+        </w:rPr>
+      </w:r>
+      <w:r>
+        <w:rPr>
+          <w:noProof/>
+          <w:webHidden/>
+        </w:rPr>
+        <w:fldChar w:fldCharType="separate"/>
+      </w:r>
+      <w:ins w:id="59" w:author="Huang, Lili" w:date="2022-10-11T08:39:00Z">
         <w:r>
           <w:rPr>
             <w:noProof/>
             <w:webHidden/>
           </w:rPr>
+          <w:t>8</w:t>
         </w:r>
         <w:r>
           <w:rPr>
             <w:noProof/>
             <w:webHidden/>
           </w:rPr>
-          <w:fldChar w:fldCharType="separate"/>
-        </w:r>
-        <w:r>
-          <w:rPr>
-            <w:noProof/>
-            <w:webHidden/>
-          </w:rPr>
-          <w:t>8</w:t>
-        </w:r>
-        <w:r>
-          <w:rPr>
-            <w:noProof/>
-            <w:webHidden/>
-          </w:rPr>
           <w:fldChar w:fldCharType="end"/>
         </w:r>
-      </w:hyperlink>
+        <w:r>
+          <w:rPr>
+            <w:rStyle w:val="Hyperlink"/>
+            <w:noProof/>
+          </w:rPr>
+          <w:fldChar w:fldCharType="end"/>
+        </w:r>
+      </w:ins>
     </w:p>
     <w:p>
       <w:pPr>
@@ -3235,13 +4184,48 @@
           <w:tab w:val="right" w:leader="dot" w:pos="8630"/>
         </w:tabs>
         <w:rPr>
+          <w:ins w:id="60" w:author="Huang, Lili" w:date="2022-10-11T08:39:00Z"/>
           <w:rFonts w:asciiTheme="minorHAnsi" w:eastAsiaTheme="minorEastAsia" w:hAnsiTheme="minorHAnsi" w:cstheme="minorBidi"/>
           <w:noProof/>
           <w:sz w:val="22"/>
           <w:szCs w:val="22"/>
         </w:rPr>
       </w:pPr>
-      <w:hyperlink w:anchor="_Toc523818498" w:history="1">
+      <w:ins w:id="61" w:author="Huang, Lili" w:date="2022-10-11T08:39:00Z">
+        <w:r>
+          <w:rPr>
+            <w:rStyle w:val="Hyperlink"/>
+            <w:noProof/>
+          </w:rPr>
+          <w:fldChar w:fldCharType="begin"/>
+        </w:r>
+        <w:r>
+          <w:rPr>
+            <w:rStyle w:val="Hyperlink"/>
+            <w:noProof/>
+          </w:rPr>
+          <w:instrText xml:space="preserve"> </w:instrText>
+        </w:r>
+        <w:r>
+          <w:rPr>
+            <w:noProof/>
+          </w:rPr>
+          <w:instrText>HYPERLINK \l "_Toc116369990"</w:instrText>
+        </w:r>
+        <w:r>
+          <w:rPr>
+            <w:rStyle w:val="Hyperlink"/>
+            <w:noProof/>
+          </w:rPr>
+          <w:instrText xml:space="preserve"> </w:instrText>
+        </w:r>
+        <w:r>
+          <w:rPr>
+            <w:rStyle w:val="Hyperlink"/>
+            <w:noProof/>
+          </w:rPr>
+          <w:fldChar w:fldCharType="separate"/>
+        </w:r>
         <w:r>
           <w:rPr>
             <w:rStyle w:val="Hyperlink"/>
@@ -3284,36 +4268,1195 @@
             <w:noProof/>
             <w:webHidden/>
           </w:rPr>
-          <w:instrText xml:space="preserve"> PAGEREF _Toc523818498 \h </w:instrText>
-        </w:r>
+          <w:instrText xml:space="preserve"> PAGEREF _Toc116369990 \h </w:instrText>
+        </w:r>
+      </w:ins>
+      <w:r>
+        <w:rPr>
+          <w:noProof/>
+          <w:webHidden/>
+        </w:rPr>
+      </w:r>
+      <w:r>
+        <w:rPr>
+          <w:noProof/>
+          <w:webHidden/>
+        </w:rPr>
+        <w:fldChar w:fldCharType="separate"/>
+      </w:r>
+      <w:ins w:id="62" w:author="Huang, Lili" w:date="2022-10-11T08:39:00Z">
         <w:r>
           <w:rPr>
             <w:noProof/>
             <w:webHidden/>
           </w:rPr>
+          <w:t>8</w:t>
         </w:r>
         <w:r>
           <w:rPr>
             <w:noProof/>
             <w:webHidden/>
           </w:rPr>
-          <w:fldChar w:fldCharType="separate"/>
+          <w:fldChar w:fldCharType="end"/>
+        </w:r>
+        <w:r>
+          <w:rPr>
+            <w:rStyle w:val="Hyperlink"/>
+            <w:noProof/>
+          </w:rPr>
+          <w:fldChar w:fldCharType="end"/>
+        </w:r>
+      </w:ins>
+    </w:p>
+    <w:p>
+      <w:pPr>
+        <w:pStyle w:val="TOC2"/>
+        <w:tabs>
+          <w:tab w:val="left" w:pos="600"/>
+          <w:tab w:val="right" w:leader="dot" w:pos="8630"/>
+        </w:tabs>
+        <w:rPr>
+          <w:del w:id="63" w:author="Huang, Lili" w:date="2022-10-11T08:39:00Z"/>
+          <w:rFonts w:asciiTheme="minorHAnsi" w:eastAsiaTheme="minorEastAsia" w:hAnsiTheme="minorHAnsi" w:cstheme="minorBidi"/>
+          <w:noProof/>
+          <w:sz w:val="22"/>
+          <w:szCs w:val="22"/>
+        </w:rPr>
+      </w:pPr>
+      <w:del w:id="64" w:author="Huang, Lili" w:date="2022-10-11T08:39:00Z">
+        <w:r>
+          <w:rPr>
+            <w:rPrChange w:id="65" w:author="Huang, Lili" w:date="2022-10-11T08:39:00Z">
+              <w:rPr>
+                <w:rStyle w:val="Hyperlink"/>
+                <w:b/>
+                <w:noProof/>
+              </w:rPr>
+            </w:rPrChange>
+          </w:rPr>
+          <w:delText>1.</w:delText>
+        </w:r>
+        <w:r>
+          <w:rPr>
+            <w:rFonts w:asciiTheme="minorHAnsi" w:eastAsiaTheme="minorEastAsia" w:hAnsiTheme="minorHAnsi" w:cstheme="minorBidi"/>
+            <w:noProof/>
+            <w:sz w:val="22"/>
+            <w:szCs w:val="22"/>
+          </w:rPr>
+          <w:tab/>
+        </w:r>
+        <w:r>
+          <w:rPr>
+            <w:rPrChange w:id="66" w:author="Huang, Lili" w:date="2022-10-11T08:39:00Z">
+              <w:rPr>
+                <w:rStyle w:val="Hyperlink"/>
+                <w:b/>
+                <w:noProof/>
+              </w:rPr>
+            </w:rPrChange>
+          </w:rPr>
+          <w:delText>Description</w:delText>
         </w:r>
         <w:r>
           <w:rPr>
             <w:noProof/>
             <w:webHidden/>
           </w:rPr>
-          <w:t>8</w:t>
+          <w:tab/>
+          <w:delText>4</w:delText>
+        </w:r>
+      </w:del>
+    </w:p>
+    <w:p>
+      <w:pPr>
+        <w:pStyle w:val="TOC2"/>
+        <w:tabs>
+          <w:tab w:val="left" w:pos="600"/>
+          <w:tab w:val="right" w:leader="dot" w:pos="8630"/>
+        </w:tabs>
+        <w:rPr>
+          <w:del w:id="67" w:author="Huang, Lili" w:date="2022-10-11T08:39:00Z"/>
+          <w:rFonts w:asciiTheme="minorHAnsi" w:eastAsiaTheme="minorEastAsia" w:hAnsiTheme="minorHAnsi" w:cstheme="minorBidi"/>
+          <w:noProof/>
+          <w:sz w:val="22"/>
+          <w:szCs w:val="22"/>
+        </w:rPr>
+      </w:pPr>
+      <w:del w:id="68" w:author="Huang, Lili" w:date="2022-10-11T08:39:00Z">
+        <w:r>
+          <w:rPr>
+            <w:rPrChange w:id="69" w:author="Huang, Lili" w:date="2022-10-11T08:39:00Z">
+              <w:rPr>
+                <w:rStyle w:val="Hyperlink"/>
+                <w:b/>
+                <w:noProof/>
+              </w:rPr>
+            </w:rPrChange>
+          </w:rPr>
+          <w:delText>2.</w:delText>
+        </w:r>
+        <w:r>
+          <w:rPr>
+            <w:rFonts w:asciiTheme="minorHAnsi" w:eastAsiaTheme="minorEastAsia" w:hAnsiTheme="minorHAnsi" w:cstheme="minorBidi"/>
+            <w:noProof/>
+            <w:sz w:val="22"/>
+            <w:szCs w:val="22"/>
+          </w:rPr>
+          <w:tab/>
+        </w:r>
+        <w:r>
+          <w:rPr>
+            <w:rPrChange w:id="70" w:author="Huang, Lili" w:date="2022-10-11T08:39:00Z">
+              <w:rPr>
+                <w:rStyle w:val="Hyperlink"/>
+                <w:b/>
+                <w:noProof/>
+              </w:rPr>
+            </w:rPrChange>
+          </w:rPr>
+          <w:delText>Business Logic – HistoricalDashboardController.cs</w:delText>
         </w:r>
         <w:r>
           <w:rPr>
             <w:noProof/>
             <w:webHidden/>
           </w:rPr>
-          <w:fldChar w:fldCharType="end"/>
-        </w:r>
-      </w:hyperlink>
+          <w:tab/>
+          <w:delText>4</w:delText>
+        </w:r>
+      </w:del>
+    </w:p>
+    <w:p>
+      <w:pPr>
+        <w:pStyle w:val="TOC2"/>
+        <w:tabs>
+          <w:tab w:val="left" w:pos="600"/>
+          <w:tab w:val="right" w:leader="dot" w:pos="8630"/>
+        </w:tabs>
+        <w:rPr>
+          <w:del w:id="71" w:author="Huang, Lili" w:date="2022-10-11T08:39:00Z"/>
+          <w:rFonts w:asciiTheme="minorHAnsi" w:eastAsiaTheme="minorEastAsia" w:hAnsiTheme="minorHAnsi" w:cstheme="minorBidi"/>
+          <w:noProof/>
+          <w:sz w:val="22"/>
+          <w:szCs w:val="22"/>
+        </w:rPr>
+      </w:pPr>
+      <w:del w:id="72" w:author="Huang, Lili" w:date="2022-10-11T08:39:00Z">
+        <w:r>
+          <w:rPr>
+            <w:rPrChange w:id="73" w:author="Huang, Lili" w:date="2022-10-11T08:39:00Z">
+              <w:rPr>
+                <w:rStyle w:val="Hyperlink"/>
+                <w:b/>
+                <w:noProof/>
+              </w:rPr>
+            </w:rPrChange>
+          </w:rPr>
+          <w:delText>3.</w:delText>
+        </w:r>
+        <w:r>
+          <w:rPr>
+            <w:rFonts w:asciiTheme="minorHAnsi" w:eastAsiaTheme="minorEastAsia" w:hAnsiTheme="minorHAnsi" w:cstheme="minorBidi"/>
+            <w:noProof/>
+            <w:sz w:val="22"/>
+            <w:szCs w:val="22"/>
+          </w:rPr>
+          <w:tab/>
+        </w:r>
+        <w:r>
+          <w:rPr>
+            <w:rPrChange w:id="74" w:author="Huang, Lili" w:date="2022-10-11T08:39:00Z">
+              <w:rPr>
+                <w:rStyle w:val="Hyperlink"/>
+                <w:b/>
+                <w:noProof/>
+              </w:rPr>
+            </w:rPrChange>
+          </w:rPr>
+          <w:delText>Page details</w:delText>
+        </w:r>
+        <w:r>
+          <w:rPr>
+            <w:noProof/>
+            <w:webHidden/>
+          </w:rPr>
+          <w:tab/>
+          <w:delText>5</w:delText>
+        </w:r>
+      </w:del>
+    </w:p>
+    <w:p>
+      <w:pPr>
+        <w:pStyle w:val="TOC2"/>
+        <w:tabs>
+          <w:tab w:val="left" w:pos="800"/>
+          <w:tab w:val="right" w:leader="dot" w:pos="8630"/>
+        </w:tabs>
+        <w:rPr>
+          <w:del w:id="75" w:author="Huang, Lili" w:date="2022-10-11T08:39:00Z"/>
+          <w:rFonts w:asciiTheme="minorHAnsi" w:eastAsiaTheme="minorEastAsia" w:hAnsiTheme="minorHAnsi" w:cstheme="minorBidi"/>
+          <w:noProof/>
+          <w:sz w:val="22"/>
+          <w:szCs w:val="22"/>
+        </w:rPr>
+      </w:pPr>
+      <w:del w:id="76" w:author="Huang, Lili" w:date="2022-10-11T08:39:00Z">
+        <w:r>
+          <w:rPr>
+            <w:rPrChange w:id="77" w:author="Huang, Lili" w:date="2022-10-11T08:39:00Z">
+              <w:rPr>
+                <w:rStyle w:val="Hyperlink"/>
+                <w:b/>
+                <w:noProof/>
+              </w:rPr>
+            </w:rPrChange>
+          </w:rPr>
+          <w:delText>3.1</w:delText>
+        </w:r>
+        <w:r>
+          <w:rPr>
+            <w:rFonts w:asciiTheme="minorHAnsi" w:eastAsiaTheme="minorEastAsia" w:hAnsiTheme="minorHAnsi" w:cstheme="minorBidi"/>
+            <w:noProof/>
+            <w:sz w:val="22"/>
+            <w:szCs w:val="22"/>
+          </w:rPr>
+          <w:tab/>
+        </w:r>
+        <w:r>
+          <w:rPr>
+            <w:rPrChange w:id="78" w:author="Huang, Lili" w:date="2022-10-11T08:39:00Z">
+              <w:rPr>
+                <w:rStyle w:val="Hyperlink"/>
+                <w:b/>
+                <w:noProof/>
+              </w:rPr>
+            </w:rPrChange>
+          </w:rPr>
+          <w:delText>Views\HistoricalDashboard\Index.cshtml</w:delText>
+        </w:r>
+        <w:r>
+          <w:rPr>
+            <w:noProof/>
+            <w:webHidden/>
+          </w:rPr>
+          <w:tab/>
+          <w:delText>5</w:delText>
+        </w:r>
+      </w:del>
+    </w:p>
+    <w:p>
+      <w:pPr>
+        <w:pStyle w:val="TOC2"/>
+        <w:tabs>
+          <w:tab w:val="left" w:pos="1000"/>
+          <w:tab w:val="right" w:leader="dot" w:pos="8630"/>
+        </w:tabs>
+        <w:rPr>
+          <w:del w:id="79" w:author="Huang, Lili" w:date="2022-10-11T08:39:00Z"/>
+          <w:rFonts w:asciiTheme="minorHAnsi" w:eastAsiaTheme="minorEastAsia" w:hAnsiTheme="minorHAnsi" w:cstheme="minorBidi"/>
+          <w:noProof/>
+          <w:sz w:val="22"/>
+          <w:szCs w:val="22"/>
+        </w:rPr>
+      </w:pPr>
+      <w:del w:id="80" w:author="Huang, Lili" w:date="2022-10-11T08:39:00Z">
+        <w:r>
+          <w:rPr>
+            <w:rPrChange w:id="81" w:author="Huang, Lili" w:date="2022-10-11T08:39:00Z">
+              <w:rPr>
+                <w:rStyle w:val="Hyperlink"/>
+                <w:noProof/>
+              </w:rPr>
+            </w:rPrChange>
+          </w:rPr>
+          <w:delText>3.1.1</w:delText>
+        </w:r>
+        <w:r>
+          <w:rPr>
+            <w:rFonts w:asciiTheme="minorHAnsi" w:eastAsiaTheme="minorEastAsia" w:hAnsiTheme="minorHAnsi" w:cstheme="minorBidi"/>
+            <w:noProof/>
+            <w:sz w:val="22"/>
+            <w:szCs w:val="22"/>
+          </w:rPr>
+          <w:tab/>
+        </w:r>
+        <w:r>
+          <w:rPr>
+            <w:rPrChange w:id="82" w:author="Huang, Lili" w:date="2022-10-11T08:39:00Z">
+              <w:rPr>
+                <w:rStyle w:val="Hyperlink"/>
+                <w:noProof/>
+              </w:rPr>
+            </w:rPrChange>
+          </w:rPr>
+          <w:delText>Razor pages comprising Web Page</w:delText>
+        </w:r>
+        <w:r>
+          <w:rPr>
+            <w:noProof/>
+            <w:webHidden/>
+          </w:rPr>
+          <w:tab/>
+          <w:delText>5</w:delText>
+        </w:r>
+      </w:del>
+    </w:p>
+    <w:p>
+      <w:pPr>
+        <w:pStyle w:val="TOC2"/>
+        <w:tabs>
+          <w:tab w:val="left" w:pos="1000"/>
+          <w:tab w:val="right" w:leader="dot" w:pos="8630"/>
+        </w:tabs>
+        <w:rPr>
+          <w:del w:id="83" w:author="Huang, Lili" w:date="2022-10-11T08:39:00Z"/>
+          <w:rFonts w:asciiTheme="minorHAnsi" w:eastAsiaTheme="minorEastAsia" w:hAnsiTheme="minorHAnsi" w:cstheme="minorBidi"/>
+          <w:noProof/>
+          <w:sz w:val="22"/>
+          <w:szCs w:val="22"/>
+        </w:rPr>
+      </w:pPr>
+      <w:del w:id="84" w:author="Huang, Lili" w:date="2022-10-11T08:39:00Z">
+        <w:r>
+          <w:rPr>
+            <w:rPrChange w:id="85" w:author="Huang, Lili" w:date="2022-10-11T08:39:00Z">
+              <w:rPr>
+                <w:rStyle w:val="Hyperlink"/>
+                <w:noProof/>
+              </w:rPr>
+            </w:rPrChange>
+          </w:rPr>
+          <w:delText>3.1.2</w:delText>
+        </w:r>
+        <w:r>
+          <w:rPr>
+            <w:rFonts w:asciiTheme="minorHAnsi" w:eastAsiaTheme="minorEastAsia" w:hAnsiTheme="minorHAnsi" w:cstheme="minorBidi"/>
+            <w:noProof/>
+            <w:sz w:val="22"/>
+            <w:szCs w:val="22"/>
+          </w:rPr>
+          <w:tab/>
+        </w:r>
+        <w:r>
+          <w:rPr>
+            <w:rPrChange w:id="86" w:author="Huang, Lili" w:date="2022-10-11T08:39:00Z">
+              <w:rPr>
+                <w:rStyle w:val="Hyperlink"/>
+                <w:noProof/>
+              </w:rPr>
+            </w:rPrChange>
+          </w:rPr>
+          <w:delText>Layout Page</w:delText>
+        </w:r>
+        <w:r>
+          <w:rPr>
+            <w:noProof/>
+            <w:webHidden/>
+          </w:rPr>
+          <w:tab/>
+          <w:delText>5</w:delText>
+        </w:r>
+      </w:del>
+    </w:p>
+    <w:p>
+      <w:pPr>
+        <w:pStyle w:val="TOC2"/>
+        <w:tabs>
+          <w:tab w:val="left" w:pos="1000"/>
+          <w:tab w:val="right" w:leader="dot" w:pos="8630"/>
+        </w:tabs>
+        <w:rPr>
+          <w:del w:id="87" w:author="Huang, Lili" w:date="2022-10-11T08:39:00Z"/>
+          <w:rFonts w:asciiTheme="minorHAnsi" w:eastAsiaTheme="minorEastAsia" w:hAnsiTheme="minorHAnsi" w:cstheme="minorBidi"/>
+          <w:noProof/>
+          <w:sz w:val="22"/>
+          <w:szCs w:val="22"/>
+        </w:rPr>
+      </w:pPr>
+      <w:del w:id="88" w:author="Huang, Lili" w:date="2022-10-11T08:39:00Z">
+        <w:r>
+          <w:rPr>
+            <w:rPrChange w:id="89" w:author="Huang, Lili" w:date="2022-10-11T08:39:00Z">
+              <w:rPr>
+                <w:rStyle w:val="Hyperlink"/>
+                <w:noProof/>
+              </w:rPr>
+            </w:rPrChange>
+          </w:rPr>
+          <w:delText>3.1.3</w:delText>
+        </w:r>
+        <w:r>
+          <w:rPr>
+            <w:rFonts w:asciiTheme="minorHAnsi" w:eastAsiaTheme="minorEastAsia" w:hAnsiTheme="minorHAnsi" w:cstheme="minorBidi"/>
+            <w:noProof/>
+            <w:sz w:val="22"/>
+            <w:szCs w:val="22"/>
+          </w:rPr>
+          <w:tab/>
+        </w:r>
+        <w:r>
+          <w:rPr>
+            <w:rPrChange w:id="90" w:author="Huang, Lili" w:date="2022-10-11T08:39:00Z">
+              <w:rPr>
+                <w:rStyle w:val="Hyperlink"/>
+                <w:noProof/>
+              </w:rPr>
+            </w:rPrChange>
+          </w:rPr>
+          <w:delText>Screenshot</w:delText>
+        </w:r>
+        <w:r>
+          <w:rPr>
+            <w:noProof/>
+            <w:webHidden/>
+          </w:rPr>
+          <w:tab/>
+          <w:delText>5</w:delText>
+        </w:r>
+      </w:del>
+    </w:p>
+    <w:p>
+      <w:pPr>
+        <w:pStyle w:val="TOC2"/>
+        <w:tabs>
+          <w:tab w:val="left" w:pos="1000"/>
+          <w:tab w:val="right" w:leader="dot" w:pos="8630"/>
+        </w:tabs>
+        <w:rPr>
+          <w:del w:id="91" w:author="Huang, Lili" w:date="2022-10-11T08:39:00Z"/>
+          <w:rFonts w:asciiTheme="minorHAnsi" w:eastAsiaTheme="minorEastAsia" w:hAnsiTheme="minorHAnsi" w:cstheme="minorBidi"/>
+          <w:noProof/>
+          <w:sz w:val="22"/>
+          <w:szCs w:val="22"/>
+        </w:rPr>
+      </w:pPr>
+      <w:del w:id="92" w:author="Huang, Lili" w:date="2022-10-11T08:39:00Z">
+        <w:r>
+          <w:rPr>
+            <w:rPrChange w:id="93" w:author="Huang, Lili" w:date="2022-10-11T08:39:00Z">
+              <w:rPr>
+                <w:rStyle w:val="Hyperlink"/>
+                <w:noProof/>
+              </w:rPr>
+            </w:rPrChange>
+          </w:rPr>
+          <w:delText>3.1.4</w:delText>
+        </w:r>
+        <w:r>
+          <w:rPr>
+            <w:rFonts w:asciiTheme="minorHAnsi" w:eastAsiaTheme="minorEastAsia" w:hAnsiTheme="minorHAnsi" w:cstheme="minorBidi"/>
+            <w:noProof/>
+            <w:sz w:val="22"/>
+            <w:szCs w:val="22"/>
+          </w:rPr>
+          <w:tab/>
+        </w:r>
+        <w:r>
+          <w:rPr>
+            <w:rPrChange w:id="94" w:author="Huang, Lili" w:date="2022-10-11T08:39:00Z">
+              <w:rPr>
+                <w:rStyle w:val="Hyperlink"/>
+                <w:noProof/>
+              </w:rPr>
+            </w:rPrChange>
+          </w:rPr>
+          <w:delText>Web Page Invoked Events</w:delText>
+        </w:r>
+        <w:r>
+          <w:rPr>
+            <w:noProof/>
+            <w:webHidden/>
+          </w:rPr>
+          <w:tab/>
+          <w:delText>6</w:delText>
+        </w:r>
+      </w:del>
+    </w:p>
+    <w:p>
+      <w:pPr>
+        <w:pStyle w:val="TOC2"/>
+        <w:tabs>
+          <w:tab w:val="left" w:pos="600"/>
+          <w:tab w:val="right" w:leader="dot" w:pos="8630"/>
+        </w:tabs>
+        <w:rPr>
+          <w:del w:id="95" w:author="Huang, Lili" w:date="2022-10-11T08:39:00Z"/>
+          <w:rFonts w:asciiTheme="minorHAnsi" w:eastAsiaTheme="minorEastAsia" w:hAnsiTheme="minorHAnsi" w:cstheme="minorBidi"/>
+          <w:noProof/>
+          <w:sz w:val="22"/>
+          <w:szCs w:val="22"/>
+        </w:rPr>
+      </w:pPr>
+      <w:del w:id="96" w:author="Huang, Lili" w:date="2022-10-11T08:39:00Z">
+        <w:r>
+          <w:rPr>
+            <w:rPrChange w:id="97" w:author="Huang, Lili" w:date="2022-10-11T08:39:00Z">
+              <w:rPr>
+                <w:rStyle w:val="Hyperlink"/>
+                <w:b/>
+                <w:noProof/>
+              </w:rPr>
+            </w:rPrChange>
+          </w:rPr>
+          <w:delText>4.</w:delText>
+        </w:r>
+        <w:r>
+          <w:rPr>
+            <w:rFonts w:asciiTheme="minorHAnsi" w:eastAsiaTheme="minorEastAsia" w:hAnsiTheme="minorHAnsi" w:cstheme="minorBidi"/>
+            <w:noProof/>
+            <w:sz w:val="22"/>
+            <w:szCs w:val="22"/>
+          </w:rPr>
+          <w:tab/>
+        </w:r>
+        <w:r>
+          <w:rPr>
+            <w:rPrChange w:id="98" w:author="Huang, Lili" w:date="2022-10-11T08:39:00Z">
+              <w:rPr>
+                <w:rStyle w:val="Hyperlink"/>
+                <w:b/>
+                <w:noProof/>
+              </w:rPr>
+            </w:rPrChange>
+          </w:rPr>
+          <w:delText>Stored Procedures</w:delText>
+        </w:r>
+        <w:r>
+          <w:rPr>
+            <w:noProof/>
+            <w:webHidden/>
+          </w:rPr>
+          <w:tab/>
+          <w:delText>8</w:delText>
+        </w:r>
+      </w:del>
+    </w:p>
+    <w:p>
+      <w:pPr>
+        <w:pStyle w:val="TOC2"/>
+        <w:tabs>
+          <w:tab w:val="left" w:pos="800"/>
+          <w:tab w:val="right" w:leader="dot" w:pos="8630"/>
+        </w:tabs>
+        <w:rPr>
+          <w:del w:id="99" w:author="Huang, Lili" w:date="2022-10-11T08:39:00Z"/>
+          <w:rFonts w:asciiTheme="minorHAnsi" w:eastAsiaTheme="minorEastAsia" w:hAnsiTheme="minorHAnsi" w:cstheme="minorBidi"/>
+          <w:noProof/>
+          <w:sz w:val="22"/>
+          <w:szCs w:val="22"/>
+        </w:rPr>
+      </w:pPr>
+      <w:del w:id="100" w:author="Huang, Lili" w:date="2022-10-11T08:39:00Z">
+        <w:r>
+          <w:rPr>
+            <w:rPrChange w:id="101" w:author="Huang, Lili" w:date="2022-10-11T08:39:00Z">
+              <w:rPr>
+                <w:rStyle w:val="Hyperlink"/>
+                <w:noProof/>
+              </w:rPr>
+            </w:rPrChange>
+          </w:rPr>
+          <w:delText>4.1.</w:delText>
+        </w:r>
+        <w:r>
+          <w:rPr>
+            <w:rFonts w:asciiTheme="minorHAnsi" w:eastAsiaTheme="minorEastAsia" w:hAnsiTheme="minorHAnsi" w:cstheme="minorBidi"/>
+            <w:noProof/>
+            <w:sz w:val="22"/>
+            <w:szCs w:val="22"/>
+          </w:rPr>
+          <w:tab/>
+        </w:r>
+        <w:r>
+          <w:rPr>
+            <w:rPrChange w:id="102" w:author="Huang, Lili" w:date="2022-10-11T08:39:00Z">
+              <w:rPr>
+                <w:rStyle w:val="Hyperlink"/>
+                <w:noProof/>
+              </w:rPr>
+            </w:rPrChange>
+          </w:rPr>
+          <w:delText>sp_select_sites_for_dashboard</w:delText>
+        </w:r>
+        <w:r>
+          <w:rPr>
+            <w:noProof/>
+            <w:webHidden/>
+          </w:rPr>
+          <w:tab/>
+          <w:delText>8</w:delText>
+        </w:r>
+      </w:del>
+    </w:p>
+    <w:p>
+      <w:pPr>
+        <w:pStyle w:val="TOC2"/>
+        <w:tabs>
+          <w:tab w:val="left" w:pos="800"/>
+          <w:tab w:val="right" w:leader="dot" w:pos="8630"/>
+        </w:tabs>
+        <w:rPr>
+          <w:del w:id="103" w:author="Huang, Lili" w:date="2022-10-11T08:39:00Z"/>
+          <w:rFonts w:asciiTheme="minorHAnsi" w:eastAsiaTheme="minorEastAsia" w:hAnsiTheme="minorHAnsi" w:cstheme="minorBidi"/>
+          <w:noProof/>
+          <w:sz w:val="22"/>
+          <w:szCs w:val="22"/>
+        </w:rPr>
+      </w:pPr>
+      <w:del w:id="104" w:author="Huang, Lili" w:date="2022-10-11T08:39:00Z">
+        <w:r>
+          <w:rPr>
+            <w:rPrChange w:id="105" w:author="Huang, Lili" w:date="2022-10-11T08:39:00Z">
+              <w:rPr>
+                <w:rStyle w:val="Hyperlink"/>
+                <w:noProof/>
+              </w:rPr>
+            </w:rPrChange>
+          </w:rPr>
+          <w:delText>4.2.</w:delText>
+        </w:r>
+        <w:r>
+          <w:rPr>
+            <w:rFonts w:asciiTheme="minorHAnsi" w:eastAsiaTheme="minorEastAsia" w:hAnsiTheme="minorHAnsi" w:cstheme="minorBidi"/>
+            <w:noProof/>
+            <w:sz w:val="22"/>
+            <w:szCs w:val="22"/>
+          </w:rPr>
+          <w:tab/>
+        </w:r>
+        <w:r>
+          <w:rPr>
+            <w:rPrChange w:id="106" w:author="Huang, Lili" w:date="2022-10-11T08:39:00Z">
+              <w:rPr>
+                <w:rStyle w:val="Hyperlink"/>
+                <w:noProof/>
+              </w:rPr>
+            </w:rPrChange>
+          </w:rPr>
+          <w:delText>sp_selectfrom_coaching_log_mgr_bysite</w:delText>
+        </w:r>
+        <w:r>
+          <w:rPr>
+            <w:noProof/>
+            <w:webHidden/>
+          </w:rPr>
+          <w:tab/>
+          <w:delText>8</w:delText>
+        </w:r>
+      </w:del>
+    </w:p>
+    <w:p>
+      <w:pPr>
+        <w:pStyle w:val="TOC2"/>
+        <w:tabs>
+          <w:tab w:val="left" w:pos="800"/>
+          <w:tab w:val="right" w:leader="dot" w:pos="8630"/>
+        </w:tabs>
+        <w:rPr>
+          <w:del w:id="107" w:author="Huang, Lili" w:date="2022-10-11T08:39:00Z"/>
+          <w:rFonts w:asciiTheme="minorHAnsi" w:eastAsiaTheme="minorEastAsia" w:hAnsiTheme="minorHAnsi" w:cstheme="minorBidi"/>
+          <w:noProof/>
+          <w:sz w:val="22"/>
+          <w:szCs w:val="22"/>
+        </w:rPr>
+      </w:pPr>
+      <w:del w:id="108" w:author="Huang, Lili" w:date="2022-10-11T08:39:00Z">
+        <w:r>
+          <w:rPr>
+            <w:rPrChange w:id="109" w:author="Huang, Lili" w:date="2022-10-11T08:39:00Z">
+              <w:rPr>
+                <w:rStyle w:val="Hyperlink"/>
+                <w:noProof/>
+              </w:rPr>
+            </w:rPrChange>
+          </w:rPr>
+          <w:delText>4.3.</w:delText>
+        </w:r>
+        <w:r>
+          <w:rPr>
+            <w:rFonts w:asciiTheme="minorHAnsi" w:eastAsiaTheme="minorEastAsia" w:hAnsiTheme="minorHAnsi" w:cstheme="minorBidi"/>
+            <w:noProof/>
+            <w:sz w:val="22"/>
+            <w:szCs w:val="22"/>
+          </w:rPr>
+          <w:tab/>
+        </w:r>
+        <w:r>
+          <w:rPr>
+            <w:rPrChange w:id="110" w:author="Huang, Lili" w:date="2022-10-11T08:39:00Z">
+              <w:rPr>
+                <w:rStyle w:val="Hyperlink"/>
+                <w:noProof/>
+              </w:rPr>
+            </w:rPrChange>
+          </w:rPr>
+          <w:delText>sp_selectfrom_coaching_log_sup_bymgr</w:delText>
+        </w:r>
+        <w:r>
+          <w:rPr>
+            <w:noProof/>
+            <w:webHidden/>
+          </w:rPr>
+          <w:tab/>
+          <w:delText>8</w:delText>
+        </w:r>
+      </w:del>
+    </w:p>
+    <w:p>
+      <w:pPr>
+        <w:pStyle w:val="TOC2"/>
+        <w:tabs>
+          <w:tab w:val="left" w:pos="800"/>
+          <w:tab w:val="right" w:leader="dot" w:pos="8630"/>
+        </w:tabs>
+        <w:rPr>
+          <w:del w:id="111" w:author="Huang, Lili" w:date="2022-10-11T08:39:00Z"/>
+          <w:rFonts w:asciiTheme="minorHAnsi" w:eastAsiaTheme="minorEastAsia" w:hAnsiTheme="minorHAnsi" w:cstheme="minorBidi"/>
+          <w:noProof/>
+          <w:sz w:val="22"/>
+          <w:szCs w:val="22"/>
+        </w:rPr>
+      </w:pPr>
+      <w:del w:id="112" w:author="Huang, Lili" w:date="2022-10-11T08:39:00Z">
+        <w:r>
+          <w:rPr>
+            <w:rPrChange w:id="113" w:author="Huang, Lili" w:date="2022-10-11T08:39:00Z">
+              <w:rPr>
+                <w:rStyle w:val="Hyperlink"/>
+                <w:noProof/>
+              </w:rPr>
+            </w:rPrChange>
+          </w:rPr>
+          <w:delText>4.4.</w:delText>
+        </w:r>
+        <w:r>
+          <w:rPr>
+            <w:rFonts w:asciiTheme="minorHAnsi" w:eastAsiaTheme="minorEastAsia" w:hAnsiTheme="minorHAnsi" w:cstheme="minorBidi"/>
+            <w:noProof/>
+            <w:sz w:val="22"/>
+            <w:szCs w:val="22"/>
+          </w:rPr>
+          <w:tab/>
+        </w:r>
+        <w:r>
+          <w:rPr>
+            <w:rPrChange w:id="114" w:author="Huang, Lili" w:date="2022-10-11T08:39:00Z">
+              <w:rPr>
+                <w:rStyle w:val="Hyperlink"/>
+                <w:noProof/>
+              </w:rPr>
+            </w:rPrChange>
+          </w:rPr>
+          <w:delText>sp_selectfrom_coaching_log_emp_bysup</w:delText>
+        </w:r>
+        <w:r>
+          <w:rPr>
+            <w:noProof/>
+            <w:webHidden/>
+          </w:rPr>
+          <w:tab/>
+          <w:delText>8</w:delText>
+        </w:r>
+      </w:del>
+    </w:p>
+    <w:p>
+      <w:pPr>
+        <w:pStyle w:val="TOC2"/>
+        <w:tabs>
+          <w:tab w:val="left" w:pos="800"/>
+          <w:tab w:val="right" w:leader="dot" w:pos="8630"/>
+        </w:tabs>
+        <w:rPr>
+          <w:del w:id="115" w:author="Huang, Lili" w:date="2022-10-11T08:39:00Z"/>
+          <w:rFonts w:asciiTheme="minorHAnsi" w:eastAsiaTheme="minorEastAsia" w:hAnsiTheme="minorHAnsi" w:cstheme="minorBidi"/>
+          <w:noProof/>
+          <w:sz w:val="22"/>
+          <w:szCs w:val="22"/>
+        </w:rPr>
+      </w:pPr>
+      <w:del w:id="116" w:author="Huang, Lili" w:date="2022-10-11T08:39:00Z">
+        <w:r>
+          <w:rPr>
+            <w:rPrChange w:id="117" w:author="Huang, Lili" w:date="2022-10-11T08:39:00Z">
+              <w:rPr>
+                <w:rStyle w:val="Hyperlink"/>
+                <w:noProof/>
+              </w:rPr>
+            </w:rPrChange>
+          </w:rPr>
+          <w:delText>4.5.</w:delText>
+        </w:r>
+        <w:r>
+          <w:rPr>
+            <w:rFonts w:asciiTheme="minorHAnsi" w:eastAsiaTheme="minorEastAsia" w:hAnsiTheme="minorHAnsi" w:cstheme="minorBidi"/>
+            <w:noProof/>
+            <w:sz w:val="22"/>
+            <w:szCs w:val="22"/>
+          </w:rPr>
+          <w:tab/>
+        </w:r>
+        <w:r>
+          <w:rPr>
+            <w:rPrChange w:id="118" w:author="Huang, Lili" w:date="2022-10-11T08:39:00Z">
+              <w:rPr>
+                <w:rStyle w:val="Hyperlink"/>
+                <w:noProof/>
+              </w:rPr>
+            </w:rPrChange>
+          </w:rPr>
+          <w:delText>sp_selectfrom_coaching_log_submitter</w:delText>
+        </w:r>
+        <w:r>
+          <w:rPr>
+            <w:noProof/>
+            <w:webHidden/>
+          </w:rPr>
+          <w:tab/>
+          <w:delText>8</w:delText>
+        </w:r>
+      </w:del>
+    </w:p>
+    <w:p>
+      <w:pPr>
+        <w:pStyle w:val="TOC2"/>
+        <w:tabs>
+          <w:tab w:val="left" w:pos="800"/>
+          <w:tab w:val="right" w:leader="dot" w:pos="8630"/>
+        </w:tabs>
+        <w:rPr>
+          <w:del w:id="119" w:author="Huang, Lili" w:date="2022-10-11T08:39:00Z"/>
+          <w:rFonts w:asciiTheme="minorHAnsi" w:eastAsiaTheme="minorEastAsia" w:hAnsiTheme="minorHAnsi" w:cstheme="minorBidi"/>
+          <w:noProof/>
+          <w:sz w:val="22"/>
+          <w:szCs w:val="22"/>
+        </w:rPr>
+      </w:pPr>
+      <w:del w:id="120" w:author="Huang, Lili" w:date="2022-10-11T08:39:00Z">
+        <w:r>
+          <w:rPr>
+            <w:rPrChange w:id="121" w:author="Huang, Lili" w:date="2022-10-11T08:39:00Z">
+              <w:rPr>
+                <w:rStyle w:val="Hyperlink"/>
+                <w:noProof/>
+              </w:rPr>
+            </w:rPrChange>
+          </w:rPr>
+          <w:delText>4.6.</w:delText>
+        </w:r>
+        <w:r>
+          <w:rPr>
+            <w:rFonts w:asciiTheme="minorHAnsi" w:eastAsiaTheme="minorEastAsia" w:hAnsiTheme="minorHAnsi" w:cstheme="minorBidi"/>
+            <w:noProof/>
+            <w:sz w:val="22"/>
+            <w:szCs w:val="22"/>
+          </w:rPr>
+          <w:tab/>
+        </w:r>
+        <w:r>
+          <w:rPr>
+            <w:rPrChange w:id="122" w:author="Huang, Lili" w:date="2022-10-11T08:39:00Z">
+              <w:rPr>
+                <w:rStyle w:val="Hyperlink"/>
+                <w:noProof/>
+              </w:rPr>
+            </w:rPrChange>
+          </w:rPr>
+          <w:delText>sp_select_statuses_for_dashboard</w:delText>
+        </w:r>
+        <w:r>
+          <w:rPr>
+            <w:noProof/>
+            <w:webHidden/>
+          </w:rPr>
+          <w:tab/>
+          <w:delText>8</w:delText>
+        </w:r>
+      </w:del>
+    </w:p>
+    <w:p>
+      <w:pPr>
+        <w:pStyle w:val="TOC2"/>
+        <w:tabs>
+          <w:tab w:val="left" w:pos="800"/>
+          <w:tab w:val="right" w:leader="dot" w:pos="8630"/>
+        </w:tabs>
+        <w:rPr>
+          <w:del w:id="123" w:author="Huang, Lili" w:date="2022-10-11T08:39:00Z"/>
+          <w:rFonts w:asciiTheme="minorHAnsi" w:eastAsiaTheme="minorEastAsia" w:hAnsiTheme="minorHAnsi" w:cstheme="minorBidi"/>
+          <w:noProof/>
+          <w:sz w:val="22"/>
+          <w:szCs w:val="22"/>
+        </w:rPr>
+      </w:pPr>
+      <w:del w:id="124" w:author="Huang, Lili" w:date="2022-10-11T08:39:00Z">
+        <w:r>
+          <w:rPr>
+            <w:rPrChange w:id="125" w:author="Huang, Lili" w:date="2022-10-11T08:39:00Z">
+              <w:rPr>
+                <w:rStyle w:val="Hyperlink"/>
+                <w:noProof/>
+              </w:rPr>
+            </w:rPrChange>
+          </w:rPr>
+          <w:delText>4.7.</w:delText>
+        </w:r>
+        <w:r>
+          <w:rPr>
+            <w:rFonts w:asciiTheme="minorHAnsi" w:eastAsiaTheme="minorEastAsia" w:hAnsiTheme="minorHAnsi" w:cstheme="minorBidi"/>
+            <w:noProof/>
+            <w:sz w:val="22"/>
+            <w:szCs w:val="22"/>
+          </w:rPr>
+          <w:tab/>
+        </w:r>
+        <w:r>
+          <w:rPr>
+            <w:rPrChange w:id="126" w:author="Huang, Lili" w:date="2022-10-11T08:39:00Z">
+              <w:rPr>
+                <w:rStyle w:val="Hyperlink"/>
+                <w:noProof/>
+              </w:rPr>
+            </w:rPrChange>
+          </w:rPr>
+          <w:delText>sp_select_sources_for_dashboard</w:delText>
+        </w:r>
+        <w:r>
+          <w:rPr>
+            <w:noProof/>
+            <w:webHidden/>
+          </w:rPr>
+          <w:tab/>
+          <w:delText>8</w:delText>
+        </w:r>
+      </w:del>
+    </w:p>
+    <w:p>
+      <w:pPr>
+        <w:pStyle w:val="TOC2"/>
+        <w:tabs>
+          <w:tab w:val="left" w:pos="800"/>
+          <w:tab w:val="right" w:leader="dot" w:pos="8630"/>
+        </w:tabs>
+        <w:rPr>
+          <w:del w:id="127" w:author="Huang, Lili" w:date="2022-10-11T08:39:00Z"/>
+          <w:rFonts w:asciiTheme="minorHAnsi" w:eastAsiaTheme="minorEastAsia" w:hAnsiTheme="minorHAnsi" w:cstheme="minorBidi"/>
+          <w:noProof/>
+          <w:sz w:val="22"/>
+          <w:szCs w:val="22"/>
+        </w:rPr>
+      </w:pPr>
+      <w:del w:id="128" w:author="Huang, Lili" w:date="2022-10-11T08:39:00Z">
+        <w:r>
+          <w:rPr>
+            <w:rPrChange w:id="129" w:author="Huang, Lili" w:date="2022-10-11T08:39:00Z">
+              <w:rPr>
+                <w:rStyle w:val="Hyperlink"/>
+                <w:noProof/>
+              </w:rPr>
+            </w:rPrChange>
+          </w:rPr>
+          <w:delText>4.8.</w:delText>
+        </w:r>
+        <w:r>
+          <w:rPr>
+            <w:rFonts w:asciiTheme="minorHAnsi" w:eastAsiaTheme="minorEastAsia" w:hAnsiTheme="minorHAnsi" w:cstheme="minorBidi"/>
+            <w:noProof/>
+            <w:sz w:val="22"/>
+            <w:szCs w:val="22"/>
+          </w:rPr>
+          <w:tab/>
+        </w:r>
+        <w:r>
+          <w:rPr>
+            <w:rPrChange w:id="130" w:author="Huang, Lili" w:date="2022-10-11T08:39:00Z">
+              <w:rPr>
+                <w:rStyle w:val="Hyperlink"/>
+                <w:noProof/>
+              </w:rPr>
+            </w:rPrChange>
+          </w:rPr>
+          <w:delText>sp_select_values_for_dashboard</w:delText>
+        </w:r>
+        <w:r>
+          <w:rPr>
+            <w:noProof/>
+            <w:webHidden/>
+          </w:rPr>
+          <w:tab/>
+          <w:delText>8</w:delText>
+        </w:r>
+      </w:del>
+    </w:p>
+    <w:p>
+      <w:pPr>
+        <w:pStyle w:val="TOC2"/>
+        <w:tabs>
+          <w:tab w:val="left" w:pos="800"/>
+          <w:tab w:val="right" w:leader="dot" w:pos="8630"/>
+        </w:tabs>
+        <w:rPr>
+          <w:del w:id="131" w:author="Huang, Lili" w:date="2022-10-11T08:39:00Z"/>
+          <w:rFonts w:asciiTheme="minorHAnsi" w:eastAsiaTheme="minorEastAsia" w:hAnsiTheme="minorHAnsi" w:cstheme="minorBidi"/>
+          <w:noProof/>
+          <w:sz w:val="22"/>
+          <w:szCs w:val="22"/>
+        </w:rPr>
+      </w:pPr>
+      <w:del w:id="132" w:author="Huang, Lili" w:date="2022-10-11T08:39:00Z">
+        <w:r>
+          <w:rPr>
+            <w:rPrChange w:id="133" w:author="Huang, Lili" w:date="2022-10-11T08:39:00Z">
+              <w:rPr>
+                <w:rStyle w:val="Hyperlink"/>
+                <w:noProof/>
+              </w:rPr>
+            </w:rPrChange>
+          </w:rPr>
+          <w:delText>4.9.</w:delText>
+        </w:r>
+        <w:r>
+          <w:rPr>
+            <w:rFonts w:asciiTheme="minorHAnsi" w:eastAsiaTheme="minorEastAsia" w:hAnsiTheme="minorHAnsi" w:cstheme="minorBidi"/>
+            <w:noProof/>
+            <w:sz w:val="22"/>
+            <w:szCs w:val="22"/>
+          </w:rPr>
+          <w:tab/>
+        </w:r>
+        <w:r>
+          <w:rPr>
+            <w:rPrChange w:id="134" w:author="Huang, Lili" w:date="2022-10-11T08:39:00Z">
+              <w:rPr>
+                <w:rStyle w:val="Hyperlink"/>
+                <w:noProof/>
+              </w:rPr>
+            </w:rPrChange>
+          </w:rPr>
+          <w:delText>sp_search_for_dashboards_details</w:delText>
+        </w:r>
+        <w:r>
+          <w:rPr>
+            <w:noProof/>
+            <w:webHidden/>
+          </w:rPr>
+          <w:tab/>
+          <w:delText>8</w:delText>
+        </w:r>
+      </w:del>
+    </w:p>
+    <w:p>
+      <w:pPr>
+        <w:pStyle w:val="TOC2"/>
+        <w:tabs>
+          <w:tab w:val="left" w:pos="1000"/>
+          <w:tab w:val="right" w:leader="dot" w:pos="8630"/>
+        </w:tabs>
+        <w:rPr>
+          <w:del w:id="135" w:author="Huang, Lili" w:date="2022-10-11T08:39:00Z"/>
+          <w:rFonts w:asciiTheme="minorHAnsi" w:eastAsiaTheme="minorEastAsia" w:hAnsiTheme="minorHAnsi" w:cstheme="minorBidi"/>
+          <w:noProof/>
+          <w:sz w:val="22"/>
+          <w:szCs w:val="22"/>
+        </w:rPr>
+      </w:pPr>
+      <w:del w:id="136" w:author="Huang, Lili" w:date="2022-10-11T08:39:00Z">
+        <w:r>
+          <w:rPr>
+            <w:rPrChange w:id="137" w:author="Huang, Lili" w:date="2022-10-11T08:39:00Z">
+              <w:rPr>
+                <w:rStyle w:val="Hyperlink"/>
+                <w:noProof/>
+              </w:rPr>
+            </w:rPrChange>
+          </w:rPr>
+          <w:delText>4.10.</w:delText>
+        </w:r>
+        <w:r>
+          <w:rPr>
+            <w:rFonts w:asciiTheme="minorHAnsi" w:eastAsiaTheme="minorEastAsia" w:hAnsiTheme="minorHAnsi" w:cstheme="minorBidi"/>
+            <w:noProof/>
+            <w:sz w:val="22"/>
+            <w:szCs w:val="22"/>
+          </w:rPr>
+          <w:tab/>
+        </w:r>
+        <w:r>
+          <w:rPr>
+            <w:rPrChange w:id="138" w:author="Huang, Lili" w:date="2022-10-11T08:39:00Z">
+              <w:rPr>
+                <w:rStyle w:val="Hyperlink"/>
+                <w:noProof/>
+              </w:rPr>
+            </w:rPrChange>
+          </w:rPr>
+          <w:delText>sp_selectfrom_coaching_log_historical_export</w:delText>
+        </w:r>
+        <w:r>
+          <w:rPr>
+            <w:noProof/>
+            <w:webHidden/>
+          </w:rPr>
+          <w:tab/>
+          <w:delText>8</w:delText>
+        </w:r>
+      </w:del>
+    </w:p>
+    <w:p>
+      <w:pPr>
+        <w:pStyle w:val="TOC2"/>
+        <w:tabs>
+          <w:tab w:val="left" w:pos="1000"/>
+          <w:tab w:val="right" w:leader="dot" w:pos="8630"/>
+        </w:tabs>
+        <w:rPr>
+          <w:del w:id="139" w:author="Huang, Lili" w:date="2022-10-11T08:39:00Z"/>
+          <w:rFonts w:asciiTheme="minorHAnsi" w:eastAsiaTheme="minorEastAsia" w:hAnsiTheme="minorHAnsi" w:cstheme="minorBidi"/>
+          <w:noProof/>
+          <w:sz w:val="22"/>
+          <w:szCs w:val="22"/>
+        </w:rPr>
+      </w:pPr>
+      <w:del w:id="140" w:author="Huang, Lili" w:date="2022-10-11T08:39:00Z">
+        <w:r>
+          <w:rPr>
+            <w:rPrChange w:id="141" w:author="Huang, Lili" w:date="2022-10-11T08:39:00Z">
+              <w:rPr>
+                <w:rStyle w:val="Hyperlink"/>
+                <w:noProof/>
+              </w:rPr>
+            </w:rPrChange>
+          </w:rPr>
+          <w:delText>4.11.</w:delText>
+        </w:r>
+        <w:r>
+          <w:rPr>
+            <w:rFonts w:asciiTheme="minorHAnsi" w:eastAsiaTheme="minorEastAsia" w:hAnsiTheme="minorHAnsi" w:cstheme="minorBidi"/>
+            <w:noProof/>
+            <w:sz w:val="22"/>
+            <w:szCs w:val="22"/>
+          </w:rPr>
+          <w:tab/>
+        </w:r>
+        <w:r>
+          <w:rPr>
+            <w:rPrChange w:id="142" w:author="Huang, Lili" w:date="2022-10-11T08:39:00Z">
+              <w:rPr>
+                <w:rStyle w:val="Hyperlink"/>
+                <w:noProof/>
+              </w:rPr>
+            </w:rPrChange>
+          </w:rPr>
+          <w:delText>sp_selectfrom_coaching_log_historical_export_count</w:delText>
+        </w:r>
+        <w:r>
+          <w:rPr>
+            <w:noProof/>
+            <w:webHidden/>
+          </w:rPr>
+          <w:tab/>
+          <w:delText>8</w:delText>
+        </w:r>
+      </w:del>
     </w:p>
     <w:p>
       <w:pPr>
@@ -3362,7 +5505,7 @@
           <w:b/>
         </w:rPr>
       </w:pPr>
-      <w:bookmarkStart w:id="8" w:name="_Toc523818479"/>
+      <w:bookmarkStart w:id="143" w:name="_Toc116369971"/>
       <w:r>
         <w:rPr>
           <w:b/>
@@ -3370,7 +5513,7 @@
         <w:lastRenderedPageBreak/>
         <w:t>Description</w:t>
       </w:r>
-      <w:bookmarkEnd w:id="8"/>
+      <w:bookmarkEnd w:id="143"/>
       <w:r>
         <w:rPr>
           <w:b/>
@@ -3626,7 +5769,7 @@
           <w:b/>
         </w:rPr>
       </w:pPr>
-      <w:bookmarkStart w:id="9" w:name="_Toc523818480"/>
+      <w:bookmarkStart w:id="144" w:name="_Toc116369972"/>
       <w:r>
         <w:rPr>
           <w:b/>
@@ -3645,7 +5788,7 @@
         </w:rPr>
         <w:t>Controller.cs</w:t>
       </w:r>
-      <w:bookmarkEnd w:id="9"/>
+      <w:bookmarkEnd w:id="144"/>
     </w:p>
     <w:p>
       <w:pPr>
@@ -3938,6 +6081,9 @@
         <w:autoSpaceDE w:val="0"/>
         <w:autoSpaceDN w:val="0"/>
         <w:adjustRightInd w:val="0"/>
+        <w:rPr>
+          <w:del w:id="145" w:author="Huang, Lili" w:date="2022-10-11T08:36:00Z"/>
+        </w:rPr>
       </w:pPr>
       <w:r>
         <w:t xml:space="preserve">Upon passing validation, </w:t>
@@ -3952,8 +6098,59 @@
         <w:t xml:space="preserve"> based on the search options.</w:t>
       </w:r>
       <w:r>
-        <w:t xml:space="preserve"> Display log list on the page.</w:t>
-      </w:r>
+        <w:t xml:space="preserve"> Display log list on the page</w:t>
+      </w:r>
+      <w:ins w:id="146" w:author="Huang, Lili" w:date="2022-10-11T08:37:00Z">
+        <w:r>
+          <w:t>, and if a specific reason and/or sub-reason selected, display in bold in the log list.</w:t>
+        </w:r>
+      </w:ins>
+      <w:del w:id="147" w:author="Huang, Lili" w:date="2022-10-11T08:37:00Z">
+        <w:r>
+          <w:delText>.</w:delText>
+        </w:r>
+      </w:del>
+    </w:p>
+    <w:p>
+      <w:pPr>
+        <w:pStyle w:val="ListParagraph"/>
+        <w:numPr>
+          <w:ilvl w:val="0"/>
+          <w:numId w:val="23"/>
+        </w:numPr>
+        <w:tabs>
+          <w:tab w:val="num" w:pos="1080"/>
+        </w:tabs>
+        <w:autoSpaceDE w:val="0"/>
+        <w:autoSpaceDN w:val="0"/>
+        <w:adjustRightInd w:val="0"/>
+        <w:rPr>
+          <w:ins w:id="148" w:author="Huang, Lili" w:date="2022-10-11T08:36:00Z"/>
+        </w:rPr>
+      </w:pPr>
+    </w:p>
+    <w:p>
+      <w:pPr>
+        <w:pStyle w:val="ListParagraph"/>
+        <w:numPr>
+          <w:ilvl w:val="0"/>
+          <w:numId w:val="23"/>
+        </w:numPr>
+        <w:tabs>
+          <w:tab w:val="num" w:pos="1080"/>
+        </w:tabs>
+        <w:autoSpaceDE w:val="0"/>
+        <w:autoSpaceDN w:val="0"/>
+        <w:adjustRightInd w:val="0"/>
+        <w:rPr>
+          <w:del w:id="149" w:author="Huang, Lili" w:date="2022-10-11T08:37:00Z"/>
+        </w:rPr>
+      </w:pPr>
+      <w:del w:id="150" w:author="Huang, Lili" w:date="2022-10-11T08:36:00Z">
+        <w:r>
+          <w:delText xml:space="preserve">Display the </w:delText>
+        </w:r>
+      </w:del>
     </w:p>
     <w:p>
       <w:pPr>
@@ -4078,7 +6275,7 @@
           <w:b/>
         </w:rPr>
       </w:pPr>
-      <w:bookmarkStart w:id="10" w:name="_Toc523818481"/>
+      <w:bookmarkStart w:id="151" w:name="_Toc116369973"/>
       <w:r>
         <w:rPr>
           <w:b/>
@@ -4091,7 +6288,7 @@
         </w:rPr>
         <w:t>age details</w:t>
       </w:r>
-      <w:bookmarkEnd w:id="10"/>
+      <w:bookmarkEnd w:id="151"/>
     </w:p>
     <w:p>
       <w:pPr>
@@ -4117,7 +6314,7 @@
         </w:rPr>
         <w:t xml:space="preserve"> </w:t>
       </w:r>
-      <w:bookmarkStart w:id="11" w:name="_Toc523818482"/>
+      <w:bookmarkStart w:id="152" w:name="_Toc116369974"/>
       <w:r>
         <w:rPr>
           <w:b/>
@@ -4136,7 +6333,7 @@
         </w:rPr>
         <w:t>\Index.cshtml</w:t>
       </w:r>
-      <w:bookmarkEnd w:id="11"/>
+      <w:bookmarkEnd w:id="152"/>
     </w:p>
     <w:p>
       <w:pPr>
@@ -4150,11 +6347,11 @@
         <w:adjustRightInd w:val="0"/>
         <w:outlineLvl w:val="1"/>
       </w:pPr>
-      <w:bookmarkStart w:id="12" w:name="_Toc523818483"/>
+      <w:bookmarkStart w:id="153" w:name="_Toc116369975"/>
       <w:r>
         <w:t>Razor pages comprising Web Page</w:t>
       </w:r>
-      <w:bookmarkEnd w:id="12"/>
+      <w:bookmarkEnd w:id="153"/>
     </w:p>
     <w:p>
       <w:pPr>
@@ -4194,11 +6391,11 @@
         <w:adjustRightInd w:val="0"/>
         <w:outlineLvl w:val="1"/>
       </w:pPr>
-      <w:bookmarkStart w:id="13" w:name="_Toc523818484"/>
+      <w:bookmarkStart w:id="154" w:name="_Toc116369976"/>
       <w:r>
         <w:t>Layout Page</w:t>
       </w:r>
-      <w:bookmarkEnd w:id="13"/>
+      <w:bookmarkEnd w:id="154"/>
     </w:p>
     <w:p>
       <w:pPr>
@@ -4249,7 +6446,7 @@
         <w:adjustRightInd w:val="0"/>
         <w:outlineLvl w:val="1"/>
       </w:pPr>
-      <w:bookmarkStart w:id="14" w:name="_Toc523818485"/>
+      <w:bookmarkStart w:id="155" w:name="_Toc116369977"/>
       <w:r>
         <w:t>Screen</w:t>
       </w:r>
@@ -4259,7 +6456,7 @@
       <w:r>
         <w:t>hot</w:t>
       </w:r>
-      <w:bookmarkEnd w:id="14"/>
+      <w:bookmarkEnd w:id="155"/>
     </w:p>
     <w:p>
       <w:pPr>
@@ -4286,10 +6483,10 @@
           <w:noProof/>
         </w:rPr>
         <w:drawing>
-          <wp:inline distT="0" distB="0" distL="0" distR="0">
-            <wp:extent cx="5486400" cy="762000"/>
-            <wp:effectExtent l="0" t="0" r="0" b="0"/>
-            <wp:docPr id="10" name="Picture 10"/>
+          <wp:inline distT="0" distB="0" distL="0" distR="0" wp14:anchorId="27414736" wp14:editId="2C4E14CF">
+            <wp:extent cx="5486400" cy="775335"/>
+            <wp:effectExtent l="0" t="0" r="0" b="5715"/>
+            <wp:docPr id="1" name="Picture 1"/>
             <wp:cNvGraphicFramePr>
               <a:graphicFrameLocks xmlns:a="http://schemas.openxmlformats.org/drawingml/2006/main" noChangeAspect="1"/>
             </wp:cNvGraphicFramePr>
@@ -4297,13 +6494,320 @@
               <a:graphicData uri="http://schemas.openxmlformats.org/drawingml/2006/picture">
                 <pic:pic xmlns:pic="http://schemas.openxmlformats.org/drawingml/2006/picture">
                   <pic:nvPicPr>
-                    <pic:cNvPr id="0" name="Picture 3"/>
+                    <pic:cNvPr id="1" name=""/>
+                    <pic:cNvPicPr/>
+                  </pic:nvPicPr>
+                  <pic:blipFill>
+                    <a:blip r:embed="rId10"/>
+                    <a:stretch>
+                      <a:fillRect/>
+                    </a:stretch>
+                  </pic:blipFill>
+                  <pic:spPr>
+                    <a:xfrm>
+                      <a:off x="0" y="0"/>
+                      <a:ext cx="5486400" cy="775335"/>
+                    </a:xfrm>
+                    <a:prstGeom prst="rect">
+                      <a:avLst/>
+                    </a:prstGeom>
+                  </pic:spPr>
+                </pic:pic>
+              </a:graphicData>
+            </a:graphic>
+          </wp:inline>
+        </w:drawing>
+      </w:r>
+    </w:p>
+    <w:p>
+      <w:pPr>
+        <w:ind w:left="864" w:firstLine="432"/>
+      </w:pPr>
+    </w:p>
+    <w:p>
+      <w:r>
+        <w:t>Click Search without selecting Manager, Supervisor, and Employee</w:t>
+      </w:r>
+      <w:r>
+        <w:t>:</w:t>
+      </w:r>
+    </w:p>
+    <w:p>
+      <w:r>
+        <w:rPr>
+          <w:noProof/>
+        </w:rPr>
+        <w:drawing>
+          <wp:inline distT="0" distB="0" distL="0" distR="0" wp14:anchorId="5FFA5DB9" wp14:editId="0DB6F04B">
+            <wp:extent cx="5486400" cy="781050"/>
+            <wp:effectExtent l="0" t="0" r="0" b="0"/>
+            <wp:docPr id="3" name="Picture 3"/>
+            <wp:cNvGraphicFramePr>
+              <a:graphicFrameLocks xmlns:a="http://schemas.openxmlformats.org/drawingml/2006/main" noChangeAspect="1"/>
+            </wp:cNvGraphicFramePr>
+            <a:graphic xmlns:a="http://schemas.openxmlformats.org/drawingml/2006/main">
+              <a:graphicData uri="http://schemas.openxmlformats.org/drawingml/2006/picture">
+                <pic:pic xmlns:pic="http://schemas.openxmlformats.org/drawingml/2006/picture">
+                  <pic:nvPicPr>
+                    <pic:cNvPr id="1" name=""/>
+                    <pic:cNvPicPr/>
+                  </pic:nvPicPr>
+                  <pic:blipFill>
+                    <a:blip r:embed="rId11"/>
+                    <a:stretch>
+                      <a:fillRect/>
+                    </a:stretch>
+                  </pic:blipFill>
+                  <pic:spPr>
+                    <a:xfrm>
+                      <a:off x="0" y="0"/>
+                      <a:ext cx="5486400" cy="781050"/>
+                    </a:xfrm>
+                    <a:prstGeom prst="rect">
+                      <a:avLst/>
+                    </a:prstGeom>
+                  </pic:spPr>
+                </pic:pic>
+              </a:graphicData>
+            </a:graphic>
+          </wp:inline>
+        </w:drawing>
+      </w:r>
+    </w:p>
+    <w:p/>
+    <w:p>
+      <w:r>
+        <w:t>Search Result:</w:t>
+      </w:r>
+    </w:p>
+    <w:p>
+      <w:pPr>
+        <w:autoSpaceDE w:val="0"/>
+        <w:autoSpaceDN w:val="0"/>
+        <w:adjustRightInd w:val="0"/>
+      </w:pPr>
+      <w:r>
+        <w:rPr>
+          <w:noProof/>
+        </w:rPr>
+        <w:drawing>
+          <wp:inline distT="0" distB="0" distL="0" distR="0" wp14:anchorId="6DAFFD29" wp14:editId="027FF2AC">
+            <wp:extent cx="5486400" cy="1333500"/>
+            <wp:effectExtent l="0" t="0" r="0" b="0"/>
+            <wp:docPr id="4" name="Picture 4"/>
+            <wp:cNvGraphicFramePr>
+              <a:graphicFrameLocks xmlns:a="http://schemas.openxmlformats.org/drawingml/2006/main" noChangeAspect="1"/>
+            </wp:cNvGraphicFramePr>
+            <a:graphic xmlns:a="http://schemas.openxmlformats.org/drawingml/2006/main">
+              <a:graphicData uri="http://schemas.openxmlformats.org/drawingml/2006/picture">
+                <pic:pic xmlns:pic="http://schemas.openxmlformats.org/drawingml/2006/picture">
+                  <pic:nvPicPr>
+                    <pic:cNvPr id="1" name=""/>
+                    <pic:cNvPicPr/>
+                  </pic:nvPicPr>
+                  <pic:blipFill>
+                    <a:blip r:embed="rId12"/>
+                    <a:stretch>
+                      <a:fillRect/>
+                    </a:stretch>
+                  </pic:blipFill>
+                  <pic:spPr>
+                    <a:xfrm>
+                      <a:off x="0" y="0"/>
+                      <a:ext cx="5486400" cy="1333500"/>
+                    </a:xfrm>
+                    <a:prstGeom prst="rect">
+                      <a:avLst/>
+                    </a:prstGeom>
+                  </pic:spPr>
+                </pic:pic>
+              </a:graphicData>
+            </a:graphic>
+          </wp:inline>
+        </w:drawing>
+      </w:r>
+    </w:p>
+    <w:p>
+      <w:pPr>
+        <w:autoSpaceDE w:val="0"/>
+        <w:autoSpaceDN w:val="0"/>
+        <w:adjustRightInd w:val="0"/>
+      </w:pPr>
+    </w:p>
+    <w:p>
+      <w:pPr>
+        <w:autoSpaceDE w:val="0"/>
+        <w:autoSpaceDN w:val="0"/>
+        <w:adjustRightInd w:val="0"/>
+      </w:pPr>
+      <w:r>
+        <w:t>Unauthorized to view log details:</w:t>
+      </w:r>
+    </w:p>
+    <w:p>
+      <w:pPr>
+        <w:autoSpaceDE w:val="0"/>
+        <w:autoSpaceDN w:val="0"/>
+        <w:adjustRightInd w:val="0"/>
+      </w:pPr>
+      <w:r>
+        <w:rPr>
+          <w:noProof/>
+        </w:rPr>
+        <w:drawing>
+          <wp:inline distT="0" distB="0" distL="0" distR="0" wp14:anchorId="6091D488" wp14:editId="3F5A1DB7">
+            <wp:extent cx="5486400" cy="655955"/>
+            <wp:effectExtent l="0" t="0" r="0" b="0"/>
+            <wp:docPr id="5" name="Picture 5"/>
+            <wp:cNvGraphicFramePr>
+              <a:graphicFrameLocks xmlns:a="http://schemas.openxmlformats.org/drawingml/2006/main" noChangeAspect="1"/>
+            </wp:cNvGraphicFramePr>
+            <a:graphic xmlns:a="http://schemas.openxmlformats.org/drawingml/2006/main">
+              <a:graphicData uri="http://schemas.openxmlformats.org/drawingml/2006/picture">
+                <pic:pic xmlns:pic="http://schemas.openxmlformats.org/drawingml/2006/picture">
+                  <pic:nvPicPr>
+                    <pic:cNvPr id="1" name=""/>
+                    <pic:cNvPicPr/>
+                  </pic:nvPicPr>
+                  <pic:blipFill>
+                    <a:blip r:embed="rId13"/>
+                    <a:stretch>
+                      <a:fillRect/>
+                    </a:stretch>
+                  </pic:blipFill>
+                  <pic:spPr>
+                    <a:xfrm>
+                      <a:off x="0" y="0"/>
+                      <a:ext cx="5486400" cy="655955"/>
+                    </a:xfrm>
+                    <a:prstGeom prst="rect">
+                      <a:avLst/>
+                    </a:prstGeom>
+                  </pic:spPr>
+                </pic:pic>
+              </a:graphicData>
+            </a:graphic>
+          </wp:inline>
+        </w:drawing>
+      </w:r>
+    </w:p>
+    <w:p>
+      <w:pPr>
+        <w:autoSpaceDE w:val="0"/>
+        <w:autoSpaceDN w:val="0"/>
+        <w:adjustRightInd w:val="0"/>
+      </w:pPr>
+    </w:p>
+    <w:p>
+      <w:pPr>
+        <w:autoSpaceDE w:val="0"/>
+        <w:autoSpaceDN w:val="0"/>
+        <w:adjustRightInd w:val="0"/>
+        <w:rPr>
+          <w:noProof/>
+        </w:rPr>
+      </w:pPr>
+      <w:r>
+        <w:rPr>
+          <w:noProof/>
+        </w:rPr>
+        <w:t>View log details:</w:t>
+      </w:r>
+    </w:p>
+    <w:p>
+      <w:pPr>
+        <w:autoSpaceDE w:val="0"/>
+        <w:autoSpaceDN w:val="0"/>
+        <w:adjustRightInd w:val="0"/>
+      </w:pPr>
+      <w:r>
+        <w:rPr>
+          <w:noProof/>
+        </w:rPr>
+        <w:lastRenderedPageBreak/>
+        <w:drawing>
+          <wp:inline distT="0" distB="0" distL="0" distR="0" wp14:anchorId="1CA06345" wp14:editId="0D93E22C">
+            <wp:extent cx="5486400" cy="1971675"/>
+            <wp:effectExtent l="0" t="0" r="0" b="9525"/>
+            <wp:docPr id="6" name="Picture 6"/>
+            <wp:cNvGraphicFramePr>
+              <a:graphicFrameLocks xmlns:a="http://schemas.openxmlformats.org/drawingml/2006/main" noChangeAspect="1"/>
+            </wp:cNvGraphicFramePr>
+            <a:graphic xmlns:a="http://schemas.openxmlformats.org/drawingml/2006/main">
+              <a:graphicData uri="http://schemas.openxmlformats.org/drawingml/2006/picture">
+                <pic:pic xmlns:pic="http://schemas.openxmlformats.org/drawingml/2006/picture">
+                  <pic:nvPicPr>
+                    <pic:cNvPr id="1" name=""/>
+                    <pic:cNvPicPr/>
+                  </pic:nvPicPr>
+                  <pic:blipFill>
+                    <a:blip r:embed="rId14"/>
+                    <a:stretch>
+                      <a:fillRect/>
+                    </a:stretch>
+                  </pic:blipFill>
+                  <pic:spPr>
+                    <a:xfrm>
+                      <a:off x="0" y="0"/>
+                      <a:ext cx="5486400" cy="1971675"/>
+                    </a:xfrm>
+                    <a:prstGeom prst="rect">
+                      <a:avLst/>
+                    </a:prstGeom>
+                  </pic:spPr>
+                </pic:pic>
+              </a:graphicData>
+            </a:graphic>
+          </wp:inline>
+        </w:drawing>
+      </w:r>
+    </w:p>
+    <w:p>
+      <w:pPr>
+        <w:autoSpaceDE w:val="0"/>
+        <w:autoSpaceDN w:val="0"/>
+        <w:adjustRightInd w:val="0"/>
+      </w:pPr>
+    </w:p>
+    <w:p>
+      <w:pPr>
+        <w:autoSpaceDE w:val="0"/>
+        <w:autoSpaceDN w:val="0"/>
+        <w:adjustRightInd w:val="0"/>
+      </w:pPr>
+      <w:r>
+        <w:t>View warning log details:</w:t>
+      </w:r>
+    </w:p>
+    <w:p>
+      <w:pPr>
+        <w:autoSpaceDE w:val="0"/>
+        <w:autoSpaceDN w:val="0"/>
+        <w:adjustRightInd w:val="0"/>
+      </w:pPr>
+      <w:r>
+        <w:rPr>
+          <w:noProof/>
+        </w:rPr>
+        <w:drawing>
+          <wp:inline distT="0" distB="0" distL="0" distR="0" wp14:anchorId="77D751D2" wp14:editId="1A6AD7A2">
+            <wp:extent cx="5486400" cy="1135380"/>
+            <wp:effectExtent l="0" t="0" r="0" b="7620"/>
+            <wp:docPr id="2" name="Picture 2"/>
+            <wp:cNvGraphicFramePr>
+              <a:graphicFrameLocks xmlns:a="http://schemas.openxmlformats.org/drawingml/2006/main" noChangeAspect="1"/>
+            </wp:cNvGraphicFramePr>
+            <a:graphic xmlns:a="http://schemas.openxmlformats.org/drawingml/2006/main">
+              <a:graphicData uri="http://schemas.openxmlformats.org/drawingml/2006/picture">
+                <pic:pic xmlns:pic="http://schemas.openxmlformats.org/drawingml/2006/picture">
+                  <pic:nvPicPr>
+                    <pic:cNvPr id="0" name="Picture 1"/>
                     <pic:cNvPicPr>
                       <a:picLocks noChangeAspect="1" noChangeArrowheads="1"/>
                     </pic:cNvPicPr>
                   </pic:nvPicPr>
                   <pic:blipFill>
-                    <a:blip r:embed="rId10" cstate="print">
+                    <a:blip r:embed="rId15" cstate="print">
                       <a:extLst>
                         <a:ext uri="{28A0092B-C50C-407E-A947-70E740481C1C}">
                           <a14:useLocalDpi xmlns:a14="http://schemas.microsoft.com/office/drawing/2010/main" val="0"/>
@@ -4318,7 +6822,7 @@
                   <pic:spPr bwMode="auto">
                     <a:xfrm>
                       <a:off x="0" y="0"/>
-                      <a:ext cx="5486400" cy="762000"/>
+                      <a:ext cx="5486400" cy="1135380"/>
                     </a:xfrm>
                     <a:prstGeom prst="rect">
                       <a:avLst/>
@@ -4337,391 +6841,6 @@
     </w:p>
     <w:p>
       <w:pPr>
-        <w:ind w:left="864" w:firstLine="432"/>
-      </w:pPr>
-    </w:p>
-    <w:p>
-      <w:r>
-        <w:t>Click Search without selecting Manager, Supervisor, and Employee</w:t>
-      </w:r>
-      <w:r>
-        <w:t>:</w:t>
-      </w:r>
-    </w:p>
-    <w:p>
-      <w:r>
-        <w:rPr>
-          <w:noProof/>
-        </w:rPr>
-        <w:drawing>
-          <wp:inline distT="0" distB="0" distL="0" distR="0">
-            <wp:extent cx="5486400" cy="685800"/>
-            <wp:effectExtent l="0" t="0" r="0" b="0"/>
-            <wp:docPr id="11" name="Picture 11"/>
-            <wp:cNvGraphicFramePr>
-              <a:graphicFrameLocks xmlns:a="http://schemas.openxmlformats.org/drawingml/2006/main" noChangeAspect="1"/>
-            </wp:cNvGraphicFramePr>
-            <a:graphic xmlns:a="http://schemas.openxmlformats.org/drawingml/2006/main">
-              <a:graphicData uri="http://schemas.openxmlformats.org/drawingml/2006/picture">
-                <pic:pic xmlns:pic="http://schemas.openxmlformats.org/drawingml/2006/picture">
-                  <pic:nvPicPr>
-                    <pic:cNvPr id="0" name="Picture 4"/>
-                    <pic:cNvPicPr>
-                      <a:picLocks noChangeAspect="1" noChangeArrowheads="1"/>
-                    </pic:cNvPicPr>
-                  </pic:nvPicPr>
-                  <pic:blipFill>
-                    <a:blip r:embed="rId11" cstate="print">
-                      <a:extLst>
-                        <a:ext uri="{28A0092B-C50C-407E-A947-70E740481C1C}">
-                          <a14:useLocalDpi xmlns:a14="http://schemas.microsoft.com/office/drawing/2010/main" val="0"/>
-                        </a:ext>
-                      </a:extLst>
-                    </a:blip>
-                    <a:srcRect/>
-                    <a:stretch>
-                      <a:fillRect/>
-                    </a:stretch>
-                  </pic:blipFill>
-                  <pic:spPr bwMode="auto">
-                    <a:xfrm>
-                      <a:off x="0" y="0"/>
-                      <a:ext cx="5486400" cy="685800"/>
-                    </a:xfrm>
-                    <a:prstGeom prst="rect">
-                      <a:avLst/>
-                    </a:prstGeom>
-                    <a:noFill/>
-                    <a:ln>
-                      <a:noFill/>
-                    </a:ln>
-                  </pic:spPr>
-                </pic:pic>
-              </a:graphicData>
-            </a:graphic>
-          </wp:inline>
-        </w:drawing>
-      </w:r>
-    </w:p>
-    <w:p/>
-    <w:p>
-      <w:r>
-        <w:t>Search Result:</w:t>
-      </w:r>
-    </w:p>
-    <w:p>
-      <w:pPr>
-        <w:autoSpaceDE w:val="0"/>
-        <w:autoSpaceDN w:val="0"/>
-        <w:adjustRightInd w:val="0"/>
-      </w:pPr>
-      <w:r>
-        <w:rPr>
-          <w:noProof/>
-        </w:rPr>
-        <w:drawing>
-          <wp:inline distT="0" distB="0" distL="0" distR="0">
-            <wp:extent cx="5478780" cy="2217420"/>
-            <wp:effectExtent l="0" t="0" r="7620" b="0"/>
-            <wp:docPr id="13" name="Picture 13"/>
-            <wp:cNvGraphicFramePr>
-              <a:graphicFrameLocks xmlns:a="http://schemas.openxmlformats.org/drawingml/2006/main" noChangeAspect="1"/>
-            </wp:cNvGraphicFramePr>
-            <a:graphic xmlns:a="http://schemas.openxmlformats.org/drawingml/2006/main">
-              <a:graphicData uri="http://schemas.openxmlformats.org/drawingml/2006/picture">
-                <pic:pic xmlns:pic="http://schemas.openxmlformats.org/drawingml/2006/picture">
-                  <pic:nvPicPr>
-                    <pic:cNvPr id="0" name="Picture 5"/>
-                    <pic:cNvPicPr>
-                      <a:picLocks noChangeAspect="1" noChangeArrowheads="1"/>
-                    </pic:cNvPicPr>
-                  </pic:nvPicPr>
-                  <pic:blipFill>
-                    <a:blip r:embed="rId12" cstate="print">
-                      <a:extLst>
-                        <a:ext uri="{28A0092B-C50C-407E-A947-70E740481C1C}">
-                          <a14:useLocalDpi xmlns:a14="http://schemas.microsoft.com/office/drawing/2010/main" val="0"/>
-                        </a:ext>
-                      </a:extLst>
-                    </a:blip>
-                    <a:srcRect/>
-                    <a:stretch>
-                      <a:fillRect/>
-                    </a:stretch>
-                  </pic:blipFill>
-                  <pic:spPr bwMode="auto">
-                    <a:xfrm>
-                      <a:off x="0" y="0"/>
-                      <a:ext cx="5478780" cy="2217420"/>
-                    </a:xfrm>
-                    <a:prstGeom prst="rect">
-                      <a:avLst/>
-                    </a:prstGeom>
-                    <a:noFill/>
-                    <a:ln>
-                      <a:noFill/>
-                    </a:ln>
-                  </pic:spPr>
-                </pic:pic>
-              </a:graphicData>
-            </a:graphic>
-          </wp:inline>
-        </w:drawing>
-      </w:r>
-    </w:p>
-    <w:p>
-      <w:pPr>
-        <w:autoSpaceDE w:val="0"/>
-        <w:autoSpaceDN w:val="0"/>
-        <w:adjustRightInd w:val="0"/>
-      </w:pPr>
-    </w:p>
-    <w:p>
-      <w:pPr>
-        <w:autoSpaceDE w:val="0"/>
-        <w:autoSpaceDN w:val="0"/>
-        <w:adjustRightInd w:val="0"/>
-      </w:pPr>
-      <w:r>
-        <w:t>Unauthorized to view log details:</w:t>
-      </w:r>
-    </w:p>
-    <w:p>
-      <w:pPr>
-        <w:autoSpaceDE w:val="0"/>
-        <w:autoSpaceDN w:val="0"/>
-        <w:adjustRightInd w:val="0"/>
-      </w:pPr>
-      <w:r>
-        <w:rPr>
-          <w:noProof/>
-        </w:rPr>
-        <w:lastRenderedPageBreak/>
-        <w:drawing>
-          <wp:inline distT="0" distB="0" distL="0" distR="0">
-            <wp:extent cx="5478780" cy="2095500"/>
-            <wp:effectExtent l="0" t="0" r="7620" b="0"/>
-            <wp:docPr id="15" name="Picture 15"/>
-            <wp:cNvGraphicFramePr>
-              <a:graphicFrameLocks xmlns:a="http://schemas.openxmlformats.org/drawingml/2006/main" noChangeAspect="1"/>
-            </wp:cNvGraphicFramePr>
-            <a:graphic xmlns:a="http://schemas.openxmlformats.org/drawingml/2006/main">
-              <a:graphicData uri="http://schemas.openxmlformats.org/drawingml/2006/picture">
-                <pic:pic xmlns:pic="http://schemas.openxmlformats.org/drawingml/2006/picture">
-                  <pic:nvPicPr>
-                    <pic:cNvPr id="0" name="Picture 6"/>
-                    <pic:cNvPicPr>
-                      <a:picLocks noChangeAspect="1" noChangeArrowheads="1"/>
-                    </pic:cNvPicPr>
-                  </pic:nvPicPr>
-                  <pic:blipFill>
-                    <a:blip r:embed="rId13" cstate="print">
-                      <a:extLst>
-                        <a:ext uri="{28A0092B-C50C-407E-A947-70E740481C1C}">
-                          <a14:useLocalDpi xmlns:a14="http://schemas.microsoft.com/office/drawing/2010/main" val="0"/>
-                        </a:ext>
-                      </a:extLst>
-                    </a:blip>
-                    <a:srcRect/>
-                    <a:stretch>
-                      <a:fillRect/>
-                    </a:stretch>
-                  </pic:blipFill>
-                  <pic:spPr bwMode="auto">
-                    <a:xfrm>
-                      <a:off x="0" y="0"/>
-                      <a:ext cx="5478780" cy="2095500"/>
-                    </a:xfrm>
-                    <a:prstGeom prst="rect">
-                      <a:avLst/>
-                    </a:prstGeom>
-                    <a:noFill/>
-                    <a:ln>
-                      <a:noFill/>
-                    </a:ln>
-                  </pic:spPr>
-                </pic:pic>
-              </a:graphicData>
-            </a:graphic>
-          </wp:inline>
-        </w:drawing>
-      </w:r>
-    </w:p>
-    <w:p>
-      <w:pPr>
-        <w:autoSpaceDE w:val="0"/>
-        <w:autoSpaceDN w:val="0"/>
-        <w:adjustRightInd w:val="0"/>
-      </w:pPr>
-    </w:p>
-    <w:p>
-      <w:pPr>
-        <w:autoSpaceDE w:val="0"/>
-        <w:autoSpaceDN w:val="0"/>
-        <w:adjustRightInd w:val="0"/>
-        <w:rPr>
-          <w:noProof/>
-        </w:rPr>
-      </w:pPr>
-      <w:r>
-        <w:rPr>
-          <w:noProof/>
-        </w:rPr>
-        <w:t>View log details:</w:t>
-      </w:r>
-    </w:p>
-    <w:p>
-      <w:pPr>
-        <w:autoSpaceDE w:val="0"/>
-        <w:autoSpaceDN w:val="0"/>
-        <w:adjustRightInd w:val="0"/>
-        <w:rPr>
-          <w:ins w:id="15" w:author="Huang, Lili (NE)" w:date="2020-03-24T09:23:00Z"/>
-        </w:rPr>
-      </w:pPr>
-      <w:r>
-        <w:rPr>
-          <w:noProof/>
-        </w:rPr>
-        <w:drawing>
-          <wp:inline distT="0" distB="0" distL="0" distR="0">
-            <wp:extent cx="5471160" cy="2095500"/>
-            <wp:effectExtent l="0" t="0" r="0" b="0"/>
-            <wp:docPr id="16" name="Picture 16"/>
-            <wp:cNvGraphicFramePr>
-              <a:graphicFrameLocks xmlns:a="http://schemas.openxmlformats.org/drawingml/2006/main" noChangeAspect="1"/>
-            </wp:cNvGraphicFramePr>
-            <a:graphic xmlns:a="http://schemas.openxmlformats.org/drawingml/2006/main">
-              <a:graphicData uri="http://schemas.openxmlformats.org/drawingml/2006/picture">
-                <pic:pic xmlns:pic="http://schemas.openxmlformats.org/drawingml/2006/picture">
-                  <pic:nvPicPr>
-                    <pic:cNvPr id="0" name="Picture 7"/>
-                    <pic:cNvPicPr>
-                      <a:picLocks noChangeAspect="1" noChangeArrowheads="1"/>
-                    </pic:cNvPicPr>
-                  </pic:nvPicPr>
-                  <pic:blipFill>
-                    <a:blip r:embed="rId14" cstate="print">
-                      <a:extLst>
-                        <a:ext uri="{28A0092B-C50C-407E-A947-70E740481C1C}">
-                          <a14:useLocalDpi xmlns:a14="http://schemas.microsoft.com/office/drawing/2010/main" val="0"/>
-                        </a:ext>
-                      </a:extLst>
-                    </a:blip>
-                    <a:srcRect/>
-                    <a:stretch>
-                      <a:fillRect/>
-                    </a:stretch>
-                  </pic:blipFill>
-                  <pic:spPr bwMode="auto">
-                    <a:xfrm>
-                      <a:off x="0" y="0"/>
-                      <a:ext cx="5471160" cy="2095500"/>
-                    </a:xfrm>
-                    <a:prstGeom prst="rect">
-                      <a:avLst/>
-                    </a:prstGeom>
-                    <a:noFill/>
-                    <a:ln>
-                      <a:noFill/>
-                    </a:ln>
-                  </pic:spPr>
-                </pic:pic>
-              </a:graphicData>
-            </a:graphic>
-          </wp:inline>
-        </w:drawing>
-      </w:r>
-    </w:p>
-    <w:p>
-      <w:pPr>
-        <w:autoSpaceDE w:val="0"/>
-        <w:autoSpaceDN w:val="0"/>
-        <w:adjustRightInd w:val="0"/>
-        <w:rPr>
-          <w:ins w:id="16" w:author="Huang, Lili (NE)" w:date="2020-03-24T09:23:00Z"/>
-        </w:rPr>
-      </w:pPr>
-    </w:p>
-    <w:p>
-      <w:pPr>
-        <w:autoSpaceDE w:val="0"/>
-        <w:autoSpaceDN w:val="0"/>
-        <w:adjustRightInd w:val="0"/>
-        <w:rPr>
-          <w:ins w:id="17" w:author="Huang, Lili (NE)" w:date="2020-03-24T09:23:00Z"/>
-        </w:rPr>
-      </w:pPr>
-      <w:ins w:id="18" w:author="Huang, Lili (NE)" w:date="2020-03-24T09:23:00Z">
-        <w:r>
-          <w:t>View warning log details:</w:t>
-        </w:r>
-      </w:ins>
-    </w:p>
-    <w:p>
-      <w:pPr>
-        <w:autoSpaceDE w:val="0"/>
-        <w:autoSpaceDN w:val="0"/>
-        <w:adjustRightInd w:val="0"/>
-      </w:pPr>
-      <w:ins w:id="19" w:author="Huang, Lili (NE)" w:date="2020-03-24T09:24:00Z">
-        <w:r>
-          <w:rPr>
-            <w:noProof/>
-          </w:rPr>
-          <w:drawing>
-            <wp:inline distT="0" distB="0" distL="0" distR="0">
-              <wp:extent cx="5486400" cy="1135380"/>
-              <wp:effectExtent l="0" t="0" r="0" b="7620"/>
-              <wp:docPr id="2" name="Picture 2"/>
-              <wp:cNvGraphicFramePr>
-                <a:graphicFrameLocks xmlns:a="http://schemas.openxmlformats.org/drawingml/2006/main" noChangeAspect="1"/>
-              </wp:cNvGraphicFramePr>
-              <a:graphic xmlns:a="http://schemas.openxmlformats.org/drawingml/2006/main">
-                <a:graphicData uri="http://schemas.openxmlformats.org/drawingml/2006/picture">
-                  <pic:pic xmlns:pic="http://schemas.openxmlformats.org/drawingml/2006/picture">
-                    <pic:nvPicPr>
-                      <pic:cNvPr id="0" name="Picture 1"/>
-                      <pic:cNvPicPr>
-                        <a:picLocks noChangeAspect="1" noChangeArrowheads="1"/>
-                      </pic:cNvPicPr>
-                    </pic:nvPicPr>
-                    <pic:blipFill>
-                      <a:blip r:embed="rId15" cstate="print">
-                        <a:extLst>
-                          <a:ext uri="{28A0092B-C50C-407E-A947-70E740481C1C}">
-                            <a14:useLocalDpi xmlns:a14="http://schemas.microsoft.com/office/drawing/2010/main" val="0"/>
-                          </a:ext>
-                        </a:extLst>
-                      </a:blip>
-                      <a:srcRect/>
-                      <a:stretch>
-                        <a:fillRect/>
-                      </a:stretch>
-                    </pic:blipFill>
-                    <pic:spPr bwMode="auto">
-                      <a:xfrm>
-                        <a:off x="0" y="0"/>
-                        <a:ext cx="5486400" cy="1135380"/>
-                      </a:xfrm>
-                      <a:prstGeom prst="rect">
-                        <a:avLst/>
-                      </a:prstGeom>
-                      <a:noFill/>
-                      <a:ln>
-                        <a:noFill/>
-                      </a:ln>
-                    </pic:spPr>
-                  </pic:pic>
-                </a:graphicData>
-              </a:graphic>
-            </wp:inline>
-          </w:drawing>
-        </w:r>
-      </w:ins>
-    </w:p>
-    <w:p>
-      <w:pPr>
         <w:autoSpaceDE w:val="0"/>
         <w:autoSpaceDN w:val="0"/>
         <w:adjustRightInd w:val="0"/>
@@ -4748,11 +6867,11 @@
         <w:adjustRightInd w:val="0"/>
         <w:outlineLvl w:val="1"/>
       </w:pPr>
-      <w:bookmarkStart w:id="20" w:name="_Toc523818486"/>
+      <w:bookmarkStart w:id="156" w:name="_Toc116369978"/>
       <w:r>
         <w:t>Web Page Invoked Events</w:t>
       </w:r>
-      <w:bookmarkEnd w:id="20"/>
+      <w:bookmarkEnd w:id="156"/>
     </w:p>
     <w:tbl>
       <w:tblPr>
@@ -5010,7 +7129,6 @@
               </w:tabs>
             </w:pPr>
             <w:r>
-              <w:lastRenderedPageBreak/>
               <w:t xml:space="preserve">Select </w:t>
             </w:r>
             <w:r>
@@ -5275,6 +7393,7 @@
               </w:tabs>
             </w:pPr>
             <w:r>
+              <w:lastRenderedPageBreak/>
               <w:t>Click Search button</w:t>
             </w:r>
           </w:p>
@@ -5473,7 +7592,7 @@
           <w:b/>
         </w:rPr>
       </w:pPr>
-      <w:bookmarkStart w:id="21" w:name="_Toc523818487"/>
+      <w:bookmarkStart w:id="157" w:name="_Toc116369979"/>
       <w:r>
         <w:rPr>
           <w:b/>
@@ -5481,7 +7600,7 @@
         <w:lastRenderedPageBreak/>
         <w:t>Stored Procedures</w:t>
       </w:r>
-      <w:bookmarkEnd w:id="21"/>
+      <w:bookmarkEnd w:id="157"/>
     </w:p>
     <w:p>
       <w:pPr>
@@ -5492,14 +7611,14 @@
         </w:numPr>
         <w:outlineLvl w:val="1"/>
       </w:pPr>
-      <w:bookmarkStart w:id="22" w:name="_Toc523818488"/>
+      <w:bookmarkStart w:id="158" w:name="_Toc116369980"/>
       <w:r>
         <w:t>sp_select</w:t>
       </w:r>
       <w:r>
         <w:t>_sites_for_dashboard</w:t>
       </w:r>
-      <w:bookmarkEnd w:id="22"/>
+      <w:bookmarkEnd w:id="158"/>
     </w:p>
     <w:p>
       <w:pPr>
@@ -5510,11 +7629,11 @@
         </w:numPr>
         <w:outlineLvl w:val="1"/>
       </w:pPr>
-      <w:bookmarkStart w:id="23" w:name="_Toc523818489"/>
+      <w:bookmarkStart w:id="159" w:name="_Toc116369981"/>
       <w:r>
         <w:t>sp_selectfrom_coaching_log_mgr_bysite</w:t>
       </w:r>
-      <w:bookmarkEnd w:id="23"/>
+      <w:bookmarkEnd w:id="159"/>
     </w:p>
     <w:p>
       <w:pPr>
@@ -5525,11 +7644,11 @@
         </w:numPr>
         <w:outlineLvl w:val="1"/>
       </w:pPr>
-      <w:bookmarkStart w:id="24" w:name="_Toc523818490"/>
+      <w:bookmarkStart w:id="160" w:name="_Toc116369982"/>
       <w:r>
         <w:t>sp_selectfrom_coaching_log_sup_bymgr</w:t>
       </w:r>
-      <w:bookmarkEnd w:id="24"/>
+      <w:bookmarkEnd w:id="160"/>
     </w:p>
     <w:p>
       <w:pPr>
@@ -5540,11 +7659,11 @@
         </w:numPr>
         <w:outlineLvl w:val="1"/>
       </w:pPr>
-      <w:bookmarkStart w:id="25" w:name="_Toc523818491"/>
+      <w:bookmarkStart w:id="161" w:name="_Toc116369983"/>
       <w:r>
         <w:t>sp_selectfrom_coaching_log_emp_bysup</w:t>
       </w:r>
-      <w:bookmarkEnd w:id="25"/>
+      <w:bookmarkEnd w:id="161"/>
     </w:p>
     <w:p>
       <w:pPr>
@@ -5555,11 +7674,11 @@
         </w:numPr>
         <w:outlineLvl w:val="1"/>
       </w:pPr>
-      <w:bookmarkStart w:id="26" w:name="_Toc523818492"/>
+      <w:bookmarkStart w:id="162" w:name="_Toc116369984"/>
       <w:r>
         <w:t>sp_selectfrom_coaching_log_submitter</w:t>
       </w:r>
-      <w:bookmarkEnd w:id="26"/>
+      <w:bookmarkEnd w:id="162"/>
     </w:p>
     <w:p>
       <w:pPr>
@@ -5570,11 +7689,11 @@
         </w:numPr>
         <w:outlineLvl w:val="1"/>
       </w:pPr>
-      <w:bookmarkStart w:id="27" w:name="_Toc523818493"/>
+      <w:bookmarkStart w:id="163" w:name="_Toc116369985"/>
       <w:r>
         <w:t>sp_select_statuses_for_dashboard</w:t>
       </w:r>
-      <w:bookmarkEnd w:id="27"/>
+      <w:bookmarkEnd w:id="163"/>
     </w:p>
     <w:p>
       <w:pPr>
@@ -5585,11 +7704,11 @@
         </w:numPr>
         <w:outlineLvl w:val="1"/>
       </w:pPr>
-      <w:bookmarkStart w:id="28" w:name="_Toc523818494"/>
+      <w:bookmarkStart w:id="164" w:name="_Toc116369986"/>
       <w:r>
         <w:t>sp_select_sources_for_dashboard</w:t>
       </w:r>
-      <w:bookmarkEnd w:id="28"/>
+      <w:bookmarkEnd w:id="164"/>
     </w:p>
     <w:p>
       <w:pPr>
@@ -5600,11 +7719,11 @@
         </w:numPr>
         <w:outlineLvl w:val="1"/>
       </w:pPr>
-      <w:bookmarkStart w:id="29" w:name="_Toc523818495"/>
+      <w:bookmarkStart w:id="165" w:name="_Toc116369987"/>
       <w:r>
         <w:t>sp_select_values_for_dashboard</w:t>
       </w:r>
-      <w:bookmarkEnd w:id="29"/>
+      <w:bookmarkEnd w:id="165"/>
     </w:p>
     <w:p>
       <w:pPr>
@@ -5615,11 +7734,11 @@
         </w:numPr>
         <w:outlineLvl w:val="1"/>
       </w:pPr>
-      <w:bookmarkStart w:id="30" w:name="_Toc523818496"/>
+      <w:bookmarkStart w:id="166" w:name="_Toc116369988"/>
       <w:r>
         <w:t>sp_search_for_dashboards_details</w:t>
       </w:r>
-      <w:bookmarkEnd w:id="30"/>
+      <w:bookmarkEnd w:id="166"/>
     </w:p>
     <w:p>
       <w:pPr>
@@ -5630,11 +7749,11 @@
         </w:numPr>
         <w:outlineLvl w:val="1"/>
       </w:pPr>
-      <w:bookmarkStart w:id="31" w:name="_Toc523818497"/>
+      <w:bookmarkStart w:id="167" w:name="_Toc116369989"/>
       <w:r>
         <w:t>sp_selectfrom_coaching_log_historical_export</w:t>
       </w:r>
-      <w:bookmarkEnd w:id="31"/>
+      <w:bookmarkEnd w:id="167"/>
     </w:p>
     <w:p>
       <w:pPr>
@@ -5645,11 +7764,11 @@
         </w:numPr>
         <w:outlineLvl w:val="1"/>
       </w:pPr>
-      <w:bookmarkStart w:id="32" w:name="_Toc523818498"/>
+      <w:bookmarkStart w:id="168" w:name="_Toc116369990"/>
       <w:r>
         <w:t>sp_selectfrom_coaching_log_historical_export_count</w:t>
       </w:r>
-      <w:bookmarkEnd w:id="32"/>
+      <w:bookmarkEnd w:id="168"/>
     </w:p>
     <w:p>
       <w:pPr>
@@ -5716,7 +7835,7 @@
 </file>
 
 <file path=word/endnotes.xml><?xml version="1.0" encoding="utf-8"?>
-<w:endnotes xmlns:wpc="http://schemas.microsoft.com/office/word/2010/wordprocessingCanvas" xmlns:cx="http://schemas.microsoft.com/office/drawing/2014/chartex" xmlns:cx1="http://schemas.microsoft.com/office/drawing/2015/9/8/chartex" xmlns:mc="http://schemas.openxmlformats.org/markup-compatibility/2006" xmlns:o="urn:schemas-microsoft-com:office:office" xmlns:r="http://schemas.openxmlformats.org/officeDocument/2006/relationships" xmlns:m="http://schemas.openxmlformats.org/officeDocument/2006/math" xmlns:v="urn:schemas-microsoft-com:vml" xmlns:wp14="http://schemas.microsoft.com/office/word/2010/wordprocessingDrawing" xmlns:wp="http://schemas.openxmlformats.org/drawingml/2006/wordprocessingDrawing" xmlns:w10="urn:schemas-microsoft-com:office:word" xmlns:w="http://schemas.openxmlformats.org/wordprocessingml/2006/main" xmlns:w14="http://schemas.microsoft.com/office/word/2010/wordml" xmlns:w15="http://schemas.microsoft.com/office/word/2012/wordml" xmlns:w16se="http://schemas.microsoft.com/office/word/2015/wordml/symex" xmlns:wpg="http://schemas.microsoft.com/office/word/2010/wordprocessingGroup" xmlns:wpi="http://schemas.microsoft.com/office/word/2010/wordprocessingInk" xmlns:wne="http://schemas.microsoft.com/office/word/2006/wordml" xmlns:wps="http://schemas.microsoft.com/office/word/2010/wordprocessingShape" mc:Ignorable="w14 w15 w16se wp14">
+<w:endnotes xmlns:wpc="http://schemas.microsoft.com/office/word/2010/wordprocessingCanvas" xmlns:cx="http://schemas.microsoft.com/office/drawing/2014/chartex" xmlns:cx1="http://schemas.microsoft.com/office/drawing/2015/9/8/chartex" xmlns:cx2="http://schemas.microsoft.com/office/drawing/2015/10/21/chartex" xmlns:cx3="http://schemas.microsoft.com/office/drawing/2016/5/9/chartex" xmlns:cx4="http://schemas.microsoft.com/office/drawing/2016/5/10/chartex" xmlns:cx5="http://schemas.microsoft.com/office/drawing/2016/5/11/chartex" xmlns:cx6="http://schemas.microsoft.com/office/drawing/2016/5/12/chartex" xmlns:cx7="http://schemas.microsoft.com/office/drawing/2016/5/13/chartex" xmlns:cx8="http://schemas.microsoft.com/office/drawing/2016/5/14/chartex" xmlns:mc="http://schemas.openxmlformats.org/markup-compatibility/2006" xmlns:aink="http://schemas.microsoft.com/office/drawing/2016/ink" xmlns:am3d="http://schemas.microsoft.com/office/drawing/2017/model3d" xmlns:o="urn:schemas-microsoft-com:office:office" xmlns:r="http://schemas.openxmlformats.org/officeDocument/2006/relationships" xmlns:m="http://schemas.openxmlformats.org/officeDocument/2006/math" xmlns:v="urn:schemas-microsoft-com:vml" xmlns:wp14="http://schemas.microsoft.com/office/word/2010/wordprocessingDrawing" xmlns:wp="http://schemas.openxmlformats.org/drawingml/2006/wordprocessingDrawing" xmlns:w10="urn:schemas-microsoft-com:office:word" xmlns:w="http://schemas.openxmlformats.org/wordprocessingml/2006/main" xmlns:w14="http://schemas.microsoft.com/office/word/2010/wordml" xmlns:w15="http://schemas.microsoft.com/office/word/2012/wordml" xmlns:w16cex="http://schemas.microsoft.com/office/word/2018/wordml/cex" xmlns:w16cid="http://schemas.microsoft.com/office/word/2016/wordml/cid" xmlns:w16="http://schemas.microsoft.com/office/word/2018/wordml" xmlns:w16sdtdh="http://schemas.microsoft.com/office/word/2020/wordml/sdtdatahash" xmlns:w16se="http://schemas.microsoft.com/office/word/2015/wordml/symex" xmlns:wpg="http://schemas.microsoft.com/office/word/2010/wordprocessingGroup" xmlns:wpi="http://schemas.microsoft.com/office/word/2010/wordprocessingInk" xmlns:wne="http://schemas.microsoft.com/office/word/2006/wordml" xmlns:wps="http://schemas.microsoft.com/office/word/2010/wordprocessingShape" mc:Ignorable="w14 w15 w16se w16cid w16 w16cex w16sdtdh wp14">
   <w:endnote w:type="separator" w:id="-1">
     <w:p>
       <w:r>
@@ -5735,7 +7854,7 @@
 </file>
 
 <file path=word/footer1.xml><?xml version="1.0" encoding="utf-8"?>
-<w:ftr xmlns:wpc="http://schemas.microsoft.com/office/word/2010/wordprocessingCanvas" xmlns:cx="http://schemas.microsoft.com/office/drawing/2014/chartex" xmlns:cx1="http://schemas.microsoft.com/office/drawing/2015/9/8/chartex" xmlns:mc="http://schemas.openxmlformats.org/markup-compatibility/2006" xmlns:o="urn:schemas-microsoft-com:office:office" xmlns:r="http://schemas.openxmlformats.org/officeDocument/2006/relationships" xmlns:m="http://schemas.openxmlformats.org/officeDocument/2006/math" xmlns:v="urn:schemas-microsoft-com:vml" xmlns:wp14="http://schemas.microsoft.com/office/word/2010/wordprocessingDrawing" xmlns:wp="http://schemas.openxmlformats.org/drawingml/2006/wordprocessingDrawing" xmlns:w10="urn:schemas-microsoft-com:office:word" xmlns:w="http://schemas.openxmlformats.org/wordprocessingml/2006/main" xmlns:w14="http://schemas.microsoft.com/office/word/2010/wordml" xmlns:w15="http://schemas.microsoft.com/office/word/2012/wordml" xmlns:w16se="http://schemas.microsoft.com/office/word/2015/wordml/symex" xmlns:wpg="http://schemas.microsoft.com/office/word/2010/wordprocessingGroup" xmlns:wpi="http://schemas.microsoft.com/office/word/2010/wordprocessingInk" xmlns:wne="http://schemas.microsoft.com/office/word/2006/wordml" xmlns:wps="http://schemas.microsoft.com/office/word/2010/wordprocessingShape" mc:Ignorable="w14 w15 w16se wp14">
+<w:ftr xmlns:wpc="http://schemas.microsoft.com/office/word/2010/wordprocessingCanvas" xmlns:cx="http://schemas.microsoft.com/office/drawing/2014/chartex" xmlns:cx1="http://schemas.microsoft.com/office/drawing/2015/9/8/chartex" xmlns:cx2="http://schemas.microsoft.com/office/drawing/2015/10/21/chartex" xmlns:cx3="http://schemas.microsoft.com/office/drawing/2016/5/9/chartex" xmlns:cx4="http://schemas.microsoft.com/office/drawing/2016/5/10/chartex" xmlns:cx5="http://schemas.microsoft.com/office/drawing/2016/5/11/chartex" xmlns:cx6="http://schemas.microsoft.com/office/drawing/2016/5/12/chartex" xmlns:cx7="http://schemas.microsoft.com/office/drawing/2016/5/13/chartex" xmlns:cx8="http://schemas.microsoft.com/office/drawing/2016/5/14/chartex" xmlns:mc="http://schemas.openxmlformats.org/markup-compatibility/2006" xmlns:aink="http://schemas.microsoft.com/office/drawing/2016/ink" xmlns:am3d="http://schemas.microsoft.com/office/drawing/2017/model3d" xmlns:o="urn:schemas-microsoft-com:office:office" xmlns:r="http://schemas.openxmlformats.org/officeDocument/2006/relationships" xmlns:m="http://schemas.openxmlformats.org/officeDocument/2006/math" xmlns:v="urn:schemas-microsoft-com:vml" xmlns:wp14="http://schemas.microsoft.com/office/word/2010/wordprocessingDrawing" xmlns:wp="http://schemas.openxmlformats.org/drawingml/2006/wordprocessingDrawing" xmlns:w10="urn:schemas-microsoft-com:office:word" xmlns:w="http://schemas.openxmlformats.org/wordprocessingml/2006/main" xmlns:w14="http://schemas.microsoft.com/office/word/2010/wordml" xmlns:w15="http://schemas.microsoft.com/office/word/2012/wordml" xmlns:w16cex="http://schemas.microsoft.com/office/word/2018/wordml/cex" xmlns:w16cid="http://schemas.microsoft.com/office/word/2016/wordml/cid" xmlns:w16="http://schemas.microsoft.com/office/word/2018/wordml" xmlns:w16sdtdh="http://schemas.microsoft.com/office/word/2020/wordml/sdtdatahash" xmlns:w16se="http://schemas.microsoft.com/office/word/2015/wordml/symex" xmlns:wpg="http://schemas.microsoft.com/office/word/2010/wordprocessingGroup" xmlns:wpi="http://schemas.microsoft.com/office/word/2010/wordprocessingInk" xmlns:wne="http://schemas.microsoft.com/office/word/2006/wordml" xmlns:wps="http://schemas.microsoft.com/office/word/2010/wordprocessingShape" mc:Ignorable="w14 w15 w16se w16cid w16 w16cex w16sdtdh wp14">
   <w:p>
     <w:pPr>
       <w:pStyle w:val="Footer"/>
@@ -5745,7 +7864,7 @@
 </file>
 
 <file path=word/footer2.xml><?xml version="1.0" encoding="utf-8"?>
-<w:ftr xmlns:wpc="http://schemas.microsoft.com/office/word/2010/wordprocessingCanvas" xmlns:cx="http://schemas.microsoft.com/office/drawing/2014/chartex" xmlns:cx1="http://schemas.microsoft.com/office/drawing/2015/9/8/chartex" xmlns:mc="http://schemas.openxmlformats.org/markup-compatibility/2006" xmlns:o="urn:schemas-microsoft-com:office:office" xmlns:r="http://schemas.openxmlformats.org/officeDocument/2006/relationships" xmlns:m="http://schemas.openxmlformats.org/officeDocument/2006/math" xmlns:v="urn:schemas-microsoft-com:vml" xmlns:wp14="http://schemas.microsoft.com/office/word/2010/wordprocessingDrawing" xmlns:wp="http://schemas.openxmlformats.org/drawingml/2006/wordprocessingDrawing" xmlns:w10="urn:schemas-microsoft-com:office:word" xmlns:w="http://schemas.openxmlformats.org/wordprocessingml/2006/main" xmlns:w14="http://schemas.microsoft.com/office/word/2010/wordml" xmlns:w15="http://schemas.microsoft.com/office/word/2012/wordml" xmlns:w16se="http://schemas.microsoft.com/office/word/2015/wordml/symex" xmlns:wpg="http://schemas.microsoft.com/office/word/2010/wordprocessingGroup" xmlns:wpi="http://schemas.microsoft.com/office/word/2010/wordprocessingInk" xmlns:wne="http://schemas.microsoft.com/office/word/2006/wordml" xmlns:wps="http://schemas.microsoft.com/office/word/2010/wordprocessingShape" mc:Ignorable="w14 w15 w16se wp14">
+<w:ftr xmlns:wpc="http://schemas.microsoft.com/office/word/2010/wordprocessingCanvas" xmlns:cx="http://schemas.microsoft.com/office/drawing/2014/chartex" xmlns:cx1="http://schemas.microsoft.com/office/drawing/2015/9/8/chartex" xmlns:cx2="http://schemas.microsoft.com/office/drawing/2015/10/21/chartex" xmlns:cx3="http://schemas.microsoft.com/office/drawing/2016/5/9/chartex" xmlns:cx4="http://schemas.microsoft.com/office/drawing/2016/5/10/chartex" xmlns:cx5="http://schemas.microsoft.com/office/drawing/2016/5/11/chartex" xmlns:cx6="http://schemas.microsoft.com/office/drawing/2016/5/12/chartex" xmlns:cx7="http://schemas.microsoft.com/office/drawing/2016/5/13/chartex" xmlns:cx8="http://schemas.microsoft.com/office/drawing/2016/5/14/chartex" xmlns:mc="http://schemas.openxmlformats.org/markup-compatibility/2006" xmlns:aink="http://schemas.microsoft.com/office/drawing/2016/ink" xmlns:am3d="http://schemas.microsoft.com/office/drawing/2017/model3d" xmlns:o="urn:schemas-microsoft-com:office:office" xmlns:r="http://schemas.openxmlformats.org/officeDocument/2006/relationships" xmlns:m="http://schemas.openxmlformats.org/officeDocument/2006/math" xmlns:v="urn:schemas-microsoft-com:vml" xmlns:wp14="http://schemas.microsoft.com/office/word/2010/wordprocessingDrawing" xmlns:wp="http://schemas.openxmlformats.org/drawingml/2006/wordprocessingDrawing" xmlns:w10="urn:schemas-microsoft-com:office:word" xmlns:w="http://schemas.openxmlformats.org/wordprocessingml/2006/main" xmlns:w14="http://schemas.microsoft.com/office/word/2010/wordml" xmlns:w15="http://schemas.microsoft.com/office/word/2012/wordml" xmlns:w16cex="http://schemas.microsoft.com/office/word/2018/wordml/cex" xmlns:w16cid="http://schemas.microsoft.com/office/word/2016/wordml/cid" xmlns:w16="http://schemas.microsoft.com/office/word/2018/wordml" xmlns:w16sdtdh="http://schemas.microsoft.com/office/word/2020/wordml/sdtdatahash" xmlns:w16se="http://schemas.microsoft.com/office/word/2015/wordml/symex" xmlns:wpg="http://schemas.microsoft.com/office/word/2010/wordprocessingGroup" xmlns:wpi="http://schemas.microsoft.com/office/word/2010/wordprocessingInk" xmlns:wne="http://schemas.microsoft.com/office/word/2006/wordml" xmlns:wps="http://schemas.microsoft.com/office/word/2010/wordprocessingShape" mc:Ignorable="w14 w15 w16se w16cid w16 w16cex w16sdtdh wp14">
   <w:p>
     <w:pPr>
       <w:jc w:val="right"/>
@@ -5922,7 +8041,7 @@
 </file>
 
 <file path=word/footer3.xml><?xml version="1.0" encoding="utf-8"?>
-<w:ftr xmlns:wpc="http://schemas.microsoft.com/office/word/2010/wordprocessingCanvas" xmlns:cx="http://schemas.microsoft.com/office/drawing/2014/chartex" xmlns:cx1="http://schemas.microsoft.com/office/drawing/2015/9/8/chartex" xmlns:mc="http://schemas.openxmlformats.org/markup-compatibility/2006" xmlns:o="urn:schemas-microsoft-com:office:office" xmlns:r="http://schemas.openxmlformats.org/officeDocument/2006/relationships" xmlns:m="http://schemas.openxmlformats.org/officeDocument/2006/math" xmlns:v="urn:schemas-microsoft-com:vml" xmlns:wp14="http://schemas.microsoft.com/office/word/2010/wordprocessingDrawing" xmlns:wp="http://schemas.openxmlformats.org/drawingml/2006/wordprocessingDrawing" xmlns:w10="urn:schemas-microsoft-com:office:word" xmlns:w="http://schemas.openxmlformats.org/wordprocessingml/2006/main" xmlns:w14="http://schemas.microsoft.com/office/word/2010/wordml" xmlns:w15="http://schemas.microsoft.com/office/word/2012/wordml" xmlns:w16se="http://schemas.microsoft.com/office/word/2015/wordml/symex" xmlns:wpg="http://schemas.microsoft.com/office/word/2010/wordprocessingGroup" xmlns:wpi="http://schemas.microsoft.com/office/word/2010/wordprocessingInk" xmlns:wne="http://schemas.microsoft.com/office/word/2006/wordml" xmlns:wps="http://schemas.microsoft.com/office/word/2010/wordprocessingShape" mc:Ignorable="w14 w15 w16se wp14">
+<w:ftr xmlns:wpc="http://schemas.microsoft.com/office/word/2010/wordprocessingCanvas" xmlns:cx="http://schemas.microsoft.com/office/drawing/2014/chartex" xmlns:cx1="http://schemas.microsoft.com/office/drawing/2015/9/8/chartex" xmlns:cx2="http://schemas.microsoft.com/office/drawing/2015/10/21/chartex" xmlns:cx3="http://schemas.microsoft.com/office/drawing/2016/5/9/chartex" xmlns:cx4="http://schemas.microsoft.com/office/drawing/2016/5/10/chartex" xmlns:cx5="http://schemas.microsoft.com/office/drawing/2016/5/11/chartex" xmlns:cx6="http://schemas.microsoft.com/office/drawing/2016/5/12/chartex" xmlns:cx7="http://schemas.microsoft.com/office/drawing/2016/5/13/chartex" xmlns:cx8="http://schemas.microsoft.com/office/drawing/2016/5/14/chartex" xmlns:mc="http://schemas.openxmlformats.org/markup-compatibility/2006" xmlns:aink="http://schemas.microsoft.com/office/drawing/2016/ink" xmlns:am3d="http://schemas.microsoft.com/office/drawing/2017/model3d" xmlns:o="urn:schemas-microsoft-com:office:office" xmlns:r="http://schemas.openxmlformats.org/officeDocument/2006/relationships" xmlns:m="http://schemas.openxmlformats.org/officeDocument/2006/math" xmlns:v="urn:schemas-microsoft-com:vml" xmlns:wp14="http://schemas.microsoft.com/office/word/2010/wordprocessingDrawing" xmlns:wp="http://schemas.openxmlformats.org/drawingml/2006/wordprocessingDrawing" xmlns:w10="urn:schemas-microsoft-com:office:word" xmlns:w="http://schemas.openxmlformats.org/wordprocessingml/2006/main" xmlns:w14="http://schemas.microsoft.com/office/word/2010/wordml" xmlns:w15="http://schemas.microsoft.com/office/word/2012/wordml" xmlns:w16cex="http://schemas.microsoft.com/office/word/2018/wordml/cex" xmlns:w16cid="http://schemas.microsoft.com/office/word/2016/wordml/cid" xmlns:w16="http://schemas.microsoft.com/office/word/2018/wordml" xmlns:w16sdtdh="http://schemas.microsoft.com/office/word/2020/wordml/sdtdatahash" xmlns:w16se="http://schemas.microsoft.com/office/word/2015/wordml/symex" xmlns:wpg="http://schemas.microsoft.com/office/word/2010/wordprocessingGroup" xmlns:wpi="http://schemas.microsoft.com/office/word/2010/wordprocessingInk" xmlns:wne="http://schemas.microsoft.com/office/word/2006/wordml" xmlns:wps="http://schemas.microsoft.com/office/word/2010/wordprocessingShape" mc:Ignorable="w14 w15 w16se w16cid w16 w16cex w16sdtdh wp14">
   <w:p>
     <w:pPr>
       <w:pStyle w:val="Footer"/>
@@ -5932,7 +8051,7 @@
 </file>
 
 <file path=word/footer4.xml><?xml version="1.0" encoding="utf-8"?>
-<w:ftr xmlns:wpc="http://schemas.microsoft.com/office/word/2010/wordprocessingCanvas" xmlns:cx="http://schemas.microsoft.com/office/drawing/2014/chartex" xmlns:cx1="http://schemas.microsoft.com/office/drawing/2015/9/8/chartex" xmlns:mc="http://schemas.openxmlformats.org/markup-compatibility/2006" xmlns:o="urn:schemas-microsoft-com:office:office" xmlns:r="http://schemas.openxmlformats.org/officeDocument/2006/relationships" xmlns:m="http://schemas.openxmlformats.org/officeDocument/2006/math" xmlns:v="urn:schemas-microsoft-com:vml" xmlns:wp14="http://schemas.microsoft.com/office/word/2010/wordprocessingDrawing" xmlns:wp="http://schemas.openxmlformats.org/drawingml/2006/wordprocessingDrawing" xmlns:w10="urn:schemas-microsoft-com:office:word" xmlns:w="http://schemas.openxmlformats.org/wordprocessingml/2006/main" xmlns:w14="http://schemas.microsoft.com/office/word/2010/wordml" xmlns:w15="http://schemas.microsoft.com/office/word/2012/wordml" xmlns:w16se="http://schemas.microsoft.com/office/word/2015/wordml/symex" xmlns:wpg="http://schemas.microsoft.com/office/word/2010/wordprocessingGroup" xmlns:wpi="http://schemas.microsoft.com/office/word/2010/wordprocessingInk" xmlns:wne="http://schemas.microsoft.com/office/word/2006/wordml" xmlns:wps="http://schemas.microsoft.com/office/word/2010/wordprocessingShape" mc:Ignorable="w14 w15 w16se wp14">
+<w:ftr xmlns:wpc="http://schemas.microsoft.com/office/word/2010/wordprocessingCanvas" xmlns:cx="http://schemas.microsoft.com/office/drawing/2014/chartex" xmlns:cx1="http://schemas.microsoft.com/office/drawing/2015/9/8/chartex" xmlns:cx2="http://schemas.microsoft.com/office/drawing/2015/10/21/chartex" xmlns:cx3="http://schemas.microsoft.com/office/drawing/2016/5/9/chartex" xmlns:cx4="http://schemas.microsoft.com/office/drawing/2016/5/10/chartex" xmlns:cx5="http://schemas.microsoft.com/office/drawing/2016/5/11/chartex" xmlns:cx6="http://schemas.microsoft.com/office/drawing/2016/5/12/chartex" xmlns:cx7="http://schemas.microsoft.com/office/drawing/2016/5/13/chartex" xmlns:cx8="http://schemas.microsoft.com/office/drawing/2016/5/14/chartex" xmlns:mc="http://schemas.openxmlformats.org/markup-compatibility/2006" xmlns:aink="http://schemas.microsoft.com/office/drawing/2016/ink" xmlns:am3d="http://schemas.microsoft.com/office/drawing/2017/model3d" xmlns:o="urn:schemas-microsoft-com:office:office" xmlns:r="http://schemas.openxmlformats.org/officeDocument/2006/relationships" xmlns:m="http://schemas.openxmlformats.org/officeDocument/2006/math" xmlns:v="urn:schemas-microsoft-com:vml" xmlns:wp14="http://schemas.microsoft.com/office/word/2010/wordprocessingDrawing" xmlns:wp="http://schemas.openxmlformats.org/drawingml/2006/wordprocessingDrawing" xmlns:w10="urn:schemas-microsoft-com:office:word" xmlns:w="http://schemas.openxmlformats.org/wordprocessingml/2006/main" xmlns:w14="http://schemas.microsoft.com/office/word/2010/wordml" xmlns:w15="http://schemas.microsoft.com/office/word/2012/wordml" xmlns:w16cex="http://schemas.microsoft.com/office/word/2018/wordml/cex" xmlns:w16cid="http://schemas.microsoft.com/office/word/2016/wordml/cid" xmlns:w16="http://schemas.microsoft.com/office/word/2018/wordml" xmlns:w16sdtdh="http://schemas.microsoft.com/office/word/2020/wordml/sdtdatahash" xmlns:w16se="http://schemas.microsoft.com/office/word/2015/wordml/symex" xmlns:wpg="http://schemas.microsoft.com/office/word/2010/wordprocessingGroup" xmlns:wpi="http://schemas.microsoft.com/office/word/2010/wordprocessingInk" xmlns:wne="http://schemas.microsoft.com/office/word/2006/wordml" xmlns:wps="http://schemas.microsoft.com/office/word/2010/wordprocessingShape" mc:Ignorable="w14 w15 w16se w16cid w16 w16cex w16sdtdh wp14">
   <w:p>
     <w:pPr>
       <w:rPr>
@@ -6134,7 +8253,7 @@
 </file>
 
 <file path=word/footnotes.xml><?xml version="1.0" encoding="utf-8"?>
-<w:footnotes xmlns:wpc="http://schemas.microsoft.com/office/word/2010/wordprocessingCanvas" xmlns:cx="http://schemas.microsoft.com/office/drawing/2014/chartex" xmlns:cx1="http://schemas.microsoft.com/office/drawing/2015/9/8/chartex" xmlns:mc="http://schemas.openxmlformats.org/markup-compatibility/2006" xmlns:o="urn:schemas-microsoft-com:office:office" xmlns:r="http://schemas.openxmlformats.org/officeDocument/2006/relationships" xmlns:m="http://schemas.openxmlformats.org/officeDocument/2006/math" xmlns:v="urn:schemas-microsoft-com:vml" xmlns:wp14="http://schemas.microsoft.com/office/word/2010/wordprocessingDrawing" xmlns:wp="http://schemas.openxmlformats.org/drawingml/2006/wordprocessingDrawing" xmlns:w10="urn:schemas-microsoft-com:office:word" xmlns:w="http://schemas.openxmlformats.org/wordprocessingml/2006/main" xmlns:w14="http://schemas.microsoft.com/office/word/2010/wordml" xmlns:w15="http://schemas.microsoft.com/office/word/2012/wordml" xmlns:w16se="http://schemas.microsoft.com/office/word/2015/wordml/symex" xmlns:wpg="http://schemas.microsoft.com/office/word/2010/wordprocessingGroup" xmlns:wpi="http://schemas.microsoft.com/office/word/2010/wordprocessingInk" xmlns:wne="http://schemas.microsoft.com/office/word/2006/wordml" xmlns:wps="http://schemas.microsoft.com/office/word/2010/wordprocessingShape" mc:Ignorable="w14 w15 w16se wp14">
+<w:footnotes xmlns:wpc="http://schemas.microsoft.com/office/word/2010/wordprocessingCanvas" xmlns:cx="http://schemas.microsoft.com/office/drawing/2014/chartex" xmlns:cx1="http://schemas.microsoft.com/office/drawing/2015/9/8/chartex" xmlns:cx2="http://schemas.microsoft.com/office/drawing/2015/10/21/chartex" xmlns:cx3="http://schemas.microsoft.com/office/drawing/2016/5/9/chartex" xmlns:cx4="http://schemas.microsoft.com/office/drawing/2016/5/10/chartex" xmlns:cx5="http://schemas.microsoft.com/office/drawing/2016/5/11/chartex" xmlns:cx6="http://schemas.microsoft.com/office/drawing/2016/5/12/chartex" xmlns:cx7="http://schemas.microsoft.com/office/drawing/2016/5/13/chartex" xmlns:cx8="http://schemas.microsoft.com/office/drawing/2016/5/14/chartex" xmlns:mc="http://schemas.openxmlformats.org/markup-compatibility/2006" xmlns:aink="http://schemas.microsoft.com/office/drawing/2016/ink" xmlns:am3d="http://schemas.microsoft.com/office/drawing/2017/model3d" xmlns:o="urn:schemas-microsoft-com:office:office" xmlns:r="http://schemas.openxmlformats.org/officeDocument/2006/relationships" xmlns:m="http://schemas.openxmlformats.org/officeDocument/2006/math" xmlns:v="urn:schemas-microsoft-com:vml" xmlns:wp14="http://schemas.microsoft.com/office/word/2010/wordprocessingDrawing" xmlns:wp="http://schemas.openxmlformats.org/drawingml/2006/wordprocessingDrawing" xmlns:w10="urn:schemas-microsoft-com:office:word" xmlns:w="http://schemas.openxmlformats.org/wordprocessingml/2006/main" xmlns:w14="http://schemas.microsoft.com/office/word/2010/wordml" xmlns:w15="http://schemas.microsoft.com/office/word/2012/wordml" xmlns:w16cex="http://schemas.microsoft.com/office/word/2018/wordml/cex" xmlns:w16cid="http://schemas.microsoft.com/office/word/2016/wordml/cid" xmlns:w16="http://schemas.microsoft.com/office/word/2018/wordml" xmlns:w16sdtdh="http://schemas.microsoft.com/office/word/2020/wordml/sdtdatahash" xmlns:w16se="http://schemas.microsoft.com/office/word/2015/wordml/symex" xmlns:wpg="http://schemas.microsoft.com/office/word/2010/wordprocessingGroup" xmlns:wpi="http://schemas.microsoft.com/office/word/2010/wordprocessingInk" xmlns:wne="http://schemas.microsoft.com/office/word/2006/wordml" xmlns:wps="http://schemas.microsoft.com/office/word/2010/wordprocessingShape" mc:Ignorable="w14 w15 w16se w16cid w16 w16cex w16sdtdh wp14">
   <w:footnote w:type="separator" w:id="-1">
     <w:p>
       <w:r>
@@ -6153,7 +8272,7 @@
 </file>
 
 <file path=word/header1.xml><?xml version="1.0" encoding="utf-8"?>
-<w:hdr xmlns:wpc="http://schemas.microsoft.com/office/word/2010/wordprocessingCanvas" xmlns:cx="http://schemas.microsoft.com/office/drawing/2014/chartex" xmlns:cx1="http://schemas.microsoft.com/office/drawing/2015/9/8/chartex" xmlns:mc="http://schemas.openxmlformats.org/markup-compatibility/2006" xmlns:o="urn:schemas-microsoft-com:office:office" xmlns:r="http://schemas.openxmlformats.org/officeDocument/2006/relationships" xmlns:m="http://schemas.openxmlformats.org/officeDocument/2006/math" xmlns:v="urn:schemas-microsoft-com:vml" xmlns:wp14="http://schemas.microsoft.com/office/word/2010/wordprocessingDrawing" xmlns:wp="http://schemas.openxmlformats.org/drawingml/2006/wordprocessingDrawing" xmlns:w10="urn:schemas-microsoft-com:office:word" xmlns:w="http://schemas.openxmlformats.org/wordprocessingml/2006/main" xmlns:w14="http://schemas.microsoft.com/office/word/2010/wordml" xmlns:w15="http://schemas.microsoft.com/office/word/2012/wordml" xmlns:w16se="http://schemas.microsoft.com/office/word/2015/wordml/symex" xmlns:wpg="http://schemas.microsoft.com/office/word/2010/wordprocessingGroup" xmlns:wpi="http://schemas.microsoft.com/office/word/2010/wordprocessingInk" xmlns:wne="http://schemas.microsoft.com/office/word/2006/wordml" xmlns:wps="http://schemas.microsoft.com/office/word/2010/wordprocessingShape" mc:Ignorable="w14 w15 w16se wp14">
+<w:hdr xmlns:wpc="http://schemas.microsoft.com/office/word/2010/wordprocessingCanvas" xmlns:cx="http://schemas.microsoft.com/office/drawing/2014/chartex" xmlns:cx1="http://schemas.microsoft.com/office/drawing/2015/9/8/chartex" xmlns:cx2="http://schemas.microsoft.com/office/drawing/2015/10/21/chartex" xmlns:cx3="http://schemas.microsoft.com/office/drawing/2016/5/9/chartex" xmlns:cx4="http://schemas.microsoft.com/office/drawing/2016/5/10/chartex" xmlns:cx5="http://schemas.microsoft.com/office/drawing/2016/5/11/chartex" xmlns:cx6="http://schemas.microsoft.com/office/drawing/2016/5/12/chartex" xmlns:cx7="http://schemas.microsoft.com/office/drawing/2016/5/13/chartex" xmlns:cx8="http://schemas.microsoft.com/office/drawing/2016/5/14/chartex" xmlns:mc="http://schemas.openxmlformats.org/markup-compatibility/2006" xmlns:aink="http://schemas.microsoft.com/office/drawing/2016/ink" xmlns:am3d="http://schemas.microsoft.com/office/drawing/2017/model3d" xmlns:o="urn:schemas-microsoft-com:office:office" xmlns:r="http://schemas.openxmlformats.org/officeDocument/2006/relationships" xmlns:m="http://schemas.openxmlformats.org/officeDocument/2006/math" xmlns:v="urn:schemas-microsoft-com:vml" xmlns:wp14="http://schemas.microsoft.com/office/word/2010/wordprocessingDrawing" xmlns:wp="http://schemas.openxmlformats.org/drawingml/2006/wordprocessingDrawing" xmlns:w10="urn:schemas-microsoft-com:office:word" xmlns:w="http://schemas.openxmlformats.org/wordprocessingml/2006/main" xmlns:w14="http://schemas.microsoft.com/office/word/2010/wordml" xmlns:w15="http://schemas.microsoft.com/office/word/2012/wordml" xmlns:w16cex="http://schemas.microsoft.com/office/word/2018/wordml/cex" xmlns:w16cid="http://schemas.microsoft.com/office/word/2016/wordml/cid" xmlns:w16="http://schemas.microsoft.com/office/word/2018/wordml" xmlns:w16sdtdh="http://schemas.microsoft.com/office/word/2020/wordml/sdtdatahash" xmlns:w16se="http://schemas.microsoft.com/office/word/2015/wordml/symex" xmlns:wpg="http://schemas.microsoft.com/office/word/2010/wordprocessingGroup" xmlns:wpi="http://schemas.microsoft.com/office/word/2010/wordprocessingInk" xmlns:wne="http://schemas.microsoft.com/office/word/2006/wordml" xmlns:wps="http://schemas.microsoft.com/office/word/2010/wordprocessingShape" mc:Ignorable="w14 w15 w16se w16cid w16 w16cex w16sdtdh wp14">
   <w:p>
     <w:pPr>
       <w:pStyle w:val="Header"/>
@@ -6163,7 +8282,7 @@
 </file>
 
 <file path=word/header2.xml><?xml version="1.0" encoding="utf-8"?>
-<w:hdr xmlns:wpc="http://schemas.microsoft.com/office/word/2010/wordprocessingCanvas" xmlns:cx="http://schemas.microsoft.com/office/drawing/2014/chartex" xmlns:cx1="http://schemas.microsoft.com/office/drawing/2015/9/8/chartex" xmlns:mc="http://schemas.openxmlformats.org/markup-compatibility/2006" xmlns:o="urn:schemas-microsoft-com:office:office" xmlns:r="http://schemas.openxmlformats.org/officeDocument/2006/relationships" xmlns:m="http://schemas.openxmlformats.org/officeDocument/2006/math" xmlns:v="urn:schemas-microsoft-com:vml" xmlns:wp14="http://schemas.microsoft.com/office/word/2010/wordprocessingDrawing" xmlns:wp="http://schemas.openxmlformats.org/drawingml/2006/wordprocessingDrawing" xmlns:w10="urn:schemas-microsoft-com:office:word" xmlns:w="http://schemas.openxmlformats.org/wordprocessingml/2006/main" xmlns:w14="http://schemas.microsoft.com/office/word/2010/wordml" xmlns:w15="http://schemas.microsoft.com/office/word/2012/wordml" xmlns:w16se="http://schemas.microsoft.com/office/word/2015/wordml/symex" xmlns:wpg="http://schemas.microsoft.com/office/word/2010/wordprocessingGroup" xmlns:wpi="http://schemas.microsoft.com/office/word/2010/wordprocessingInk" xmlns:wne="http://schemas.microsoft.com/office/word/2006/wordml" xmlns:wps="http://schemas.microsoft.com/office/word/2010/wordprocessingShape" mc:Ignorable="w14 w15 w16se wp14">
+<w:hdr xmlns:wpc="http://schemas.microsoft.com/office/word/2010/wordprocessingCanvas" xmlns:cx="http://schemas.microsoft.com/office/drawing/2014/chartex" xmlns:cx1="http://schemas.microsoft.com/office/drawing/2015/9/8/chartex" xmlns:cx2="http://schemas.microsoft.com/office/drawing/2015/10/21/chartex" xmlns:cx3="http://schemas.microsoft.com/office/drawing/2016/5/9/chartex" xmlns:cx4="http://schemas.microsoft.com/office/drawing/2016/5/10/chartex" xmlns:cx5="http://schemas.microsoft.com/office/drawing/2016/5/11/chartex" xmlns:cx6="http://schemas.microsoft.com/office/drawing/2016/5/12/chartex" xmlns:cx7="http://schemas.microsoft.com/office/drawing/2016/5/13/chartex" xmlns:cx8="http://schemas.microsoft.com/office/drawing/2016/5/14/chartex" xmlns:mc="http://schemas.openxmlformats.org/markup-compatibility/2006" xmlns:aink="http://schemas.microsoft.com/office/drawing/2016/ink" xmlns:am3d="http://schemas.microsoft.com/office/drawing/2017/model3d" xmlns:o="urn:schemas-microsoft-com:office:office" xmlns:r="http://schemas.openxmlformats.org/officeDocument/2006/relationships" xmlns:m="http://schemas.openxmlformats.org/officeDocument/2006/math" xmlns:v="urn:schemas-microsoft-com:vml" xmlns:wp14="http://schemas.microsoft.com/office/word/2010/wordprocessingDrawing" xmlns:wp="http://schemas.openxmlformats.org/drawingml/2006/wordprocessingDrawing" xmlns:w10="urn:schemas-microsoft-com:office:word" xmlns:w="http://schemas.openxmlformats.org/wordprocessingml/2006/main" xmlns:w14="http://schemas.microsoft.com/office/word/2010/wordml" xmlns:w15="http://schemas.microsoft.com/office/word/2012/wordml" xmlns:w16cex="http://schemas.microsoft.com/office/word/2018/wordml/cex" xmlns:w16cid="http://schemas.microsoft.com/office/word/2016/wordml/cid" xmlns:w16="http://schemas.microsoft.com/office/word/2018/wordml" xmlns:w16sdtdh="http://schemas.microsoft.com/office/word/2020/wordml/sdtdatahash" xmlns:w16se="http://schemas.microsoft.com/office/word/2015/wordml/symex" xmlns:wpg="http://schemas.microsoft.com/office/word/2010/wordprocessingGroup" xmlns:wpi="http://schemas.microsoft.com/office/word/2010/wordprocessingInk" xmlns:wne="http://schemas.microsoft.com/office/word/2006/wordml" xmlns:wps="http://schemas.microsoft.com/office/word/2010/wordprocessingShape" mc:Ignorable="w14 w15 w16se w16cid w16 w16cex w16sdtdh wp14">
   <w:p>
     <w:pPr>
       <w:pStyle w:val="Header"/>
@@ -6173,7 +8292,7 @@
 </file>
 
 <file path=word/header3.xml><?xml version="1.0" encoding="utf-8"?>
-<w:hdr xmlns:wpc="http://schemas.microsoft.com/office/word/2010/wordprocessingCanvas" xmlns:cx="http://schemas.microsoft.com/office/drawing/2014/chartex" xmlns:cx1="http://schemas.microsoft.com/office/drawing/2015/9/8/chartex" xmlns:mc="http://schemas.openxmlformats.org/markup-compatibility/2006" xmlns:o="urn:schemas-microsoft-com:office:office" xmlns:r="http://schemas.openxmlformats.org/officeDocument/2006/relationships" xmlns:m="http://schemas.openxmlformats.org/officeDocument/2006/math" xmlns:v="urn:schemas-microsoft-com:vml" xmlns:wp14="http://schemas.microsoft.com/office/word/2010/wordprocessingDrawing" xmlns:wp="http://schemas.openxmlformats.org/drawingml/2006/wordprocessingDrawing" xmlns:w10="urn:schemas-microsoft-com:office:word" xmlns:w="http://schemas.openxmlformats.org/wordprocessingml/2006/main" xmlns:w14="http://schemas.microsoft.com/office/word/2010/wordml" xmlns:w15="http://schemas.microsoft.com/office/word/2012/wordml" xmlns:w16se="http://schemas.microsoft.com/office/word/2015/wordml/symex" xmlns:wpg="http://schemas.microsoft.com/office/word/2010/wordprocessingGroup" xmlns:wpi="http://schemas.microsoft.com/office/word/2010/wordprocessingInk" xmlns:wne="http://schemas.microsoft.com/office/word/2006/wordml" xmlns:wps="http://schemas.microsoft.com/office/word/2010/wordprocessingShape" mc:Ignorable="w14 w15 w16se wp14">
+<w:hdr xmlns:wpc="http://schemas.microsoft.com/office/word/2010/wordprocessingCanvas" xmlns:cx="http://schemas.microsoft.com/office/drawing/2014/chartex" xmlns:cx1="http://schemas.microsoft.com/office/drawing/2015/9/8/chartex" xmlns:cx2="http://schemas.microsoft.com/office/drawing/2015/10/21/chartex" xmlns:cx3="http://schemas.microsoft.com/office/drawing/2016/5/9/chartex" xmlns:cx4="http://schemas.microsoft.com/office/drawing/2016/5/10/chartex" xmlns:cx5="http://schemas.microsoft.com/office/drawing/2016/5/11/chartex" xmlns:cx6="http://schemas.microsoft.com/office/drawing/2016/5/12/chartex" xmlns:cx7="http://schemas.microsoft.com/office/drawing/2016/5/13/chartex" xmlns:cx8="http://schemas.microsoft.com/office/drawing/2016/5/14/chartex" xmlns:mc="http://schemas.openxmlformats.org/markup-compatibility/2006" xmlns:aink="http://schemas.microsoft.com/office/drawing/2016/ink" xmlns:am3d="http://schemas.microsoft.com/office/drawing/2017/model3d" xmlns:o="urn:schemas-microsoft-com:office:office" xmlns:r="http://schemas.openxmlformats.org/officeDocument/2006/relationships" xmlns:m="http://schemas.openxmlformats.org/officeDocument/2006/math" xmlns:v="urn:schemas-microsoft-com:vml" xmlns:wp14="http://schemas.microsoft.com/office/word/2010/wordprocessingDrawing" xmlns:wp="http://schemas.openxmlformats.org/drawingml/2006/wordprocessingDrawing" xmlns:w10="urn:schemas-microsoft-com:office:word" xmlns:w="http://schemas.openxmlformats.org/wordprocessingml/2006/main" xmlns:w14="http://schemas.microsoft.com/office/word/2010/wordml" xmlns:w15="http://schemas.microsoft.com/office/word/2012/wordml" xmlns:w16cex="http://schemas.microsoft.com/office/word/2018/wordml/cex" xmlns:w16cid="http://schemas.microsoft.com/office/word/2016/wordml/cid" xmlns:w16="http://schemas.microsoft.com/office/word/2018/wordml" xmlns:w16sdtdh="http://schemas.microsoft.com/office/word/2020/wordml/sdtdatahash" xmlns:w16se="http://schemas.microsoft.com/office/word/2015/wordml/symex" xmlns:wpg="http://schemas.microsoft.com/office/word/2010/wordprocessingGroup" xmlns:wpi="http://schemas.microsoft.com/office/word/2010/wordprocessingInk" xmlns:wne="http://schemas.microsoft.com/office/word/2006/wordml" xmlns:wps="http://schemas.microsoft.com/office/word/2010/wordprocessingShape" mc:Ignorable="w14 w15 w16se w16cid w16 w16cex w16sdtdh wp14">
   <w:p>
     <w:pPr>
       <w:pStyle w:val="Header"/>
@@ -6183,7 +8302,7 @@
 </file>
 
 <file path=word/numbering.xml><?xml version="1.0" encoding="utf-8"?>
-<w:numbering xmlns:wpc="http://schemas.microsoft.com/office/word/2010/wordprocessingCanvas" xmlns:cx="http://schemas.microsoft.com/office/drawing/2014/chartex" xmlns:cx1="http://schemas.microsoft.com/office/drawing/2015/9/8/chartex" xmlns:mc="http://schemas.openxmlformats.org/markup-compatibility/2006" xmlns:o="urn:schemas-microsoft-com:office:office" xmlns:r="http://schemas.openxmlformats.org/officeDocument/2006/relationships" xmlns:m="http://schemas.openxmlformats.org/officeDocument/2006/math" xmlns:v="urn:schemas-microsoft-com:vml" xmlns:wp14="http://schemas.microsoft.com/office/word/2010/wordprocessingDrawing" xmlns:wp="http://schemas.openxmlformats.org/drawingml/2006/wordprocessingDrawing" xmlns:w10="urn:schemas-microsoft-com:office:word" xmlns:w="http://schemas.openxmlformats.org/wordprocessingml/2006/main" xmlns:w14="http://schemas.microsoft.com/office/word/2010/wordml" xmlns:w15="http://schemas.microsoft.com/office/word/2012/wordml" xmlns:w16se="http://schemas.microsoft.com/office/word/2015/wordml/symex" xmlns:wpg="http://schemas.microsoft.com/office/word/2010/wordprocessingGroup" xmlns:wpi="http://schemas.microsoft.com/office/word/2010/wordprocessingInk" xmlns:wne="http://schemas.microsoft.com/office/word/2006/wordml" xmlns:wps="http://schemas.microsoft.com/office/word/2010/wordprocessingShape" mc:Ignorable="w14 w15 w16se wp14">
+<w:numbering xmlns:wpc="http://schemas.microsoft.com/office/word/2010/wordprocessingCanvas" xmlns:cx="http://schemas.microsoft.com/office/drawing/2014/chartex" xmlns:cx1="http://schemas.microsoft.com/office/drawing/2015/9/8/chartex" xmlns:cx2="http://schemas.microsoft.com/office/drawing/2015/10/21/chartex" xmlns:cx3="http://schemas.microsoft.com/office/drawing/2016/5/9/chartex" xmlns:cx4="http://schemas.microsoft.com/office/drawing/2016/5/10/chartex" xmlns:cx5="http://schemas.microsoft.com/office/drawing/2016/5/11/chartex" xmlns:cx6="http://schemas.microsoft.com/office/drawing/2016/5/12/chartex" xmlns:cx7="http://schemas.microsoft.com/office/drawing/2016/5/13/chartex" xmlns:cx8="http://schemas.microsoft.com/office/drawing/2016/5/14/chartex" xmlns:mc="http://schemas.openxmlformats.org/markup-compatibility/2006" xmlns:aink="http://schemas.microsoft.com/office/drawing/2016/ink" xmlns:am3d="http://schemas.microsoft.com/office/drawing/2017/model3d" xmlns:o="urn:schemas-microsoft-com:office:office" xmlns:r="http://schemas.openxmlformats.org/officeDocument/2006/relationships" xmlns:m="http://schemas.openxmlformats.org/officeDocument/2006/math" xmlns:v="urn:schemas-microsoft-com:vml" xmlns:wp14="http://schemas.microsoft.com/office/word/2010/wordprocessingDrawing" xmlns:wp="http://schemas.openxmlformats.org/drawingml/2006/wordprocessingDrawing" xmlns:w10="urn:schemas-microsoft-com:office:word" xmlns:w="http://schemas.openxmlformats.org/wordprocessingml/2006/main" xmlns:w14="http://schemas.microsoft.com/office/word/2010/wordml" xmlns:w15="http://schemas.microsoft.com/office/word/2012/wordml" xmlns:w16cex="http://schemas.microsoft.com/office/word/2018/wordml/cex" xmlns:w16cid="http://schemas.microsoft.com/office/word/2016/wordml/cid" xmlns:w16="http://schemas.microsoft.com/office/word/2018/wordml" xmlns:w16sdtdh="http://schemas.microsoft.com/office/word/2020/wordml/sdtdatahash" xmlns:w16se="http://schemas.microsoft.com/office/word/2015/wordml/symex" xmlns:wpg="http://schemas.microsoft.com/office/word/2010/wordprocessingGroup" xmlns:wpi="http://schemas.microsoft.com/office/word/2010/wordprocessingInk" xmlns:wne="http://schemas.microsoft.com/office/word/2006/wordml" xmlns:wps="http://schemas.microsoft.com/office/word/2010/wordprocessingShape" mc:Ignorable="w14 w15 w16se w16cid w16 w16cex w16sdtdh wp14">
   <w:abstractNum w:abstractNumId="0" w15:restartNumberingAfterBreak="0">
     <w:nsid w:val="00090A33"/>
     <w:multiLevelType w:val="hybridMultilevel"/>
@@ -9096,15 +11215,15 @@
 </file>
 
 <file path=word/people.xml><?xml version="1.0" encoding="utf-8"?>
-<w15:people xmlns:wpc="http://schemas.microsoft.com/office/word/2010/wordprocessingCanvas" xmlns:cx="http://schemas.microsoft.com/office/drawing/2014/chartex" xmlns:cx1="http://schemas.microsoft.com/office/drawing/2015/9/8/chartex" xmlns:mc="http://schemas.openxmlformats.org/markup-compatibility/2006" xmlns:o="urn:schemas-microsoft-com:office:office" xmlns:r="http://schemas.openxmlformats.org/officeDocument/2006/relationships" xmlns:m="http://schemas.openxmlformats.org/officeDocument/2006/math" xmlns:v="urn:schemas-microsoft-com:vml" xmlns:wp14="http://schemas.microsoft.com/office/word/2010/wordprocessingDrawing" xmlns:wp="http://schemas.openxmlformats.org/drawingml/2006/wordprocessingDrawing" xmlns:w10="urn:schemas-microsoft-com:office:word" xmlns:w="http://schemas.openxmlformats.org/wordprocessingml/2006/main" xmlns:w14="http://schemas.microsoft.com/office/word/2010/wordml" xmlns:w15="http://schemas.microsoft.com/office/word/2012/wordml" xmlns:w16se="http://schemas.microsoft.com/office/word/2015/wordml/symex" xmlns:wpg="http://schemas.microsoft.com/office/word/2010/wordprocessingGroup" xmlns:wpi="http://schemas.microsoft.com/office/word/2010/wordprocessingInk" xmlns:wne="http://schemas.microsoft.com/office/word/2006/wordml" xmlns:wps="http://schemas.microsoft.com/office/word/2010/wordprocessingShape" mc:Ignorable="w14 w15 w16se wp14">
-  <w15:person w15:author="Huang, Lili (NE)">
-    <w15:presenceInfo w15:providerId="AD" w15:userId="S-1-5-21-560238246-503670158-341402209-631119"/>
+<w15:people xmlns:wpc="http://schemas.microsoft.com/office/word/2010/wordprocessingCanvas" xmlns:cx="http://schemas.microsoft.com/office/drawing/2014/chartex" xmlns:cx1="http://schemas.microsoft.com/office/drawing/2015/9/8/chartex" xmlns:cx2="http://schemas.microsoft.com/office/drawing/2015/10/21/chartex" xmlns:cx3="http://schemas.microsoft.com/office/drawing/2016/5/9/chartex" xmlns:cx4="http://schemas.microsoft.com/office/drawing/2016/5/10/chartex" xmlns:cx5="http://schemas.microsoft.com/office/drawing/2016/5/11/chartex" xmlns:cx6="http://schemas.microsoft.com/office/drawing/2016/5/12/chartex" xmlns:cx7="http://schemas.microsoft.com/office/drawing/2016/5/13/chartex" xmlns:cx8="http://schemas.microsoft.com/office/drawing/2016/5/14/chartex" xmlns:mc="http://schemas.openxmlformats.org/markup-compatibility/2006" xmlns:aink="http://schemas.microsoft.com/office/drawing/2016/ink" xmlns:am3d="http://schemas.microsoft.com/office/drawing/2017/model3d" xmlns:o="urn:schemas-microsoft-com:office:office" xmlns:r="http://schemas.openxmlformats.org/officeDocument/2006/relationships" xmlns:m="http://schemas.openxmlformats.org/officeDocument/2006/math" xmlns:v="urn:schemas-microsoft-com:vml" xmlns:wp14="http://schemas.microsoft.com/office/word/2010/wordprocessingDrawing" xmlns:wp="http://schemas.openxmlformats.org/drawingml/2006/wordprocessingDrawing" xmlns:w10="urn:schemas-microsoft-com:office:word" xmlns:w="http://schemas.openxmlformats.org/wordprocessingml/2006/main" xmlns:w14="http://schemas.microsoft.com/office/word/2010/wordml" xmlns:w15="http://schemas.microsoft.com/office/word/2012/wordml" xmlns:w16cex="http://schemas.microsoft.com/office/word/2018/wordml/cex" xmlns:w16cid="http://schemas.microsoft.com/office/word/2016/wordml/cid" xmlns:w16="http://schemas.microsoft.com/office/word/2018/wordml" xmlns:w16sdtdh="http://schemas.microsoft.com/office/word/2020/wordml/sdtdatahash" xmlns:w16se="http://schemas.microsoft.com/office/word/2015/wordml/symex" xmlns:wpg="http://schemas.microsoft.com/office/word/2010/wordprocessingGroup" xmlns:wpi="http://schemas.microsoft.com/office/word/2010/wordprocessingInk" xmlns:wne="http://schemas.microsoft.com/office/word/2006/wordml" xmlns:wps="http://schemas.microsoft.com/office/word/2010/wordprocessingShape" mc:Ignorable="w14 w15 w16se w16cid w16 w16cex w16sdtdh wp14">
+  <w15:person w15:author="Huang, Lili">
+    <w15:presenceInfo w15:providerId="AD" w15:userId="S::lilihuang@maximus.com::62084b72-7463-4b72-8e66-19edcbf4e565"/>
   </w15:person>
 </w15:people>
 </file>
 
 <file path=word/styles.xml><?xml version="1.0" encoding="utf-8"?>
-<w:styles xmlns:mc="http://schemas.openxmlformats.org/markup-compatibility/2006" xmlns:r="http://schemas.openxmlformats.org/officeDocument/2006/relationships" xmlns:w="http://schemas.openxmlformats.org/wordprocessingml/2006/main" xmlns:w14="http://schemas.microsoft.com/office/word/2010/wordml" xmlns:w15="http://schemas.microsoft.com/office/word/2012/wordml" xmlns:w16se="http://schemas.microsoft.com/office/word/2015/wordml/symex" mc:Ignorable="w14 w15 w16se">
+<w:styles xmlns:mc="http://schemas.openxmlformats.org/markup-compatibility/2006" xmlns:r="http://schemas.openxmlformats.org/officeDocument/2006/relationships" xmlns:w="http://schemas.openxmlformats.org/wordprocessingml/2006/main" xmlns:w14="http://schemas.microsoft.com/office/word/2010/wordml" xmlns:w15="http://schemas.microsoft.com/office/word/2012/wordml" xmlns:w16cex="http://schemas.microsoft.com/office/word/2018/wordml/cex" xmlns:w16cid="http://schemas.microsoft.com/office/word/2016/wordml/cid" xmlns:w16="http://schemas.microsoft.com/office/word/2018/wordml" xmlns:w16sdtdh="http://schemas.microsoft.com/office/word/2020/wordml/sdtdatahash" xmlns:w16se="http://schemas.microsoft.com/office/word/2015/wordml/symex" mc:Ignorable="w14 w15 w16se w16cid w16 w16cex w16sdtdh">
   <w:docDefaults>
     <w:rPrDefault>
       <w:rPr>
@@ -9114,7 +11233,7 @@
     </w:rPrDefault>
     <w:pPrDefault/>
   </w:docDefaults>
-  <w:latentStyles w:defLockedState="0" w:defUIPriority="0" w:defSemiHidden="0" w:defUnhideWhenUsed="0" w:defQFormat="0" w:count="371">
+  <w:latentStyles w:defLockedState="0" w:defUIPriority="0" w:defSemiHidden="0" w:defUnhideWhenUsed="0" w:defQFormat="0" w:count="376">
     <w:lsdException w:name="Normal" w:qFormat="1"/>
     <w:lsdException w:name="heading 1" w:qFormat="1"/>
     <w:lsdException w:name="heading 2" w:qFormat="1"/>
@@ -9479,6 +11598,11 @@
     <w:lsdException w:name="List Table 5 Dark Accent 6" w:uiPriority="50"/>
     <w:lsdException w:name="List Table 6 Colorful Accent 6" w:uiPriority="51"/>
     <w:lsdException w:name="List Table 7 Colorful Accent 6" w:uiPriority="52"/>
+    <w:lsdException w:name="Mention" w:semiHidden="1" w:uiPriority="99" w:unhideWhenUsed="1"/>
+    <w:lsdException w:name="Smart Hyperlink" w:semiHidden="1" w:uiPriority="99" w:unhideWhenUsed="1"/>
+    <w:lsdException w:name="Hashtag" w:semiHidden="1" w:uiPriority="99" w:unhideWhenUsed="1"/>
+    <w:lsdException w:name="Unresolved Mention" w:semiHidden="1" w:uiPriority="99" w:unhideWhenUsed="1"/>
+    <w:lsdException w:name="Smart Link" w:semiHidden="1" w:uiPriority="99" w:unhideWhenUsed="1"/>
   </w:latentStyles>
   <w:style w:type="paragraph" w:default="1" w:styleId="Normal">
     <w:name w:val="Normal"/>

</xml_diff>

<commit_message>
28134 - Remove warning logs for all subcontractors. 28208 - Add ISG, add mass/team submission for Supervisor and Quality modules.
git-tfs-id: [https://tfs.omnicloud.local/tfs/cco%20program/]$/eCoaching_V2;C53857
</commit_message>
<xml_diff>
--- a/Design/DD/Web/CCO_eCoaching_Log_Historical_Dashboard_DD.docx
+++ b/Design/DD/Web/CCO_eCoaching_Log_Historical_Dashboard_DD.docx
@@ -294,7 +294,7 @@
           </mc:Choice>
           <mc:Fallback>
             <w:pict>
-              <v:line w14:anchorId="14634153" id="Line 12" o:spid="_x0000_s1026" style="position:absolute;z-index:251657728;visibility:visible;mso-wrap-style:square;mso-width-percent:0;mso-height-percent:0;mso-wrap-distance-left:9pt;mso-wrap-distance-top:0;mso-wrap-distance-right:9pt;mso-wrap-distance-bottom:0;mso-position-horizontal:absolute;mso-position-horizontal-relative:text;mso-position-vertical:absolute;mso-position-vertical-relative:text;mso-width-percent:0;mso-height-percent:0;mso-width-relative:page;mso-height-relative:page" from="367.2pt,33.3pt" to="439.25pt,33.35pt" o:gfxdata="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" o:allowincell="f">
+              <v:line w14:anchorId="27180C35" id="Line 12" o:spid="_x0000_s1026" style="position:absolute;z-index:251657728;visibility:visible;mso-wrap-style:square;mso-width-percent:0;mso-height-percent:0;mso-wrap-distance-left:9pt;mso-wrap-distance-top:0;mso-wrap-distance-right:9pt;mso-wrap-distance-bottom:0;mso-position-horizontal:absolute;mso-position-horizontal-relative:text;mso-position-vertical:absolute;mso-position-vertical-relative:text;mso-width-percent:0;mso-height-percent:0;mso-width-relative:page;mso-height-relative:page" from="367.2pt,33.3pt" to="439.25pt,33.35pt" o:gfxdata="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" o:allowincell="f">
                 <v:stroke startarrowwidth="narrow" startarrowlength="short" endarrowwidth="narrow" endarrowlength="short"/>
               </v:line>
             </w:pict>
@@ -382,7 +382,7 @@
           </mc:Choice>
           <mc:Fallback>
             <w:pict>
-              <v:line w14:anchorId="09666B54" id="Line 10" o:spid="_x0000_s1026" style="position:absolute;z-index:251656704;visibility:visible;mso-wrap-style:square;mso-width-percent:0;mso-height-percent:0;mso-wrap-distance-left:9pt;mso-wrap-distance-top:0;mso-wrap-distance-right:9pt;mso-wrap-distance-bottom:0;mso-position-horizontal:absolute;mso-position-horizontal-relative:text;mso-position-vertical:absolute;mso-position-vertical-relative:text;mso-width-percent:0;mso-height-percent:0;mso-width-relative:page;mso-height-relative:page" from="1in,33.3pt" to="266.45pt,33.35pt" o:gfxdata="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" o:allowincell="f">
+              <v:line w14:anchorId="4DC5F97B" id="Line 10" o:spid="_x0000_s1026" style="position:absolute;z-index:251656704;visibility:visible;mso-wrap-style:square;mso-width-percent:0;mso-height-percent:0;mso-wrap-distance-left:9pt;mso-wrap-distance-top:0;mso-wrap-distance-right:9pt;mso-wrap-distance-bottom:0;mso-position-horizontal:absolute;mso-position-horizontal-relative:text;mso-position-vertical:absolute;mso-position-vertical-relative:text;mso-width-percent:0;mso-height-percent:0;mso-width-relative:page;mso-height-relative:page" from="1in,33.3pt" to="266.45pt,33.35pt" o:gfxdata="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" o:allowincell="f">
                 <v:stroke startarrowwidth="narrow" startarrowlength="short" endarrowwidth="narrow" endarrowlength="short"/>
               </v:line>
             </w:pict>
@@ -422,7 +422,6 @@
         <w:tab/>
         <w:t xml:space="preserve">Date:   </w:t>
       </w:r>
-      <w:proofErr w:type="gramStart"/>
       <w:r>
         <w:rPr>
           <w:rFonts w:ascii="Times New Roman" w:hAnsi="Times New Roman"/>
@@ -487,7 +486,6 @@
         </w:rPr>
         <w:t>8</w:t>
       </w:r>
-      <w:proofErr w:type="gramEnd"/>
     </w:p>
     <w:p>
       <w:pPr>
@@ -622,7 +620,7 @@
           </mc:Choice>
           <mc:Fallback>
             <w:pict>
-              <v:line w14:anchorId="2DE1554F" id="Line 14" o:spid="_x0000_s1026" style="position:absolute;z-index:251658752;visibility:visible;mso-wrap-style:square;mso-width-percent:0;mso-height-percent:0;mso-wrap-distance-left:9pt;mso-wrap-distance-top:0;mso-wrap-distance-right:9pt;mso-wrap-distance-bottom:0;mso-position-horizontal:absolute;mso-position-horizontal-relative:text;mso-position-vertical:absolute;mso-position-vertical-relative:text;mso-width-percent:0;mso-height-percent:0;mso-width-relative:page;mso-height-relative:page" from="76.05pt,2pt" to="270.45pt,2pt" o:gfxdata="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" o:allowincell="f">
+              <v:line w14:anchorId="4DD7E669" id="Line 14" o:spid="_x0000_s1026" style="position:absolute;z-index:251658752;visibility:visible;mso-wrap-style:square;mso-width-percent:0;mso-height-percent:0;mso-wrap-distance-left:9pt;mso-wrap-distance-top:0;mso-wrap-distance-right:9pt;mso-wrap-distance-bottom:0;mso-position-horizontal:absolute;mso-position-horizontal-relative:text;mso-position-vertical:absolute;mso-position-vertical-relative:text;mso-width-percent:0;mso-height-percent:0;mso-width-relative:page;mso-height-relative:page" from="76.05pt,2pt" to="270.45pt,2pt" o:gfxdata="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" o:allowincell="f">
                 <v:stroke startarrowwidth="narrow" startarrowlength="short" endarrowwidth="narrow" endarrowlength="short"/>
               </v:line>
             </w:pict>
@@ -1130,17 +1128,8 @@
                 <w:color w:val="000000"/>
                 <w:sz w:val="20"/>
               </w:rPr>
-              <w:t xml:space="preserve"> site to report </w:t>
-            </w:r>
-            <w:proofErr w:type="gramStart"/>
-            <w:r>
-              <w:rPr>
-                <w:color w:val="000000"/>
-                <w:sz w:val="20"/>
-              </w:rPr>
-              <w:t>issues;</w:t>
-            </w:r>
-            <w:proofErr w:type="gramEnd"/>
+              <w:t xml:space="preserve"> site to report issues;</w:t>
+            </w:r>
           </w:p>
           <w:p>
             <w:pPr>
@@ -1277,17 +1266,8 @@
                 <w:color w:val="000000"/>
                 <w:sz w:val="20"/>
               </w:rPr>
-              <w:t xml:space="preserve"> site to report </w:t>
-            </w:r>
-            <w:proofErr w:type="gramStart"/>
-            <w:r>
-              <w:rPr>
-                <w:color w:val="000000"/>
-                <w:sz w:val="20"/>
-              </w:rPr>
-              <w:t>issues;</w:t>
-            </w:r>
-            <w:proofErr w:type="gramEnd"/>
+              <w:t xml:space="preserve"> site to report issues;</w:t>
+            </w:r>
           </w:p>
           <w:p>
             <w:pPr>
@@ -1629,6 +1609,117 @@
               </w:rPr>
               <w:t>Lili Huang</w:t>
             </w:r>
+          </w:p>
+        </w:tc>
+      </w:tr>
+      <w:tr>
+        <w:trPr>
+          <w:trHeight w:val="521"/>
+          <w:ins w:id="0" w:author="Huang, Lili" w:date="2024-05-15T11:26:00Z"/>
+        </w:trPr>
+        <w:tc>
+          <w:tcPr>
+            <w:tcW w:w="1447" w:type="dxa"/>
+            <w:tcBorders>
+              <w:top w:val="single" w:sz="4" w:space="0" w:color="auto"/>
+              <w:left w:val="single" w:sz="4" w:space="0" w:color="auto"/>
+              <w:bottom w:val="single" w:sz="4" w:space="0" w:color="auto"/>
+              <w:right w:val="single" w:sz="4" w:space="0" w:color="auto"/>
+            </w:tcBorders>
+          </w:tcPr>
+          <w:p>
+            <w:pPr>
+              <w:pStyle w:val="hdr1"/>
+              <w:ind w:left="0"/>
+              <w:jc w:val="left"/>
+              <w:rPr>
+                <w:ins w:id="1" w:author="Huang, Lili" w:date="2024-05-15T11:26:00Z"/>
+                <w:sz w:val="20"/>
+              </w:rPr>
+            </w:pPr>
+            <w:ins w:id="2" w:author="Huang, Lili" w:date="2024-05-15T11:26:00Z">
+              <w:r>
+                <w:rPr>
+                  <w:sz w:val="20"/>
+                </w:rPr>
+                <w:t>05/1</w:t>
+              </w:r>
+              <w:r>
+                <w:rPr>
+                  <w:sz w:val="20"/>
+                </w:rPr>
+                <w:t>5/2024</w:t>
+              </w:r>
+            </w:ins>
+          </w:p>
+        </w:tc>
+        <w:tc>
+          <w:tcPr>
+            <w:tcW w:w="5264" w:type="dxa"/>
+            <w:tcBorders>
+              <w:top w:val="single" w:sz="4" w:space="0" w:color="auto"/>
+              <w:left w:val="single" w:sz="4" w:space="0" w:color="auto"/>
+              <w:bottom w:val="single" w:sz="4" w:space="0" w:color="auto"/>
+              <w:right w:val="single" w:sz="4" w:space="0" w:color="auto"/>
+            </w:tcBorders>
+          </w:tcPr>
+          <w:p>
+            <w:pPr>
+              <w:pStyle w:val="hdr1"/>
+              <w:ind w:left="0"/>
+              <w:jc w:val="left"/>
+              <w:rPr>
+                <w:ins w:id="3" w:author="Huang, Lili" w:date="2024-05-15T11:26:00Z"/>
+                <w:color w:val="444444"/>
+                <w:sz w:val="20"/>
+                <w:rPrChange w:id="4" w:author="Huang, Lili" w:date="2024-05-15T11:26:00Z">
+                  <w:rPr>
+                    <w:ins w:id="5" w:author="Huang, Lili" w:date="2024-05-15T11:26:00Z"/>
+                    <w:color w:val="000000"/>
+                    <w:sz w:val="20"/>
+                  </w:rPr>
+                </w:rPrChange>
+              </w:rPr>
+            </w:pPr>
+            <w:ins w:id="6" w:author="Huang, Lili" w:date="2024-05-15T11:26:00Z">
+              <w:r>
+                <w:rPr>
+                  <w:color w:val="444444"/>
+                  <w:sz w:val="20"/>
+                </w:rPr>
+                <w:t>TFS 28208 – ISG</w:t>
+              </w:r>
+            </w:ins>
+          </w:p>
+        </w:tc>
+        <w:tc>
+          <w:tcPr>
+            <w:tcW w:w="2804" w:type="dxa"/>
+            <w:tcBorders>
+              <w:top w:val="single" w:sz="4" w:space="0" w:color="auto"/>
+              <w:left w:val="single" w:sz="4" w:space="0" w:color="auto"/>
+              <w:bottom w:val="single" w:sz="4" w:space="0" w:color="auto"/>
+              <w:right w:val="single" w:sz="4" w:space="0" w:color="auto"/>
+            </w:tcBorders>
+          </w:tcPr>
+          <w:p>
+            <w:pPr>
+              <w:pStyle w:val="hdr1"/>
+              <w:ind w:left="0"/>
+              <w:jc w:val="left"/>
+              <w:rPr>
+                <w:ins w:id="7" w:author="Huang, Lili" w:date="2024-05-15T11:26:00Z"/>
+                <w:sz w:val="20"/>
+              </w:rPr>
+            </w:pPr>
+            <w:ins w:id="8" w:author="Huang, Lili" w:date="2024-05-15T11:26:00Z">
+              <w:r>
+                <w:rPr>
+                  <w:sz w:val="20"/>
+                </w:rPr>
+                <w:t>Lili Huang</w:t>
+              </w:r>
+            </w:ins>
           </w:p>
         </w:tc>
       </w:tr>
@@ -3564,7 +3655,7 @@
           <w:b/>
         </w:rPr>
       </w:pPr>
-      <w:bookmarkStart w:id="0" w:name="_Toc116369971"/>
+      <w:bookmarkStart w:id="9" w:name="_Toc116369971"/>
       <w:r>
         <w:rPr>
           <w:b/>
@@ -3572,7 +3663,7 @@
         <w:lastRenderedPageBreak/>
         <w:t>Description</w:t>
       </w:r>
-      <w:bookmarkEnd w:id="0"/>
+      <w:bookmarkEnd w:id="9"/>
       <w:r>
         <w:rPr>
           <w:b/>
@@ -3614,7 +3705,33 @@
         <w:t xml:space="preserve"> </w:t>
       </w:r>
       <w:r>
-        <w:t xml:space="preserve">Authorized users are designated as all CCO non-CSR employees and </w:t>
+        <w:t xml:space="preserve">Authorized users are designated as all </w:t>
+      </w:r>
+      <w:del w:id="10" w:author="Huang, Lili" w:date="2024-05-15T11:27:00Z">
+        <w:r>
+          <w:delText xml:space="preserve">CCO </w:delText>
+        </w:r>
+      </w:del>
+      <w:r>
+        <w:t>non-CSR</w:t>
+      </w:r>
+      <w:ins w:id="11" w:author="Huang, Lili" w:date="2024-05-15T11:30:00Z">
+        <w:r>
+          <w:t xml:space="preserve"> and </w:t>
+        </w:r>
+      </w:ins>
+      <w:ins w:id="12" w:author="Huang, Lili" w:date="2024-05-15T11:27:00Z">
+        <w:r>
+          <w:t>non-</w:t>
+        </w:r>
+      </w:ins>
+      <w:ins w:id="13" w:author="Huang, Lili" w:date="2024-05-15T11:29:00Z">
+        <w:r>
+          <w:t>ISG</w:t>
+        </w:r>
+      </w:ins>
+      <w:r>
+        <w:t xml:space="preserve"> employees and </w:t>
       </w:r>
       <w:proofErr w:type="spellStart"/>
       <w:r>
@@ -3841,7 +3958,7 @@
           <w:b/>
         </w:rPr>
       </w:pPr>
-      <w:bookmarkStart w:id="1" w:name="_Toc116369972"/>
+      <w:bookmarkStart w:id="14" w:name="_Toc116369972"/>
       <w:r>
         <w:rPr>
           <w:b/>
@@ -3867,7 +3984,7 @@
         </w:rPr>
         <w:t>Controller.cs</w:t>
       </w:r>
-      <w:bookmarkEnd w:id="1"/>
+      <w:bookmarkEnd w:id="14"/>
       <w:proofErr w:type="spellEnd"/>
     </w:p>
     <w:p>
@@ -3884,16 +4001,11 @@
         <w:t xml:space="preserve">Upon user enters the page, display </w:t>
       </w:r>
       <w:r>
-        <w:t xml:space="preserve">all search </w:t>
-      </w:r>
-      <w:proofErr w:type="gramStart"/>
-      <w:r>
-        <w:t>options</w:t>
+        <w:t>all search options</w:t>
       </w:r>
       <w:r>
         <w:t>;</w:t>
       </w:r>
-      <w:proofErr w:type="gramEnd"/>
     </w:p>
     <w:p>
       <w:pPr>
@@ -3910,13 +4022,8 @@
         <w:adjustRightInd w:val="0"/>
       </w:pPr>
       <w:r>
-        <w:t xml:space="preserve">Default Submission Start Date to 30 days before today, Submission End Date to </w:t>
-      </w:r>
-      <w:proofErr w:type="gramStart"/>
-      <w:r>
-        <w:t>today;</w:t>
-      </w:r>
-      <w:proofErr w:type="gramEnd"/>
+        <w:t>Default Submission Start Date to 30 days before today, Submission End Date to today;</w:t>
+      </w:r>
     </w:p>
     <w:p>
       <w:pPr>
@@ -3933,13 +4040,8 @@
         <w:adjustRightInd w:val="0"/>
       </w:pPr>
       <w:r>
-        <w:t xml:space="preserve">Default Employee type to </w:t>
-      </w:r>
-      <w:proofErr w:type="gramStart"/>
-      <w:r>
-        <w:t>Active;</w:t>
-      </w:r>
-      <w:proofErr w:type="gramEnd"/>
+        <w:t>Default Employee type to Active;</w:t>
+      </w:r>
     </w:p>
     <w:p>
       <w:pPr>
@@ -3956,15 +4058,7 @@
         <w:adjustRightInd w:val="0"/>
       </w:pPr>
       <w:r>
-        <w:t xml:space="preserve">Site dropdown has all sites populated, default to “—Select a Site </w:t>
-      </w:r>
-      <w:proofErr w:type="gramStart"/>
-      <w:r>
-        <w:t>–“</w:t>
-      </w:r>
-      <w:proofErr w:type="gramEnd"/>
-      <w:r>
-        <w:t>;</w:t>
+        <w:t>Site dropdown has all sites populated, default to “—Select a Site –“;</w:t>
       </w:r>
     </w:p>
     <w:p>
@@ -3988,13 +4082,8 @@
         <w:t xml:space="preserve">for the selected site </w:t>
       </w:r>
       <w:r>
-        <w:t xml:space="preserve">once user selects a site in Site </w:t>
-      </w:r>
-      <w:proofErr w:type="gramStart"/>
-      <w:r>
-        <w:t>dropdown;</w:t>
-      </w:r>
-      <w:proofErr w:type="gramEnd"/>
+        <w:t>once user selects a site in Site dropdown;</w:t>
+      </w:r>
     </w:p>
     <w:p>
       <w:pPr>
@@ -4017,13 +4106,8 @@
         <w:t xml:space="preserve">for the selected manager </w:t>
       </w:r>
       <w:r>
-        <w:t xml:space="preserve">once user selects a manager in Manager </w:t>
-      </w:r>
-      <w:proofErr w:type="gramStart"/>
-      <w:r>
-        <w:t>dropdown;</w:t>
-      </w:r>
-      <w:proofErr w:type="gramEnd"/>
+        <w:t>once user selects a manager in Manager dropdown;</w:t>
+      </w:r>
     </w:p>
     <w:p>
       <w:pPr>
@@ -4052,16 +4136,11 @@
         <w:t>s</w:t>
       </w:r>
       <w:r>
-        <w:t xml:space="preserve"> a supervisor in Supervisor </w:t>
-      </w:r>
-      <w:proofErr w:type="gramStart"/>
-      <w:r>
-        <w:t>dropdown</w:t>
+        <w:t xml:space="preserve"> a supervisor in Supervisor dropdown</w:t>
       </w:r>
       <w:r>
         <w:t>;</w:t>
       </w:r>
-      <w:proofErr w:type="gramEnd"/>
     </w:p>
     <w:p>
       <w:pPr>
@@ -4078,13 +4157,8 @@
         <w:adjustRightInd w:val="0"/>
       </w:pPr>
       <w:r>
-        <w:t>Submitter dropdown has all submitters populated, default to “All Submitters</w:t>
-      </w:r>
-      <w:proofErr w:type="gramStart"/>
-      <w:r>
-        <w:t>”;</w:t>
-      </w:r>
-      <w:proofErr w:type="gramEnd"/>
+        <w:t>Submitter dropdown has all submitters populated, default to “All Submitters”;</w:t>
+      </w:r>
     </w:p>
     <w:p>
       <w:pPr>
@@ -4107,13 +4181,8 @@
         <w:t>s</w:t>
       </w:r>
       <w:r>
-        <w:t>tatus populated, default to “All Status</w:t>
-      </w:r>
-      <w:proofErr w:type="gramStart"/>
-      <w:r>
-        <w:t>”;</w:t>
-      </w:r>
-      <w:proofErr w:type="gramEnd"/>
+        <w:t>tatus populated, default to “All Status”;</w:t>
+      </w:r>
     </w:p>
     <w:p>
       <w:pPr>
@@ -4136,13 +4205,8 @@
         <w:t>sources</w:t>
       </w:r>
       <w:r>
-        <w:t xml:space="preserve"> populated, default to “All Sources</w:t>
-      </w:r>
-      <w:proofErr w:type="gramStart"/>
-      <w:r>
-        <w:t>”;</w:t>
-      </w:r>
-      <w:proofErr w:type="gramEnd"/>
+        <w:t xml:space="preserve"> populated, default to “All Sources”;</w:t>
+      </w:r>
     </w:p>
     <w:p>
       <w:pPr>
@@ -4288,13 +4352,8 @@
       </w:r>
       <w:proofErr w:type="spellEnd"/>
       <w:r>
-        <w:t xml:space="preserve"> to get the total number of records to be </w:t>
-      </w:r>
-      <w:proofErr w:type="gramStart"/>
-      <w:r>
-        <w:t>exported;</w:t>
-      </w:r>
-      <w:proofErr w:type="gramEnd"/>
+        <w:t xml:space="preserve"> to get the total number of records to be exported;</w:t>
+      </w:r>
     </w:p>
     <w:p>
       <w:pPr>
@@ -4380,7 +4439,7 @@
           <w:b/>
         </w:rPr>
       </w:pPr>
-      <w:bookmarkStart w:id="2" w:name="_Toc116369973"/>
+      <w:bookmarkStart w:id="15" w:name="_Toc116369973"/>
       <w:r>
         <w:rPr>
           <w:b/>
@@ -4393,7 +4452,7 @@
         </w:rPr>
         <w:t>age details</w:t>
       </w:r>
-      <w:bookmarkEnd w:id="2"/>
+      <w:bookmarkEnd w:id="15"/>
     </w:p>
     <w:p>
       <w:pPr>
@@ -4419,7 +4478,7 @@
         </w:rPr>
         <w:t xml:space="preserve"> </w:t>
       </w:r>
-      <w:bookmarkStart w:id="3" w:name="_Toc116369974"/>
+      <w:bookmarkStart w:id="16" w:name="_Toc116369974"/>
       <w:r>
         <w:rPr>
           <w:b/>
@@ -4447,7 +4506,7 @@
         </w:rPr>
         <w:t>Index.cshtml</w:t>
       </w:r>
-      <w:bookmarkEnd w:id="3"/>
+      <w:bookmarkEnd w:id="16"/>
       <w:proofErr w:type="spellEnd"/>
     </w:p>
     <w:p>
@@ -4462,11 +4521,11 @@
         <w:adjustRightInd w:val="0"/>
         <w:outlineLvl w:val="1"/>
       </w:pPr>
-      <w:bookmarkStart w:id="4" w:name="_Toc116369975"/>
+      <w:bookmarkStart w:id="17" w:name="_Toc116369975"/>
       <w:r>
         <w:t>Razor pages comprising Web Page</w:t>
       </w:r>
-      <w:bookmarkEnd w:id="4"/>
+      <w:bookmarkEnd w:id="17"/>
     </w:p>
     <w:p>
       <w:pPr>
@@ -4508,11 +4567,11 @@
         <w:adjustRightInd w:val="0"/>
         <w:outlineLvl w:val="1"/>
       </w:pPr>
-      <w:bookmarkStart w:id="5" w:name="_Toc116369976"/>
+      <w:bookmarkStart w:id="18" w:name="_Toc116369976"/>
       <w:r>
         <w:t>Layout Page</w:t>
       </w:r>
-      <w:bookmarkEnd w:id="5"/>
+      <w:bookmarkEnd w:id="18"/>
     </w:p>
     <w:p>
       <w:pPr>
@@ -4568,7 +4627,7 @@
         <w:adjustRightInd w:val="0"/>
         <w:outlineLvl w:val="1"/>
       </w:pPr>
-      <w:bookmarkStart w:id="6" w:name="_Toc116369977"/>
+      <w:bookmarkStart w:id="19" w:name="_Toc116369977"/>
       <w:r>
         <w:t>Screen</w:t>
       </w:r>
@@ -4578,7 +4637,7 @@
       <w:r>
         <w:t>hot</w:t>
       </w:r>
-      <w:bookmarkEnd w:id="6"/>
+      <w:bookmarkEnd w:id="19"/>
     </w:p>
     <w:p>
       <w:pPr>
@@ -4912,7 +4971,7 @@
           <w:noProof/>
         </w:rPr>
         <w:drawing>
-          <wp:inline distT="0" distB="0" distL="0" distR="0" wp14:anchorId="77D751D2" wp14:editId="4A02D1F3">
+          <wp:inline distT="0" distB="0" distL="0" distR="0" wp14:anchorId="77D751D2" wp14:editId="68AB726E">
             <wp:extent cx="5486400" cy="1135380"/>
             <wp:effectExtent l="0" t="0" r="0" b="7620"/>
             <wp:docPr id="2" name="Picture 2"/>
@@ -4989,11 +5048,11 @@
         <w:adjustRightInd w:val="0"/>
         <w:outlineLvl w:val="1"/>
       </w:pPr>
-      <w:bookmarkStart w:id="7" w:name="_Toc116369978"/>
+      <w:bookmarkStart w:id="20" w:name="_Toc116369978"/>
       <w:r>
         <w:t>Web Page Invoked Events</w:t>
       </w:r>
-      <w:bookmarkEnd w:id="7"/>
+      <w:bookmarkEnd w:id="20"/>
     </w:p>
     <w:tbl>
       <w:tblPr>
@@ -5262,13 +5321,8 @@
               <w:t xml:space="preserve">Select </w:t>
             </w:r>
             <w:r>
-              <w:t xml:space="preserve">supervisor from Supervisor </w:t>
-            </w:r>
-            <w:proofErr w:type="gramStart"/>
-            <w:r>
-              <w:t>dropdown</w:t>
-            </w:r>
-            <w:proofErr w:type="gramEnd"/>
+              <w:t>supervisor from Supervisor dropdown</w:t>
+            </w:r>
           </w:p>
           <w:p>
             <w:pPr>
@@ -5331,16 +5385,11 @@
             <w:r>
               <w:t xml:space="preserve">Employee dropdown is populated with all the selected type of </w:t>
             </w:r>
-            <w:proofErr w:type="gramStart"/>
             <w:r>
               <w:t>employees</w:t>
             </w:r>
             <w:r>
-              <w:t xml:space="preserve">  (</w:t>
-            </w:r>
-            <w:proofErr w:type="gramEnd"/>
-            <w:r>
-              <w:t>inactive, active, or both) who report to the selected supervisor.</w:t>
+              <w:t xml:space="preserve">  (inactive, active, or both) who report to the selected supervisor.</w:t>
             </w:r>
           </w:p>
         </w:tc>
@@ -5787,7 +5836,7 @@
           <w:b/>
         </w:rPr>
       </w:pPr>
-      <w:bookmarkStart w:id="8" w:name="_Toc116369979"/>
+      <w:bookmarkStart w:id="21" w:name="_Toc116369979"/>
       <w:r>
         <w:rPr>
           <w:b/>
@@ -5795,7 +5844,7 @@
         <w:lastRenderedPageBreak/>
         <w:t>Stored Procedures</w:t>
       </w:r>
-      <w:bookmarkEnd w:id="8"/>
+      <w:bookmarkEnd w:id="21"/>
     </w:p>
     <w:p>
       <w:pPr>
@@ -5806,21 +5855,16 @@
         </w:numPr>
         <w:outlineLvl w:val="1"/>
       </w:pPr>
-      <w:bookmarkStart w:id="9" w:name="_Toc116369980"/>
+      <w:bookmarkStart w:id="22" w:name="_Toc116369980"/>
       <w:proofErr w:type="spellStart"/>
       <w:r>
         <w:t>sp_select</w:t>
       </w:r>
       <w:r>
-        <w:t>_sites_for_</w:t>
-      </w:r>
-      <w:proofErr w:type="gramStart"/>
-      <w:r>
-        <w:t>dashboard</w:t>
-      </w:r>
-      <w:bookmarkEnd w:id="9"/>
+        <w:t>_sites_for_dashboard</w:t>
+      </w:r>
+      <w:bookmarkEnd w:id="22"/>
       <w:proofErr w:type="spellEnd"/>
-      <w:proofErr w:type="gramEnd"/>
     </w:p>
     <w:p>
       <w:pPr>
@@ -5831,12 +5875,12 @@
         </w:numPr>
         <w:outlineLvl w:val="1"/>
       </w:pPr>
-      <w:bookmarkStart w:id="10" w:name="_Toc116369981"/>
+      <w:bookmarkStart w:id="23" w:name="_Toc116369981"/>
       <w:proofErr w:type="spellStart"/>
       <w:r>
         <w:t>sp_selectfrom_coaching_log_mgr_bysite</w:t>
       </w:r>
-      <w:bookmarkEnd w:id="10"/>
+      <w:bookmarkEnd w:id="23"/>
       <w:proofErr w:type="spellEnd"/>
     </w:p>
     <w:p>
@@ -5848,12 +5892,12 @@
         </w:numPr>
         <w:outlineLvl w:val="1"/>
       </w:pPr>
-      <w:bookmarkStart w:id="11" w:name="_Toc116369982"/>
+      <w:bookmarkStart w:id="24" w:name="_Toc116369982"/>
       <w:proofErr w:type="spellStart"/>
       <w:r>
         <w:t>sp_selectfrom_coaching_log_sup_bymgr</w:t>
       </w:r>
-      <w:bookmarkEnd w:id="11"/>
+      <w:bookmarkEnd w:id="24"/>
       <w:proofErr w:type="spellEnd"/>
     </w:p>
     <w:p>
@@ -5865,12 +5909,12 @@
         </w:numPr>
         <w:outlineLvl w:val="1"/>
       </w:pPr>
-      <w:bookmarkStart w:id="12" w:name="_Toc116369983"/>
+      <w:bookmarkStart w:id="25" w:name="_Toc116369983"/>
       <w:proofErr w:type="spellStart"/>
       <w:r>
         <w:t>sp_selectfrom_coaching_log_emp_bysup</w:t>
       </w:r>
-      <w:bookmarkEnd w:id="12"/>
+      <w:bookmarkEnd w:id="25"/>
       <w:proofErr w:type="spellEnd"/>
     </w:p>
     <w:p>
@@ -5882,12 +5926,12 @@
         </w:numPr>
         <w:outlineLvl w:val="1"/>
       </w:pPr>
-      <w:bookmarkStart w:id="13" w:name="_Toc116369984"/>
+      <w:bookmarkStart w:id="26" w:name="_Toc116369984"/>
       <w:proofErr w:type="spellStart"/>
       <w:r>
         <w:t>sp_selectfrom_coaching_log_submitter</w:t>
       </w:r>
-      <w:bookmarkEnd w:id="13"/>
+      <w:bookmarkEnd w:id="26"/>
       <w:proofErr w:type="spellEnd"/>
     </w:p>
     <w:p>
@@ -5899,18 +5943,13 @@
         </w:numPr>
         <w:outlineLvl w:val="1"/>
       </w:pPr>
-      <w:bookmarkStart w:id="14" w:name="_Toc116369985"/>
+      <w:bookmarkStart w:id="27" w:name="_Toc116369985"/>
       <w:proofErr w:type="spellStart"/>
       <w:r>
-        <w:t>sp_select_statuses_for_</w:t>
-      </w:r>
-      <w:proofErr w:type="gramStart"/>
-      <w:r>
-        <w:t>dashboard</w:t>
-      </w:r>
-      <w:bookmarkEnd w:id="14"/>
+        <w:t>sp_select_statuses_for_dashboard</w:t>
+      </w:r>
+      <w:bookmarkEnd w:id="27"/>
       <w:proofErr w:type="spellEnd"/>
-      <w:proofErr w:type="gramEnd"/>
     </w:p>
     <w:p>
       <w:pPr>
@@ -5921,18 +5960,13 @@
         </w:numPr>
         <w:outlineLvl w:val="1"/>
       </w:pPr>
-      <w:bookmarkStart w:id="15" w:name="_Toc116369986"/>
+      <w:bookmarkStart w:id="28" w:name="_Toc116369986"/>
       <w:proofErr w:type="spellStart"/>
       <w:r>
-        <w:t>sp_select_sources_for_</w:t>
-      </w:r>
-      <w:proofErr w:type="gramStart"/>
-      <w:r>
-        <w:t>dashboard</w:t>
-      </w:r>
-      <w:bookmarkEnd w:id="15"/>
+        <w:t>sp_select_sources_for_dashboard</w:t>
+      </w:r>
+      <w:bookmarkEnd w:id="28"/>
       <w:proofErr w:type="spellEnd"/>
-      <w:proofErr w:type="gramEnd"/>
     </w:p>
     <w:p>
       <w:pPr>
@@ -5943,18 +5977,13 @@
         </w:numPr>
         <w:outlineLvl w:val="1"/>
       </w:pPr>
-      <w:bookmarkStart w:id="16" w:name="_Toc116369987"/>
+      <w:bookmarkStart w:id="29" w:name="_Toc116369987"/>
       <w:proofErr w:type="spellStart"/>
       <w:r>
-        <w:t>sp_select_values_for_</w:t>
-      </w:r>
-      <w:proofErr w:type="gramStart"/>
-      <w:r>
-        <w:t>dashboard</w:t>
-      </w:r>
-      <w:bookmarkEnd w:id="16"/>
+        <w:t>sp_select_values_for_dashboard</w:t>
+      </w:r>
+      <w:bookmarkEnd w:id="29"/>
       <w:proofErr w:type="spellEnd"/>
-      <w:proofErr w:type="gramEnd"/>
     </w:p>
     <w:p>
       <w:pPr>
@@ -5965,12 +5994,12 @@
         </w:numPr>
         <w:outlineLvl w:val="1"/>
       </w:pPr>
-      <w:bookmarkStart w:id="17" w:name="_Toc116369988"/>
+      <w:bookmarkStart w:id="30" w:name="_Toc116369988"/>
       <w:proofErr w:type="spellStart"/>
       <w:r>
         <w:t>sp_search_for_dashboards_details</w:t>
       </w:r>
-      <w:bookmarkEnd w:id="17"/>
+      <w:bookmarkEnd w:id="30"/>
       <w:proofErr w:type="spellEnd"/>
     </w:p>
     <w:p>
@@ -5982,12 +6011,12 @@
         </w:numPr>
         <w:outlineLvl w:val="1"/>
       </w:pPr>
-      <w:bookmarkStart w:id="18" w:name="_Toc116369989"/>
+      <w:bookmarkStart w:id="31" w:name="_Toc116369989"/>
       <w:proofErr w:type="spellStart"/>
       <w:r>
         <w:t>sp_selectfrom_coaching_log_historical_export</w:t>
       </w:r>
-      <w:bookmarkEnd w:id="18"/>
+      <w:bookmarkEnd w:id="31"/>
       <w:proofErr w:type="spellEnd"/>
     </w:p>
     <w:p>
@@ -5999,12 +6028,12 @@
         </w:numPr>
         <w:outlineLvl w:val="1"/>
       </w:pPr>
-      <w:bookmarkStart w:id="19" w:name="_Toc116369990"/>
+      <w:bookmarkStart w:id="32" w:name="_Toc116369990"/>
       <w:proofErr w:type="spellStart"/>
       <w:r>
         <w:t>sp_selectfrom_coaching_log_historical_export_count</w:t>
       </w:r>
-      <w:bookmarkEnd w:id="19"/>
+      <w:bookmarkEnd w:id="32"/>
       <w:proofErr w:type="spellEnd"/>
     </w:p>
     <w:p>
@@ -9467,6 +9496,14 @@
   </w:num>
   <w:numIdMacAtCleanup w:val="20"/>
 </w:numbering>
+</file>
+
+<file path=word/people.xml><?xml version="1.0" encoding="utf-8"?>
+<w15:people xmlns:wpc="http://schemas.microsoft.com/office/word/2010/wordprocessingCanvas" xmlns:cx="http://schemas.microsoft.com/office/drawing/2014/chartex" xmlns:cx1="http://schemas.microsoft.com/office/drawing/2015/9/8/chartex" xmlns:cx2="http://schemas.microsoft.com/office/drawing/2015/10/21/chartex" xmlns:cx3="http://schemas.microsoft.com/office/drawing/2016/5/9/chartex" xmlns:cx4="http://schemas.microsoft.com/office/drawing/2016/5/10/chartex" xmlns:cx5="http://schemas.microsoft.com/office/drawing/2016/5/11/chartex" xmlns:cx6="http://schemas.microsoft.com/office/drawing/2016/5/12/chartex" xmlns:cx7="http://schemas.microsoft.com/office/drawing/2016/5/13/chartex" xmlns:cx8="http://schemas.microsoft.com/office/drawing/2016/5/14/chartex" xmlns:mc="http://schemas.openxmlformats.org/markup-compatibility/2006" xmlns:aink="http://schemas.microsoft.com/office/drawing/2016/ink" xmlns:am3d="http://schemas.microsoft.com/office/drawing/2017/model3d" xmlns:o="urn:schemas-microsoft-com:office:office" xmlns:oel="http://schemas.microsoft.com/office/2019/extlst" xmlns:r="http://schemas.openxmlformats.org/officeDocument/2006/relationships" xmlns:m="http://schemas.openxmlformats.org/officeDocument/2006/math" xmlns:v="urn:schemas-microsoft-com:vml" xmlns:wp14="http://schemas.microsoft.com/office/word/2010/wordprocessingDrawing" xmlns:wp="http://schemas.openxmlformats.org/drawingml/2006/wordprocessingDrawing" xmlns:w10="urn:schemas-microsoft-com:office:word" xmlns:w="http://schemas.openxmlformats.org/wordprocessingml/2006/main" xmlns:w14="http://schemas.microsoft.com/office/word/2010/wordml" xmlns:w15="http://schemas.microsoft.com/office/word/2012/wordml" xmlns:w16cex="http://schemas.microsoft.com/office/word/2018/wordml/cex" xmlns:w16cid="http://schemas.microsoft.com/office/word/2016/wordml/cid" xmlns:w16="http://schemas.microsoft.com/office/word/2018/wordml" xmlns:w16sdtdh="http://schemas.microsoft.com/office/word/2020/wordml/sdtdatahash" xmlns:w16se="http://schemas.microsoft.com/office/word/2015/wordml/symex" xmlns:wpg="http://schemas.microsoft.com/office/word/2010/wordprocessingGroup" xmlns:wpi="http://schemas.microsoft.com/office/word/2010/wordprocessingInk" xmlns:wne="http://schemas.microsoft.com/office/word/2006/wordml" xmlns:wps="http://schemas.microsoft.com/office/word/2010/wordprocessingShape" mc:Ignorable="w14 w15 w16se w16cid w16 w16cex w16sdtdh wp14">
+  <w15:person w15:author="Huang, Lili">
+    <w15:presenceInfo w15:providerId="AD" w15:userId="S::lilihuang@maximus.com::62084b72-7463-4b72-8e66-19edcbf4e565"/>
+  </w15:person>
+</w15:people>
 </file>
 
 <file path=word/styles.xml><?xml version="1.0" encoding="utf-8"?>

</xml_diff>